<commit_message>
Some grammatical corrections to draft one
</commit_message>
<xml_diff>
--- a/Proposal.docx
+++ b/Proposal.docx
@@ -424,7 +424,13 @@
         <w:jc w:val="both"/>
       </w:pPr>
       <w:r>
-        <w:t xml:space="preserve">We often enter a large public space with certain questions in our mind. Do I know somebody here? If yes, where are they? If I know where they are, how can I get there? </w:t>
+        <w:t xml:space="preserve">We often enter a large public space with certain questions </w:t>
+      </w:r>
+      <w:r>
+        <w:t>on</w:t>
+      </w:r>
+      <w:r>
+        <w:t xml:space="preserve"> our mind. Do I know somebody here? If yes, where are they? If I know where they are, how can I get there? </w:t>
       </w:r>
       <w:r>
         <w:t>Alternatively, we would be interested in knowing if</w:t>
@@ -436,7 +442,13 @@
         <w:t xml:space="preserve"> is</w:t>
       </w:r>
       <w:r>
-        <w:t xml:space="preserve"> an area in this space that I would want to go to? Maybe I would want to mingle with</w:t>
+        <w:t xml:space="preserve"> an area in this space that </w:t>
+      </w:r>
+      <w:r>
+        <w:t>I would want to go to.</w:t>
+      </w:r>
+      <w:r>
+        <w:t xml:space="preserve"> Maybe I would want to mingle with</w:t>
       </w:r>
       <w:r>
         <w:t xml:space="preserve"> a</w:t>
@@ -445,7 +457,10 @@
         <w:t xml:space="preserve"> group of people having matchin</w:t>
       </w:r>
       <w:r>
-        <w:t>g likes or dislikes. Or possibly find a group of people having the same nationality? In a diverse cultural setting such as the University of Florida, we believe everyone would identify with one of these problems.</w:t>
+        <w:t>g likes or dislikes?</w:t>
+      </w:r>
+      <w:r>
+        <w:t xml:space="preserve"> Or possibly find a group of people having the same nationality? In a diverse cultural setting such as the University of Florida, we believe everyone would identify with one of these problems.</w:t>
       </w:r>
     </w:p>
     <w:p>
@@ -460,7 +475,19 @@
         <w:jc w:val="both"/>
       </w:pPr>
       <w:r>
-        <w:t>So where should we look for this kind of information. The large public space itself! If it is “smart”, the space contains the answers to all these questions. The space can know which people are present in it. Subsequently, it can know the attributes or characteristics of these people</w:t>
+        <w:t xml:space="preserve">So where should we </w:t>
+      </w:r>
+      <w:r>
+        <w:t>be digging</w:t>
+      </w:r>
+      <w:r>
+        <w:t xml:space="preserve"> for this kind of information. </w:t>
+      </w:r>
+      <w:r>
+        <w:t>The answer is now obvious in this era of ubiquitous computing - t</w:t>
+      </w:r>
+      <w:r>
+        <w:t>he large public space itself! If it is “smart”, the space contains the answers to all these questions. The space can know which people are present in it. Subsequently, it can know the attributes or characteristics of these people</w:t>
       </w:r>
       <w:r>
         <w:t>. It can also approximately keep track of where each person is.</w:t>
@@ -478,7 +505,13 @@
         <w:jc w:val="both"/>
       </w:pPr>
       <w:r>
-        <w:t xml:space="preserve">In our project, we intend to design a smart space which solves certain problems of discovering people in a large public space. </w:t>
+        <w:t xml:space="preserve">In our project, we intend to design a smart space which solves certain problems </w:t>
+      </w:r>
+      <w:r>
+        <w:t>pertaining to</w:t>
+      </w:r>
+      <w:r>
+        <w:t xml:space="preserve"> discovering people in a large public space. </w:t>
       </w:r>
       <w:r>
         <w:t>GPS and location tracking can bring you within</w:t>
@@ -487,7 +520,37 @@
         <w:t xml:space="preserve"> </w:t>
       </w:r>
       <w:r>
-        <w:t>a certain physical range, but it will not work differently for different contexts or different use cases. It also cannot identify a semantically grouped set of users within a space. In other words, it is not “smart” data. Using contextual data from Google Beacon and processing user data on the cloud, we can provide useful suggestions to a user entering a public space. This would include and not be limited to –</w:t>
+        <w:t xml:space="preserve">a certain </w:t>
+      </w:r>
+      <w:r>
+        <w:t>broader area</w:t>
+      </w:r>
+      <w:r>
+        <w:t>, but it will not work differently for different contexts or different use cases. It also cannot identify a semantically grouped set of users within a space. In other words, it is not “smart” data.</w:t>
+      </w:r>
+      <w:r>
+        <w:t xml:space="preserve"> Its co-ordinates do not have meaning attached to it. </w:t>
+      </w:r>
+      <w:r>
+        <w:t xml:space="preserve"> Using contextual data from Google Beacon and processing user data on the cloud, we can provide </w:t>
+      </w:r>
+      <w:r>
+        <w:t>meaningful</w:t>
+      </w:r>
+      <w:r>
+        <w:t xml:space="preserve"> </w:t>
+      </w:r>
+      <w:r>
+        <w:t>answers</w:t>
+      </w:r>
+      <w:r>
+        <w:t xml:space="preserve"> to a user entering a public space. Th</w:t>
+      </w:r>
+      <w:r>
+        <w:t>ese</w:t>
+      </w:r>
+      <w:r>
+        <w:t xml:space="preserve"> would include and not be limited to –</w:t>
       </w:r>
     </w:p>
     <w:p>
@@ -657,7 +720,13 @@
         <w:jc w:val="both"/>
       </w:pPr>
       <w:r>
-        <w:t xml:space="preserve">If not the above, making new friends is always difficult for some people. This system </w:t>
+        <w:t xml:space="preserve">If not </w:t>
+      </w:r>
+      <w:r>
+        <w:t>one of the</w:t>
+      </w:r>
+      <w:r>
+        <w:t xml:space="preserve"> above, making new friends is always difficult for some people. This system </w:t>
       </w:r>
       <w:r>
         <w:t xml:space="preserve">can aid people in finding </w:t>
@@ -665,8 +734,6 @@
       <w:r>
         <w:t>like-</w:t>
       </w:r>
-      <w:bookmarkStart w:id="0" w:name="_GoBack"/>
-      <w:bookmarkEnd w:id="0"/>
       <w:r>
         <w:t>minded groups that can be easy to approach.</w:t>
       </w:r>
@@ -682,10 +749,7 @@
           <w:szCs w:val="36"/>
         </w:rPr>
       </w:pPr>
-    </w:p>
-    <w:p>
-      <w:pPr>
-        <w:spacing w:line="240" w:lineRule="auto"/>
+      <w:r>
         <w:rPr>
           <w:rFonts w:asciiTheme="majorHAnsi" w:eastAsiaTheme="majorEastAsia" w:hAnsiTheme="majorHAnsi" w:cstheme="majorBidi"/>
           <w:bCs/>
@@ -693,7 +757,9 @@
           <w:sz w:val="36"/>
           <w:szCs w:val="36"/>
         </w:rPr>
-      </w:pPr>
+        <w:lastRenderedPageBreak/>
+        <w:t xml:space="preserve">2. </w:t>
+      </w:r>
       <w:r>
         <w:rPr>
           <w:rFonts w:asciiTheme="majorHAnsi" w:eastAsiaTheme="majorEastAsia" w:hAnsiTheme="majorHAnsi" w:cstheme="majorBidi"/>
@@ -702,17 +768,6 @@
           <w:sz w:val="36"/>
           <w:szCs w:val="36"/>
         </w:rPr>
-        <w:lastRenderedPageBreak/>
-        <w:t xml:space="preserve">2. </w:t>
-      </w:r>
-      <w:r>
-        <w:rPr>
-          <w:rFonts w:asciiTheme="majorHAnsi" w:eastAsiaTheme="majorEastAsia" w:hAnsiTheme="majorHAnsi" w:cstheme="majorBidi"/>
-          <w:bCs/>
-          <w:color w:val="5B63B7" w:themeColor="text2" w:themeTint="99"/>
-          <w:sz w:val="36"/>
-          <w:szCs w:val="36"/>
-        </w:rPr>
         <w:t xml:space="preserve">Value Preposition (Potential Impact) </w:t>
       </w:r>
     </w:p>
@@ -724,18 +779,36 @@
     <w:p>
       <w:pPr>
         <w:spacing w:line="240" w:lineRule="auto"/>
-      </w:pPr>
-      <w:r>
-        <w:t>This is a step in making a physical public smart and knowledgeable about certain information that a user would often need about the space. The reader will easily be able to relate with this difficulty as he or she most certainly would have looked for such answers before.</w:t>
-      </w:r>
-      <w:r>
-        <w:t xml:space="preserve"> It saves the hassle of whipping out your phone and having to make multiple calls and text messages. As soon as you enter the space, you are automatically notified of where you can go</w:t>
+        <w:jc w:val="both"/>
+      </w:pPr>
+      <w:r>
+        <w:t xml:space="preserve">This is a step in making a physical public </w:t>
+      </w:r>
+      <w:r>
+        <w:t xml:space="preserve">space </w:t>
+      </w:r>
+      <w:r>
+        <w:t xml:space="preserve">smart and knowledgeable about certain information that a user would often need </w:t>
+      </w:r>
+      <w:r>
+        <w:t>to know about that</w:t>
+      </w:r>
+      <w:r>
+        <w:t xml:space="preserve"> space. The reader will easily be able to relate with this difficulty as he or she most certainly would have looked for such answers before. It saves the hassle of whipping out your phone and having to make multiple calls and text messages. As soon as you enter the space, you are automatically notified of where you can go</w:t>
       </w:r>
       <w:r>
         <w:t xml:space="preserve"> </w:t>
       </w:r>
       <w:r>
         <w:t xml:space="preserve">and what you can hope to experience from the space. </w:t>
+      </w:r>
+      <w:r>
+        <w:t>The ability to discover your contact</w:t>
+      </w:r>
+      <w:bookmarkStart w:id="0" w:name="_GoBack"/>
+      <w:bookmarkEnd w:id="0"/>
+      <w:r>
+        <w:t xml:space="preserve"> and finding the right person at the right time is always a very valuable asset to have.</w:t>
       </w:r>
       <w:r>
         <w:t xml:space="preserve"> </w:t>
@@ -1182,7 +1255,11 @@
         <w:t xml:space="preserve">The technologies that we plan to employ for this project are relatively new. </w:t>
       </w:r>
       <w:r>
-        <w:t>We have skilled members in our team having experience with embedded devices. But the new hardware has the potential to be complex. Despite this uncertainty about devices,</w:t>
+        <w:t xml:space="preserve">We have skilled members in our team having experience with embedded devices. But the new hardware has the potential to be complex. Despite this </w:t>
+      </w:r>
+      <w:r>
+        <w:lastRenderedPageBreak/>
+        <w:t>uncertainty about devices,</w:t>
       </w:r>
       <w:r>
         <w:t xml:space="preserve"> we are confident that the tools we have ident</w:t>
@@ -1203,11 +1280,7 @@
         <w:t xml:space="preserve"> some</w:t>
       </w:r>
       <w:r>
-        <w:t xml:space="preserve"> technical </w:t>
-      </w:r>
-      <w:r>
-        <w:lastRenderedPageBreak/>
-        <w:t xml:space="preserve">limitations which will need workarounds. </w:t>
+        <w:t xml:space="preserve"> technical limitations which will need workarounds. </w:t>
       </w:r>
       <w:r>
         <w:t>Also, the developer community will be comparatively sparse which means we might encounter problems that have not been faced before.</w:t>
@@ -4519,6 +4592,7 @@
     <w:rsidRoot w:val="00576E0C"/>
     <w:rsid w:val="002353A1"/>
     <w:rsid w:val="00576E0C"/>
+    <w:rsid w:val="00F022F2"/>
   </w:rsids>
   <m:mathPr>
     <m:mathFont m:val="Cambria Math"/>
@@ -5292,7 +5366,7 @@
 </file>
 
 <file path=customXml/itemProps1.xml><?xml version="1.0" encoding="utf-8"?>
-<ds:datastoreItem xmlns:ds="http://schemas.openxmlformats.org/officeDocument/2006/customXml" ds:itemID="{4C6DB6E7-1480-45FD-9D06-0C92012188F4}">
+<ds:datastoreItem xmlns:ds="http://schemas.openxmlformats.org/officeDocument/2006/customXml" ds:itemID="{C29DA679-D619-4242-B337-EEA54713556E}">
   <ds:schemaRefs>
     <ds:schemaRef ds:uri="http://schemas.openxmlformats.org/officeDocument/2006/bibliography"/>
   </ds:schemaRefs>

</xml_diff>

<commit_message>
Made some cosmetic changes
</commit_message>
<xml_diff>
--- a/Proposal.docx
+++ b/Proposal.docx
@@ -1,6 +1,6 @@
 
 <file path=word/document.xml><?xml version="1.0" encoding="utf-8"?>
-<w:document xmlns:wpc="http://schemas.microsoft.com/office/word/2010/wordprocessingCanvas" xmlns:cx="http://schemas.microsoft.com/office/drawing/2014/chartex" xmlns:cx1="http://schemas.microsoft.com/office/drawing/2015/9/8/chartex" xmlns:mc="http://schemas.openxmlformats.org/markup-compatibility/2006" xmlns:o="urn:schemas-microsoft-com:office:office" xmlns:r="http://schemas.openxmlformats.org/officeDocument/2006/relationships" xmlns:m="http://schemas.openxmlformats.org/officeDocument/2006/math" xmlns:v="urn:schemas-microsoft-com:vml" xmlns:wp14="http://schemas.microsoft.com/office/word/2010/wordprocessingDrawing" xmlns:wp="http://schemas.openxmlformats.org/drawingml/2006/wordprocessingDrawing" xmlns:w10="urn:schemas-microsoft-com:office:word" xmlns:w="http://schemas.openxmlformats.org/wordprocessingml/2006/main" xmlns:w14="http://schemas.microsoft.com/office/word/2010/wordml" xmlns:w15="http://schemas.microsoft.com/office/word/2012/wordml" xmlns:w16se="http://schemas.microsoft.com/office/word/2015/wordml/symex" xmlns:wpg="http://schemas.microsoft.com/office/word/2010/wordprocessingGroup" xmlns:wpi="http://schemas.microsoft.com/office/word/2010/wordprocessingInk" xmlns:wne="http://schemas.microsoft.com/office/word/2006/wordml" xmlns:wps="http://schemas.microsoft.com/office/word/2010/wordprocessingShape" mc:Ignorable="w14 w15 w16se wp14">
+<w:document xmlns:wpc="http://schemas.microsoft.com/office/word/2010/wordprocessingCanvas" xmlns:mc="http://schemas.openxmlformats.org/markup-compatibility/2006" xmlns:o="urn:schemas-microsoft-com:office:office" xmlns:r="http://schemas.openxmlformats.org/officeDocument/2006/relationships" xmlns:m="http://schemas.openxmlformats.org/officeDocument/2006/math" xmlns:v="urn:schemas-microsoft-com:vml" xmlns:wp14="http://schemas.microsoft.com/office/word/2010/wordprocessingDrawing" xmlns:wp="http://schemas.openxmlformats.org/drawingml/2006/wordprocessingDrawing" xmlns:w10="urn:schemas-microsoft-com:office:word" xmlns:w="http://schemas.openxmlformats.org/wordprocessingml/2006/main" xmlns:w14="http://schemas.microsoft.com/office/word/2010/wordml" xmlns:w15="http://schemas.microsoft.com/office/word/2012/wordml" xmlns:wpg="http://schemas.microsoft.com/office/word/2010/wordprocessingGroup" xmlns:wpi="http://schemas.microsoft.com/office/word/2010/wordprocessingInk" xmlns:wne="http://schemas.microsoft.com/office/word/2006/wordml" xmlns:wps="http://schemas.microsoft.com/office/word/2010/wordprocessingShape" mc:Ignorable="w14 w15 wp14">
   <w:body>
     <w:p>
       <w:pPr>
@@ -92,8 +92,17 @@
           <w:sz w:val="28"/>
           <w:szCs w:val="44"/>
         </w:rPr>
-        <w:t>Professor Sumi Helal</w:t>
-      </w:r>
+        <w:t xml:space="preserve">Professor Sumi </w:t>
+      </w:r>
+      <w:proofErr w:type="spellStart"/>
+      <w:r>
+        <w:rPr>
+          <w:sz w:val="28"/>
+          <w:szCs w:val="44"/>
+        </w:rPr>
+        <w:t>Helal</w:t>
+      </w:r>
+      <w:proofErr w:type="spellEnd"/>
     </w:p>
     <w:p>
       <w:pPr>
@@ -141,12 +150,21 @@
           <w:szCs w:val="44"/>
         </w:rPr>
       </w:pPr>
+      <w:proofErr w:type="spellStart"/>
       <w:r>
         <w:rPr>
           <w:sz w:val="36"/>
           <w:szCs w:val="44"/>
         </w:rPr>
-        <w:t>IoT Term Project Proposal</w:t>
+        <w:t>IoT</w:t>
+      </w:r>
+      <w:proofErr w:type="spellEnd"/>
+      <w:r>
+        <w:rPr>
+          <w:sz w:val="36"/>
+          <w:szCs w:val="44"/>
+        </w:rPr>
+        <w:t xml:space="preserve"> Term Project Proposal</w:t>
       </w:r>
     </w:p>
     <w:p>
@@ -216,13 +234,22 @@
           <w:sz w:val="36"/>
           <w:szCs w:val="44"/>
         </w:rPr>
-        <w:t xml:space="preserve"> IoThingers</w:t>
-      </w:r>
+        <w:t xml:space="preserve"> </w:t>
+      </w:r>
+      <w:proofErr w:type="spellStart"/>
       <w:r>
         <w:rPr>
           <w:sz w:val="36"/>
           <w:szCs w:val="44"/>
         </w:rPr>
+        <w:t>IoThingers</w:t>
+      </w:r>
+      <w:proofErr w:type="spellEnd"/>
+      <w:r>
+        <w:rPr>
+          <w:sz w:val="36"/>
+          <w:szCs w:val="44"/>
+        </w:rPr>
         <w:t xml:space="preserve"> </w:t>
       </w:r>
     </w:p>
@@ -278,32 +305,50 @@
         </w:rPr>
         <w:t xml:space="preserve">, </w:t>
       </w:r>
+      <w:proofErr w:type="spellStart"/>
       <w:r>
         <w:rPr>
           <w:sz w:val="36"/>
           <w:szCs w:val="44"/>
         </w:rPr>
-        <w:t>Hiranava Das,</w:t>
-      </w:r>
+        <w:t>Hiranava</w:t>
+      </w:r>
+      <w:proofErr w:type="spellEnd"/>
       <w:r>
         <w:rPr>
           <w:sz w:val="36"/>
           <w:szCs w:val="44"/>
         </w:rPr>
+        <w:t xml:space="preserve"> Das,</w:t>
+      </w:r>
+      <w:r>
+        <w:rPr>
+          <w:sz w:val="36"/>
+          <w:szCs w:val="44"/>
+        </w:rPr>
         <w:t xml:space="preserve"> </w:t>
       </w:r>
+      <w:proofErr w:type="spellStart"/>
       <w:r>
         <w:rPr>
           <w:sz w:val="36"/>
           <w:szCs w:val="44"/>
         </w:rPr>
-        <w:t>Sharique Hussain</w:t>
-      </w:r>
+        <w:t>Sharique</w:t>
+      </w:r>
+      <w:proofErr w:type="spellEnd"/>
       <w:r>
         <w:rPr>
           <w:sz w:val="36"/>
           <w:szCs w:val="44"/>
         </w:rPr>
+        <w:t xml:space="preserve"> Hussain</w:t>
+      </w:r>
+      <w:r>
+        <w:rPr>
+          <w:sz w:val="36"/>
+          <w:szCs w:val="44"/>
+        </w:rPr>
         <w:t xml:space="preserve">, </w:t>
       </w:r>
       <w:r>
@@ -311,13 +356,22 @@
           <w:sz w:val="36"/>
           <w:szCs w:val="44"/>
         </w:rPr>
-        <w:t>Hamza Karaachiwala</w:t>
-      </w:r>
+        <w:t xml:space="preserve">Hamza </w:t>
+      </w:r>
+      <w:proofErr w:type="spellStart"/>
       <w:r>
         <w:rPr>
           <w:sz w:val="36"/>
           <w:szCs w:val="44"/>
         </w:rPr>
+        <w:t>Karaachiwala</w:t>
+      </w:r>
+      <w:proofErr w:type="spellEnd"/>
+      <w:r>
+        <w:rPr>
+          <w:sz w:val="36"/>
+          <w:szCs w:val="44"/>
+        </w:rPr>
         <w:t>,</w:t>
       </w:r>
       <w:r>
@@ -325,13 +379,29 @@
           <w:sz w:val="36"/>
           <w:szCs w:val="44"/>
         </w:rPr>
-        <w:t xml:space="preserve"> Suryansh Singh</w:t>
-      </w:r>
+        <w:t xml:space="preserve"> </w:t>
+      </w:r>
+      <w:proofErr w:type="spellStart"/>
       <w:r>
         <w:rPr>
           <w:sz w:val="36"/>
           <w:szCs w:val="44"/>
         </w:rPr>
+        <w:t>Suryansh</w:t>
+      </w:r>
+      <w:proofErr w:type="spellEnd"/>
+      <w:r>
+        <w:rPr>
+          <w:sz w:val="36"/>
+          <w:szCs w:val="44"/>
+        </w:rPr>
+        <w:t xml:space="preserve"> Singh</w:t>
+      </w:r>
+      <w:r>
+        <w:rPr>
+          <w:sz w:val="36"/>
+          <w:szCs w:val="44"/>
+        </w:rPr>
         <w:t>.</w:t>
       </w:r>
     </w:p>
@@ -359,7 +429,7 @@
           <w:sz w:val="36"/>
           <w:szCs w:val="44"/>
         </w:rPr>
-        <w:t>hskarachiwala</w:t>
+        <w:t>iothingers</w:t>
       </w:r>
       <w:r>
         <w:rPr>
@@ -373,7 +443,14 @@
           <w:sz w:val="36"/>
           <w:szCs w:val="44"/>
         </w:rPr>
-        <w:t>gmail.com</w:t>
+        <w:t>googlegroups</w:t>
+      </w:r>
+      <w:r>
+        <w:rPr>
+          <w:sz w:val="36"/>
+          <w:szCs w:val="44"/>
+        </w:rPr>
+        <w:t>.com</w:t>
       </w:r>
     </w:p>
     <w:p>
@@ -803,12 +880,7 @@
         <w:t xml:space="preserve">and what you can hope to experience from the space. </w:t>
       </w:r>
       <w:r>
-        <w:t>The ability to discover your contact</w:t>
-      </w:r>
-      <w:bookmarkStart w:id="0" w:name="_GoBack"/>
-      <w:bookmarkEnd w:id="0"/>
-      <w:r>
-        <w:t xml:space="preserve"> and finding the right person at the right time is always a very valuable asset to have.</w:t>
+        <w:t>The ability to discover your contact and finding the right person at the right time is always a very valuable asset to have.</w:t>
       </w:r>
       <w:r>
         <w:t xml:space="preserve"> </w:t>
@@ -1003,7 +1075,13 @@
               <w:t>Rahul Bobhate</w:t>
             </w:r>
             <w:r>
-              <w:t xml:space="preserve"> (Madrasi Guy)</w:t>
+              <w:t xml:space="preserve"> (</w:t>
+            </w:r>
+            <w:r>
+              <w:t>Cool</w:t>
+            </w:r>
+            <w:r>
+              <w:t xml:space="preserve"> Guy)</w:t>
             </w:r>
           </w:p>
         </w:tc>
@@ -1016,6 +1094,17 @@
               <w:spacing w:line="240" w:lineRule="auto"/>
               <w:jc w:val="center"/>
             </w:pPr>
+            <w:r>
+              <w:t xml:space="preserve">Java, </w:t>
+            </w:r>
+            <w:proofErr w:type="spellStart"/>
+            <w:r>
+              <w:t>OSGi</w:t>
+            </w:r>
+            <w:proofErr w:type="spellEnd"/>
+            <w:r>
+              <w:t>, Azure, Linux, Android, REST, Cloud services</w:t>
+            </w:r>
           </w:p>
         </w:tc>
         <w:tc>
@@ -1027,6 +1116,17 @@
               <w:spacing w:line="240" w:lineRule="auto"/>
               <w:jc w:val="center"/>
             </w:pPr>
+            <w:r>
+              <w:t xml:space="preserve">Have experienced the power of the cloud and would want to leverage it for an </w:t>
+            </w:r>
+            <w:proofErr w:type="spellStart"/>
+            <w:r>
+              <w:t>IoT</w:t>
+            </w:r>
+            <w:proofErr w:type="spellEnd"/>
+            <w:r>
+              <w:t xml:space="preserve"> solution</w:t>
+            </w:r>
           </w:p>
         </w:tc>
       </w:tr>
@@ -1040,8 +1140,13 @@
               <w:spacing w:line="240" w:lineRule="auto"/>
               <w:jc w:val="center"/>
             </w:pPr>
+            <w:proofErr w:type="spellStart"/>
             <w:r>
-              <w:t>Hiranava Das</w:t>
+              <w:t>Hiranava</w:t>
+            </w:r>
+            <w:proofErr w:type="spellEnd"/>
+            <w:r>
+              <w:t xml:space="preserve"> Das</w:t>
             </w:r>
             <w:r>
               <w:t xml:space="preserve"> (ECE Guy)</w:t>
@@ -1081,8 +1186,13 @@
               <w:spacing w:line="240" w:lineRule="auto"/>
               <w:jc w:val="center"/>
             </w:pPr>
+            <w:proofErr w:type="spellStart"/>
             <w:r>
-              <w:t>Sharique Hussain</w:t>
+              <w:t>Sharique</w:t>
+            </w:r>
+            <w:proofErr w:type="spellEnd"/>
+            <w:r>
+              <w:t xml:space="preserve"> Hussain</w:t>
             </w:r>
             <w:r>
               <w:t xml:space="preserve"> (Systems Guy)</w:t>
@@ -1123,10 +1233,26 @@
               <w:jc w:val="center"/>
             </w:pPr>
             <w:r>
-              <w:t>Hamza Karachiwala</w:t>
+              <w:t xml:space="preserve">Hamza </w:t>
+            </w:r>
+            <w:proofErr w:type="spellStart"/>
+            <w:r>
+              <w:t>Karachiwala</w:t>
+            </w:r>
+            <w:proofErr w:type="spellEnd"/>
+            <w:r>
+              <w:t xml:space="preserve"> (</w:t>
+            </w:r>
+            <w:proofErr w:type="spellStart"/>
+            <w:r>
+              <w:t>Tharki</w:t>
+            </w:r>
+            <w:proofErr w:type="spellEnd"/>
+            <w:r>
+              <w:t xml:space="preserve"> Cloud</w:t>
             </w:r>
             <w:r>
-              <w:t xml:space="preserve"> (Cloud Guy)</w:t>
+              <w:t xml:space="preserve"> Guy)</w:t>
             </w:r>
           </w:p>
         </w:tc>
@@ -1153,8 +1279,10 @@
               <w:spacing w:line="240" w:lineRule="auto"/>
             </w:pPr>
             <w:r>
-              <w:t xml:space="preserve">Have experienced the power of the cloud and would want to leverage it for an IoT solution </w:t>
+              <w:t>Trying to emulate my mentor Mr. Shakti Kapoor</w:t>
             </w:r>
+            <w:bookmarkStart w:id="0" w:name="_GoBack"/>
+            <w:bookmarkEnd w:id="0"/>
           </w:p>
         </w:tc>
       </w:tr>
@@ -1168,8 +1296,13 @@
               <w:spacing w:line="240" w:lineRule="auto"/>
               <w:jc w:val="center"/>
             </w:pPr>
+            <w:proofErr w:type="spellStart"/>
             <w:r>
-              <w:t>Suryansh Singh</w:t>
+              <w:t>Suryansh</w:t>
+            </w:r>
+            <w:proofErr w:type="spellEnd"/>
+            <w:r>
+              <w:t xml:space="preserve"> Singh</w:t>
             </w:r>
             <w:r>
               <w:t xml:space="preserve"> (Sensor Guy)</w:t>
@@ -1255,11 +1388,11 @@
         <w:t xml:space="preserve">The technologies that we plan to employ for this project are relatively new. </w:t>
       </w:r>
       <w:r>
-        <w:t xml:space="preserve">We have skilled members in our team having experience with embedded devices. But the new hardware has the potential to be complex. Despite this </w:t>
+        <w:t xml:space="preserve">We have skilled members in our team having experience with embedded </w:t>
       </w:r>
       <w:r>
         <w:lastRenderedPageBreak/>
-        <w:t>uncertainty about devices,</w:t>
+        <w:t>devices. But the new hardware has the potential to be complex. Despite this uncertainty about devices,</w:t>
       </w:r>
       <w:r>
         <w:t xml:space="preserve"> we are confident that the tools we have ident</w:t>
@@ -1361,8 +1494,13 @@
         <w:spacing w:line="240" w:lineRule="auto"/>
         <w:jc w:val="both"/>
       </w:pPr>
-      <w:r>
-        <w:t>Brillo / Weave – Sensors that keep track of users, working in tandem to identify the location of a specific user in a space. (Can be replaced with Beacon)</w:t>
+      <w:proofErr w:type="spellStart"/>
+      <w:r>
+        <w:t>Brillo</w:t>
+      </w:r>
+      <w:proofErr w:type="spellEnd"/>
+      <w:r>
+        <w:t xml:space="preserve"> / Weave – Sensors that keep track of users, working in tandem to identify the location of a specific user in a space. (Can be replaced with Beacon)</w:t>
       </w:r>
     </w:p>
     <w:p>
@@ -1403,8 +1541,13 @@
         <w:spacing w:line="240" w:lineRule="auto"/>
         <w:jc w:val="both"/>
       </w:pPr>
-      <w:r>
-        <w:t>TensorFlow (ML for people matching?)</w:t>
+      <w:proofErr w:type="spellStart"/>
+      <w:r>
+        <w:t>TensorFlow</w:t>
+      </w:r>
+      <w:proofErr w:type="spellEnd"/>
+      <w:r>
+        <w:t xml:space="preserve"> (ML for people matching?)</w:t>
       </w:r>
     </w:p>
     <w:p>
@@ -1467,7 +1610,15 @@
         </w:rPr>
       </w:pPr>
       <w:r>
-        <w:t>Yet to identify separate softwares, but will likely need sensors.</w:t>
+        <w:t xml:space="preserve">Yet to identify separate </w:t>
+      </w:r>
+      <w:proofErr w:type="spellStart"/>
+      <w:r>
+        <w:t>softwares</w:t>
+      </w:r>
+      <w:proofErr w:type="spellEnd"/>
+      <w:r>
+        <w:t>, but will likely need sensors.</w:t>
       </w:r>
     </w:p>
     <w:sectPr>
@@ -1483,7 +1634,7 @@
 </file>
 
 <file path=word/endnotes.xml><?xml version="1.0" encoding="utf-8"?>
-<w:endnotes xmlns:wpc="http://schemas.microsoft.com/office/word/2010/wordprocessingCanvas" xmlns:cx="http://schemas.microsoft.com/office/drawing/2014/chartex" xmlns:cx1="http://schemas.microsoft.com/office/drawing/2015/9/8/chartex" xmlns:mc="http://schemas.openxmlformats.org/markup-compatibility/2006" xmlns:o="urn:schemas-microsoft-com:office:office" xmlns:r="http://schemas.openxmlformats.org/officeDocument/2006/relationships" xmlns:m="http://schemas.openxmlformats.org/officeDocument/2006/math" xmlns:v="urn:schemas-microsoft-com:vml" xmlns:wp14="http://schemas.microsoft.com/office/word/2010/wordprocessingDrawing" xmlns:wp="http://schemas.openxmlformats.org/drawingml/2006/wordprocessingDrawing" xmlns:w10="urn:schemas-microsoft-com:office:word" xmlns:w="http://schemas.openxmlformats.org/wordprocessingml/2006/main" xmlns:w14="http://schemas.microsoft.com/office/word/2010/wordml" xmlns:w15="http://schemas.microsoft.com/office/word/2012/wordml" xmlns:w16se="http://schemas.microsoft.com/office/word/2015/wordml/symex" xmlns:wpg="http://schemas.microsoft.com/office/word/2010/wordprocessingGroup" xmlns:wpi="http://schemas.microsoft.com/office/word/2010/wordprocessingInk" xmlns:wne="http://schemas.microsoft.com/office/word/2006/wordml" xmlns:wps="http://schemas.microsoft.com/office/word/2010/wordprocessingShape" mc:Ignorable="w14 w15 w16se wp14">
+<w:endnotes xmlns:wpc="http://schemas.microsoft.com/office/word/2010/wordprocessingCanvas" xmlns:mc="http://schemas.openxmlformats.org/markup-compatibility/2006" xmlns:o="urn:schemas-microsoft-com:office:office" xmlns:r="http://schemas.openxmlformats.org/officeDocument/2006/relationships" xmlns:m="http://schemas.openxmlformats.org/officeDocument/2006/math" xmlns:v="urn:schemas-microsoft-com:vml" xmlns:wp14="http://schemas.microsoft.com/office/word/2010/wordprocessingDrawing" xmlns:wp="http://schemas.openxmlformats.org/drawingml/2006/wordprocessingDrawing" xmlns:w10="urn:schemas-microsoft-com:office:word" xmlns:w="http://schemas.openxmlformats.org/wordprocessingml/2006/main" xmlns:w14="http://schemas.microsoft.com/office/word/2010/wordml" xmlns:w15="http://schemas.microsoft.com/office/word/2012/wordml" xmlns:wpg="http://schemas.microsoft.com/office/word/2010/wordprocessingGroup" xmlns:wpi="http://schemas.microsoft.com/office/word/2010/wordprocessingInk" xmlns:wne="http://schemas.microsoft.com/office/word/2006/wordml" xmlns:wps="http://schemas.microsoft.com/office/word/2010/wordprocessingShape" mc:Ignorable="w14 w15 wp14">
   <w:endnote w:type="separator" w:id="-1">
     <w:p>
       <w:pPr>
@@ -1508,7 +1659,7 @@
 </file>
 
 <file path=word/footnotes.xml><?xml version="1.0" encoding="utf-8"?>
-<w:footnotes xmlns:wpc="http://schemas.microsoft.com/office/word/2010/wordprocessingCanvas" xmlns:cx="http://schemas.microsoft.com/office/drawing/2014/chartex" xmlns:cx1="http://schemas.microsoft.com/office/drawing/2015/9/8/chartex" xmlns:mc="http://schemas.openxmlformats.org/markup-compatibility/2006" xmlns:o="urn:schemas-microsoft-com:office:office" xmlns:r="http://schemas.openxmlformats.org/officeDocument/2006/relationships" xmlns:m="http://schemas.openxmlformats.org/officeDocument/2006/math" xmlns:v="urn:schemas-microsoft-com:vml" xmlns:wp14="http://schemas.microsoft.com/office/word/2010/wordprocessingDrawing" xmlns:wp="http://schemas.openxmlformats.org/drawingml/2006/wordprocessingDrawing" xmlns:w10="urn:schemas-microsoft-com:office:word" xmlns:w="http://schemas.openxmlformats.org/wordprocessingml/2006/main" xmlns:w14="http://schemas.microsoft.com/office/word/2010/wordml" xmlns:w15="http://schemas.microsoft.com/office/word/2012/wordml" xmlns:w16se="http://schemas.microsoft.com/office/word/2015/wordml/symex" xmlns:wpg="http://schemas.microsoft.com/office/word/2010/wordprocessingGroup" xmlns:wpi="http://schemas.microsoft.com/office/word/2010/wordprocessingInk" xmlns:wne="http://schemas.microsoft.com/office/word/2006/wordml" xmlns:wps="http://schemas.microsoft.com/office/word/2010/wordprocessingShape" mc:Ignorable="w14 w15 w16se wp14">
+<w:footnotes xmlns:wpc="http://schemas.microsoft.com/office/word/2010/wordprocessingCanvas" xmlns:mc="http://schemas.openxmlformats.org/markup-compatibility/2006" xmlns:o="urn:schemas-microsoft-com:office:office" xmlns:r="http://schemas.openxmlformats.org/officeDocument/2006/relationships" xmlns:m="http://schemas.openxmlformats.org/officeDocument/2006/math" xmlns:v="urn:schemas-microsoft-com:vml" xmlns:wp14="http://schemas.microsoft.com/office/word/2010/wordprocessingDrawing" xmlns:wp="http://schemas.openxmlformats.org/drawingml/2006/wordprocessingDrawing" xmlns:w10="urn:schemas-microsoft-com:office:word" xmlns:w="http://schemas.openxmlformats.org/wordprocessingml/2006/main" xmlns:w14="http://schemas.microsoft.com/office/word/2010/wordml" xmlns:w15="http://schemas.microsoft.com/office/word/2012/wordml" xmlns:wpg="http://schemas.microsoft.com/office/word/2010/wordprocessingGroup" xmlns:wpi="http://schemas.microsoft.com/office/word/2010/wordprocessingInk" xmlns:wne="http://schemas.microsoft.com/office/word/2006/wordml" xmlns:wps="http://schemas.microsoft.com/office/word/2010/wordprocessingShape" mc:Ignorable="w14 w15 wp14">
   <w:footnote w:type="separator" w:id="-1">
     <w:p>
       <w:pPr>
@@ -1533,7 +1684,7 @@
 </file>
 
 <file path=word/header1.xml><?xml version="1.0" encoding="utf-8"?>
-<w:hdr xmlns:wpc="http://schemas.microsoft.com/office/word/2010/wordprocessingCanvas" xmlns:cx="http://schemas.microsoft.com/office/drawing/2014/chartex" xmlns:cx1="http://schemas.microsoft.com/office/drawing/2015/9/8/chartex" xmlns:mc="http://schemas.openxmlformats.org/markup-compatibility/2006" xmlns:o="urn:schemas-microsoft-com:office:office" xmlns:r="http://schemas.openxmlformats.org/officeDocument/2006/relationships" xmlns:m="http://schemas.openxmlformats.org/officeDocument/2006/math" xmlns:v="urn:schemas-microsoft-com:vml" xmlns:wp14="http://schemas.microsoft.com/office/word/2010/wordprocessingDrawing" xmlns:wp="http://schemas.openxmlformats.org/drawingml/2006/wordprocessingDrawing" xmlns:w10="urn:schemas-microsoft-com:office:word" xmlns:w="http://schemas.openxmlformats.org/wordprocessingml/2006/main" xmlns:w14="http://schemas.microsoft.com/office/word/2010/wordml" xmlns:w15="http://schemas.microsoft.com/office/word/2012/wordml" xmlns:w16se="http://schemas.microsoft.com/office/word/2015/wordml/symex" xmlns:wpg="http://schemas.microsoft.com/office/word/2010/wordprocessingGroup" xmlns:wpi="http://schemas.microsoft.com/office/word/2010/wordprocessingInk" xmlns:wne="http://schemas.microsoft.com/office/word/2006/wordml" xmlns:wps="http://schemas.microsoft.com/office/word/2010/wordprocessingShape" mc:Ignorable="w14 w15 w16se wp14">
+<w:hdr xmlns:wpc="http://schemas.microsoft.com/office/word/2010/wordprocessingCanvas" xmlns:mc="http://schemas.openxmlformats.org/markup-compatibility/2006" xmlns:o="urn:schemas-microsoft-com:office:office" xmlns:r="http://schemas.openxmlformats.org/officeDocument/2006/relationships" xmlns:m="http://schemas.openxmlformats.org/officeDocument/2006/math" xmlns:v="urn:schemas-microsoft-com:vml" xmlns:wp14="http://schemas.microsoft.com/office/word/2010/wordprocessingDrawing" xmlns:wp="http://schemas.openxmlformats.org/drawingml/2006/wordprocessingDrawing" xmlns:w10="urn:schemas-microsoft-com:office:word" xmlns:w="http://schemas.openxmlformats.org/wordprocessingml/2006/main" xmlns:w14="http://schemas.microsoft.com/office/word/2010/wordml" xmlns:w15="http://schemas.microsoft.com/office/word/2012/wordml" xmlns:wpg="http://schemas.microsoft.com/office/word/2010/wordprocessingGroup" xmlns:wpi="http://schemas.microsoft.com/office/word/2010/wordprocessingInk" xmlns:wne="http://schemas.microsoft.com/office/word/2006/wordml" xmlns:wps="http://schemas.microsoft.com/office/word/2010/wordprocessingShape" mc:Ignorable="w14 w15 wp14">
   <w:tbl>
     <w:tblPr>
       <w:tblW w:w="0" w:type="auto"/>
@@ -1561,8 +1712,13 @@
               <w:pPr>
                 <w:pStyle w:val="Header"/>
               </w:pPr>
+              <w:proofErr w:type="spellStart"/>
               <w:r>
-                <w:t>IoThingers – Smart Space assistant</w:t>
+                <w:t>IoThingers</w:t>
+              </w:r>
+              <w:proofErr w:type="spellEnd"/>
+              <w:r>
+                <w:t xml:space="preserve"> – Smart Space assistant</w:t>
               </w:r>
             </w:p>
           </w:tc>
@@ -1590,7 +1746,7 @@
             <w:rPr>
               <w:noProof/>
             </w:rPr>
-            <w:t>3</w:t>
+            <w:t>4</w:t>
           </w:r>
           <w:r>
             <w:rPr>
@@ -1611,7 +1767,7 @@
 </file>
 
 <file path=word/numbering.xml><?xml version="1.0" encoding="utf-8"?>
-<w:numbering xmlns:wpc="http://schemas.microsoft.com/office/word/2010/wordprocessingCanvas" xmlns:cx="http://schemas.microsoft.com/office/drawing/2014/chartex" xmlns:cx1="http://schemas.microsoft.com/office/drawing/2015/9/8/chartex" xmlns:mc="http://schemas.openxmlformats.org/markup-compatibility/2006" xmlns:o="urn:schemas-microsoft-com:office:office" xmlns:r="http://schemas.openxmlformats.org/officeDocument/2006/relationships" xmlns:m="http://schemas.openxmlformats.org/officeDocument/2006/math" xmlns:v="urn:schemas-microsoft-com:vml" xmlns:wp14="http://schemas.microsoft.com/office/word/2010/wordprocessingDrawing" xmlns:wp="http://schemas.openxmlformats.org/drawingml/2006/wordprocessingDrawing" xmlns:w10="urn:schemas-microsoft-com:office:word" xmlns:w="http://schemas.openxmlformats.org/wordprocessingml/2006/main" xmlns:w14="http://schemas.microsoft.com/office/word/2010/wordml" xmlns:w15="http://schemas.microsoft.com/office/word/2012/wordml" xmlns:w16se="http://schemas.microsoft.com/office/word/2015/wordml/symex" xmlns:wpg="http://schemas.microsoft.com/office/word/2010/wordprocessingGroup" xmlns:wpi="http://schemas.microsoft.com/office/word/2010/wordprocessingInk" xmlns:wne="http://schemas.microsoft.com/office/word/2006/wordml" xmlns:wps="http://schemas.microsoft.com/office/word/2010/wordprocessingShape" mc:Ignorable="w14 w15 w16se wp14">
+<w:numbering xmlns:wpc="http://schemas.microsoft.com/office/word/2010/wordprocessingCanvas" xmlns:mc="http://schemas.openxmlformats.org/markup-compatibility/2006" xmlns:o="urn:schemas-microsoft-com:office:office" xmlns:r="http://schemas.openxmlformats.org/officeDocument/2006/relationships" xmlns:m="http://schemas.openxmlformats.org/officeDocument/2006/math" xmlns:v="urn:schemas-microsoft-com:vml" xmlns:wp14="http://schemas.microsoft.com/office/word/2010/wordprocessingDrawing" xmlns:wp="http://schemas.openxmlformats.org/drawingml/2006/wordprocessingDrawing" xmlns:w10="urn:schemas-microsoft-com:office:word" xmlns:w="http://schemas.openxmlformats.org/wordprocessingml/2006/main" xmlns:w14="http://schemas.microsoft.com/office/word/2010/wordml" xmlns:w15="http://schemas.microsoft.com/office/word/2012/wordml" xmlns:wpg="http://schemas.microsoft.com/office/word/2010/wordprocessingGroup" xmlns:wpi="http://schemas.microsoft.com/office/word/2010/wordprocessingInk" xmlns:wne="http://schemas.microsoft.com/office/word/2006/wordml" xmlns:wps="http://schemas.microsoft.com/office/word/2010/wordprocessingShape" mc:Ignorable="w14 w15 wp14">
   <w:abstractNum w:abstractNumId="0" w15:restartNumberingAfterBreak="0">
     <w:nsid w:val="FFFFFF7C"/>
     <w:multiLevelType w:val="singleLevel"/>
@@ -2117,7 +2273,7 @@
 </file>
 
 <file path=word/styles.xml><?xml version="1.0" encoding="utf-8"?>
-<w:styles xmlns:mc="http://schemas.openxmlformats.org/markup-compatibility/2006" xmlns:r="http://schemas.openxmlformats.org/officeDocument/2006/relationships" xmlns:w="http://schemas.openxmlformats.org/wordprocessingml/2006/main" xmlns:w14="http://schemas.microsoft.com/office/word/2010/wordml" xmlns:w15="http://schemas.microsoft.com/office/word/2012/wordml" xmlns:w16se="http://schemas.microsoft.com/office/word/2015/wordml/symex" mc:Ignorable="w14 w15 w16se">
+<w:styles xmlns:mc="http://schemas.openxmlformats.org/markup-compatibility/2006" xmlns:r="http://schemas.openxmlformats.org/officeDocument/2006/relationships" xmlns:w="http://schemas.openxmlformats.org/wordprocessingml/2006/main" xmlns:w14="http://schemas.microsoft.com/office/word/2010/wordml" xmlns:w15="http://schemas.microsoft.com/office/word/2012/wordml" mc:Ignorable="w14 w15">
   <w:docDefaults>
     <w:rPrDefault>
       <w:rPr>
@@ -4466,7 +4622,7 @@
 </file>
 
 <file path=word/glossary/document.xml><?xml version="1.0" encoding="utf-8"?>
-<w:glossaryDocument xmlns:wpc="http://schemas.microsoft.com/office/word/2010/wordprocessingCanvas" xmlns:cx="http://schemas.microsoft.com/office/drawing/2014/chartex" xmlns:cx1="http://schemas.microsoft.com/office/drawing/2015/9/8/chartex" xmlns:mc="http://schemas.openxmlformats.org/markup-compatibility/2006" xmlns:o="urn:schemas-microsoft-com:office:office" xmlns:r="http://schemas.openxmlformats.org/officeDocument/2006/relationships" xmlns:m="http://schemas.openxmlformats.org/officeDocument/2006/math" xmlns:v="urn:schemas-microsoft-com:vml" xmlns:wp14="http://schemas.microsoft.com/office/word/2010/wordprocessingDrawing" xmlns:wp="http://schemas.openxmlformats.org/drawingml/2006/wordprocessingDrawing" xmlns:w10="urn:schemas-microsoft-com:office:word" xmlns:w="http://schemas.openxmlformats.org/wordprocessingml/2006/main" xmlns:w14="http://schemas.microsoft.com/office/word/2010/wordml" xmlns:w15="http://schemas.microsoft.com/office/word/2012/wordml" xmlns:w16se="http://schemas.microsoft.com/office/word/2015/wordml/symex" xmlns:wpg="http://schemas.microsoft.com/office/word/2010/wordprocessingGroup" xmlns:wpi="http://schemas.microsoft.com/office/word/2010/wordprocessingInk" xmlns:wne="http://schemas.microsoft.com/office/word/2006/wordml" xmlns:wps="http://schemas.microsoft.com/office/word/2010/wordprocessingShape" mc:Ignorable="w14 w15 w16se wp14">
+<w:glossaryDocument xmlns:wpc="http://schemas.microsoft.com/office/word/2010/wordprocessingCanvas" xmlns:mc="http://schemas.openxmlformats.org/markup-compatibility/2006" xmlns:o="urn:schemas-microsoft-com:office:office" xmlns:r="http://schemas.openxmlformats.org/officeDocument/2006/relationships" xmlns:m="http://schemas.openxmlformats.org/officeDocument/2006/math" xmlns:v="urn:schemas-microsoft-com:vml" xmlns:wp14="http://schemas.microsoft.com/office/word/2010/wordprocessingDrawing" xmlns:wp="http://schemas.openxmlformats.org/drawingml/2006/wordprocessingDrawing" xmlns:w10="urn:schemas-microsoft-com:office:word" xmlns:w="http://schemas.openxmlformats.org/wordprocessingml/2006/main" xmlns:w14="http://schemas.microsoft.com/office/word/2010/wordml" xmlns:w15="http://schemas.microsoft.com/office/word/2012/wordml" xmlns:wpg="http://schemas.microsoft.com/office/word/2010/wordprocessingGroup" xmlns:wpi="http://schemas.microsoft.com/office/word/2010/wordprocessingInk" xmlns:wne="http://schemas.microsoft.com/office/word/2006/wordml" xmlns:wps="http://schemas.microsoft.com/office/word/2010/wordprocessingShape" mc:Ignorable="w14 w15 wp14">
   <w:docParts>
     <w:docPart>
       <w:docPartPr>
@@ -4499,7 +4655,7 @@
 </file>
 
 <file path=word/glossary/fontTable.xml><?xml version="1.0" encoding="utf-8"?>
-<w:fonts xmlns:mc="http://schemas.openxmlformats.org/markup-compatibility/2006" xmlns:r="http://schemas.openxmlformats.org/officeDocument/2006/relationships" xmlns:w="http://schemas.openxmlformats.org/wordprocessingml/2006/main" xmlns:w14="http://schemas.microsoft.com/office/word/2010/wordml" xmlns:w15="http://schemas.microsoft.com/office/word/2012/wordml" xmlns:w16se="http://schemas.microsoft.com/office/word/2015/wordml/symex" mc:Ignorable="w14 w15 w16se">
+<w:fonts xmlns:mc="http://schemas.openxmlformats.org/markup-compatibility/2006" xmlns:r="http://schemas.openxmlformats.org/officeDocument/2006/relationships" xmlns:w="http://schemas.openxmlformats.org/wordprocessingml/2006/main" xmlns:w14="http://schemas.microsoft.com/office/word/2010/wordml" xmlns:w15="http://schemas.microsoft.com/office/word/2012/wordml" mc:Ignorable="w14 w15">
   <w:font w:name="Symbol">
     <w:panose1 w:val="05050102010706020507"/>
     <w:charset w:val="02"/>
@@ -4529,6 +4685,15 @@
     <w:notTrueType/>
     <w:pitch w:val="default"/>
   </w:font>
+  <w:font w:name="Mangal">
+    <w:altName w:val="Courier New"/>
+    <w:panose1 w:val="00000400000000000000"/>
+    <w:charset w:val="01"/>
+    <w:family w:val="roman"/>
+    <w:notTrueType/>
+    <w:pitch w:val="variable"/>
+    <w:sig w:usb0="00002000" w:usb1="00000000" w:usb2="00000000" w:usb3="00000000" w:csb0="00000000" w:csb1="00000000"/>
+  </w:font>
   <w:font w:name="Tahoma">
     <w:panose1 w:val="020B0604030504040204"/>
     <w:charset w:val="00"/>
@@ -4550,21 +4715,23 @@
     <w:pitch w:val="variable"/>
     <w:sig w:usb0="E00002FF" w:usb1="4000ACFF" w:usb2="00000001" w:usb3="00000000" w:csb0="0000019F" w:csb1="00000000"/>
   </w:font>
-  <w:font w:name="Yu Mincho">
-    <w:altName w:val="游明朝"/>
-    <w:panose1 w:val="00000000000000000000"/>
+  <w:font w:name="MS Mincho">
+    <w:altName w:val="ＭＳ 明朝"/>
+    <w:panose1 w:val="02020609040205080304"/>
     <w:charset w:val="80"/>
     <w:family w:val="roman"/>
     <w:notTrueType/>
-    <w:pitch w:val="default"/>
+    <w:pitch w:val="fixed"/>
+    <w:sig w:usb0="00000001" w:usb1="08070000" w:usb2="00000010" w:usb3="00000000" w:csb0="00020000" w:csb1="00000000"/>
   </w:font>
-  <w:font w:name="Yu Gothic Light">
-    <w:altName w:val="游ゴシック Light"/>
-    <w:panose1 w:val="020B0300000000000000"/>
+  <w:font w:name="MS Gothic">
+    <w:altName w:val="ＭＳ ゴシック"/>
+    <w:panose1 w:val="020B0609070205080204"/>
     <w:charset w:val="80"/>
-    <w:family w:val="swiss"/>
-    <w:pitch w:val="variable"/>
-    <w:sig w:usb0="E00002FF" w:usb1="2AC7FDFF" w:usb2="00000016" w:usb3="00000000" w:csb0="0002009F" w:csb1="00000000"/>
+    <w:family w:val="modern"/>
+    <w:notTrueType/>
+    <w:pitch w:val="fixed"/>
+    <w:sig w:usb0="00000001" w:usb1="08070000" w:usb2="00000010" w:usb3="00000000" w:csb0="00020000" w:csb1="00000000"/>
   </w:font>
   <w:font w:name="Calibri Light">
     <w:panose1 w:val="020F0302020204030204"/>
@@ -4577,7 +4744,7 @@
 </file>
 
 <file path=word/glossary/settings.xml><?xml version="1.0" encoding="utf-8"?>
-<w:settings xmlns:mc="http://schemas.openxmlformats.org/markup-compatibility/2006" xmlns:o="urn:schemas-microsoft-com:office:office" xmlns:r="http://schemas.openxmlformats.org/officeDocument/2006/relationships" xmlns:m="http://schemas.openxmlformats.org/officeDocument/2006/math" xmlns:v="urn:schemas-microsoft-com:vml" xmlns:w10="urn:schemas-microsoft-com:office:word" xmlns:w="http://schemas.openxmlformats.org/wordprocessingml/2006/main" xmlns:w14="http://schemas.microsoft.com/office/word/2010/wordml" xmlns:w15="http://schemas.microsoft.com/office/word/2012/wordml" xmlns:w16se="http://schemas.microsoft.com/office/word/2015/wordml/symex" xmlns:sl="http://schemas.openxmlformats.org/schemaLibrary/2006/main" mc:Ignorable="w14 w15 w16se">
+<w:settings xmlns:mc="http://schemas.openxmlformats.org/markup-compatibility/2006" xmlns:o="urn:schemas-microsoft-com:office:office" xmlns:r="http://schemas.openxmlformats.org/officeDocument/2006/relationships" xmlns:m="http://schemas.openxmlformats.org/officeDocument/2006/math" xmlns:v="urn:schemas-microsoft-com:vml" xmlns:w10="urn:schemas-microsoft-com:office:word" xmlns:w="http://schemas.openxmlformats.org/wordprocessingml/2006/main" xmlns:w14="http://schemas.microsoft.com/office/word/2010/wordml" xmlns:w15="http://schemas.microsoft.com/office/word/2012/wordml" xmlns:sl="http://schemas.openxmlformats.org/schemaLibrary/2006/main" mc:Ignorable="w14 w15">
   <w:view w:val="normal"/>
   <w:defaultTabStop w:val="720"/>
   <w:characterSpacingControl w:val="doNotCompress"/>
@@ -4592,6 +4759,7 @@
     <w:rsidRoot w:val="00576E0C"/>
     <w:rsid w:val="002353A1"/>
     <w:rsid w:val="00576E0C"/>
+    <w:rsid w:val="00C80F90"/>
     <w:rsid w:val="00F022F2"/>
   </w:rsids>
   <m:mathPr>
@@ -4607,7 +4775,7 @@
     <m:intLim m:val="subSup"/>
     <m:naryLim m:val="undOvr"/>
   </m:mathPr>
-  <w:themeFontLang w:val="en-US" w:eastAsia="ja-JP"/>
+  <w:themeFontLang w:val="en-US" w:eastAsia="ja-JP" w:bidi="mr-IN"/>
   <w:clrSchemeMapping w:bg1="light1" w:t1="dark1" w:bg2="light2" w:t2="dark2" w:accent1="accent1" w:accent2="accent2" w:accent3="accent3" w:accent4="accent4" w:accent5="accent5" w:accent6="accent6" w:hyperlink="hyperlink" w:followedHyperlink="followedHyperlink"/>
   <w:doNotAutoCompressPictures/>
   <w:decimalSymbol w:val="."/>
@@ -4617,7 +4785,7 @@
 </file>
 
 <file path=word/glossary/styles.xml><?xml version="1.0" encoding="utf-8"?>
-<w:styles xmlns:mc="http://schemas.openxmlformats.org/markup-compatibility/2006" xmlns:r="http://schemas.openxmlformats.org/officeDocument/2006/relationships" xmlns:w="http://schemas.openxmlformats.org/wordprocessingml/2006/main" xmlns:w14="http://schemas.microsoft.com/office/word/2010/wordml" xmlns:w15="http://schemas.microsoft.com/office/word/2012/wordml" xmlns:w16se="http://schemas.microsoft.com/office/word/2015/wordml/symex" mc:Ignorable="w14 w15 w16se">
+<w:styles xmlns:mc="http://schemas.openxmlformats.org/markup-compatibility/2006" xmlns:r="http://schemas.openxmlformats.org/officeDocument/2006/relationships" xmlns:w="http://schemas.openxmlformats.org/wordprocessingml/2006/main" xmlns:w14="http://schemas.microsoft.com/office/word/2010/wordml" xmlns:w15="http://schemas.microsoft.com/office/word/2012/wordml" mc:Ignorable="w14 w15">
   <w:docDefaults>
     <w:rPrDefault>
       <w:rPr>
@@ -5079,7 +5247,7 @@
 </file>
 
 <file path=word/glossary/webSettings.xml><?xml version="1.0" encoding="utf-8"?>
-<w:webSettings xmlns:mc="http://schemas.openxmlformats.org/markup-compatibility/2006" xmlns:r="http://schemas.openxmlformats.org/officeDocument/2006/relationships" xmlns:w="http://schemas.openxmlformats.org/wordprocessingml/2006/main" xmlns:w14="http://schemas.microsoft.com/office/word/2010/wordml" xmlns:w15="http://schemas.microsoft.com/office/word/2012/wordml" xmlns:w16se="http://schemas.microsoft.com/office/word/2015/wordml/symex" mc:Ignorable="w14 w15 w16se">
+<w:webSettings xmlns:mc="http://schemas.openxmlformats.org/markup-compatibility/2006" xmlns:r="http://schemas.openxmlformats.org/officeDocument/2006/relationships" xmlns:w="http://schemas.openxmlformats.org/wordprocessingml/2006/main" xmlns:w14="http://schemas.microsoft.com/office/word/2010/wordml" xmlns:w15="http://schemas.microsoft.com/office/word/2012/wordml" mc:Ignorable="w14 w15">
   <w:allowPNG/>
 </w:webSettings>
 </file>
@@ -5366,7 +5534,7 @@
 </file>
 
 <file path=customXml/itemProps1.xml><?xml version="1.0" encoding="utf-8"?>
-<ds:datastoreItem xmlns:ds="http://schemas.openxmlformats.org/officeDocument/2006/customXml" ds:itemID="{C29DA679-D619-4242-B337-EEA54713556E}">
+<ds:datastoreItem xmlns:ds="http://schemas.openxmlformats.org/officeDocument/2006/customXml" ds:itemID="{00167BD9-58B3-4E4F-AD49-99467EEAE9DA}">
   <ds:schemaRefs>
     <ds:schemaRef ds:uri="http://schemas.openxmlformats.org/officeDocument/2006/bibliography"/>
   </ds:schemaRefs>

</xml_diff>

<commit_message>
added skills and motivation
</commit_message>
<xml_diff>
--- a/Proposal.docx
+++ b/Proposal.docx
@@ -1,6 +1,6 @@
 
 <file path=word/document.xml><?xml version="1.0" encoding="utf-8"?>
-<w:document xmlns:wpc="http://schemas.microsoft.com/office/word/2010/wordprocessingCanvas" xmlns:mc="http://schemas.openxmlformats.org/markup-compatibility/2006" xmlns:o="urn:schemas-microsoft-com:office:office" xmlns:r="http://schemas.openxmlformats.org/officeDocument/2006/relationships" xmlns:m="http://schemas.openxmlformats.org/officeDocument/2006/math" xmlns:v="urn:schemas-microsoft-com:vml" xmlns:wp14="http://schemas.microsoft.com/office/word/2010/wordprocessingDrawing" xmlns:wp="http://schemas.openxmlformats.org/drawingml/2006/wordprocessingDrawing" xmlns:w10="urn:schemas-microsoft-com:office:word" xmlns:w="http://schemas.openxmlformats.org/wordprocessingml/2006/main" xmlns:w14="http://schemas.microsoft.com/office/word/2010/wordml" xmlns:w15="http://schemas.microsoft.com/office/word/2012/wordml" xmlns:wpg="http://schemas.microsoft.com/office/word/2010/wordprocessingGroup" xmlns:wpi="http://schemas.microsoft.com/office/word/2010/wordprocessingInk" xmlns:wne="http://schemas.microsoft.com/office/word/2006/wordml" xmlns:wps="http://schemas.microsoft.com/office/word/2010/wordprocessingShape" mc:Ignorable="w14 w15 wp14">
+<w:document xmlns:ve="http://schemas.openxmlformats.org/markup-compatibility/2006" xmlns:o="urn:schemas-microsoft-com:office:office" xmlns:r="http://schemas.openxmlformats.org/officeDocument/2006/relationships" xmlns:m="http://schemas.openxmlformats.org/officeDocument/2006/math" xmlns:v="urn:schemas-microsoft-com:vml" xmlns:wp="http://schemas.openxmlformats.org/drawingml/2006/wordprocessingDrawing" xmlns:w10="urn:schemas-microsoft-com:office:word" xmlns:w="http://schemas.openxmlformats.org/wordprocessingml/2006/main" xmlns:wne="http://schemas.microsoft.com/office/word/2006/wordml">
   <w:body>
     <w:p>
       <w:pPr>
@@ -92,7 +92,23 @@
           <w:sz w:val="28"/>
           <w:szCs w:val="44"/>
         </w:rPr>
-        <w:t xml:space="preserve">Professor Sumi </w:t>
+        <w:t xml:space="preserve">Professor </w:t>
+      </w:r>
+      <w:proofErr w:type="spellStart"/>
+      <w:r>
+        <w:rPr>
+          <w:sz w:val="28"/>
+          <w:szCs w:val="44"/>
+        </w:rPr>
+        <w:t>Sumi</w:t>
+      </w:r>
+      <w:proofErr w:type="spellEnd"/>
+      <w:r>
+        <w:rPr>
+          <w:sz w:val="28"/>
+          <w:szCs w:val="44"/>
+        </w:rPr>
+        <w:t xml:space="preserve"> </w:t>
       </w:r>
       <w:proofErr w:type="spellStart"/>
       <w:r>
@@ -291,13 +307,31 @@
           <w:szCs w:val="44"/>
         </w:rPr>
       </w:pPr>
-      <w:r>
-        <w:rPr>
-          <w:sz w:val="36"/>
-          <w:szCs w:val="44"/>
-        </w:rPr>
-        <w:t>Rahul Bobhate</w:t>
-      </w:r>
+      <w:proofErr w:type="spellStart"/>
+      <w:r>
+        <w:rPr>
+          <w:sz w:val="36"/>
+          <w:szCs w:val="44"/>
+        </w:rPr>
+        <w:t>Rahul</w:t>
+      </w:r>
+      <w:proofErr w:type="spellEnd"/>
+      <w:r>
+        <w:rPr>
+          <w:sz w:val="36"/>
+          <w:szCs w:val="44"/>
+        </w:rPr>
+        <w:t xml:space="preserve"> </w:t>
+      </w:r>
+      <w:proofErr w:type="spellStart"/>
+      <w:r>
+        <w:rPr>
+          <w:sz w:val="36"/>
+          <w:szCs w:val="44"/>
+        </w:rPr>
+        <w:t>Bobhate</w:t>
+      </w:r>
+      <w:proofErr w:type="spellEnd"/>
       <w:r>
         <w:rPr>
           <w:sz w:val="36"/>
@@ -305,13 +339,27 @@
         </w:rPr>
         <w:t xml:space="preserve">, </w:t>
       </w:r>
+      <w:r>
+        <w:rPr>
+          <w:sz w:val="36"/>
+          <w:szCs w:val="44"/>
+        </w:rPr>
+        <w:t>Hiranava Das,</w:t>
+      </w:r>
+      <w:r>
+        <w:rPr>
+          <w:sz w:val="36"/>
+          <w:szCs w:val="44"/>
+        </w:rPr>
+        <w:t xml:space="preserve"> </w:t>
+      </w:r>
       <w:proofErr w:type="spellStart"/>
       <w:r>
         <w:rPr>
           <w:sz w:val="36"/>
           <w:szCs w:val="44"/>
         </w:rPr>
-        <w:t>Hiranava</w:t>
+        <w:t>Sharique</w:t>
       </w:r>
       <w:proofErr w:type="spellEnd"/>
       <w:r>
@@ -319,13 +367,6 @@
           <w:sz w:val="36"/>
           <w:szCs w:val="44"/>
         </w:rPr>
-        <w:t xml:space="preserve"> Das,</w:t>
-      </w:r>
-      <w:r>
-        <w:rPr>
-          <w:sz w:val="36"/>
-          <w:szCs w:val="44"/>
-        </w:rPr>
         <w:t xml:space="preserve"> </w:t>
       </w:r>
       <w:proofErr w:type="spellStart"/>
@@ -334,7 +375,7 @@
           <w:sz w:val="36"/>
           <w:szCs w:val="44"/>
         </w:rPr>
-        <w:t>Sharique</w:t>
+        <w:t>Hussain</w:t>
       </w:r>
       <w:proofErr w:type="spellEnd"/>
       <w:r>
@@ -342,21 +383,23 @@
           <w:sz w:val="36"/>
           <w:szCs w:val="44"/>
         </w:rPr>
-        <w:t xml:space="preserve"> Hussain</w:t>
-      </w:r>
-      <w:r>
-        <w:rPr>
-          <w:sz w:val="36"/>
-          <w:szCs w:val="44"/>
-        </w:rPr>
         <w:t xml:space="preserve">, </w:t>
       </w:r>
-      <w:r>
-        <w:rPr>
-          <w:sz w:val="36"/>
-          <w:szCs w:val="44"/>
-        </w:rPr>
-        <w:t xml:space="preserve">Hamza </w:t>
+      <w:proofErr w:type="spellStart"/>
+      <w:r>
+        <w:rPr>
+          <w:sz w:val="36"/>
+          <w:szCs w:val="44"/>
+        </w:rPr>
+        <w:t>Hamza</w:t>
+      </w:r>
+      <w:proofErr w:type="spellEnd"/>
+      <w:r>
+        <w:rPr>
+          <w:sz w:val="36"/>
+          <w:szCs w:val="44"/>
+        </w:rPr>
+        <w:t xml:space="preserve"> </w:t>
       </w:r>
       <w:proofErr w:type="spellStart"/>
       <w:r>
@@ -992,7 +1035,7 @@
       <w:tblPr>
         <w:tblStyle w:val="TableGrid"/>
         <w:tblW w:w="0" w:type="auto"/>
-        <w:tblLook w:val="04A0" w:firstRow="1" w:lastRow="0" w:firstColumn="1" w:lastColumn="0" w:noHBand="0" w:noVBand="1"/>
+        <w:tblLook w:val="04A0"/>
       </w:tblPr>
       <w:tblGrid>
         <w:gridCol w:w="3432"/>
@@ -1095,15 +1138,7 @@
               <w:jc w:val="center"/>
             </w:pPr>
             <w:r>
-              <w:t xml:space="preserve">Java, </w:t>
-            </w:r>
-            <w:proofErr w:type="spellStart"/>
-            <w:r>
-              <w:t>OSGi</w:t>
-            </w:r>
-            <w:proofErr w:type="spellEnd"/>
-            <w:r>
-              <w:t>, Azure, Linux, Android, REST, Cloud services</w:t>
+              <w:t>Java, OSGi, Azure, Linux, Android, REST, Cloud services</w:t>
             </w:r>
           </w:p>
         </w:tc>
@@ -1140,16 +1175,76 @@
               <w:spacing w:line="240" w:lineRule="auto"/>
               <w:jc w:val="center"/>
             </w:pPr>
+            <w:r>
+              <w:t>Hiranava Das</w:t>
+            </w:r>
+            <w:r>
+              <w:t xml:space="preserve"> (ECE Guy)</w:t>
+            </w:r>
+          </w:p>
+        </w:tc>
+        <w:tc>
+          <w:tcPr>
+            <w:tcW w:w="3432" w:type="dxa"/>
+          </w:tcPr>
+          <w:p>
+            <w:pPr>
+              <w:spacing w:line="240" w:lineRule="auto"/>
+              <w:jc w:val="center"/>
+            </w:pPr>
+            <w:r>
+              <w:t>Java,J2EE, C, C++, OSGi, Linux, Android, Web services, SOA, Sensor circuits,  Microcontroller, Robotics</w:t>
+            </w:r>
+          </w:p>
+        </w:tc>
+        <w:tc>
+          <w:tcPr>
+            <w:tcW w:w="3432" w:type="dxa"/>
+          </w:tcPr>
+          <w:p>
+            <w:pPr>
+              <w:spacing w:line="240" w:lineRule="auto"/>
+              <w:jc w:val="center"/>
+            </w:pPr>
+            <w:r>
+              <w:t xml:space="preserve">I have worked on sensors and microcontrollers to make smart decisions. Now in the age </w:t>
+            </w:r>
+            <w:proofErr w:type="gramStart"/>
+            <w:r>
+              <w:t>of  Internet</w:t>
+            </w:r>
+            <w:proofErr w:type="gramEnd"/>
+            <w:r>
+              <w:t xml:space="preserve"> of things the idea of Pervasive computing and Physical web is really exciting.</w:t>
+            </w:r>
+          </w:p>
+        </w:tc>
+      </w:tr>
+      <w:tr>
+        <w:tc>
+          <w:tcPr>
+            <w:tcW w:w="3432" w:type="dxa"/>
+          </w:tcPr>
+          <w:p>
+            <w:pPr>
+              <w:spacing w:line="240" w:lineRule="auto"/>
+              <w:jc w:val="center"/>
+            </w:pPr>
             <w:proofErr w:type="spellStart"/>
             <w:r>
-              <w:t>Hiranava</w:t>
+              <w:t>Sharique</w:t>
             </w:r>
             <w:proofErr w:type="spellEnd"/>
             <w:r>
-              <w:t xml:space="preserve"> Das</w:t>
+              <w:t xml:space="preserve"> </w:t>
             </w:r>
+            <w:proofErr w:type="spellStart"/>
             <w:r>
-              <w:t xml:space="preserve"> (ECE Guy)</w:t>
+              <w:t>Hussain</w:t>
+            </w:r>
+            <w:proofErr w:type="spellEnd"/>
+            <w:r>
+              <w:t xml:space="preserve"> (Systems Guy)</w:t>
             </w:r>
           </w:p>
         </w:tc>
@@ -1188,52 +1283,11 @@
             </w:pPr>
             <w:proofErr w:type="spellStart"/>
             <w:r>
-              <w:t>Sharique</w:t>
+              <w:t>Hamza</w:t>
             </w:r>
             <w:proofErr w:type="spellEnd"/>
             <w:r>
-              <w:t xml:space="preserve"> Hussain</w:t>
-            </w:r>
-            <w:r>
-              <w:t xml:space="preserve"> (Systems Guy)</w:t>
-            </w:r>
-          </w:p>
-        </w:tc>
-        <w:tc>
-          <w:tcPr>
-            <w:tcW w:w="3432" w:type="dxa"/>
-          </w:tcPr>
-          <w:p>
-            <w:pPr>
-              <w:spacing w:line="240" w:lineRule="auto"/>
-              <w:jc w:val="center"/>
-            </w:pPr>
-          </w:p>
-        </w:tc>
-        <w:tc>
-          <w:tcPr>
-            <w:tcW w:w="3432" w:type="dxa"/>
-          </w:tcPr>
-          <w:p>
-            <w:pPr>
-              <w:spacing w:line="240" w:lineRule="auto"/>
-              <w:jc w:val="center"/>
-            </w:pPr>
-          </w:p>
-        </w:tc>
-      </w:tr>
-      <w:tr>
-        <w:tc>
-          <w:tcPr>
-            <w:tcW w:w="3432" w:type="dxa"/>
-          </w:tcPr>
-          <w:p>
-            <w:pPr>
-              <w:spacing w:line="240" w:lineRule="auto"/>
-              <w:jc w:val="center"/>
-            </w:pPr>
-            <w:r>
-              <w:t xml:space="preserve">Hamza </w:t>
+              <w:t xml:space="preserve"> </w:t>
             </w:r>
             <w:proofErr w:type="spellStart"/>
             <w:r>
@@ -1388,11 +1442,7 @@
         <w:t xml:space="preserve">The technologies that we plan to employ for this project are relatively new. </w:t>
       </w:r>
       <w:r>
-        <w:t xml:space="preserve">We have skilled members in our team having experience with embedded </w:t>
-      </w:r>
-      <w:r>
-        <w:lastRenderedPageBreak/>
-        <w:t>devices. But the new hardware has the potential to be complex. Despite this uncertainty about devices,</w:t>
+        <w:t>We have skilled members in our team having experience with embedded devices. But the new hardware has the potential to be complex. Despite this uncertainty about devices,</w:t>
       </w:r>
       <w:r>
         <w:t xml:space="preserve"> we are confident that the tools we have ident</w:t>
@@ -1634,7 +1684,7 @@
 </file>
 
 <file path=word/endnotes.xml><?xml version="1.0" encoding="utf-8"?>
-<w:endnotes xmlns:wpc="http://schemas.microsoft.com/office/word/2010/wordprocessingCanvas" xmlns:mc="http://schemas.openxmlformats.org/markup-compatibility/2006" xmlns:o="urn:schemas-microsoft-com:office:office" xmlns:r="http://schemas.openxmlformats.org/officeDocument/2006/relationships" xmlns:m="http://schemas.openxmlformats.org/officeDocument/2006/math" xmlns:v="urn:schemas-microsoft-com:vml" xmlns:wp14="http://schemas.microsoft.com/office/word/2010/wordprocessingDrawing" xmlns:wp="http://schemas.openxmlformats.org/drawingml/2006/wordprocessingDrawing" xmlns:w10="urn:schemas-microsoft-com:office:word" xmlns:w="http://schemas.openxmlformats.org/wordprocessingml/2006/main" xmlns:w14="http://schemas.microsoft.com/office/word/2010/wordml" xmlns:w15="http://schemas.microsoft.com/office/word/2012/wordml" xmlns:wpg="http://schemas.microsoft.com/office/word/2010/wordprocessingGroup" xmlns:wpi="http://schemas.microsoft.com/office/word/2010/wordprocessingInk" xmlns:wne="http://schemas.microsoft.com/office/word/2006/wordml" xmlns:wps="http://schemas.microsoft.com/office/word/2010/wordprocessingShape" mc:Ignorable="w14 w15 wp14">
+<w:endnotes xmlns:ve="http://schemas.openxmlformats.org/markup-compatibility/2006" xmlns:o="urn:schemas-microsoft-com:office:office" xmlns:r="http://schemas.openxmlformats.org/officeDocument/2006/relationships" xmlns:m="http://schemas.openxmlformats.org/officeDocument/2006/math" xmlns:v="urn:schemas-microsoft-com:vml" xmlns:wp="http://schemas.openxmlformats.org/drawingml/2006/wordprocessingDrawing" xmlns:w10="urn:schemas-microsoft-com:office:word" xmlns:w="http://schemas.openxmlformats.org/wordprocessingml/2006/main" xmlns:wne="http://schemas.microsoft.com/office/word/2006/wordml">
   <w:endnote w:type="separator" w:id="-1">
     <w:p>
       <w:pPr>
@@ -1659,7 +1709,7 @@
 </file>
 
 <file path=word/footnotes.xml><?xml version="1.0" encoding="utf-8"?>
-<w:footnotes xmlns:wpc="http://schemas.microsoft.com/office/word/2010/wordprocessingCanvas" xmlns:mc="http://schemas.openxmlformats.org/markup-compatibility/2006" xmlns:o="urn:schemas-microsoft-com:office:office" xmlns:r="http://schemas.openxmlformats.org/officeDocument/2006/relationships" xmlns:m="http://schemas.openxmlformats.org/officeDocument/2006/math" xmlns:v="urn:schemas-microsoft-com:vml" xmlns:wp14="http://schemas.microsoft.com/office/word/2010/wordprocessingDrawing" xmlns:wp="http://schemas.openxmlformats.org/drawingml/2006/wordprocessingDrawing" xmlns:w10="urn:schemas-microsoft-com:office:word" xmlns:w="http://schemas.openxmlformats.org/wordprocessingml/2006/main" xmlns:w14="http://schemas.microsoft.com/office/word/2010/wordml" xmlns:w15="http://schemas.microsoft.com/office/word/2012/wordml" xmlns:wpg="http://schemas.microsoft.com/office/word/2010/wordprocessingGroup" xmlns:wpi="http://schemas.microsoft.com/office/word/2010/wordprocessingInk" xmlns:wne="http://schemas.microsoft.com/office/word/2006/wordml" xmlns:wps="http://schemas.microsoft.com/office/word/2010/wordprocessingShape" mc:Ignorable="w14 w15 wp14">
+<w:footnotes xmlns:ve="http://schemas.openxmlformats.org/markup-compatibility/2006" xmlns:o="urn:schemas-microsoft-com:office:office" xmlns:r="http://schemas.openxmlformats.org/officeDocument/2006/relationships" xmlns:m="http://schemas.openxmlformats.org/officeDocument/2006/math" xmlns:v="urn:schemas-microsoft-com:vml" xmlns:wp="http://schemas.openxmlformats.org/drawingml/2006/wordprocessingDrawing" xmlns:w10="urn:schemas-microsoft-com:office:word" xmlns:w="http://schemas.openxmlformats.org/wordprocessingml/2006/main" xmlns:wne="http://schemas.microsoft.com/office/word/2006/wordml">
   <w:footnote w:type="separator" w:id="-1">
     <w:p>
       <w:pPr>
@@ -1684,11 +1734,11 @@
 </file>
 
 <file path=word/header1.xml><?xml version="1.0" encoding="utf-8"?>
-<w:hdr xmlns:wpc="http://schemas.microsoft.com/office/word/2010/wordprocessingCanvas" xmlns:mc="http://schemas.openxmlformats.org/markup-compatibility/2006" xmlns:o="urn:schemas-microsoft-com:office:office" xmlns:r="http://schemas.openxmlformats.org/officeDocument/2006/relationships" xmlns:m="http://schemas.openxmlformats.org/officeDocument/2006/math" xmlns:v="urn:schemas-microsoft-com:vml" xmlns:wp14="http://schemas.microsoft.com/office/word/2010/wordprocessingDrawing" xmlns:wp="http://schemas.openxmlformats.org/drawingml/2006/wordprocessingDrawing" xmlns:w10="urn:schemas-microsoft-com:office:word" xmlns:w="http://schemas.openxmlformats.org/wordprocessingml/2006/main" xmlns:w14="http://schemas.microsoft.com/office/word/2010/wordml" xmlns:w15="http://schemas.microsoft.com/office/word/2012/wordml" xmlns:wpg="http://schemas.microsoft.com/office/word/2010/wordprocessingGroup" xmlns:wpi="http://schemas.microsoft.com/office/word/2010/wordprocessingInk" xmlns:wne="http://schemas.microsoft.com/office/word/2006/wordml" xmlns:wps="http://schemas.microsoft.com/office/word/2010/wordprocessingShape" mc:Ignorable="w14 w15 wp14">
+<w:hdr xmlns:ve="http://schemas.openxmlformats.org/markup-compatibility/2006" xmlns:o="urn:schemas-microsoft-com:office:office" xmlns:r="http://schemas.openxmlformats.org/officeDocument/2006/relationships" xmlns:m="http://schemas.openxmlformats.org/officeDocument/2006/math" xmlns:v="urn:schemas-microsoft-com:vml" xmlns:wp="http://schemas.openxmlformats.org/drawingml/2006/wordprocessingDrawing" xmlns:w10="urn:schemas-microsoft-com:office:word" xmlns:w="http://schemas.openxmlformats.org/wordprocessingml/2006/main" xmlns:wne="http://schemas.microsoft.com/office/word/2006/wordml">
   <w:tbl>
     <w:tblPr>
       <w:tblW w:w="0" w:type="auto"/>
-      <w:tblLook w:val="04A0" w:firstRow="1" w:lastRow="0" w:firstColumn="1" w:lastColumn="0" w:noHBand="0" w:noVBand="1"/>
+      <w:tblLook w:val="04A0"/>
     </w:tblPr>
     <w:tblGrid>
       <w:gridCol w:w="9288"/>
@@ -1702,7 +1752,6 @@
             <w:docPart w:val="F16D4971AF00E648B7F60083A2B5A2B1"/>
           </w:placeholder>
         </w:sdtPr>
-        <w:sdtEndPr/>
         <w:sdtContent>
           <w:tc>
             <w:tcPr>
@@ -1746,7 +1795,7 @@
             <w:rPr>
               <w:noProof/>
             </w:rPr>
-            <w:t>4</w:t>
+            <w:t>3</w:t>
           </w:r>
           <w:r>
             <w:rPr>
@@ -1767,8 +1816,8 @@
 </file>
 
 <file path=word/numbering.xml><?xml version="1.0" encoding="utf-8"?>
-<w:numbering xmlns:wpc="http://schemas.microsoft.com/office/word/2010/wordprocessingCanvas" xmlns:mc="http://schemas.openxmlformats.org/markup-compatibility/2006" xmlns:o="urn:schemas-microsoft-com:office:office" xmlns:r="http://schemas.openxmlformats.org/officeDocument/2006/relationships" xmlns:m="http://schemas.openxmlformats.org/officeDocument/2006/math" xmlns:v="urn:schemas-microsoft-com:vml" xmlns:wp14="http://schemas.microsoft.com/office/word/2010/wordprocessingDrawing" xmlns:wp="http://schemas.openxmlformats.org/drawingml/2006/wordprocessingDrawing" xmlns:w10="urn:schemas-microsoft-com:office:word" xmlns:w="http://schemas.openxmlformats.org/wordprocessingml/2006/main" xmlns:w14="http://schemas.microsoft.com/office/word/2010/wordml" xmlns:w15="http://schemas.microsoft.com/office/word/2012/wordml" xmlns:wpg="http://schemas.microsoft.com/office/word/2010/wordprocessingGroup" xmlns:wpi="http://schemas.microsoft.com/office/word/2010/wordprocessingInk" xmlns:wne="http://schemas.microsoft.com/office/word/2006/wordml" xmlns:wps="http://schemas.microsoft.com/office/word/2010/wordprocessingShape" mc:Ignorable="w14 w15 wp14">
-  <w:abstractNum w:abstractNumId="0" w15:restartNumberingAfterBreak="0">
+<w:numbering xmlns:ve="http://schemas.openxmlformats.org/markup-compatibility/2006" xmlns:o="urn:schemas-microsoft-com:office:office" xmlns:r="http://schemas.openxmlformats.org/officeDocument/2006/relationships" xmlns:m="http://schemas.openxmlformats.org/officeDocument/2006/math" xmlns:v="urn:schemas-microsoft-com:vml" xmlns:wp="http://schemas.openxmlformats.org/drawingml/2006/wordprocessingDrawing" xmlns:w10="urn:schemas-microsoft-com:office:word" xmlns:w="http://schemas.openxmlformats.org/wordprocessingml/2006/main" xmlns:wne="http://schemas.microsoft.com/office/word/2006/wordml">
+  <w:abstractNum w:abstractNumId="0">
     <w:nsid w:val="FFFFFF7C"/>
     <w:multiLevelType w:val="singleLevel"/>
     <w:tmpl w:val="7CDC6B26"/>
@@ -1786,7 +1835,7 @@
       </w:pPr>
     </w:lvl>
   </w:abstractNum>
-  <w:abstractNum w:abstractNumId="1" w15:restartNumberingAfterBreak="0">
+  <w:abstractNum w:abstractNumId="1">
     <w:nsid w:val="FFFFFF7D"/>
     <w:multiLevelType w:val="singleLevel"/>
     <w:tmpl w:val="07B4F7D8"/>
@@ -1804,7 +1853,7 @@
       </w:pPr>
     </w:lvl>
   </w:abstractNum>
-  <w:abstractNum w:abstractNumId="2" w15:restartNumberingAfterBreak="0">
+  <w:abstractNum w:abstractNumId="2">
     <w:nsid w:val="FFFFFF7E"/>
     <w:multiLevelType w:val="singleLevel"/>
     <w:tmpl w:val="9DDA302A"/>
@@ -1822,7 +1871,7 @@
       </w:pPr>
     </w:lvl>
   </w:abstractNum>
-  <w:abstractNum w:abstractNumId="3" w15:restartNumberingAfterBreak="0">
+  <w:abstractNum w:abstractNumId="3">
     <w:nsid w:val="FFFFFF7F"/>
     <w:multiLevelType w:val="singleLevel"/>
     <w:tmpl w:val="55D43172"/>
@@ -1840,7 +1889,7 @@
       </w:pPr>
     </w:lvl>
   </w:abstractNum>
-  <w:abstractNum w:abstractNumId="4" w15:restartNumberingAfterBreak="0">
+  <w:abstractNum w:abstractNumId="4">
     <w:nsid w:val="FFFFFF80"/>
     <w:multiLevelType w:val="singleLevel"/>
     <w:tmpl w:val="19D8BBEC"/>
@@ -1861,7 +1910,7 @@
       </w:rPr>
     </w:lvl>
   </w:abstractNum>
-  <w:abstractNum w:abstractNumId="5" w15:restartNumberingAfterBreak="0">
+  <w:abstractNum w:abstractNumId="5">
     <w:nsid w:val="FFFFFF81"/>
     <w:multiLevelType w:val="singleLevel"/>
     <w:tmpl w:val="20826390"/>
@@ -1882,7 +1931,7 @@
       </w:rPr>
     </w:lvl>
   </w:abstractNum>
-  <w:abstractNum w:abstractNumId="6" w15:restartNumberingAfterBreak="0">
+  <w:abstractNum w:abstractNumId="6">
     <w:nsid w:val="FFFFFF82"/>
     <w:multiLevelType w:val="singleLevel"/>
     <w:tmpl w:val="F0DA7754"/>
@@ -1903,7 +1952,7 @@
       </w:rPr>
     </w:lvl>
   </w:abstractNum>
-  <w:abstractNum w:abstractNumId="7" w15:restartNumberingAfterBreak="0">
+  <w:abstractNum w:abstractNumId="7">
     <w:nsid w:val="FFFFFF83"/>
     <w:multiLevelType w:val="singleLevel"/>
     <w:tmpl w:val="A546EA74"/>
@@ -1924,7 +1973,7 @@
       </w:rPr>
     </w:lvl>
   </w:abstractNum>
-  <w:abstractNum w:abstractNumId="8" w15:restartNumberingAfterBreak="0">
+  <w:abstractNum w:abstractNumId="8">
     <w:nsid w:val="FFFFFF88"/>
     <w:multiLevelType w:val="singleLevel"/>
     <w:tmpl w:val="AF501A32"/>
@@ -1942,7 +1991,7 @@
       </w:pPr>
     </w:lvl>
   </w:abstractNum>
-  <w:abstractNum w:abstractNumId="9" w15:restartNumberingAfterBreak="0">
+  <w:abstractNum w:abstractNumId="9">
     <w:nsid w:val="FFFFFF89"/>
     <w:multiLevelType w:val="singleLevel"/>
     <w:tmpl w:val="CD34F9F4"/>
@@ -1963,7 +2012,7 @@
       </w:rPr>
     </w:lvl>
   </w:abstractNum>
-  <w:abstractNum w:abstractNumId="10" w15:restartNumberingAfterBreak="0">
+  <w:abstractNum w:abstractNumId="10">
     <w:nsid w:val="15FD50C0"/>
     <w:multiLevelType w:val="hybridMultilevel"/>
     <w:tmpl w:val="EC44AC7C"/>
@@ -2052,7 +2101,7 @@
       </w:pPr>
     </w:lvl>
   </w:abstractNum>
-  <w:abstractNum w:abstractNumId="11" w15:restartNumberingAfterBreak="0">
+  <w:abstractNum w:abstractNumId="11">
     <w:nsid w:val="58224D45"/>
     <w:multiLevelType w:val="hybridMultilevel"/>
     <w:tmpl w:val="A07C62DA"/>
@@ -2141,7 +2190,7 @@
       </w:pPr>
     </w:lvl>
   </w:abstractNum>
-  <w:abstractNum w:abstractNumId="12" w15:restartNumberingAfterBreak="0">
+  <w:abstractNum w:abstractNumId="12">
     <w:nsid w:val="7DA27096"/>
     <w:multiLevelType w:val="hybridMultilevel"/>
     <w:tmpl w:val="D5AA676C"/>
@@ -2273,7 +2322,7 @@
 </file>
 
 <file path=word/styles.xml><?xml version="1.0" encoding="utf-8"?>
-<w:styles xmlns:mc="http://schemas.openxmlformats.org/markup-compatibility/2006" xmlns:r="http://schemas.openxmlformats.org/officeDocument/2006/relationships" xmlns:w="http://schemas.openxmlformats.org/wordprocessingml/2006/main" xmlns:w14="http://schemas.microsoft.com/office/word/2010/wordml" xmlns:w15="http://schemas.microsoft.com/office/word/2012/wordml" mc:Ignorable="w14 w15">
+<w:styles xmlns:r="http://schemas.openxmlformats.org/officeDocument/2006/relationships" xmlns:w="http://schemas.openxmlformats.org/wordprocessingml/2006/main">
   <w:docDefaults>
     <w:rPrDefault>
       <w:rPr>
@@ -2285,369 +2334,146 @@
     </w:rPrDefault>
     <w:pPrDefault/>
   </w:docDefaults>
-  <w:latentStyles w:defLockedState="0" w:defUIPriority="99" w:defSemiHidden="0" w:defUnhideWhenUsed="0" w:defQFormat="0" w:count="371">
-    <w:lsdException w:name="Normal" w:uiPriority="0" w:qFormat="1"/>
-    <w:lsdException w:name="heading 1" w:uiPriority="0" w:qFormat="1"/>
-    <w:lsdException w:name="heading 2" w:semiHidden="1" w:uiPriority="9" w:unhideWhenUsed="1" w:qFormat="1"/>
-    <w:lsdException w:name="heading 3" w:semiHidden="1" w:uiPriority="9" w:unhideWhenUsed="1" w:qFormat="1"/>
-    <w:lsdException w:name="heading 4" w:semiHidden="1" w:uiPriority="9" w:unhideWhenUsed="1" w:qFormat="1"/>
-    <w:lsdException w:name="heading 5" w:semiHidden="1" w:uiPriority="9" w:unhideWhenUsed="1" w:qFormat="1"/>
-    <w:lsdException w:name="heading 6" w:semiHidden="1" w:uiPriority="9" w:unhideWhenUsed="1" w:qFormat="1"/>
-    <w:lsdException w:name="heading 7" w:semiHidden="1" w:uiPriority="9" w:unhideWhenUsed="1" w:qFormat="1"/>
-    <w:lsdException w:name="heading 8" w:semiHidden="1" w:uiPriority="9" w:unhideWhenUsed="1" w:qFormat="1"/>
-    <w:lsdException w:name="heading 9" w:semiHidden="1" w:uiPriority="9" w:unhideWhenUsed="1" w:qFormat="1"/>
-    <w:lsdException w:name="index 1" w:semiHidden="1" w:unhideWhenUsed="1"/>
-    <w:lsdException w:name="index 2" w:semiHidden="1" w:unhideWhenUsed="1"/>
-    <w:lsdException w:name="index 3" w:semiHidden="1" w:unhideWhenUsed="1"/>
-    <w:lsdException w:name="index 4" w:semiHidden="1" w:unhideWhenUsed="1"/>
-    <w:lsdException w:name="index 5" w:semiHidden="1" w:unhideWhenUsed="1"/>
-    <w:lsdException w:name="index 6" w:semiHidden="1" w:unhideWhenUsed="1"/>
-    <w:lsdException w:name="index 7" w:semiHidden="1" w:unhideWhenUsed="1"/>
-    <w:lsdException w:name="index 8" w:semiHidden="1" w:unhideWhenUsed="1"/>
-    <w:lsdException w:name="index 9" w:semiHidden="1" w:unhideWhenUsed="1"/>
-    <w:lsdException w:name="toc 1" w:semiHidden="1" w:uiPriority="39" w:unhideWhenUsed="1"/>
-    <w:lsdException w:name="toc 2" w:semiHidden="1" w:uiPriority="39" w:unhideWhenUsed="1"/>
-    <w:lsdException w:name="toc 3" w:semiHidden="1" w:uiPriority="39" w:unhideWhenUsed="1"/>
-    <w:lsdException w:name="toc 4" w:semiHidden="1" w:uiPriority="39" w:unhideWhenUsed="1"/>
-    <w:lsdException w:name="toc 5" w:semiHidden="1" w:uiPriority="39" w:unhideWhenUsed="1"/>
-    <w:lsdException w:name="toc 6" w:semiHidden="1" w:uiPriority="39" w:unhideWhenUsed="1"/>
-    <w:lsdException w:name="toc 7" w:semiHidden="1" w:uiPriority="39" w:unhideWhenUsed="1"/>
-    <w:lsdException w:name="toc 8" w:semiHidden="1" w:uiPriority="39" w:unhideWhenUsed="1"/>
-    <w:lsdException w:name="toc 9" w:semiHidden="1" w:uiPriority="39" w:unhideWhenUsed="1"/>
-    <w:lsdException w:name="Normal Indent" w:semiHidden="1" w:unhideWhenUsed="1"/>
-    <w:lsdException w:name="footnote text" w:semiHidden="1" w:unhideWhenUsed="1"/>
-    <w:lsdException w:name="annotation text" w:semiHidden="1" w:unhideWhenUsed="1"/>
-    <w:lsdException w:name="header" w:semiHidden="1" w:uiPriority="0" w:unhideWhenUsed="1"/>
-    <w:lsdException w:name="footer" w:semiHidden="1" w:unhideWhenUsed="1"/>
-    <w:lsdException w:name="index heading" w:semiHidden="1" w:unhideWhenUsed="1"/>
-    <w:lsdException w:name="caption" w:semiHidden="1" w:uiPriority="35" w:unhideWhenUsed="1" w:qFormat="1"/>
-    <w:lsdException w:name="table of figures" w:semiHidden="1" w:unhideWhenUsed="1"/>
-    <w:lsdException w:name="envelope address" w:semiHidden="1" w:unhideWhenUsed="1"/>
-    <w:lsdException w:name="envelope return" w:semiHidden="1" w:unhideWhenUsed="1"/>
-    <w:lsdException w:name="footnote reference" w:semiHidden="1" w:unhideWhenUsed="1"/>
-    <w:lsdException w:name="annotation reference" w:semiHidden="1" w:unhideWhenUsed="1"/>
-    <w:lsdException w:name="line number" w:semiHidden="1" w:unhideWhenUsed="1"/>
-    <w:lsdException w:name="page number" w:semiHidden="1" w:unhideWhenUsed="1"/>
-    <w:lsdException w:name="endnote reference" w:semiHidden="1" w:unhideWhenUsed="1"/>
-    <w:lsdException w:name="endnote text" w:semiHidden="1" w:unhideWhenUsed="1"/>
-    <w:lsdException w:name="table of authorities" w:semiHidden="1" w:unhideWhenUsed="1"/>
-    <w:lsdException w:name="macro" w:semiHidden="1" w:unhideWhenUsed="1"/>
-    <w:lsdException w:name="toa heading" w:semiHidden="1" w:unhideWhenUsed="1"/>
-    <w:lsdException w:name="List" w:semiHidden="1" w:unhideWhenUsed="1"/>
-    <w:lsdException w:name="List Bullet" w:semiHidden="1" w:unhideWhenUsed="1"/>
-    <w:lsdException w:name="List Number" w:semiHidden="1" w:unhideWhenUsed="1"/>
-    <w:lsdException w:name="List 2" w:semiHidden="1" w:unhideWhenUsed="1"/>
-    <w:lsdException w:name="List 3" w:semiHidden="1" w:unhideWhenUsed="1"/>
-    <w:lsdException w:name="List 4" w:semiHidden="1" w:unhideWhenUsed="1"/>
-    <w:lsdException w:name="List 5" w:semiHidden="1" w:unhideWhenUsed="1"/>
-    <w:lsdException w:name="List Bullet 2" w:semiHidden="1" w:unhideWhenUsed="1"/>
-    <w:lsdException w:name="List Bullet 3" w:semiHidden="1" w:unhideWhenUsed="1"/>
-    <w:lsdException w:name="List Bullet 4" w:semiHidden="1" w:unhideWhenUsed="1"/>
-    <w:lsdException w:name="List Bullet 5" w:semiHidden="1" w:unhideWhenUsed="1"/>
-    <w:lsdException w:name="List Number 2" w:semiHidden="1" w:unhideWhenUsed="1"/>
-    <w:lsdException w:name="List Number 3" w:semiHidden="1" w:unhideWhenUsed="1"/>
-    <w:lsdException w:name="List Number 4" w:semiHidden="1" w:unhideWhenUsed="1"/>
-    <w:lsdException w:name="List Number 5" w:semiHidden="1" w:unhideWhenUsed="1"/>
-    <w:lsdException w:name="Title" w:uiPriority="0" w:qFormat="1"/>
-    <w:lsdException w:name="Closing" w:semiHidden="1" w:unhideWhenUsed="1"/>
-    <w:lsdException w:name="Signature" w:semiHidden="1" w:unhideWhenUsed="1"/>
-    <w:lsdException w:name="Default Paragraph Font" w:semiHidden="1" w:uiPriority="1" w:unhideWhenUsed="1"/>
-    <w:lsdException w:name="Body Text" w:semiHidden="1" w:uiPriority="0" w:unhideWhenUsed="1"/>
-    <w:lsdException w:name="Body Text Indent" w:semiHidden="1" w:unhideWhenUsed="1"/>
-    <w:lsdException w:name="List Continue" w:semiHidden="1" w:unhideWhenUsed="1"/>
-    <w:lsdException w:name="List Continue 2" w:semiHidden="1" w:unhideWhenUsed="1"/>
-    <w:lsdException w:name="List Continue 3" w:semiHidden="1" w:unhideWhenUsed="1"/>
-    <w:lsdException w:name="List Continue 4" w:semiHidden="1" w:unhideWhenUsed="1"/>
-    <w:lsdException w:name="List Continue 5" w:semiHidden="1" w:unhideWhenUsed="1"/>
-    <w:lsdException w:name="Message Header" w:semiHidden="1" w:unhideWhenUsed="1"/>
-    <w:lsdException w:name="Subtitle" w:uiPriority="0" w:qFormat="1"/>
-    <w:lsdException w:name="Salutation" w:semiHidden="1" w:unhideWhenUsed="1"/>
-    <w:lsdException w:name="Date" w:semiHidden="1" w:unhideWhenUsed="1"/>
-    <w:lsdException w:name="Body Text First Indent" w:semiHidden="1" w:unhideWhenUsed="1"/>
-    <w:lsdException w:name="Body Text First Indent 2" w:semiHidden="1" w:unhideWhenUsed="1"/>
-    <w:lsdException w:name="Note Heading" w:semiHidden="1" w:unhideWhenUsed="1"/>
-    <w:lsdException w:name="Body Text 2" w:semiHidden="1" w:unhideWhenUsed="1"/>
-    <w:lsdException w:name="Body Text 3" w:semiHidden="1" w:unhideWhenUsed="1"/>
-    <w:lsdException w:name="Body Text Indent 2" w:semiHidden="1" w:unhideWhenUsed="1"/>
-    <w:lsdException w:name="Body Text Indent 3" w:semiHidden="1" w:unhideWhenUsed="1"/>
-    <w:lsdException w:name="Block Text" w:semiHidden="1" w:unhideWhenUsed="1"/>
-    <w:lsdException w:name="Hyperlink" w:semiHidden="1" w:unhideWhenUsed="1"/>
-    <w:lsdException w:name="FollowedHyperlink" w:semiHidden="1" w:unhideWhenUsed="1"/>
-    <w:lsdException w:name="Strong" w:uiPriority="22" w:qFormat="1"/>
-    <w:lsdException w:name="Emphasis" w:uiPriority="20" w:qFormat="1"/>
-    <w:lsdException w:name="Document Map" w:semiHidden="1" w:unhideWhenUsed="1"/>
-    <w:lsdException w:name="Plain Text" w:semiHidden="1" w:unhideWhenUsed="1"/>
-    <w:lsdException w:name="E-mail Signature" w:semiHidden="1" w:unhideWhenUsed="1"/>
-    <w:lsdException w:name="HTML Top of Form" w:semiHidden="1" w:unhideWhenUsed="1"/>
-    <w:lsdException w:name="HTML Bottom of Form" w:semiHidden="1" w:unhideWhenUsed="1"/>
-    <w:lsdException w:name="Normal (Web)" w:semiHidden="1" w:unhideWhenUsed="1"/>
-    <w:lsdException w:name="HTML Acronym" w:semiHidden="1" w:unhideWhenUsed="1"/>
-    <w:lsdException w:name="HTML Address" w:semiHidden="1" w:unhideWhenUsed="1"/>
-    <w:lsdException w:name="HTML Cite" w:semiHidden="1" w:unhideWhenUsed="1"/>
-    <w:lsdException w:name="HTML Code" w:semiHidden="1" w:unhideWhenUsed="1"/>
-    <w:lsdException w:name="HTML Definition" w:semiHidden="1" w:unhideWhenUsed="1"/>
-    <w:lsdException w:name="HTML Keyboard" w:semiHidden="1" w:unhideWhenUsed="1"/>
-    <w:lsdException w:name="HTML Preformatted" w:semiHidden="1" w:unhideWhenUsed="1"/>
-    <w:lsdException w:name="HTML Sample" w:semiHidden="1" w:unhideWhenUsed="1"/>
-    <w:lsdException w:name="HTML Typewriter" w:semiHidden="1" w:unhideWhenUsed="1"/>
-    <w:lsdException w:name="HTML Variable" w:semiHidden="1" w:unhideWhenUsed="1"/>
-    <w:lsdException w:name="Normal Table" w:semiHidden="1" w:unhideWhenUsed="1"/>
-    <w:lsdException w:name="annotation subject" w:semiHidden="1" w:unhideWhenUsed="1"/>
-    <w:lsdException w:name="No List" w:semiHidden="1" w:unhideWhenUsed="1"/>
-    <w:lsdException w:name="Outline List 1" w:semiHidden="1" w:unhideWhenUsed="1"/>
-    <w:lsdException w:name="Outline List 2" w:semiHidden="1" w:unhideWhenUsed="1"/>
-    <w:lsdException w:name="Outline List 3" w:semiHidden="1" w:unhideWhenUsed="1"/>
-    <w:lsdException w:name="Table Simple 1" w:semiHidden="1" w:unhideWhenUsed="1"/>
-    <w:lsdException w:name="Table Simple 2" w:semiHidden="1" w:unhideWhenUsed="1"/>
-    <w:lsdException w:name="Table Simple 3" w:semiHidden="1" w:unhideWhenUsed="1"/>
-    <w:lsdException w:name="Table Classic 1" w:semiHidden="1" w:unhideWhenUsed="1"/>
-    <w:lsdException w:name="Table Classic 2" w:semiHidden="1" w:unhideWhenUsed="1"/>
-    <w:lsdException w:name="Table Classic 3" w:semiHidden="1" w:unhideWhenUsed="1"/>
-    <w:lsdException w:name="Table Classic 4" w:semiHidden="1" w:unhideWhenUsed="1"/>
-    <w:lsdException w:name="Table Colorful 1" w:semiHidden="1" w:unhideWhenUsed="1"/>
-    <w:lsdException w:name="Table Colorful 2" w:semiHidden="1" w:unhideWhenUsed="1"/>
-    <w:lsdException w:name="Table Colorful 3" w:semiHidden="1" w:unhideWhenUsed="1"/>
-    <w:lsdException w:name="Table Columns 1" w:semiHidden="1" w:unhideWhenUsed="1"/>
-    <w:lsdException w:name="Table Columns 2" w:semiHidden="1" w:unhideWhenUsed="1"/>
-    <w:lsdException w:name="Table Columns 3" w:semiHidden="1" w:unhideWhenUsed="1"/>
-    <w:lsdException w:name="Table Columns 4" w:semiHidden="1" w:unhideWhenUsed="1"/>
-    <w:lsdException w:name="Table Columns 5" w:semiHidden="1" w:unhideWhenUsed="1"/>
-    <w:lsdException w:name="Table Grid 1" w:semiHidden="1" w:unhideWhenUsed="1"/>
-    <w:lsdException w:name="Table Grid 2" w:semiHidden="1" w:unhideWhenUsed="1"/>
-    <w:lsdException w:name="Table Grid 3" w:semiHidden="1" w:unhideWhenUsed="1"/>
-    <w:lsdException w:name="Table Grid 4" w:semiHidden="1" w:unhideWhenUsed="1"/>
-    <w:lsdException w:name="Table Grid 5" w:semiHidden="1" w:unhideWhenUsed="1"/>
-    <w:lsdException w:name="Table Grid 6" w:semiHidden="1" w:unhideWhenUsed="1"/>
-    <w:lsdException w:name="Table Grid 7" w:semiHidden="1" w:unhideWhenUsed="1"/>
-    <w:lsdException w:name="Table Grid 8" w:semiHidden="1" w:unhideWhenUsed="1"/>
-    <w:lsdException w:name="Table List 1" w:semiHidden="1" w:unhideWhenUsed="1"/>
-    <w:lsdException w:name="Table List 2" w:semiHidden="1" w:unhideWhenUsed="1"/>
-    <w:lsdException w:name="Table List 3" w:semiHidden="1" w:unhideWhenUsed="1"/>
-    <w:lsdException w:name="Table List 4" w:semiHidden="1" w:unhideWhenUsed="1"/>
-    <w:lsdException w:name="Table List 5" w:semiHidden="1" w:unhideWhenUsed="1"/>
-    <w:lsdException w:name="Table List 6" w:semiHidden="1" w:unhideWhenUsed="1"/>
-    <w:lsdException w:name="Table List 7" w:semiHidden="1" w:unhideWhenUsed="1"/>
-    <w:lsdException w:name="Table List 8" w:semiHidden="1" w:unhideWhenUsed="1"/>
-    <w:lsdException w:name="Table 3D effects 1" w:semiHidden="1" w:unhideWhenUsed="1"/>
-    <w:lsdException w:name="Table 3D effects 2" w:semiHidden="1" w:unhideWhenUsed="1"/>
-    <w:lsdException w:name="Table 3D effects 3" w:semiHidden="1" w:unhideWhenUsed="1"/>
-    <w:lsdException w:name="Table Contemporary" w:semiHidden="1" w:unhideWhenUsed="1"/>
-    <w:lsdException w:name="Table Elegant" w:semiHidden="1" w:unhideWhenUsed="1"/>
-    <w:lsdException w:name="Table Professional" w:semiHidden="1" w:unhideWhenUsed="1"/>
-    <w:lsdException w:name="Table Subtle 1" w:semiHidden="1" w:unhideWhenUsed="1"/>
-    <w:lsdException w:name="Table Subtle 2" w:semiHidden="1" w:unhideWhenUsed="1"/>
-    <w:lsdException w:name="Table Web 1" w:semiHidden="1" w:unhideWhenUsed="1"/>
-    <w:lsdException w:name="Table Web 2" w:semiHidden="1" w:unhideWhenUsed="1"/>
-    <w:lsdException w:name="Table Web 3" w:semiHidden="1" w:unhideWhenUsed="1"/>
-    <w:lsdException w:name="Balloon Text" w:semiHidden="1" w:unhideWhenUsed="1"/>
-    <w:lsdException w:name="Table Grid" w:uiPriority="59"/>
-    <w:lsdException w:name="Table Theme" w:semiHidden="1" w:unhideWhenUsed="1"/>
-    <w:lsdException w:name="Placeholder Text" w:semiHidden="1"/>
-    <w:lsdException w:name="No Spacing" w:uiPriority="1" w:qFormat="1"/>
-    <w:lsdException w:name="Light Shading" w:uiPriority="60"/>
-    <w:lsdException w:name="Light List" w:uiPriority="61"/>
-    <w:lsdException w:name="Light Grid" w:uiPriority="62"/>
-    <w:lsdException w:name="Medium Shading 1" w:uiPriority="63"/>
-    <w:lsdException w:name="Medium Shading 2" w:uiPriority="64"/>
-    <w:lsdException w:name="Medium List 1" w:uiPriority="65"/>
-    <w:lsdException w:name="Medium List 2" w:uiPriority="66"/>
-    <w:lsdException w:name="Medium Grid 1" w:uiPriority="67"/>
-    <w:lsdException w:name="Medium Grid 2" w:uiPriority="68"/>
-    <w:lsdException w:name="Medium Grid 3" w:uiPriority="69"/>
-    <w:lsdException w:name="Dark List" w:uiPriority="70"/>
-    <w:lsdException w:name="Colorful Shading" w:uiPriority="71"/>
-    <w:lsdException w:name="Colorful List" w:uiPriority="72"/>
-    <w:lsdException w:name="Colorful Grid" w:uiPriority="73"/>
-    <w:lsdException w:name="Light Shading Accent 1" w:uiPriority="60"/>
-    <w:lsdException w:name="Light List Accent 1" w:uiPriority="61"/>
-    <w:lsdException w:name="Light Grid Accent 1" w:uiPriority="62"/>
-    <w:lsdException w:name="Medium Shading 1 Accent 1" w:uiPriority="63"/>
-    <w:lsdException w:name="Medium Shading 2 Accent 1" w:uiPriority="64"/>
-    <w:lsdException w:name="Medium List 1 Accent 1" w:uiPriority="65"/>
-    <w:lsdException w:name="Revision" w:semiHidden="1"/>
-    <w:lsdException w:name="List Paragraph" w:uiPriority="34" w:qFormat="1"/>
-    <w:lsdException w:name="Quote" w:uiPriority="29" w:qFormat="1"/>
-    <w:lsdException w:name="Intense Quote" w:uiPriority="30" w:qFormat="1"/>
-    <w:lsdException w:name="Medium List 2 Accent 1" w:uiPriority="66"/>
-    <w:lsdException w:name="Medium Grid 1 Accent 1" w:uiPriority="67"/>
-    <w:lsdException w:name="Medium Grid 2 Accent 1" w:uiPriority="68"/>
-    <w:lsdException w:name="Medium Grid 3 Accent 1" w:uiPriority="69"/>
-    <w:lsdException w:name="Dark List Accent 1" w:uiPriority="70"/>
-    <w:lsdException w:name="Colorful Shading Accent 1" w:uiPriority="71"/>
-    <w:lsdException w:name="Colorful List Accent 1" w:uiPriority="72"/>
-    <w:lsdException w:name="Colorful Grid Accent 1" w:uiPriority="73"/>
-    <w:lsdException w:name="Light Shading Accent 2" w:uiPriority="60"/>
-    <w:lsdException w:name="Light List Accent 2" w:uiPriority="61"/>
-    <w:lsdException w:name="Light Grid Accent 2" w:uiPriority="62"/>
-    <w:lsdException w:name="Medium Shading 1 Accent 2" w:uiPriority="63"/>
-    <w:lsdException w:name="Medium Shading 2 Accent 2" w:uiPriority="64"/>
-    <w:lsdException w:name="Medium List 1 Accent 2" w:uiPriority="65"/>
-    <w:lsdException w:name="Medium List 2 Accent 2" w:uiPriority="66"/>
-    <w:lsdException w:name="Medium Grid 1 Accent 2" w:uiPriority="67"/>
-    <w:lsdException w:name="Medium Grid 2 Accent 2" w:uiPriority="68"/>
-    <w:lsdException w:name="Medium Grid 3 Accent 2" w:uiPriority="69"/>
-    <w:lsdException w:name="Dark List Accent 2" w:uiPriority="70"/>
-    <w:lsdException w:name="Colorful Shading Accent 2" w:uiPriority="71"/>
-    <w:lsdException w:name="Colorful List Accent 2" w:uiPriority="72"/>
-    <w:lsdException w:name="Colorful Grid Accent 2" w:uiPriority="73"/>
-    <w:lsdException w:name="Light Shading Accent 3" w:uiPriority="60"/>
-    <w:lsdException w:name="Light List Accent 3" w:uiPriority="61"/>
-    <w:lsdException w:name="Light Grid Accent 3" w:uiPriority="62"/>
-    <w:lsdException w:name="Medium Shading 1 Accent 3" w:uiPriority="63"/>
-    <w:lsdException w:name="Medium Shading 2 Accent 3" w:uiPriority="64"/>
-    <w:lsdException w:name="Medium List 1 Accent 3" w:uiPriority="65"/>
-    <w:lsdException w:name="Medium List 2 Accent 3" w:uiPriority="66"/>
-    <w:lsdException w:name="Medium Grid 1 Accent 3" w:uiPriority="67"/>
-    <w:lsdException w:name="Medium Grid 2 Accent 3" w:uiPriority="68"/>
-    <w:lsdException w:name="Medium Grid 3 Accent 3" w:uiPriority="69"/>
-    <w:lsdException w:name="Dark List Accent 3" w:uiPriority="70"/>
-    <w:lsdException w:name="Colorful Shading Accent 3" w:uiPriority="71"/>
-    <w:lsdException w:name="Colorful List Accent 3" w:uiPriority="72"/>
-    <w:lsdException w:name="Colorful Grid Accent 3" w:uiPriority="73"/>
-    <w:lsdException w:name="Light Shading Accent 4" w:uiPriority="60"/>
-    <w:lsdException w:name="Light List Accent 4" w:uiPriority="61"/>
-    <w:lsdException w:name="Light Grid Accent 4" w:uiPriority="62"/>
-    <w:lsdException w:name="Medium Shading 1 Accent 4" w:uiPriority="63"/>
-    <w:lsdException w:name="Medium Shading 2 Accent 4" w:uiPriority="64"/>
-    <w:lsdException w:name="Medium List 1 Accent 4" w:uiPriority="65"/>
-    <w:lsdException w:name="Medium List 2 Accent 4" w:uiPriority="66"/>
-    <w:lsdException w:name="Medium Grid 1 Accent 4" w:uiPriority="67"/>
-    <w:lsdException w:name="Medium Grid 2 Accent 4" w:uiPriority="68"/>
-    <w:lsdException w:name="Medium Grid 3 Accent 4" w:uiPriority="69"/>
-    <w:lsdException w:name="Dark List Accent 4" w:uiPriority="70"/>
-    <w:lsdException w:name="Colorful Shading Accent 4" w:uiPriority="71"/>
-    <w:lsdException w:name="Colorful List Accent 4" w:uiPriority="72"/>
-    <w:lsdException w:name="Colorful Grid Accent 4" w:uiPriority="73"/>
-    <w:lsdException w:name="Light Shading Accent 5" w:uiPriority="60"/>
-    <w:lsdException w:name="Light List Accent 5" w:uiPriority="61"/>
-    <w:lsdException w:name="Light Grid Accent 5" w:uiPriority="62"/>
-    <w:lsdException w:name="Medium Shading 1 Accent 5" w:uiPriority="63"/>
-    <w:lsdException w:name="Medium Shading 2 Accent 5" w:uiPriority="64"/>
-    <w:lsdException w:name="Medium List 1 Accent 5" w:uiPriority="65"/>
-    <w:lsdException w:name="Medium List 2 Accent 5" w:uiPriority="66"/>
-    <w:lsdException w:name="Medium Grid 1 Accent 5" w:uiPriority="67"/>
-    <w:lsdException w:name="Medium Grid 2 Accent 5" w:uiPriority="68"/>
-    <w:lsdException w:name="Medium Grid 3 Accent 5" w:uiPriority="69"/>
-    <w:lsdException w:name="Dark List Accent 5" w:uiPriority="70"/>
-    <w:lsdException w:name="Colorful Shading Accent 5" w:uiPriority="71"/>
-    <w:lsdException w:name="Colorful List Accent 5" w:uiPriority="72"/>
-    <w:lsdException w:name="Colorful Grid Accent 5" w:uiPriority="73"/>
-    <w:lsdException w:name="Light Shading Accent 6" w:uiPriority="60"/>
-    <w:lsdException w:name="Light List Accent 6" w:uiPriority="61"/>
-    <w:lsdException w:name="Light Grid Accent 6" w:uiPriority="62"/>
-    <w:lsdException w:name="Medium Shading 1 Accent 6" w:uiPriority="63"/>
-    <w:lsdException w:name="Medium Shading 2 Accent 6" w:uiPriority="64"/>
-    <w:lsdException w:name="Medium List 1 Accent 6" w:uiPriority="65"/>
-    <w:lsdException w:name="Medium List 2 Accent 6" w:uiPriority="66"/>
-    <w:lsdException w:name="Medium Grid 1 Accent 6" w:uiPriority="67"/>
-    <w:lsdException w:name="Medium Grid 2 Accent 6" w:uiPriority="68"/>
-    <w:lsdException w:name="Medium Grid 3 Accent 6" w:uiPriority="69"/>
-    <w:lsdException w:name="Dark List Accent 6" w:uiPriority="70"/>
-    <w:lsdException w:name="Colorful Shading Accent 6" w:uiPriority="71"/>
-    <w:lsdException w:name="Colorful List Accent 6" w:uiPriority="72"/>
-    <w:lsdException w:name="Colorful Grid Accent 6" w:uiPriority="73"/>
-    <w:lsdException w:name="Subtle Emphasis" w:uiPriority="19" w:qFormat="1"/>
-    <w:lsdException w:name="Intense Emphasis" w:uiPriority="21" w:qFormat="1"/>
-    <w:lsdException w:name="Subtle Reference" w:uiPriority="31" w:qFormat="1"/>
-    <w:lsdException w:name="Intense Reference" w:uiPriority="32" w:qFormat="1"/>
-    <w:lsdException w:name="Book Title" w:uiPriority="33" w:qFormat="1"/>
-    <w:lsdException w:name="Bibliography" w:semiHidden="1" w:uiPriority="37" w:unhideWhenUsed="1"/>
-    <w:lsdException w:name="TOC Heading" w:semiHidden="1" w:uiPriority="39" w:unhideWhenUsed="1" w:qFormat="1"/>
-    <w:lsdException w:name="Grid Table 4" w:uiPriority="49"/>
-    <w:lsdException w:name="Grid Table 5 Dark" w:uiPriority="50"/>
-    <w:lsdException w:name="Grid Table 6 Colorful" w:uiPriority="51"/>
-    <w:lsdException w:name="Grid Table 7 Colorful" w:uiPriority="52"/>
-    <w:lsdException w:name="Grid Table 1 Light Accent 1" w:uiPriority="46"/>
-    <w:lsdException w:name="Grid Table 2 Accent 1" w:uiPriority="47"/>
-    <w:lsdException w:name="Grid Table 3 Accent 1" w:uiPriority="48"/>
-    <w:lsdException w:name="Grid Table 4 Accent 1" w:uiPriority="49"/>
-    <w:lsdException w:name="Grid Table 5 Dark Accent 1" w:uiPriority="50"/>
-    <w:lsdException w:name="Grid Table 6 Colorful Accent 1" w:uiPriority="51"/>
-    <w:lsdException w:name="Grid Table 7 Colorful Accent 1" w:uiPriority="52"/>
-    <w:lsdException w:name="Grid Table 1 Light Accent 2" w:uiPriority="46"/>
-    <w:lsdException w:name="Grid Table 2 Accent 2" w:uiPriority="47"/>
-    <w:lsdException w:name="Grid Table 3 Accent 2" w:uiPriority="48"/>
-    <w:lsdException w:name="Grid Table 4 Accent 2" w:uiPriority="49"/>
-    <w:lsdException w:name="Grid Table 5 Dark Accent 2" w:uiPriority="50"/>
-    <w:lsdException w:name="Grid Table 6 Colorful Accent 2" w:uiPriority="51"/>
-    <w:lsdException w:name="Grid Table 7 Colorful Accent 2" w:uiPriority="52"/>
-    <w:lsdException w:name="Grid Table 1 Light Accent 3" w:uiPriority="46"/>
-    <w:lsdException w:name="Grid Table 2 Accent 3" w:uiPriority="47"/>
-    <w:lsdException w:name="Grid Table 3 Accent 3" w:uiPriority="48"/>
-    <w:lsdException w:name="Grid Table 4 Accent 3" w:uiPriority="49"/>
-    <w:lsdException w:name="Grid Table 5 Dark Accent 3" w:uiPriority="50"/>
-    <w:lsdException w:name="Grid Table 6 Colorful Accent 3" w:uiPriority="51"/>
-    <w:lsdException w:name="Grid Table 7 Colorful Accent 3" w:uiPriority="52"/>
-    <w:lsdException w:name="Grid Table 1 Light Accent 4" w:uiPriority="46"/>
-    <w:lsdException w:name="Grid Table 2 Accent 4" w:uiPriority="47"/>
-    <w:lsdException w:name="Grid Table 3 Accent 4" w:uiPriority="48"/>
-    <w:lsdException w:name="Grid Table 4 Accent 4" w:uiPriority="49"/>
-    <w:lsdException w:name="Grid Table 5 Dark Accent 4" w:uiPriority="50"/>
-    <w:lsdException w:name="Grid Table 6 Colorful Accent 4" w:uiPriority="51"/>
-    <w:lsdException w:name="Grid Table 7 Colorful Accent 4" w:uiPriority="52"/>
-    <w:lsdException w:name="Grid Table 1 Light Accent 5" w:uiPriority="46"/>
-    <w:lsdException w:name="Grid Table 2 Accent 5" w:uiPriority="47"/>
-    <w:lsdException w:name="Grid Table 3 Accent 5" w:uiPriority="48"/>
-    <w:lsdException w:name="Grid Table 4 Accent 5" w:uiPriority="49"/>
-    <w:lsdException w:name="Grid Table 5 Dark Accent 5" w:uiPriority="50"/>
-    <w:lsdException w:name="Grid Table 6 Colorful Accent 5" w:uiPriority="51"/>
-    <w:lsdException w:name="Grid Table 7 Colorful Accent 5" w:uiPriority="52"/>
-    <w:lsdException w:name="Grid Table 1 Light Accent 6" w:uiPriority="46"/>
-    <w:lsdException w:name="Grid Table 2 Accent 6" w:uiPriority="47"/>
-    <w:lsdException w:name="Grid Table 3 Accent 6" w:uiPriority="48"/>
-    <w:lsdException w:name="Grid Table 4 Accent 6" w:uiPriority="49"/>
-    <w:lsdException w:name="Grid Table 5 Dark Accent 6" w:uiPriority="50"/>
-    <w:lsdException w:name="Grid Table 6 Colorful Accent 6" w:uiPriority="51"/>
-    <w:lsdException w:name="Grid Table 7 Colorful Accent 6" w:uiPriority="52"/>
-    <w:lsdException w:name="List Table 1 Light" w:uiPriority="46"/>
-    <w:lsdException w:name="List Table 2" w:uiPriority="47"/>
-    <w:lsdException w:name="List Table 3" w:uiPriority="48"/>
-    <w:lsdException w:name="List Table 4" w:uiPriority="49"/>
-    <w:lsdException w:name="List Table 5 Dark" w:uiPriority="50"/>
-    <w:lsdException w:name="List Table 6 Colorful" w:uiPriority="51"/>
-    <w:lsdException w:name="List Table 7 Colorful" w:uiPriority="52"/>
-    <w:lsdException w:name="List Table 1 Light Accent 1" w:uiPriority="46"/>
-    <w:lsdException w:name="List Table 2 Accent 1" w:uiPriority="47"/>
-    <w:lsdException w:name="List Table 3 Accent 1" w:uiPriority="48"/>
-    <w:lsdException w:name="List Table 4 Accent 1" w:uiPriority="49"/>
-    <w:lsdException w:name="List Table 5 Dark Accent 1" w:uiPriority="50"/>
-    <w:lsdException w:name="List Table 6 Colorful Accent 1" w:uiPriority="51"/>
-    <w:lsdException w:name="List Table 7 Colorful Accent 1" w:uiPriority="52"/>
-    <w:lsdException w:name="List Table 1 Light Accent 2" w:uiPriority="46"/>
-    <w:lsdException w:name="List Table 2 Accent 2" w:uiPriority="47"/>
-    <w:lsdException w:name="List Table 3 Accent 2" w:uiPriority="48"/>
-    <w:lsdException w:name="List Table 4 Accent 2" w:uiPriority="49"/>
-    <w:lsdException w:name="List Table 5 Dark Accent 2" w:uiPriority="50"/>
-    <w:lsdException w:name="List Table 6 Colorful Accent 2" w:uiPriority="51"/>
-    <w:lsdException w:name="List Table 7 Colorful Accent 2" w:uiPriority="52"/>
-    <w:lsdException w:name="List Table 1 Light Accent 3" w:uiPriority="46"/>
-    <w:lsdException w:name="List Table 2 Accent 3" w:uiPriority="47"/>
-    <w:lsdException w:name="List Table 3 Accent 3" w:uiPriority="48"/>
-    <w:lsdException w:name="List Table 4 Accent 3" w:uiPriority="49"/>
-    <w:lsdException w:name="List Table 5 Dark Accent 3" w:uiPriority="50"/>
-    <w:lsdException w:name="List Table 6 Colorful Accent 3" w:uiPriority="51"/>
-    <w:lsdException w:name="List Table 7 Colorful Accent 3" w:uiPriority="52"/>
-    <w:lsdException w:name="List Table 1 Light Accent 4" w:uiPriority="46"/>
-    <w:lsdException w:name="List Table 2 Accent 4" w:uiPriority="47"/>
-    <w:lsdException w:name="List Table 3 Accent 4" w:uiPriority="48"/>
-    <w:lsdException w:name="List Table 4 Accent 4" w:uiPriority="49"/>
-    <w:lsdException w:name="List Table 5 Dark Accent 4" w:uiPriority="50"/>
-    <w:lsdException w:name="List Table 6 Colorful Accent 4" w:uiPriority="51"/>
-    <w:lsdException w:name="List Table 7 Colorful Accent 4" w:uiPriority="52"/>
-    <w:lsdException w:name="List Table 1 Light Accent 5" w:uiPriority="46"/>
-    <w:lsdException w:name="List Table 2 Accent 5" w:uiPriority="47"/>
-    <w:lsdException w:name="List Table 3 Accent 5" w:uiPriority="48"/>
-    <w:lsdException w:name="List Table 4 Accent 5" w:uiPriority="49"/>
-    <w:lsdException w:name="List Table 5 Dark Accent 5" w:uiPriority="50"/>
-    <w:lsdException w:name="List Table 6 Colorful Accent 5" w:uiPriority="51"/>
-    <w:lsdException w:name="List Table 7 Colorful Accent 5" w:uiPriority="52"/>
-    <w:lsdException w:name="List Table 1 Light Accent 6" w:uiPriority="46"/>
-    <w:lsdException w:name="List Table 2 Accent 6" w:uiPriority="47"/>
-    <w:lsdException w:name="List Table 3 Accent 6" w:uiPriority="48"/>
-    <w:lsdException w:name="List Table 4 Accent 6" w:uiPriority="49"/>
-    <w:lsdException w:name="List Table 5 Dark Accent 6" w:uiPriority="50"/>
-    <w:lsdException w:name="List Table 6 Colorful Accent 6" w:uiPriority="51"/>
-    <w:lsdException w:name="List Table 7 Colorful Accent 6" w:uiPriority="52"/>
+  <w:latentStyles w:defLockedState="0" w:defUIPriority="99" w:defSemiHidden="1" w:defUnhideWhenUsed="1" w:defQFormat="0" w:count="267">
+    <w:lsdException w:name="Normal" w:semiHidden="0" w:uiPriority="0" w:unhideWhenUsed="0" w:qFormat="1"/>
+    <w:lsdException w:name="heading 1" w:semiHidden="0" w:uiPriority="0" w:unhideWhenUsed="0" w:qFormat="1"/>
+    <w:lsdException w:name="heading 2" w:uiPriority="9" w:qFormat="1"/>
+    <w:lsdException w:name="heading 3" w:uiPriority="9" w:qFormat="1"/>
+    <w:lsdException w:name="heading 4" w:uiPriority="9" w:qFormat="1"/>
+    <w:lsdException w:name="heading 5" w:uiPriority="9" w:qFormat="1"/>
+    <w:lsdException w:name="heading 6" w:uiPriority="9" w:qFormat="1"/>
+    <w:lsdException w:name="heading 7" w:uiPriority="9" w:qFormat="1"/>
+    <w:lsdException w:name="heading 8" w:uiPriority="9" w:qFormat="1"/>
+    <w:lsdException w:name="heading 9" w:uiPriority="9" w:qFormat="1"/>
+    <w:lsdException w:name="toc 1" w:uiPriority="39"/>
+    <w:lsdException w:name="toc 2" w:uiPriority="39"/>
+    <w:lsdException w:name="toc 3" w:uiPriority="39"/>
+    <w:lsdException w:name="toc 4" w:uiPriority="39"/>
+    <w:lsdException w:name="toc 5" w:uiPriority="39"/>
+    <w:lsdException w:name="toc 6" w:uiPriority="39"/>
+    <w:lsdException w:name="toc 7" w:uiPriority="39"/>
+    <w:lsdException w:name="toc 8" w:uiPriority="39"/>
+    <w:lsdException w:name="toc 9" w:uiPriority="39"/>
+    <w:lsdException w:name="header" w:uiPriority="0"/>
+    <w:lsdException w:name="caption" w:uiPriority="35" w:qFormat="1"/>
+    <w:lsdException w:name="Title" w:semiHidden="0" w:uiPriority="0" w:unhideWhenUsed="0" w:qFormat="1"/>
+    <w:lsdException w:name="Default Paragraph Font" w:uiPriority="1"/>
+    <w:lsdException w:name="Body Text" w:uiPriority="0"/>
+    <w:lsdException w:name="Subtitle" w:semiHidden="0" w:uiPriority="0" w:unhideWhenUsed="0" w:qFormat="1"/>
+    <w:lsdException w:name="Strong" w:semiHidden="0" w:uiPriority="22" w:unhideWhenUsed="0" w:qFormat="1"/>
+    <w:lsdException w:name="Emphasis" w:semiHidden="0" w:uiPriority="20" w:unhideWhenUsed="0" w:qFormat="1"/>
+    <w:lsdException w:name="Table Grid" w:semiHidden="0" w:uiPriority="59" w:unhideWhenUsed="0"/>
+    <w:lsdException w:name="Placeholder Text" w:unhideWhenUsed="0"/>
+    <w:lsdException w:name="No Spacing" w:semiHidden="0" w:uiPriority="1" w:unhideWhenUsed="0" w:qFormat="1"/>
+    <w:lsdException w:name="Light Shading" w:semiHidden="0" w:uiPriority="60" w:unhideWhenUsed="0"/>
+    <w:lsdException w:name="Light List" w:semiHidden="0" w:uiPriority="61" w:unhideWhenUsed="0"/>
+    <w:lsdException w:name="Light Grid" w:semiHidden="0" w:uiPriority="62" w:unhideWhenUsed="0"/>
+    <w:lsdException w:name="Medium Shading 1" w:semiHidden="0" w:uiPriority="63" w:unhideWhenUsed="0"/>
+    <w:lsdException w:name="Medium Shading 2" w:semiHidden="0" w:uiPriority="64" w:unhideWhenUsed="0"/>
+    <w:lsdException w:name="Medium List 1" w:semiHidden="0" w:uiPriority="65" w:unhideWhenUsed="0"/>
+    <w:lsdException w:name="Medium List 2" w:semiHidden="0" w:uiPriority="66" w:unhideWhenUsed="0"/>
+    <w:lsdException w:name="Medium Grid 1" w:semiHidden="0" w:uiPriority="67" w:unhideWhenUsed="0"/>
+    <w:lsdException w:name="Medium Grid 2" w:semiHidden="0" w:uiPriority="68" w:unhideWhenUsed="0"/>
+    <w:lsdException w:name="Medium Grid 3" w:semiHidden="0" w:uiPriority="69" w:unhideWhenUsed="0"/>
+    <w:lsdException w:name="Dark List" w:semiHidden="0" w:uiPriority="70" w:unhideWhenUsed="0"/>
+    <w:lsdException w:name="Colorful Shading" w:semiHidden="0" w:uiPriority="71" w:unhideWhenUsed="0"/>
+    <w:lsdException w:name="Colorful List" w:semiHidden="0" w:uiPriority="72" w:unhideWhenUsed="0"/>
+    <w:lsdException w:name="Colorful Grid" w:semiHidden="0" w:uiPriority="73" w:unhideWhenUsed="0"/>
+    <w:lsdException w:name="Light Shading Accent 1" w:semiHidden="0" w:uiPriority="60" w:unhideWhenUsed="0"/>
+    <w:lsdException w:name="Light List Accent 1" w:semiHidden="0" w:uiPriority="61" w:unhideWhenUsed="0"/>
+    <w:lsdException w:name="Light Grid Accent 1" w:semiHidden="0" w:uiPriority="62" w:unhideWhenUsed="0"/>
+    <w:lsdException w:name="Medium Shading 1 Accent 1" w:semiHidden="0" w:uiPriority="63" w:unhideWhenUsed="0"/>
+    <w:lsdException w:name="Medium Shading 2 Accent 1" w:semiHidden="0" w:uiPriority="64" w:unhideWhenUsed="0"/>
+    <w:lsdException w:name="Medium List 1 Accent 1" w:semiHidden="0" w:uiPriority="65" w:unhideWhenUsed="0"/>
+    <w:lsdException w:name="Revision" w:unhideWhenUsed="0"/>
+    <w:lsdException w:name="List Paragraph" w:semiHidden="0" w:uiPriority="34" w:unhideWhenUsed="0" w:qFormat="1"/>
+    <w:lsdException w:name="Quote" w:semiHidden="0" w:uiPriority="29" w:unhideWhenUsed="0" w:qFormat="1"/>
+    <w:lsdException w:name="Intense Quote" w:semiHidden="0" w:uiPriority="30" w:unhideWhenUsed="0" w:qFormat="1"/>
+    <w:lsdException w:name="Medium List 2 Accent 1" w:semiHidden="0" w:uiPriority="66" w:unhideWhenUsed="0"/>
+    <w:lsdException w:name="Medium Grid 1 Accent 1" w:semiHidden="0" w:uiPriority="67" w:unhideWhenUsed="0"/>
+    <w:lsdException w:name="Medium Grid 2 Accent 1" w:semiHidden="0" w:uiPriority="68" w:unhideWhenUsed="0"/>
+    <w:lsdException w:name="Medium Grid 3 Accent 1" w:semiHidden="0" w:uiPriority="69" w:unhideWhenUsed="0"/>
+    <w:lsdException w:name="Dark List Accent 1" w:semiHidden="0" w:uiPriority="70" w:unhideWhenUsed="0"/>
+    <w:lsdException w:name="Colorful Shading Accent 1" w:semiHidden="0" w:uiPriority="71" w:unhideWhenUsed="0"/>
+    <w:lsdException w:name="Colorful List Accent 1" w:semiHidden="0" w:uiPriority="72" w:unhideWhenUsed="0"/>
+    <w:lsdException w:name="Colorful Grid Accent 1" w:semiHidden="0" w:uiPriority="73" w:unhideWhenUsed="0"/>
+    <w:lsdException w:name="Light Shading Accent 2" w:semiHidden="0" w:uiPriority="60" w:unhideWhenUsed="0"/>
+    <w:lsdException w:name="Light List Accent 2" w:semiHidden="0" w:uiPriority="61" w:unhideWhenUsed="0"/>
+    <w:lsdException w:name="Light Grid Accent 2" w:semiHidden="0" w:uiPriority="62" w:unhideWhenUsed="0"/>
+    <w:lsdException w:name="Medium Shading 1 Accent 2" w:semiHidden="0" w:uiPriority="63" w:unhideWhenUsed="0"/>
+    <w:lsdException w:name="Medium Shading 2 Accent 2" w:semiHidden="0" w:uiPriority="64" w:unhideWhenUsed="0"/>
+    <w:lsdException w:name="Medium List 1 Accent 2" w:semiHidden="0" w:uiPriority="65" w:unhideWhenUsed="0"/>
+    <w:lsdException w:name="Medium List 2 Accent 2" w:semiHidden="0" w:uiPriority="66" w:unhideWhenUsed="0"/>
+    <w:lsdException w:name="Medium Grid 1 Accent 2" w:semiHidden="0" w:uiPriority="67" w:unhideWhenUsed="0"/>
+    <w:lsdException w:name="Medium Grid 2 Accent 2" w:semiHidden="0" w:uiPriority="68" w:unhideWhenUsed="0"/>
+    <w:lsdException w:name="Medium Grid 3 Accent 2" w:semiHidden="0" w:uiPriority="69" w:unhideWhenUsed="0"/>
+    <w:lsdException w:name="Dark List Accent 2" w:semiHidden="0" w:uiPriority="70" w:unhideWhenUsed="0"/>
+    <w:lsdException w:name="Colorful Shading Accent 2" w:semiHidden="0" w:uiPriority="71" w:unhideWhenUsed="0"/>
+    <w:lsdException w:name="Colorful List Accent 2" w:semiHidden="0" w:uiPriority="72" w:unhideWhenUsed="0"/>
+    <w:lsdException w:name="Colorful Grid Accent 2" w:semiHidden="0" w:uiPriority="73" w:unhideWhenUsed="0"/>
+    <w:lsdException w:name="Light Shading Accent 3" w:semiHidden="0" w:uiPriority="60" w:unhideWhenUsed="0"/>
+    <w:lsdException w:name="Light List Accent 3" w:semiHidden="0" w:uiPriority="61" w:unhideWhenUsed="0"/>
+    <w:lsdException w:name="Light Grid Accent 3" w:semiHidden="0" w:uiPriority="62" w:unhideWhenUsed="0"/>
+    <w:lsdException w:name="Medium Shading 1 Accent 3" w:semiHidden="0" w:uiPriority="63" w:unhideWhenUsed="0"/>
+    <w:lsdException w:name="Medium Shading 2 Accent 3" w:semiHidden="0" w:uiPriority="64" w:unhideWhenUsed="0"/>
+    <w:lsdException w:name="Medium List 1 Accent 3" w:semiHidden="0" w:uiPriority="65" w:unhideWhenUsed="0"/>
+    <w:lsdException w:name="Medium List 2 Accent 3" w:semiHidden="0" w:uiPriority="66" w:unhideWhenUsed="0"/>
+    <w:lsdException w:name="Medium Grid 1 Accent 3" w:semiHidden="0" w:uiPriority="67" w:unhideWhenUsed="0"/>
+    <w:lsdException w:name="Medium Grid 2 Accent 3" w:semiHidden="0" w:uiPriority="68" w:unhideWhenUsed="0"/>
+    <w:lsdException w:name="Medium Grid 3 Accent 3" w:semiHidden="0" w:uiPriority="69" w:unhideWhenUsed="0"/>
+    <w:lsdException w:name="Dark List Accent 3" w:semiHidden="0" w:uiPriority="70" w:unhideWhenUsed="0"/>
+    <w:lsdException w:name="Colorful Shading Accent 3" w:semiHidden="0" w:uiPriority="71" w:unhideWhenUsed="0"/>
+    <w:lsdException w:name="Colorful List Accent 3" w:semiHidden="0" w:uiPriority="72" w:unhideWhenUsed="0"/>
+    <w:lsdException w:name="Colorful Grid Accent 3" w:semiHidden="0" w:uiPriority="73" w:unhideWhenUsed="0"/>
+    <w:lsdException w:name="Light Shading Accent 4" w:semiHidden="0" w:uiPriority="60" w:unhideWhenUsed="0"/>
+    <w:lsdException w:name="Light List Accent 4" w:semiHidden="0" w:uiPriority="61" w:unhideWhenUsed="0"/>
+    <w:lsdException w:name="Light Grid Accent 4" w:semiHidden="0" w:uiPriority="62" w:unhideWhenUsed="0"/>
+    <w:lsdException w:name="Medium Shading 1 Accent 4" w:semiHidden="0" w:uiPriority="63" w:unhideWhenUsed="0"/>
+    <w:lsdException w:name="Medium Shading 2 Accent 4" w:semiHidden="0" w:uiPriority="64" w:unhideWhenUsed="0"/>
+    <w:lsdException w:name="Medium List 1 Accent 4" w:semiHidden="0" w:uiPriority="65" w:unhideWhenUsed="0"/>
+    <w:lsdException w:name="Medium List 2 Accent 4" w:semiHidden="0" w:uiPriority="66" w:unhideWhenUsed="0"/>
+    <w:lsdException w:name="Medium Grid 1 Accent 4" w:semiHidden="0" w:uiPriority="67" w:unhideWhenUsed="0"/>
+    <w:lsdException w:name="Medium Grid 2 Accent 4" w:semiHidden="0" w:uiPriority="68" w:unhideWhenUsed="0"/>
+    <w:lsdException w:name="Medium Grid 3 Accent 4" w:semiHidden="0" w:uiPriority="69" w:unhideWhenUsed="0"/>
+    <w:lsdException w:name="Dark List Accent 4" w:semiHidden="0" w:uiPriority="70" w:unhideWhenUsed="0"/>
+    <w:lsdException w:name="Colorful Shading Accent 4" w:semiHidden="0" w:uiPriority="71" w:unhideWhenUsed="0"/>
+    <w:lsdException w:name="Colorful List Accent 4" w:semiHidden="0" w:uiPriority="72" w:unhideWhenUsed="0"/>
+    <w:lsdException w:name="Colorful Grid Accent 4" w:semiHidden="0" w:uiPriority="73" w:unhideWhenUsed="0"/>
+    <w:lsdException w:name="Light Shading Accent 5" w:semiHidden="0" w:uiPriority="60" w:unhideWhenUsed="0"/>
+    <w:lsdException w:name="Light List Accent 5" w:semiHidden="0" w:uiPriority="61" w:unhideWhenUsed="0"/>
+    <w:lsdException w:name="Light Grid Accent 5" w:semiHidden="0" w:uiPriority="62" w:unhideWhenUsed="0"/>
+    <w:lsdException w:name="Medium Shading 1 Accent 5" w:semiHidden="0" w:uiPriority="63" w:unhideWhenUsed="0"/>
+    <w:lsdException w:name="Medium Shading 2 Accent 5" w:semiHidden="0" w:uiPriority="64" w:unhideWhenUsed="0"/>
+    <w:lsdException w:name="Medium List 1 Accent 5" w:semiHidden="0" w:uiPriority="65" w:unhideWhenUsed="0"/>
+    <w:lsdException w:name="Medium List 2 Accent 5" w:semiHidden="0" w:uiPriority="66" w:unhideWhenUsed="0"/>
+    <w:lsdException w:name="Medium Grid 1 Accent 5" w:semiHidden="0" w:uiPriority="67" w:unhideWhenUsed="0"/>
+    <w:lsdException w:name="Medium Grid 2 Accent 5" w:semiHidden="0" w:uiPriority="68" w:unhideWhenUsed="0"/>
+    <w:lsdException w:name="Medium Grid 3 Accent 5" w:semiHidden="0" w:uiPriority="69" w:unhideWhenUsed="0"/>
+    <w:lsdException w:name="Dark List Accent 5" w:semiHidden="0" w:uiPriority="70" w:unhideWhenUsed="0"/>
+    <w:lsdException w:name="Colorful Shading Accent 5" w:semiHidden="0" w:uiPriority="71" w:unhideWhenUsed="0"/>
+    <w:lsdException w:name="Colorful List Accent 5" w:semiHidden="0" w:uiPriority="72" w:unhideWhenUsed="0"/>
+    <w:lsdException w:name="Colorful Grid Accent 5" w:semiHidden="0" w:uiPriority="73" w:unhideWhenUsed="0"/>
+    <w:lsdException w:name="Light Shading Accent 6" w:semiHidden="0" w:uiPriority="60" w:unhideWhenUsed="0"/>
+    <w:lsdException w:name="Light List Accent 6" w:semiHidden="0" w:uiPriority="61" w:unhideWhenUsed="0"/>
+    <w:lsdException w:name="Light Grid Accent 6" w:semiHidden="0" w:uiPriority="62" w:unhideWhenUsed="0"/>
+    <w:lsdException w:name="Medium Shading 1 Accent 6" w:semiHidden="0" w:uiPriority="63" w:unhideWhenUsed="0"/>
+    <w:lsdException w:name="Medium Shading 2 Accent 6" w:semiHidden="0" w:uiPriority="64" w:unhideWhenUsed="0"/>
+    <w:lsdException w:name="Medium List 1 Accent 6" w:semiHidden="0" w:uiPriority="65" w:unhideWhenUsed="0"/>
+    <w:lsdException w:name="Medium List 2 Accent 6" w:semiHidden="0" w:uiPriority="66" w:unhideWhenUsed="0"/>
+    <w:lsdException w:name="Medium Grid 1 Accent 6" w:semiHidden="0" w:uiPriority="67" w:unhideWhenUsed="0"/>
+    <w:lsdException w:name="Medium Grid 2 Accent 6" w:semiHidden="0" w:uiPriority="68" w:unhideWhenUsed="0"/>
+    <w:lsdException w:name="Medium Grid 3 Accent 6" w:semiHidden="0" w:uiPriority="69" w:unhideWhenUsed="0"/>
+    <w:lsdException w:name="Dark List Accent 6" w:semiHidden="0" w:uiPriority="70" w:unhideWhenUsed="0"/>
+    <w:lsdException w:name="Colorful Shading Accent 6" w:semiHidden="0" w:uiPriority="71" w:unhideWhenUsed="0"/>
+    <w:lsdException w:name="Colorful List Accent 6" w:semiHidden="0" w:uiPriority="72" w:unhideWhenUsed="0"/>
+    <w:lsdException w:name="Colorful Grid Accent 6" w:semiHidden="0" w:uiPriority="73" w:unhideWhenUsed="0"/>
+    <w:lsdException w:name="Subtle Emphasis" w:semiHidden="0" w:uiPriority="19" w:unhideWhenUsed="0" w:qFormat="1"/>
+    <w:lsdException w:name="Intense Emphasis" w:semiHidden="0" w:uiPriority="21" w:unhideWhenUsed="0" w:qFormat="1"/>
+    <w:lsdException w:name="Subtle Reference" w:semiHidden="0" w:uiPriority="31" w:unhideWhenUsed="0" w:qFormat="1"/>
+    <w:lsdException w:name="Intense Reference" w:semiHidden="0" w:uiPriority="32" w:unhideWhenUsed="0" w:qFormat="1"/>
+    <w:lsdException w:name="Book Title" w:semiHidden="0" w:uiPriority="33" w:unhideWhenUsed="0" w:qFormat="1"/>
+    <w:lsdException w:name="Bibliography" w:uiPriority="37"/>
+    <w:lsdException w:name="TOC Heading" w:uiPriority="39" w:qFormat="1"/>
   </w:latentStyles>
   <w:style w:type="paragraph" w:default="1" w:styleId="Normal">
     <w:name w:val="Normal"/>
@@ -2865,6 +2691,7 @@
     <w:uiPriority w:val="99"/>
     <w:semiHidden/>
     <w:unhideWhenUsed/>
+    <w:qFormat/>
     <w:tblPr>
       <w:tblInd w:w="0" w:type="dxa"/>
       <w:tblCellMar>
@@ -3004,6 +2831,13 @@
     <w:rsid w:val="000F13F6"/>
     <w:tblPr>
       <w:tblStyleRowBandSize w:val="1"/>
+      <w:tblInd w:w="0" w:type="dxa"/>
+      <w:tblCellMar>
+        <w:top w:w="0" w:type="dxa"/>
+        <w:left w:w="108" w:type="dxa"/>
+        <w:bottom w:w="0" w:type="dxa"/>
+        <w:right w:w="108" w:type="dxa"/>
+      </w:tblCellMar>
     </w:tblPr>
     <w:tblStylePr w:type="firstRow">
       <w:rPr>
@@ -4584,6 +4418,7 @@
     <w:basedOn w:val="TableNormal"/>
     <w:rsid w:val="000F13F6"/>
     <w:tblPr>
+      <w:tblInd w:w="0" w:type="dxa"/>
       <w:tblBorders>
         <w:top w:val="single" w:sz="4" w:space="0" w:color="000000" w:themeColor="text1"/>
         <w:left w:val="single" w:sz="4" w:space="0" w:color="000000" w:themeColor="text1"/>
@@ -4592,6 +4427,12 @@
         <w:insideH w:val="single" w:sz="4" w:space="0" w:color="000000" w:themeColor="text1"/>
         <w:insideV w:val="single" w:sz="4" w:space="0" w:color="000000" w:themeColor="text1"/>
       </w:tblBorders>
+      <w:tblCellMar>
+        <w:top w:w="0" w:type="dxa"/>
+        <w:left w:w="108" w:type="dxa"/>
+        <w:bottom w:w="0" w:type="dxa"/>
+        <w:right w:w="108" w:type="dxa"/>
+      </w:tblCellMar>
     </w:tblPr>
   </w:style>
   <w:style w:type="paragraph" w:customStyle="1" w:styleId="ContactDetails">
@@ -4622,7 +4463,7 @@
 </file>
 
 <file path=word/glossary/document.xml><?xml version="1.0" encoding="utf-8"?>
-<w:glossaryDocument xmlns:wpc="http://schemas.microsoft.com/office/word/2010/wordprocessingCanvas" xmlns:mc="http://schemas.openxmlformats.org/markup-compatibility/2006" xmlns:o="urn:schemas-microsoft-com:office:office" xmlns:r="http://schemas.openxmlformats.org/officeDocument/2006/relationships" xmlns:m="http://schemas.openxmlformats.org/officeDocument/2006/math" xmlns:v="urn:schemas-microsoft-com:vml" xmlns:wp14="http://schemas.microsoft.com/office/word/2010/wordprocessingDrawing" xmlns:wp="http://schemas.openxmlformats.org/drawingml/2006/wordprocessingDrawing" xmlns:w10="urn:schemas-microsoft-com:office:word" xmlns:w="http://schemas.openxmlformats.org/wordprocessingml/2006/main" xmlns:w14="http://schemas.microsoft.com/office/word/2010/wordml" xmlns:w15="http://schemas.microsoft.com/office/word/2012/wordml" xmlns:wpg="http://schemas.microsoft.com/office/word/2010/wordprocessingGroup" xmlns:wpi="http://schemas.microsoft.com/office/word/2010/wordprocessingInk" xmlns:wne="http://schemas.microsoft.com/office/word/2006/wordml" xmlns:wps="http://schemas.microsoft.com/office/word/2010/wordprocessingShape" mc:Ignorable="w14 w15 wp14">
+<w:glossaryDocument xmlns:ve="http://schemas.openxmlformats.org/markup-compatibility/2006" xmlns:o="urn:schemas-microsoft-com:office:office" xmlns:r="http://schemas.openxmlformats.org/officeDocument/2006/relationships" xmlns:m="http://schemas.openxmlformats.org/officeDocument/2006/math" xmlns:v="urn:schemas-microsoft-com:vml" xmlns:wp="http://schemas.openxmlformats.org/drawingml/2006/wordprocessingDrawing" xmlns:w10="urn:schemas-microsoft-com:office:word" xmlns:w="http://schemas.openxmlformats.org/wordprocessingml/2006/main" xmlns:wne="http://schemas.microsoft.com/office/word/2006/wordml">
   <w:docParts>
     <w:docPart>
       <w:docPartPr>
@@ -4655,7 +4496,7 @@
 </file>
 
 <file path=word/glossary/fontTable.xml><?xml version="1.0" encoding="utf-8"?>
-<w:fonts xmlns:mc="http://schemas.openxmlformats.org/markup-compatibility/2006" xmlns:r="http://schemas.openxmlformats.org/officeDocument/2006/relationships" xmlns:w="http://schemas.openxmlformats.org/wordprocessingml/2006/main" xmlns:w14="http://schemas.microsoft.com/office/word/2010/wordml" xmlns:w15="http://schemas.microsoft.com/office/word/2012/wordml" mc:Ignorable="w14 w15">
+<w:fonts xmlns:r="http://schemas.openxmlformats.org/officeDocument/2006/relationships" xmlns:w="http://schemas.openxmlformats.org/wordprocessingml/2006/main">
   <w:font w:name="Symbol">
     <w:panose1 w:val="05050102010706020507"/>
     <w:charset w:val="02"/>
@@ -4684,10 +4525,11 @@
     <w:family w:val="roman"/>
     <w:notTrueType/>
     <w:pitch w:val="default"/>
+    <w:sig w:usb0="00000000" w:usb1="00000000" w:usb2="00000000" w:usb3="00000000" w:csb0="00000000" w:csb1="00000000"/>
   </w:font>
   <w:font w:name="Mangal">
-    <w:altName w:val="Courier New"/>
-    <w:panose1 w:val="00000400000000000000"/>
+    <w:altName w:val="Cambria Math"/>
+    <w:panose1 w:val="02040503050203030202"/>
     <w:charset w:val="01"/>
     <w:family w:val="roman"/>
     <w:notTrueType/>
@@ -4719,10 +4561,9 @@
     <w:altName w:val="ＭＳ 明朝"/>
     <w:panose1 w:val="02020609040205080304"/>
     <w:charset w:val="80"/>
-    <w:family w:val="roman"/>
-    <w:notTrueType/>
+    <w:family w:val="modern"/>
     <w:pitch w:val="fixed"/>
-    <w:sig w:usb0="00000001" w:usb1="08070000" w:usb2="00000010" w:usb3="00000000" w:csb0="00020000" w:csb1="00000000"/>
+    <w:sig w:usb0="A00002BF" w:usb1="68C7FCFB" w:usb2="00000010" w:usb3="00000000" w:csb0="0002009F" w:csb1="00000000"/>
   </w:font>
   <w:font w:name="MS Gothic">
     <w:altName w:val="ＭＳ ゴシック"/>
@@ -4733,32 +4574,29 @@
     <w:pitch w:val="fixed"/>
     <w:sig w:usb0="00000001" w:usb1="08070000" w:usb2="00000010" w:usb3="00000000" w:csb0="00020000" w:csb1="00000000"/>
   </w:font>
-  <w:font w:name="Calibri Light">
-    <w:panose1 w:val="020F0302020204030204"/>
+  <w:font w:name="Cambria">
+    <w:panose1 w:val="02040503050406030204"/>
     <w:charset w:val="00"/>
-    <w:family w:val="swiss"/>
+    <w:family w:val="roman"/>
     <w:pitch w:val="variable"/>
-    <w:sig w:usb0="A00002EF" w:usb1="4000207B" w:usb2="00000000" w:usb3="00000000" w:csb0="0000019F" w:csb1="00000000"/>
+    <w:sig w:usb0="E00002FF" w:usb1="400004FF" w:usb2="00000000" w:usb3="00000000" w:csb0="0000019F" w:csb1="00000000"/>
   </w:font>
 </w:fonts>
 </file>
 
 <file path=word/glossary/settings.xml><?xml version="1.0" encoding="utf-8"?>
-<w:settings xmlns:mc="http://schemas.openxmlformats.org/markup-compatibility/2006" xmlns:o="urn:schemas-microsoft-com:office:office" xmlns:r="http://schemas.openxmlformats.org/officeDocument/2006/relationships" xmlns:m="http://schemas.openxmlformats.org/officeDocument/2006/math" xmlns:v="urn:schemas-microsoft-com:vml" xmlns:w10="urn:schemas-microsoft-com:office:word" xmlns:w="http://schemas.openxmlformats.org/wordprocessingml/2006/main" xmlns:w14="http://schemas.microsoft.com/office/word/2010/wordml" xmlns:w15="http://schemas.microsoft.com/office/word/2012/wordml" xmlns:sl="http://schemas.openxmlformats.org/schemaLibrary/2006/main" mc:Ignorable="w14 w15">
+<w:settings xmlns:o="urn:schemas-microsoft-com:office:office" xmlns:r="http://schemas.openxmlformats.org/officeDocument/2006/relationships" xmlns:m="http://schemas.openxmlformats.org/officeDocument/2006/math" xmlns:v="urn:schemas-microsoft-com:vml" xmlns:w10="urn:schemas-microsoft-com:office:word" xmlns:w="http://schemas.openxmlformats.org/wordprocessingml/2006/main" xmlns:sl="http://schemas.openxmlformats.org/schemaLibrary/2006/main">
   <w:view w:val="normal"/>
   <w:defaultTabStop w:val="720"/>
   <w:characterSpacingControl w:val="doNotCompress"/>
   <w:compat>
     <w:useFELayout/>
-    <w:compatSetting w:name="compatibilityMode" w:uri="http://schemas.microsoft.com/office/word" w:val="14"/>
-    <w:compatSetting w:name="overrideTableStyleFontSizeAndJustification" w:uri="http://schemas.microsoft.com/office/word" w:val="1"/>
-    <w:compatSetting w:name="enableOpenTypeFeatures" w:uri="http://schemas.microsoft.com/office/word" w:val="1"/>
-    <w:compatSetting w:name="doNotFlipMirrorIndents" w:uri="http://schemas.microsoft.com/office/word" w:val="1"/>
   </w:compat>
   <w:rsids>
     <w:rsidRoot w:val="00576E0C"/>
     <w:rsid w:val="002353A1"/>
     <w:rsid w:val="00576E0C"/>
+    <w:rsid w:val="00784B91"/>
     <w:rsid w:val="00C80F90"/>
     <w:rsid w:val="00F022F2"/>
   </w:rsids>
@@ -4766,7 +4604,7 @@
     <m:mathFont m:val="Cambria Math"/>
     <m:brkBin m:val="before"/>
     <m:brkBinSub m:val="--"/>
-    <m:smallFrac m:val="0"/>
+    <m:smallFrac m:val="off"/>
     <m:dispDef/>
     <m:lMargin m:val="0"/>
     <m:rMargin m:val="0"/>
@@ -4775,17 +4613,16 @@
     <m:intLim m:val="subSup"/>
     <m:naryLim m:val="undOvr"/>
   </m:mathPr>
-  <w:themeFontLang w:val="en-US" w:eastAsia="ja-JP" w:bidi="mr-IN"/>
+  <w:themeFontLang w:val="en-US"/>
   <w:clrSchemeMapping w:bg1="light1" w:t1="dark1" w:bg2="light2" w:t2="dark2" w:accent1="accent1" w:accent2="accent2" w:accent3="accent3" w:accent4="accent4" w:accent5="accent5" w:accent6="accent6" w:hyperlink="hyperlink" w:followedHyperlink="followedHyperlink"/>
   <w:doNotAutoCompressPictures/>
   <w:decimalSymbol w:val="."/>
   <w:listSeparator w:val=","/>
-  <w14:defaultImageDpi w14:val="300"/>
 </w:settings>
 </file>
 
 <file path=word/glossary/styles.xml><?xml version="1.0" encoding="utf-8"?>
-<w:styles xmlns:mc="http://schemas.openxmlformats.org/markup-compatibility/2006" xmlns:r="http://schemas.openxmlformats.org/officeDocument/2006/relationships" xmlns:w="http://schemas.openxmlformats.org/wordprocessingml/2006/main" xmlns:w14="http://schemas.microsoft.com/office/word/2010/wordml" xmlns:w15="http://schemas.microsoft.com/office/word/2012/wordml" mc:Ignorable="w14 w15">
+<w:styles xmlns:r="http://schemas.openxmlformats.org/officeDocument/2006/relationships" xmlns:w="http://schemas.openxmlformats.org/wordprocessingml/2006/main">
   <w:docDefaults>
     <w:rPrDefault>
       <w:rPr>
@@ -4797,373 +4634,149 @@
     </w:rPrDefault>
     <w:pPrDefault/>
   </w:docDefaults>
-  <w:latentStyles w:defLockedState="0" w:defUIPriority="99" w:defSemiHidden="0" w:defUnhideWhenUsed="0" w:defQFormat="0" w:count="371">
-    <w:lsdException w:name="Normal" w:uiPriority="0" w:qFormat="1"/>
-    <w:lsdException w:name="heading 1" w:uiPriority="9" w:qFormat="1"/>
-    <w:lsdException w:name="heading 2" w:semiHidden="1" w:uiPriority="9" w:unhideWhenUsed="1" w:qFormat="1"/>
-    <w:lsdException w:name="heading 3" w:semiHidden="1" w:uiPriority="9" w:unhideWhenUsed="1" w:qFormat="1"/>
-    <w:lsdException w:name="heading 4" w:semiHidden="1" w:uiPriority="9" w:unhideWhenUsed="1" w:qFormat="1"/>
-    <w:lsdException w:name="heading 5" w:semiHidden="1" w:uiPriority="9" w:unhideWhenUsed="1" w:qFormat="1"/>
-    <w:lsdException w:name="heading 6" w:semiHidden="1" w:uiPriority="9" w:unhideWhenUsed="1" w:qFormat="1"/>
-    <w:lsdException w:name="heading 7" w:semiHidden="1" w:uiPriority="9" w:unhideWhenUsed="1" w:qFormat="1"/>
-    <w:lsdException w:name="heading 8" w:semiHidden="1" w:uiPriority="9" w:unhideWhenUsed="1" w:qFormat="1"/>
-    <w:lsdException w:name="heading 9" w:semiHidden="1" w:uiPriority="9" w:unhideWhenUsed="1" w:qFormat="1"/>
-    <w:lsdException w:name="index 1" w:semiHidden="1" w:unhideWhenUsed="1"/>
-    <w:lsdException w:name="index 2" w:semiHidden="1" w:unhideWhenUsed="1"/>
-    <w:lsdException w:name="index 3" w:semiHidden="1" w:unhideWhenUsed="1"/>
-    <w:lsdException w:name="index 4" w:semiHidden="1" w:unhideWhenUsed="1"/>
-    <w:lsdException w:name="index 5" w:semiHidden="1" w:unhideWhenUsed="1"/>
-    <w:lsdException w:name="index 6" w:semiHidden="1" w:unhideWhenUsed="1"/>
-    <w:lsdException w:name="index 7" w:semiHidden="1" w:unhideWhenUsed="1"/>
-    <w:lsdException w:name="index 8" w:semiHidden="1" w:unhideWhenUsed="1"/>
-    <w:lsdException w:name="index 9" w:semiHidden="1" w:unhideWhenUsed="1"/>
-    <w:lsdException w:name="toc 1" w:semiHidden="1" w:uiPriority="39" w:unhideWhenUsed="1"/>
-    <w:lsdException w:name="toc 2" w:semiHidden="1" w:uiPriority="39" w:unhideWhenUsed="1"/>
-    <w:lsdException w:name="toc 3" w:semiHidden="1" w:uiPriority="39" w:unhideWhenUsed="1"/>
-    <w:lsdException w:name="toc 4" w:semiHidden="1" w:uiPriority="39" w:unhideWhenUsed="1"/>
-    <w:lsdException w:name="toc 5" w:semiHidden="1" w:uiPriority="39" w:unhideWhenUsed="1"/>
-    <w:lsdException w:name="toc 6" w:semiHidden="1" w:uiPriority="39" w:unhideWhenUsed="1"/>
-    <w:lsdException w:name="toc 7" w:semiHidden="1" w:uiPriority="39" w:unhideWhenUsed="1"/>
-    <w:lsdException w:name="toc 8" w:semiHidden="1" w:uiPriority="39" w:unhideWhenUsed="1"/>
-    <w:lsdException w:name="toc 9" w:semiHidden="1" w:uiPriority="39" w:unhideWhenUsed="1"/>
-    <w:lsdException w:name="Normal Indent" w:semiHidden="1" w:unhideWhenUsed="1"/>
-    <w:lsdException w:name="footnote text" w:semiHidden="1" w:unhideWhenUsed="1"/>
-    <w:lsdException w:name="annotation text" w:semiHidden="1" w:unhideWhenUsed="1"/>
-    <w:lsdException w:name="header" w:semiHidden="1" w:unhideWhenUsed="1"/>
-    <w:lsdException w:name="footer" w:semiHidden="1" w:unhideWhenUsed="1"/>
-    <w:lsdException w:name="index heading" w:semiHidden="1" w:unhideWhenUsed="1"/>
-    <w:lsdException w:name="caption" w:semiHidden="1" w:uiPriority="35" w:unhideWhenUsed="1" w:qFormat="1"/>
-    <w:lsdException w:name="table of figures" w:semiHidden="1" w:unhideWhenUsed="1"/>
-    <w:lsdException w:name="envelope address" w:semiHidden="1" w:unhideWhenUsed="1"/>
-    <w:lsdException w:name="envelope return" w:semiHidden="1" w:unhideWhenUsed="1"/>
-    <w:lsdException w:name="footnote reference" w:semiHidden="1" w:unhideWhenUsed="1"/>
-    <w:lsdException w:name="annotation reference" w:semiHidden="1" w:unhideWhenUsed="1"/>
-    <w:lsdException w:name="line number" w:semiHidden="1" w:unhideWhenUsed="1"/>
-    <w:lsdException w:name="page number" w:semiHidden="1" w:unhideWhenUsed="1"/>
-    <w:lsdException w:name="endnote reference" w:semiHidden="1" w:unhideWhenUsed="1"/>
-    <w:lsdException w:name="endnote text" w:semiHidden="1" w:unhideWhenUsed="1"/>
-    <w:lsdException w:name="table of authorities" w:semiHidden="1" w:unhideWhenUsed="1"/>
-    <w:lsdException w:name="macro" w:semiHidden="1" w:unhideWhenUsed="1"/>
-    <w:lsdException w:name="toa heading" w:semiHidden="1" w:unhideWhenUsed="1"/>
-    <w:lsdException w:name="List" w:semiHidden="1" w:unhideWhenUsed="1"/>
-    <w:lsdException w:name="List Bullet" w:semiHidden="1" w:unhideWhenUsed="1"/>
-    <w:lsdException w:name="List Number" w:semiHidden="1" w:unhideWhenUsed="1"/>
-    <w:lsdException w:name="List 2" w:semiHidden="1" w:unhideWhenUsed="1"/>
-    <w:lsdException w:name="List 3" w:semiHidden="1" w:unhideWhenUsed="1"/>
-    <w:lsdException w:name="List 4" w:semiHidden="1" w:unhideWhenUsed="1"/>
-    <w:lsdException w:name="List 5" w:semiHidden="1" w:unhideWhenUsed="1"/>
-    <w:lsdException w:name="List Bullet 2" w:semiHidden="1" w:unhideWhenUsed="1"/>
-    <w:lsdException w:name="List Bullet 3" w:semiHidden="1" w:unhideWhenUsed="1"/>
-    <w:lsdException w:name="List Bullet 4" w:semiHidden="1" w:unhideWhenUsed="1"/>
-    <w:lsdException w:name="List Bullet 5" w:semiHidden="1" w:unhideWhenUsed="1"/>
-    <w:lsdException w:name="List Number 2" w:semiHidden="1" w:unhideWhenUsed="1"/>
-    <w:lsdException w:name="List Number 3" w:semiHidden="1" w:unhideWhenUsed="1"/>
-    <w:lsdException w:name="List Number 4" w:semiHidden="1" w:unhideWhenUsed="1"/>
-    <w:lsdException w:name="List Number 5" w:semiHidden="1" w:unhideWhenUsed="1"/>
-    <w:lsdException w:name="Title" w:uiPriority="10" w:qFormat="1"/>
-    <w:lsdException w:name="Closing" w:semiHidden="1" w:unhideWhenUsed="1"/>
-    <w:lsdException w:name="Signature" w:semiHidden="1" w:unhideWhenUsed="1"/>
-    <w:lsdException w:name="Default Paragraph Font" w:semiHidden="1" w:uiPriority="1" w:unhideWhenUsed="1"/>
-    <w:lsdException w:name="Body Text" w:semiHidden="1" w:unhideWhenUsed="1"/>
-    <w:lsdException w:name="Body Text Indent" w:semiHidden="1" w:unhideWhenUsed="1"/>
-    <w:lsdException w:name="List Continue" w:semiHidden="1" w:unhideWhenUsed="1"/>
-    <w:lsdException w:name="List Continue 2" w:semiHidden="1" w:unhideWhenUsed="1"/>
-    <w:lsdException w:name="List Continue 3" w:semiHidden="1" w:unhideWhenUsed="1"/>
-    <w:lsdException w:name="List Continue 4" w:semiHidden="1" w:unhideWhenUsed="1"/>
-    <w:lsdException w:name="List Continue 5" w:semiHidden="1" w:unhideWhenUsed="1"/>
-    <w:lsdException w:name="Message Header" w:semiHidden="1" w:unhideWhenUsed="1"/>
-    <w:lsdException w:name="Subtitle" w:uiPriority="11" w:qFormat="1"/>
-    <w:lsdException w:name="Salutation" w:semiHidden="1" w:unhideWhenUsed="1"/>
-    <w:lsdException w:name="Date" w:semiHidden="1" w:unhideWhenUsed="1"/>
-    <w:lsdException w:name="Body Text First Indent" w:semiHidden="1" w:unhideWhenUsed="1"/>
-    <w:lsdException w:name="Body Text First Indent 2" w:semiHidden="1" w:unhideWhenUsed="1"/>
-    <w:lsdException w:name="Note Heading" w:semiHidden="1" w:unhideWhenUsed="1"/>
-    <w:lsdException w:name="Body Text 2" w:semiHidden="1" w:unhideWhenUsed="1"/>
-    <w:lsdException w:name="Body Text 3" w:semiHidden="1" w:unhideWhenUsed="1"/>
-    <w:lsdException w:name="Body Text Indent 2" w:semiHidden="1" w:unhideWhenUsed="1"/>
-    <w:lsdException w:name="Body Text Indent 3" w:semiHidden="1" w:unhideWhenUsed="1"/>
-    <w:lsdException w:name="Block Text" w:semiHidden="1" w:unhideWhenUsed="1"/>
-    <w:lsdException w:name="Hyperlink" w:semiHidden="1" w:unhideWhenUsed="1"/>
-    <w:lsdException w:name="FollowedHyperlink" w:semiHidden="1" w:unhideWhenUsed="1"/>
-    <w:lsdException w:name="Strong" w:uiPriority="22" w:qFormat="1"/>
-    <w:lsdException w:name="Emphasis" w:uiPriority="20" w:qFormat="1"/>
-    <w:lsdException w:name="Document Map" w:semiHidden="1" w:unhideWhenUsed="1"/>
-    <w:lsdException w:name="Plain Text" w:semiHidden="1" w:unhideWhenUsed="1"/>
-    <w:lsdException w:name="E-mail Signature" w:semiHidden="1" w:unhideWhenUsed="1"/>
-    <w:lsdException w:name="HTML Top of Form" w:semiHidden="1" w:unhideWhenUsed="1"/>
-    <w:lsdException w:name="HTML Bottom of Form" w:semiHidden="1" w:unhideWhenUsed="1"/>
-    <w:lsdException w:name="Normal (Web)" w:semiHidden="1" w:unhideWhenUsed="1"/>
-    <w:lsdException w:name="HTML Acronym" w:semiHidden="1" w:unhideWhenUsed="1"/>
-    <w:lsdException w:name="HTML Address" w:semiHidden="1" w:unhideWhenUsed="1"/>
-    <w:lsdException w:name="HTML Cite" w:semiHidden="1" w:unhideWhenUsed="1"/>
-    <w:lsdException w:name="HTML Code" w:semiHidden="1" w:unhideWhenUsed="1"/>
-    <w:lsdException w:name="HTML Definition" w:semiHidden="1" w:unhideWhenUsed="1"/>
-    <w:lsdException w:name="HTML Keyboard" w:semiHidden="1" w:unhideWhenUsed="1"/>
-    <w:lsdException w:name="HTML Preformatted" w:semiHidden="1" w:unhideWhenUsed="1"/>
-    <w:lsdException w:name="HTML Sample" w:semiHidden="1" w:unhideWhenUsed="1"/>
-    <w:lsdException w:name="HTML Typewriter" w:semiHidden="1" w:unhideWhenUsed="1"/>
-    <w:lsdException w:name="HTML Variable" w:semiHidden="1" w:unhideWhenUsed="1"/>
-    <w:lsdException w:name="Normal Table" w:semiHidden="1" w:unhideWhenUsed="1"/>
-    <w:lsdException w:name="annotation subject" w:semiHidden="1" w:unhideWhenUsed="1"/>
-    <w:lsdException w:name="No List" w:semiHidden="1" w:unhideWhenUsed="1"/>
-    <w:lsdException w:name="Outline List 1" w:semiHidden="1" w:unhideWhenUsed="1"/>
-    <w:lsdException w:name="Outline List 2" w:semiHidden="1" w:unhideWhenUsed="1"/>
-    <w:lsdException w:name="Outline List 3" w:semiHidden="1" w:unhideWhenUsed="1"/>
-    <w:lsdException w:name="Table Simple 1" w:semiHidden="1" w:unhideWhenUsed="1"/>
-    <w:lsdException w:name="Table Simple 2" w:semiHidden="1" w:unhideWhenUsed="1"/>
-    <w:lsdException w:name="Table Simple 3" w:semiHidden="1" w:unhideWhenUsed="1"/>
-    <w:lsdException w:name="Table Classic 1" w:semiHidden="1" w:unhideWhenUsed="1"/>
-    <w:lsdException w:name="Table Classic 2" w:semiHidden="1" w:unhideWhenUsed="1"/>
-    <w:lsdException w:name="Table Classic 3" w:semiHidden="1" w:unhideWhenUsed="1"/>
-    <w:lsdException w:name="Table Classic 4" w:semiHidden="1" w:unhideWhenUsed="1"/>
-    <w:lsdException w:name="Table Colorful 1" w:semiHidden="1" w:unhideWhenUsed="1"/>
-    <w:lsdException w:name="Table Colorful 2" w:semiHidden="1" w:unhideWhenUsed="1"/>
-    <w:lsdException w:name="Table Colorful 3" w:semiHidden="1" w:unhideWhenUsed="1"/>
-    <w:lsdException w:name="Table Columns 1" w:semiHidden="1" w:unhideWhenUsed="1"/>
-    <w:lsdException w:name="Table Columns 2" w:semiHidden="1" w:unhideWhenUsed="1"/>
-    <w:lsdException w:name="Table Columns 3" w:semiHidden="1" w:unhideWhenUsed="1"/>
-    <w:lsdException w:name="Table Columns 4" w:semiHidden="1" w:unhideWhenUsed="1"/>
-    <w:lsdException w:name="Table Columns 5" w:semiHidden="1" w:unhideWhenUsed="1"/>
-    <w:lsdException w:name="Table Grid 1" w:semiHidden="1" w:unhideWhenUsed="1"/>
-    <w:lsdException w:name="Table Grid 2" w:semiHidden="1" w:unhideWhenUsed="1"/>
-    <w:lsdException w:name="Table Grid 3" w:semiHidden="1" w:unhideWhenUsed="1"/>
-    <w:lsdException w:name="Table Grid 4" w:semiHidden="1" w:unhideWhenUsed="1"/>
-    <w:lsdException w:name="Table Grid 5" w:semiHidden="1" w:unhideWhenUsed="1"/>
-    <w:lsdException w:name="Table Grid 6" w:semiHidden="1" w:unhideWhenUsed="1"/>
-    <w:lsdException w:name="Table Grid 7" w:semiHidden="1" w:unhideWhenUsed="1"/>
-    <w:lsdException w:name="Table Grid 8" w:semiHidden="1" w:unhideWhenUsed="1"/>
-    <w:lsdException w:name="Table List 1" w:semiHidden="1" w:unhideWhenUsed="1"/>
-    <w:lsdException w:name="Table List 2" w:semiHidden="1" w:unhideWhenUsed="1"/>
-    <w:lsdException w:name="Table List 3" w:semiHidden="1" w:unhideWhenUsed="1"/>
-    <w:lsdException w:name="Table List 4" w:semiHidden="1" w:unhideWhenUsed="1"/>
-    <w:lsdException w:name="Table List 5" w:semiHidden="1" w:unhideWhenUsed="1"/>
-    <w:lsdException w:name="Table List 6" w:semiHidden="1" w:unhideWhenUsed="1"/>
-    <w:lsdException w:name="Table List 7" w:semiHidden="1" w:unhideWhenUsed="1"/>
-    <w:lsdException w:name="Table List 8" w:semiHidden="1" w:unhideWhenUsed="1"/>
-    <w:lsdException w:name="Table 3D effects 1" w:semiHidden="1" w:unhideWhenUsed="1"/>
-    <w:lsdException w:name="Table 3D effects 2" w:semiHidden="1" w:unhideWhenUsed="1"/>
-    <w:lsdException w:name="Table 3D effects 3" w:semiHidden="1" w:unhideWhenUsed="1"/>
-    <w:lsdException w:name="Table Contemporary" w:semiHidden="1" w:unhideWhenUsed="1"/>
-    <w:lsdException w:name="Table Elegant" w:semiHidden="1" w:unhideWhenUsed="1"/>
-    <w:lsdException w:name="Table Professional" w:semiHidden="1" w:unhideWhenUsed="1"/>
-    <w:lsdException w:name="Table Subtle 1" w:semiHidden="1" w:unhideWhenUsed="1"/>
-    <w:lsdException w:name="Table Subtle 2" w:semiHidden="1" w:unhideWhenUsed="1"/>
-    <w:lsdException w:name="Table Web 1" w:semiHidden="1" w:unhideWhenUsed="1"/>
-    <w:lsdException w:name="Table Web 2" w:semiHidden="1" w:unhideWhenUsed="1"/>
-    <w:lsdException w:name="Table Web 3" w:semiHidden="1" w:unhideWhenUsed="1"/>
-    <w:lsdException w:name="Balloon Text" w:semiHidden="1" w:unhideWhenUsed="1"/>
-    <w:lsdException w:name="Table Grid" w:uiPriority="59"/>
-    <w:lsdException w:name="Table Theme" w:semiHidden="1" w:unhideWhenUsed="1"/>
-    <w:lsdException w:name="Placeholder Text" w:semiHidden="1"/>
-    <w:lsdException w:name="No Spacing" w:uiPriority="1" w:qFormat="1"/>
-    <w:lsdException w:name="Light Shading" w:uiPriority="60"/>
-    <w:lsdException w:name="Light List" w:uiPriority="61"/>
-    <w:lsdException w:name="Light Grid" w:uiPriority="62"/>
-    <w:lsdException w:name="Medium Shading 1" w:uiPriority="63"/>
-    <w:lsdException w:name="Medium Shading 2" w:uiPriority="64"/>
-    <w:lsdException w:name="Medium List 1" w:uiPriority="65"/>
-    <w:lsdException w:name="Medium List 2" w:uiPriority="66"/>
-    <w:lsdException w:name="Medium Grid 1" w:uiPriority="67"/>
-    <w:lsdException w:name="Medium Grid 2" w:uiPriority="68"/>
-    <w:lsdException w:name="Medium Grid 3" w:uiPriority="69"/>
-    <w:lsdException w:name="Dark List" w:uiPriority="70"/>
-    <w:lsdException w:name="Colorful Shading" w:uiPriority="71"/>
-    <w:lsdException w:name="Colorful List" w:uiPriority="72"/>
-    <w:lsdException w:name="Colorful Grid" w:uiPriority="73"/>
-    <w:lsdException w:name="Light Shading Accent 1" w:uiPriority="60"/>
-    <w:lsdException w:name="Light List Accent 1" w:uiPriority="61"/>
-    <w:lsdException w:name="Light Grid Accent 1" w:uiPriority="62"/>
-    <w:lsdException w:name="Medium Shading 1 Accent 1" w:uiPriority="63"/>
-    <w:lsdException w:name="Medium Shading 2 Accent 1" w:uiPriority="64"/>
-    <w:lsdException w:name="Medium List 1 Accent 1" w:uiPriority="65"/>
-    <w:lsdException w:name="Revision" w:semiHidden="1"/>
-    <w:lsdException w:name="List Paragraph" w:uiPriority="34" w:qFormat="1"/>
-    <w:lsdException w:name="Quote" w:uiPriority="29" w:qFormat="1"/>
-    <w:lsdException w:name="Intense Quote" w:uiPriority="30" w:qFormat="1"/>
-    <w:lsdException w:name="Medium List 2 Accent 1" w:uiPriority="66"/>
-    <w:lsdException w:name="Medium Grid 1 Accent 1" w:uiPriority="67"/>
-    <w:lsdException w:name="Medium Grid 2 Accent 1" w:uiPriority="68"/>
-    <w:lsdException w:name="Medium Grid 3 Accent 1" w:uiPriority="69"/>
-    <w:lsdException w:name="Dark List Accent 1" w:uiPriority="70"/>
-    <w:lsdException w:name="Colorful Shading Accent 1" w:uiPriority="71"/>
-    <w:lsdException w:name="Colorful List Accent 1" w:uiPriority="72"/>
-    <w:lsdException w:name="Colorful Grid Accent 1" w:uiPriority="73"/>
-    <w:lsdException w:name="Light Shading Accent 2" w:uiPriority="60"/>
-    <w:lsdException w:name="Light List Accent 2" w:uiPriority="61"/>
-    <w:lsdException w:name="Light Grid Accent 2" w:uiPriority="62"/>
-    <w:lsdException w:name="Medium Shading 1 Accent 2" w:uiPriority="63"/>
-    <w:lsdException w:name="Medium Shading 2 Accent 2" w:uiPriority="64"/>
-    <w:lsdException w:name="Medium List 1 Accent 2" w:uiPriority="65"/>
-    <w:lsdException w:name="Medium List 2 Accent 2" w:uiPriority="66"/>
-    <w:lsdException w:name="Medium Grid 1 Accent 2" w:uiPriority="67"/>
-    <w:lsdException w:name="Medium Grid 2 Accent 2" w:uiPriority="68"/>
-    <w:lsdException w:name="Medium Grid 3 Accent 2" w:uiPriority="69"/>
-    <w:lsdException w:name="Dark List Accent 2" w:uiPriority="70"/>
-    <w:lsdException w:name="Colorful Shading Accent 2" w:uiPriority="71"/>
-    <w:lsdException w:name="Colorful List Accent 2" w:uiPriority="72"/>
-    <w:lsdException w:name="Colorful Grid Accent 2" w:uiPriority="73"/>
-    <w:lsdException w:name="Light Shading Accent 3" w:uiPriority="60"/>
-    <w:lsdException w:name="Light List Accent 3" w:uiPriority="61"/>
-    <w:lsdException w:name="Light Grid Accent 3" w:uiPriority="62"/>
-    <w:lsdException w:name="Medium Shading 1 Accent 3" w:uiPriority="63"/>
-    <w:lsdException w:name="Medium Shading 2 Accent 3" w:uiPriority="64"/>
-    <w:lsdException w:name="Medium List 1 Accent 3" w:uiPriority="65"/>
-    <w:lsdException w:name="Medium List 2 Accent 3" w:uiPriority="66"/>
-    <w:lsdException w:name="Medium Grid 1 Accent 3" w:uiPriority="67"/>
-    <w:lsdException w:name="Medium Grid 2 Accent 3" w:uiPriority="68"/>
-    <w:lsdException w:name="Medium Grid 3 Accent 3" w:uiPriority="69"/>
-    <w:lsdException w:name="Dark List Accent 3" w:uiPriority="70"/>
-    <w:lsdException w:name="Colorful Shading Accent 3" w:uiPriority="71"/>
-    <w:lsdException w:name="Colorful List Accent 3" w:uiPriority="72"/>
-    <w:lsdException w:name="Colorful Grid Accent 3" w:uiPriority="73"/>
-    <w:lsdException w:name="Light Shading Accent 4" w:uiPriority="60"/>
-    <w:lsdException w:name="Light List Accent 4" w:uiPriority="61"/>
-    <w:lsdException w:name="Light Grid Accent 4" w:uiPriority="62"/>
-    <w:lsdException w:name="Medium Shading 1 Accent 4" w:uiPriority="63"/>
-    <w:lsdException w:name="Medium Shading 2 Accent 4" w:uiPriority="64"/>
-    <w:lsdException w:name="Medium List 1 Accent 4" w:uiPriority="65"/>
-    <w:lsdException w:name="Medium List 2 Accent 4" w:uiPriority="66"/>
-    <w:lsdException w:name="Medium Grid 1 Accent 4" w:uiPriority="67"/>
-    <w:lsdException w:name="Medium Grid 2 Accent 4" w:uiPriority="68"/>
-    <w:lsdException w:name="Medium Grid 3 Accent 4" w:uiPriority="69"/>
-    <w:lsdException w:name="Dark List Accent 4" w:uiPriority="70"/>
-    <w:lsdException w:name="Colorful Shading Accent 4" w:uiPriority="71"/>
-    <w:lsdException w:name="Colorful List Accent 4" w:uiPriority="72"/>
-    <w:lsdException w:name="Colorful Grid Accent 4" w:uiPriority="73"/>
-    <w:lsdException w:name="Light Shading Accent 5" w:uiPriority="60"/>
-    <w:lsdException w:name="Light List Accent 5" w:uiPriority="61"/>
-    <w:lsdException w:name="Light Grid Accent 5" w:uiPriority="62"/>
-    <w:lsdException w:name="Medium Shading 1 Accent 5" w:uiPriority="63"/>
-    <w:lsdException w:name="Medium Shading 2 Accent 5" w:uiPriority="64"/>
-    <w:lsdException w:name="Medium List 1 Accent 5" w:uiPriority="65"/>
-    <w:lsdException w:name="Medium List 2 Accent 5" w:uiPriority="66"/>
-    <w:lsdException w:name="Medium Grid 1 Accent 5" w:uiPriority="67"/>
-    <w:lsdException w:name="Medium Grid 2 Accent 5" w:uiPriority="68"/>
-    <w:lsdException w:name="Medium Grid 3 Accent 5" w:uiPriority="69"/>
-    <w:lsdException w:name="Dark List Accent 5" w:uiPriority="70"/>
-    <w:lsdException w:name="Colorful Shading Accent 5" w:uiPriority="71"/>
-    <w:lsdException w:name="Colorful List Accent 5" w:uiPriority="72"/>
-    <w:lsdException w:name="Colorful Grid Accent 5" w:uiPriority="73"/>
-    <w:lsdException w:name="Light Shading Accent 6" w:uiPriority="60"/>
-    <w:lsdException w:name="Light List Accent 6" w:uiPriority="61"/>
-    <w:lsdException w:name="Light Grid Accent 6" w:uiPriority="62"/>
-    <w:lsdException w:name="Medium Shading 1 Accent 6" w:uiPriority="63"/>
-    <w:lsdException w:name="Medium Shading 2 Accent 6" w:uiPriority="64"/>
-    <w:lsdException w:name="Medium List 1 Accent 6" w:uiPriority="65"/>
-    <w:lsdException w:name="Medium List 2 Accent 6" w:uiPriority="66"/>
-    <w:lsdException w:name="Medium Grid 1 Accent 6" w:uiPriority="67"/>
-    <w:lsdException w:name="Medium Grid 2 Accent 6" w:uiPriority="68"/>
-    <w:lsdException w:name="Medium Grid 3 Accent 6" w:uiPriority="69"/>
-    <w:lsdException w:name="Dark List Accent 6" w:uiPriority="70"/>
-    <w:lsdException w:name="Colorful Shading Accent 6" w:uiPriority="71"/>
-    <w:lsdException w:name="Colorful List Accent 6" w:uiPriority="72"/>
-    <w:lsdException w:name="Colorful Grid Accent 6" w:uiPriority="73"/>
-    <w:lsdException w:name="Subtle Emphasis" w:uiPriority="19" w:qFormat="1"/>
-    <w:lsdException w:name="Intense Emphasis" w:uiPriority="21" w:qFormat="1"/>
-    <w:lsdException w:name="Subtle Reference" w:uiPriority="31" w:qFormat="1"/>
-    <w:lsdException w:name="Intense Reference" w:uiPriority="32" w:qFormat="1"/>
-    <w:lsdException w:name="Book Title" w:uiPriority="33" w:qFormat="1"/>
-    <w:lsdException w:name="Bibliography" w:semiHidden="1" w:uiPriority="37" w:unhideWhenUsed="1"/>
-    <w:lsdException w:name="TOC Heading" w:semiHidden="1" w:uiPriority="39" w:unhideWhenUsed="1" w:qFormat="1"/>
-    <w:lsdException w:name="Grid Table 4" w:uiPriority="49"/>
-    <w:lsdException w:name="Grid Table 5 Dark" w:uiPriority="50"/>
-    <w:lsdException w:name="Grid Table 6 Colorful" w:uiPriority="51"/>
-    <w:lsdException w:name="Grid Table 7 Colorful" w:uiPriority="52"/>
-    <w:lsdException w:name="Grid Table 1 Light Accent 1" w:uiPriority="46"/>
-    <w:lsdException w:name="Grid Table 2 Accent 1" w:uiPriority="47"/>
-    <w:lsdException w:name="Grid Table 3 Accent 1" w:uiPriority="48"/>
-    <w:lsdException w:name="Grid Table 4 Accent 1" w:uiPriority="49"/>
-    <w:lsdException w:name="Grid Table 5 Dark Accent 1" w:uiPriority="50"/>
-    <w:lsdException w:name="Grid Table 6 Colorful Accent 1" w:uiPriority="51"/>
-    <w:lsdException w:name="Grid Table 7 Colorful Accent 1" w:uiPriority="52"/>
-    <w:lsdException w:name="Grid Table 1 Light Accent 2" w:uiPriority="46"/>
-    <w:lsdException w:name="Grid Table 2 Accent 2" w:uiPriority="47"/>
-    <w:lsdException w:name="Grid Table 3 Accent 2" w:uiPriority="48"/>
-    <w:lsdException w:name="Grid Table 4 Accent 2" w:uiPriority="49"/>
-    <w:lsdException w:name="Grid Table 5 Dark Accent 2" w:uiPriority="50"/>
-    <w:lsdException w:name="Grid Table 6 Colorful Accent 2" w:uiPriority="51"/>
-    <w:lsdException w:name="Grid Table 7 Colorful Accent 2" w:uiPriority="52"/>
-    <w:lsdException w:name="Grid Table 1 Light Accent 3" w:uiPriority="46"/>
-    <w:lsdException w:name="Grid Table 2 Accent 3" w:uiPriority="47"/>
-    <w:lsdException w:name="Grid Table 3 Accent 3" w:uiPriority="48"/>
-    <w:lsdException w:name="Grid Table 4 Accent 3" w:uiPriority="49"/>
-    <w:lsdException w:name="Grid Table 5 Dark Accent 3" w:uiPriority="50"/>
-    <w:lsdException w:name="Grid Table 6 Colorful Accent 3" w:uiPriority="51"/>
-    <w:lsdException w:name="Grid Table 7 Colorful Accent 3" w:uiPriority="52"/>
-    <w:lsdException w:name="Grid Table 1 Light Accent 4" w:uiPriority="46"/>
-    <w:lsdException w:name="Grid Table 2 Accent 4" w:uiPriority="47"/>
-    <w:lsdException w:name="Grid Table 3 Accent 4" w:uiPriority="48"/>
-    <w:lsdException w:name="Grid Table 4 Accent 4" w:uiPriority="49"/>
-    <w:lsdException w:name="Grid Table 5 Dark Accent 4" w:uiPriority="50"/>
-    <w:lsdException w:name="Grid Table 6 Colorful Accent 4" w:uiPriority="51"/>
-    <w:lsdException w:name="Grid Table 7 Colorful Accent 4" w:uiPriority="52"/>
-    <w:lsdException w:name="Grid Table 1 Light Accent 5" w:uiPriority="46"/>
-    <w:lsdException w:name="Grid Table 2 Accent 5" w:uiPriority="47"/>
-    <w:lsdException w:name="Grid Table 3 Accent 5" w:uiPriority="48"/>
-    <w:lsdException w:name="Grid Table 4 Accent 5" w:uiPriority="49"/>
-    <w:lsdException w:name="Grid Table 5 Dark Accent 5" w:uiPriority="50"/>
-    <w:lsdException w:name="Grid Table 6 Colorful Accent 5" w:uiPriority="51"/>
-    <w:lsdException w:name="Grid Table 7 Colorful Accent 5" w:uiPriority="52"/>
-    <w:lsdException w:name="Grid Table 1 Light Accent 6" w:uiPriority="46"/>
-    <w:lsdException w:name="Grid Table 2 Accent 6" w:uiPriority="47"/>
-    <w:lsdException w:name="Grid Table 3 Accent 6" w:uiPriority="48"/>
-    <w:lsdException w:name="Grid Table 4 Accent 6" w:uiPriority="49"/>
-    <w:lsdException w:name="Grid Table 5 Dark Accent 6" w:uiPriority="50"/>
-    <w:lsdException w:name="Grid Table 6 Colorful Accent 6" w:uiPriority="51"/>
-    <w:lsdException w:name="Grid Table 7 Colorful Accent 6" w:uiPriority="52"/>
-    <w:lsdException w:name="List Table 1 Light" w:uiPriority="46"/>
-    <w:lsdException w:name="List Table 2" w:uiPriority="47"/>
-    <w:lsdException w:name="List Table 3" w:uiPriority="48"/>
-    <w:lsdException w:name="List Table 4" w:uiPriority="49"/>
-    <w:lsdException w:name="List Table 5 Dark" w:uiPriority="50"/>
-    <w:lsdException w:name="List Table 6 Colorful" w:uiPriority="51"/>
-    <w:lsdException w:name="List Table 7 Colorful" w:uiPriority="52"/>
-    <w:lsdException w:name="List Table 1 Light Accent 1" w:uiPriority="46"/>
-    <w:lsdException w:name="List Table 2 Accent 1" w:uiPriority="47"/>
-    <w:lsdException w:name="List Table 3 Accent 1" w:uiPriority="48"/>
-    <w:lsdException w:name="List Table 4 Accent 1" w:uiPriority="49"/>
-    <w:lsdException w:name="List Table 5 Dark Accent 1" w:uiPriority="50"/>
-    <w:lsdException w:name="List Table 6 Colorful Accent 1" w:uiPriority="51"/>
-    <w:lsdException w:name="List Table 7 Colorful Accent 1" w:uiPriority="52"/>
-    <w:lsdException w:name="List Table 1 Light Accent 2" w:uiPriority="46"/>
-    <w:lsdException w:name="List Table 2 Accent 2" w:uiPriority="47"/>
-    <w:lsdException w:name="List Table 3 Accent 2" w:uiPriority="48"/>
-    <w:lsdException w:name="List Table 4 Accent 2" w:uiPriority="49"/>
-    <w:lsdException w:name="List Table 5 Dark Accent 2" w:uiPriority="50"/>
-    <w:lsdException w:name="List Table 6 Colorful Accent 2" w:uiPriority="51"/>
-    <w:lsdException w:name="List Table 7 Colorful Accent 2" w:uiPriority="52"/>
-    <w:lsdException w:name="List Table 1 Light Accent 3" w:uiPriority="46"/>
-    <w:lsdException w:name="List Table 2 Accent 3" w:uiPriority="47"/>
-    <w:lsdException w:name="List Table 3 Accent 3" w:uiPriority="48"/>
-    <w:lsdException w:name="List Table 4 Accent 3" w:uiPriority="49"/>
-    <w:lsdException w:name="List Table 5 Dark Accent 3" w:uiPriority="50"/>
-    <w:lsdException w:name="List Table 6 Colorful Accent 3" w:uiPriority="51"/>
-    <w:lsdException w:name="List Table 7 Colorful Accent 3" w:uiPriority="52"/>
-    <w:lsdException w:name="List Table 1 Light Accent 4" w:uiPriority="46"/>
-    <w:lsdException w:name="List Table 2 Accent 4" w:uiPriority="47"/>
-    <w:lsdException w:name="List Table 3 Accent 4" w:uiPriority="48"/>
-    <w:lsdException w:name="List Table 4 Accent 4" w:uiPriority="49"/>
-    <w:lsdException w:name="List Table 5 Dark Accent 4" w:uiPriority="50"/>
-    <w:lsdException w:name="List Table 6 Colorful Accent 4" w:uiPriority="51"/>
-    <w:lsdException w:name="List Table 7 Colorful Accent 4" w:uiPriority="52"/>
-    <w:lsdException w:name="List Table 1 Light Accent 5" w:uiPriority="46"/>
-    <w:lsdException w:name="List Table 2 Accent 5" w:uiPriority="47"/>
-    <w:lsdException w:name="List Table 3 Accent 5" w:uiPriority="48"/>
-    <w:lsdException w:name="List Table 4 Accent 5" w:uiPriority="49"/>
-    <w:lsdException w:name="List Table 5 Dark Accent 5" w:uiPriority="50"/>
-    <w:lsdException w:name="List Table 6 Colorful Accent 5" w:uiPriority="51"/>
-    <w:lsdException w:name="List Table 7 Colorful Accent 5" w:uiPriority="52"/>
-    <w:lsdException w:name="List Table 1 Light Accent 6" w:uiPriority="46"/>
-    <w:lsdException w:name="List Table 2 Accent 6" w:uiPriority="47"/>
-    <w:lsdException w:name="List Table 3 Accent 6" w:uiPriority="48"/>
-    <w:lsdException w:name="List Table 4 Accent 6" w:uiPriority="49"/>
-    <w:lsdException w:name="List Table 5 Dark Accent 6" w:uiPriority="50"/>
-    <w:lsdException w:name="List Table 6 Colorful Accent 6" w:uiPriority="51"/>
-    <w:lsdException w:name="List Table 7 Colorful Accent 6" w:uiPriority="52"/>
+  <w:latentStyles w:defLockedState="0" w:defUIPriority="99" w:defSemiHidden="1" w:defUnhideWhenUsed="1" w:defQFormat="0" w:count="267">
+    <w:lsdException w:name="Normal" w:semiHidden="0" w:uiPriority="0" w:unhideWhenUsed="0" w:qFormat="1"/>
+    <w:lsdException w:name="heading 1" w:semiHidden="0" w:uiPriority="9" w:unhideWhenUsed="0" w:qFormat="1"/>
+    <w:lsdException w:name="heading 2" w:uiPriority="9" w:qFormat="1"/>
+    <w:lsdException w:name="heading 3" w:uiPriority="9" w:qFormat="1"/>
+    <w:lsdException w:name="heading 4" w:uiPriority="9" w:qFormat="1"/>
+    <w:lsdException w:name="heading 5" w:uiPriority="9" w:qFormat="1"/>
+    <w:lsdException w:name="heading 6" w:uiPriority="9" w:qFormat="1"/>
+    <w:lsdException w:name="heading 7" w:uiPriority="9" w:qFormat="1"/>
+    <w:lsdException w:name="heading 8" w:uiPriority="9" w:qFormat="1"/>
+    <w:lsdException w:name="heading 9" w:uiPriority="9" w:qFormat="1"/>
+    <w:lsdException w:name="toc 1" w:uiPriority="39"/>
+    <w:lsdException w:name="toc 2" w:uiPriority="39"/>
+    <w:lsdException w:name="toc 3" w:uiPriority="39"/>
+    <w:lsdException w:name="toc 4" w:uiPriority="39"/>
+    <w:lsdException w:name="toc 5" w:uiPriority="39"/>
+    <w:lsdException w:name="toc 6" w:uiPriority="39"/>
+    <w:lsdException w:name="toc 7" w:uiPriority="39"/>
+    <w:lsdException w:name="toc 8" w:uiPriority="39"/>
+    <w:lsdException w:name="toc 9" w:uiPriority="39"/>
+    <w:lsdException w:name="caption" w:uiPriority="35" w:qFormat="1"/>
+    <w:lsdException w:name="Title" w:semiHidden="0" w:uiPriority="10" w:unhideWhenUsed="0" w:qFormat="1"/>
+    <w:lsdException w:name="Default Paragraph Font" w:uiPriority="1"/>
+    <w:lsdException w:name="Subtitle" w:semiHidden="0" w:uiPriority="11" w:unhideWhenUsed="0" w:qFormat="1"/>
+    <w:lsdException w:name="Strong" w:semiHidden="0" w:uiPriority="22" w:unhideWhenUsed="0" w:qFormat="1"/>
+    <w:lsdException w:name="Emphasis" w:semiHidden="0" w:uiPriority="20" w:unhideWhenUsed="0" w:qFormat="1"/>
+    <w:lsdException w:name="Table Grid" w:semiHidden="0" w:uiPriority="59" w:unhideWhenUsed="0"/>
+    <w:lsdException w:name="Placeholder Text" w:unhideWhenUsed="0"/>
+    <w:lsdException w:name="No Spacing" w:semiHidden="0" w:uiPriority="1" w:unhideWhenUsed="0" w:qFormat="1"/>
+    <w:lsdException w:name="Light Shading" w:semiHidden="0" w:uiPriority="60" w:unhideWhenUsed="0"/>
+    <w:lsdException w:name="Light List" w:semiHidden="0" w:uiPriority="61" w:unhideWhenUsed="0"/>
+    <w:lsdException w:name="Light Grid" w:semiHidden="0" w:uiPriority="62" w:unhideWhenUsed="0"/>
+    <w:lsdException w:name="Medium Shading 1" w:semiHidden="0" w:uiPriority="63" w:unhideWhenUsed="0"/>
+    <w:lsdException w:name="Medium Shading 2" w:semiHidden="0" w:uiPriority="64" w:unhideWhenUsed="0"/>
+    <w:lsdException w:name="Medium List 1" w:semiHidden="0" w:uiPriority="65" w:unhideWhenUsed="0"/>
+    <w:lsdException w:name="Medium List 2" w:semiHidden="0" w:uiPriority="66" w:unhideWhenUsed="0"/>
+    <w:lsdException w:name="Medium Grid 1" w:semiHidden="0" w:uiPriority="67" w:unhideWhenUsed="0"/>
+    <w:lsdException w:name="Medium Grid 2" w:semiHidden="0" w:uiPriority="68" w:unhideWhenUsed="0"/>
+    <w:lsdException w:name="Medium Grid 3" w:semiHidden="0" w:uiPriority="69" w:unhideWhenUsed="0"/>
+    <w:lsdException w:name="Dark List" w:semiHidden="0" w:uiPriority="70" w:unhideWhenUsed="0"/>
+    <w:lsdException w:name="Colorful Shading" w:semiHidden="0" w:uiPriority="71" w:unhideWhenUsed="0"/>
+    <w:lsdException w:name="Colorful List" w:semiHidden="0" w:uiPriority="72" w:unhideWhenUsed="0"/>
+    <w:lsdException w:name="Colorful Grid" w:semiHidden="0" w:uiPriority="73" w:unhideWhenUsed="0"/>
+    <w:lsdException w:name="Light Shading Accent 1" w:semiHidden="0" w:uiPriority="60" w:unhideWhenUsed="0"/>
+    <w:lsdException w:name="Light List Accent 1" w:semiHidden="0" w:uiPriority="61" w:unhideWhenUsed="0"/>
+    <w:lsdException w:name="Light Grid Accent 1" w:semiHidden="0" w:uiPriority="62" w:unhideWhenUsed="0"/>
+    <w:lsdException w:name="Medium Shading 1 Accent 1" w:semiHidden="0" w:uiPriority="63" w:unhideWhenUsed="0"/>
+    <w:lsdException w:name="Medium Shading 2 Accent 1" w:semiHidden="0" w:uiPriority="64" w:unhideWhenUsed="0"/>
+    <w:lsdException w:name="Medium List 1 Accent 1" w:semiHidden="0" w:uiPriority="65" w:unhideWhenUsed="0"/>
+    <w:lsdException w:name="Revision" w:unhideWhenUsed="0"/>
+    <w:lsdException w:name="List Paragraph" w:semiHidden="0" w:uiPriority="34" w:unhideWhenUsed="0" w:qFormat="1"/>
+    <w:lsdException w:name="Quote" w:semiHidden="0" w:uiPriority="29" w:unhideWhenUsed="0" w:qFormat="1"/>
+    <w:lsdException w:name="Intense Quote" w:semiHidden="0" w:uiPriority="30" w:unhideWhenUsed="0" w:qFormat="1"/>
+    <w:lsdException w:name="Medium List 2 Accent 1" w:semiHidden="0" w:uiPriority="66" w:unhideWhenUsed="0"/>
+    <w:lsdException w:name="Medium Grid 1 Accent 1" w:semiHidden="0" w:uiPriority="67" w:unhideWhenUsed="0"/>
+    <w:lsdException w:name="Medium Grid 2 Accent 1" w:semiHidden="0" w:uiPriority="68" w:unhideWhenUsed="0"/>
+    <w:lsdException w:name="Medium Grid 3 Accent 1" w:semiHidden="0" w:uiPriority="69" w:unhideWhenUsed="0"/>
+    <w:lsdException w:name="Dark List Accent 1" w:semiHidden="0" w:uiPriority="70" w:unhideWhenUsed="0"/>
+    <w:lsdException w:name="Colorful Shading Accent 1" w:semiHidden="0" w:uiPriority="71" w:unhideWhenUsed="0"/>
+    <w:lsdException w:name="Colorful List Accent 1" w:semiHidden="0" w:uiPriority="72" w:unhideWhenUsed="0"/>
+    <w:lsdException w:name="Colorful Grid Accent 1" w:semiHidden="0" w:uiPriority="73" w:unhideWhenUsed="0"/>
+    <w:lsdException w:name="Light Shading Accent 2" w:semiHidden="0" w:uiPriority="60" w:unhideWhenUsed="0"/>
+    <w:lsdException w:name="Light List Accent 2" w:semiHidden="0" w:uiPriority="61" w:unhideWhenUsed="0"/>
+    <w:lsdException w:name="Light Grid Accent 2" w:semiHidden="0" w:uiPriority="62" w:unhideWhenUsed="0"/>
+    <w:lsdException w:name="Medium Shading 1 Accent 2" w:semiHidden="0" w:uiPriority="63" w:unhideWhenUsed="0"/>
+    <w:lsdException w:name="Medium Shading 2 Accent 2" w:semiHidden="0" w:uiPriority="64" w:unhideWhenUsed="0"/>
+    <w:lsdException w:name="Medium List 1 Accent 2" w:semiHidden="0" w:uiPriority="65" w:unhideWhenUsed="0"/>
+    <w:lsdException w:name="Medium List 2 Accent 2" w:semiHidden="0" w:uiPriority="66" w:unhideWhenUsed="0"/>
+    <w:lsdException w:name="Medium Grid 1 Accent 2" w:semiHidden="0" w:uiPriority="67" w:unhideWhenUsed="0"/>
+    <w:lsdException w:name="Medium Grid 2 Accent 2" w:semiHidden="0" w:uiPriority="68" w:unhideWhenUsed="0"/>
+    <w:lsdException w:name="Medium Grid 3 Accent 2" w:semiHidden="0" w:uiPriority="69" w:unhideWhenUsed="0"/>
+    <w:lsdException w:name="Dark List Accent 2" w:semiHidden="0" w:uiPriority="70" w:unhideWhenUsed="0"/>
+    <w:lsdException w:name="Colorful Shading Accent 2" w:semiHidden="0" w:uiPriority="71" w:unhideWhenUsed="0"/>
+    <w:lsdException w:name="Colorful List Accent 2" w:semiHidden="0" w:uiPriority="72" w:unhideWhenUsed="0"/>
+    <w:lsdException w:name="Colorful Grid Accent 2" w:semiHidden="0" w:uiPriority="73" w:unhideWhenUsed="0"/>
+    <w:lsdException w:name="Light Shading Accent 3" w:semiHidden="0" w:uiPriority="60" w:unhideWhenUsed="0"/>
+    <w:lsdException w:name="Light List Accent 3" w:semiHidden="0" w:uiPriority="61" w:unhideWhenUsed="0"/>
+    <w:lsdException w:name="Light Grid Accent 3" w:semiHidden="0" w:uiPriority="62" w:unhideWhenUsed="0"/>
+    <w:lsdException w:name="Medium Shading 1 Accent 3" w:semiHidden="0" w:uiPriority="63" w:unhideWhenUsed="0"/>
+    <w:lsdException w:name="Medium Shading 2 Accent 3" w:semiHidden="0" w:uiPriority="64" w:unhideWhenUsed="0"/>
+    <w:lsdException w:name="Medium List 1 Accent 3" w:semiHidden="0" w:uiPriority="65" w:unhideWhenUsed="0"/>
+    <w:lsdException w:name="Medium List 2 Accent 3" w:semiHidden="0" w:uiPriority="66" w:unhideWhenUsed="0"/>
+    <w:lsdException w:name="Medium Grid 1 Accent 3" w:semiHidden="0" w:uiPriority="67" w:unhideWhenUsed="0"/>
+    <w:lsdException w:name="Medium Grid 2 Accent 3" w:semiHidden="0" w:uiPriority="68" w:unhideWhenUsed="0"/>
+    <w:lsdException w:name="Medium Grid 3 Accent 3" w:semiHidden="0" w:uiPriority="69" w:unhideWhenUsed="0"/>
+    <w:lsdException w:name="Dark List Accent 3" w:semiHidden="0" w:uiPriority="70" w:unhideWhenUsed="0"/>
+    <w:lsdException w:name="Colorful Shading Accent 3" w:semiHidden="0" w:uiPriority="71" w:unhideWhenUsed="0"/>
+    <w:lsdException w:name="Colorful List Accent 3" w:semiHidden="0" w:uiPriority="72" w:unhideWhenUsed="0"/>
+    <w:lsdException w:name="Colorful Grid Accent 3" w:semiHidden="0" w:uiPriority="73" w:unhideWhenUsed="0"/>
+    <w:lsdException w:name="Light Shading Accent 4" w:semiHidden="0" w:uiPriority="60" w:unhideWhenUsed="0"/>
+    <w:lsdException w:name="Light List Accent 4" w:semiHidden="0" w:uiPriority="61" w:unhideWhenUsed="0"/>
+    <w:lsdException w:name="Light Grid Accent 4" w:semiHidden="0" w:uiPriority="62" w:unhideWhenUsed="0"/>
+    <w:lsdException w:name="Medium Shading 1 Accent 4" w:semiHidden="0" w:uiPriority="63" w:unhideWhenUsed="0"/>
+    <w:lsdException w:name="Medium Shading 2 Accent 4" w:semiHidden="0" w:uiPriority="64" w:unhideWhenUsed="0"/>
+    <w:lsdException w:name="Medium List 1 Accent 4" w:semiHidden="0" w:uiPriority="65" w:unhideWhenUsed="0"/>
+    <w:lsdException w:name="Medium List 2 Accent 4" w:semiHidden="0" w:uiPriority="66" w:unhideWhenUsed="0"/>
+    <w:lsdException w:name="Medium Grid 1 Accent 4" w:semiHidden="0" w:uiPriority="67" w:unhideWhenUsed="0"/>
+    <w:lsdException w:name="Medium Grid 2 Accent 4" w:semiHidden="0" w:uiPriority="68" w:unhideWhenUsed="0"/>
+    <w:lsdException w:name="Medium Grid 3 Accent 4" w:semiHidden="0" w:uiPriority="69" w:unhideWhenUsed="0"/>
+    <w:lsdException w:name="Dark List Accent 4" w:semiHidden="0" w:uiPriority="70" w:unhideWhenUsed="0"/>
+    <w:lsdException w:name="Colorful Shading Accent 4" w:semiHidden="0" w:uiPriority="71" w:unhideWhenUsed="0"/>
+    <w:lsdException w:name="Colorful List Accent 4" w:semiHidden="0" w:uiPriority="72" w:unhideWhenUsed="0"/>
+    <w:lsdException w:name="Colorful Grid Accent 4" w:semiHidden="0" w:uiPriority="73" w:unhideWhenUsed="0"/>
+    <w:lsdException w:name="Light Shading Accent 5" w:semiHidden="0" w:uiPriority="60" w:unhideWhenUsed="0"/>
+    <w:lsdException w:name="Light List Accent 5" w:semiHidden="0" w:uiPriority="61" w:unhideWhenUsed="0"/>
+    <w:lsdException w:name="Light Grid Accent 5" w:semiHidden="0" w:uiPriority="62" w:unhideWhenUsed="0"/>
+    <w:lsdException w:name="Medium Shading 1 Accent 5" w:semiHidden="0" w:uiPriority="63" w:unhideWhenUsed="0"/>
+    <w:lsdException w:name="Medium Shading 2 Accent 5" w:semiHidden="0" w:uiPriority="64" w:unhideWhenUsed="0"/>
+    <w:lsdException w:name="Medium List 1 Accent 5" w:semiHidden="0" w:uiPriority="65" w:unhideWhenUsed="0"/>
+    <w:lsdException w:name="Medium List 2 Accent 5" w:semiHidden="0" w:uiPriority="66" w:unhideWhenUsed="0"/>
+    <w:lsdException w:name="Medium Grid 1 Accent 5" w:semiHidden="0" w:uiPriority="67" w:unhideWhenUsed="0"/>
+    <w:lsdException w:name="Medium Grid 2 Accent 5" w:semiHidden="0" w:uiPriority="68" w:unhideWhenUsed="0"/>
+    <w:lsdException w:name="Medium Grid 3 Accent 5" w:semiHidden="0" w:uiPriority="69" w:unhideWhenUsed="0"/>
+    <w:lsdException w:name="Dark List Accent 5" w:semiHidden="0" w:uiPriority="70" w:unhideWhenUsed="0"/>
+    <w:lsdException w:name="Colorful Shading Accent 5" w:semiHidden="0" w:uiPriority="71" w:unhideWhenUsed="0"/>
+    <w:lsdException w:name="Colorful List Accent 5" w:semiHidden="0" w:uiPriority="72" w:unhideWhenUsed="0"/>
+    <w:lsdException w:name="Colorful Grid Accent 5" w:semiHidden="0" w:uiPriority="73" w:unhideWhenUsed="0"/>
+    <w:lsdException w:name="Light Shading Accent 6" w:semiHidden="0" w:uiPriority="60" w:unhideWhenUsed="0"/>
+    <w:lsdException w:name="Light List Accent 6" w:semiHidden="0" w:uiPriority="61" w:unhideWhenUsed="0"/>
+    <w:lsdException w:name="Light Grid Accent 6" w:semiHidden="0" w:uiPriority="62" w:unhideWhenUsed="0"/>
+    <w:lsdException w:name="Medium Shading 1 Accent 6" w:semiHidden="0" w:uiPriority="63" w:unhideWhenUsed="0"/>
+    <w:lsdException w:name="Medium Shading 2 Accent 6" w:semiHidden="0" w:uiPriority="64" w:unhideWhenUsed="0"/>
+    <w:lsdException w:name="Medium List 1 Accent 6" w:semiHidden="0" w:uiPriority="65" w:unhideWhenUsed="0"/>
+    <w:lsdException w:name="Medium List 2 Accent 6" w:semiHidden="0" w:uiPriority="66" w:unhideWhenUsed="0"/>
+    <w:lsdException w:name="Medium Grid 1 Accent 6" w:semiHidden="0" w:uiPriority="67" w:unhideWhenUsed="0"/>
+    <w:lsdException w:name="Medium Grid 2 Accent 6" w:semiHidden="0" w:uiPriority="68" w:unhideWhenUsed="0"/>
+    <w:lsdException w:name="Medium Grid 3 Accent 6" w:semiHidden="0" w:uiPriority="69" w:unhideWhenUsed="0"/>
+    <w:lsdException w:name="Dark List Accent 6" w:semiHidden="0" w:uiPriority="70" w:unhideWhenUsed="0"/>
+    <w:lsdException w:name="Colorful Shading Accent 6" w:semiHidden="0" w:uiPriority="71" w:unhideWhenUsed="0"/>
+    <w:lsdException w:name="Colorful List Accent 6" w:semiHidden="0" w:uiPriority="72" w:unhideWhenUsed="0"/>
+    <w:lsdException w:name="Colorful Grid Accent 6" w:semiHidden="0" w:uiPriority="73" w:unhideWhenUsed="0"/>
+    <w:lsdException w:name="Subtle Emphasis" w:semiHidden="0" w:uiPriority="19" w:unhideWhenUsed="0" w:qFormat="1"/>
+    <w:lsdException w:name="Intense Emphasis" w:semiHidden="0" w:uiPriority="21" w:unhideWhenUsed="0" w:qFormat="1"/>
+    <w:lsdException w:name="Subtle Reference" w:semiHidden="0" w:uiPriority="31" w:unhideWhenUsed="0" w:qFormat="1"/>
+    <w:lsdException w:name="Intense Reference" w:semiHidden="0" w:uiPriority="32" w:unhideWhenUsed="0" w:qFormat="1"/>
+    <w:lsdException w:name="Book Title" w:semiHidden="0" w:uiPriority="33" w:unhideWhenUsed="0" w:qFormat="1"/>
+    <w:lsdException w:name="Bibliography" w:uiPriority="37"/>
+    <w:lsdException w:name="TOC Heading" w:uiPriority="39" w:qFormat="1"/>
   </w:latentStyles>
   <w:style w:type="paragraph" w:default="1" w:styleId="Normal">
     <w:name w:val="Normal"/>
     <w:qFormat/>
+    <w:rsid w:val="00784B91"/>
   </w:style>
   <w:style w:type="character" w:default="1" w:styleId="DefaultParagraphFont">
     <w:name w:val="Default Paragraph Font"/>
@@ -5176,6 +4789,7 @@
     <w:uiPriority w:val="99"/>
     <w:semiHidden/>
     <w:unhideWhenUsed/>
+    <w:qFormat/>
     <w:tblPr>
       <w:tblInd w:w="0" w:type="dxa"/>
       <w:tblCellMar>
@@ -5194,60 +4808,77 @@
   </w:style>
   <w:style w:type="paragraph" w:customStyle="1" w:styleId="899D2DF052381646A7D91773277D4B13">
     <w:name w:val="899D2DF052381646A7D91773277D4B13"/>
+    <w:rsid w:val="00784B91"/>
   </w:style>
   <w:style w:type="paragraph" w:customStyle="1" w:styleId="E881A665115B484491CCC707E52FD5F6">
     <w:name w:val="E881A665115B484491CCC707E52FD5F6"/>
+    <w:rsid w:val="00784B91"/>
   </w:style>
   <w:style w:type="paragraph" w:customStyle="1" w:styleId="5051A16E9C77CB4FA05C7BA7A98FF743">
     <w:name w:val="5051A16E9C77CB4FA05C7BA7A98FF743"/>
+    <w:rsid w:val="00784B91"/>
   </w:style>
   <w:style w:type="paragraph" w:customStyle="1" w:styleId="3BD8AF0640301640B8B24AD1BB59BE61">
     <w:name w:val="3BD8AF0640301640B8B24AD1BB59BE61"/>
+    <w:rsid w:val="00784B91"/>
   </w:style>
   <w:style w:type="paragraph" w:customStyle="1" w:styleId="3637744C79153C449D53A5AEF60D7141">
     <w:name w:val="3637744C79153C449D53A5AEF60D7141"/>
+    <w:rsid w:val="00784B91"/>
   </w:style>
   <w:style w:type="paragraph" w:customStyle="1" w:styleId="22EC29845070884AA0F6B6842AB9B868">
     <w:name w:val="22EC29845070884AA0F6B6842AB9B868"/>
+    <w:rsid w:val="00784B91"/>
   </w:style>
   <w:style w:type="paragraph" w:customStyle="1" w:styleId="92E5FF702AD7984CBB7702D7FE3A978B">
     <w:name w:val="92E5FF702AD7984CBB7702D7FE3A978B"/>
+    <w:rsid w:val="00784B91"/>
   </w:style>
   <w:style w:type="paragraph" w:customStyle="1" w:styleId="275BA51F5EA2B444BBC1CB1B21F5FC85">
     <w:name w:val="275BA51F5EA2B444BBC1CB1B21F5FC85"/>
+    <w:rsid w:val="00784B91"/>
   </w:style>
   <w:style w:type="paragraph" w:customStyle="1" w:styleId="C32962352C71AC4A903E247401FF6834">
     <w:name w:val="C32962352C71AC4A903E247401FF6834"/>
+    <w:rsid w:val="00784B91"/>
   </w:style>
   <w:style w:type="paragraph" w:customStyle="1" w:styleId="4906BB7281282B48A0787917D10D5786">
     <w:name w:val="4906BB7281282B48A0787917D10D5786"/>
+    <w:rsid w:val="00784B91"/>
   </w:style>
   <w:style w:type="paragraph" w:customStyle="1" w:styleId="EC440D0F930D0141AB31E9E28FBF8C49">
     <w:name w:val="EC440D0F930D0141AB31E9E28FBF8C49"/>
+    <w:rsid w:val="00784B91"/>
   </w:style>
   <w:style w:type="paragraph" w:customStyle="1" w:styleId="1D278D7FE4FA704DB2E04C2057E69A62">
     <w:name w:val="1D278D7FE4FA704DB2E04C2057E69A62"/>
+    <w:rsid w:val="00784B91"/>
   </w:style>
   <w:style w:type="paragraph" w:customStyle="1" w:styleId="42B9387E5F0E784F891037C6FE57FDBE">
     <w:name w:val="42B9387E5F0E784F891037C6FE57FDBE"/>
+    <w:rsid w:val="00784B91"/>
   </w:style>
   <w:style w:type="paragraph" w:customStyle="1" w:styleId="5B73222A1349B249A01EE38755D2A2B4">
     <w:name w:val="5B73222A1349B249A01EE38755D2A2B4"/>
+    <w:rsid w:val="00784B91"/>
   </w:style>
   <w:style w:type="paragraph" w:customStyle="1" w:styleId="260616B4939A424980A821CE55FE2375">
     <w:name w:val="260616B4939A424980A821CE55FE2375"/>
+    <w:rsid w:val="00784B91"/>
   </w:style>
   <w:style w:type="paragraph" w:customStyle="1" w:styleId="A1AD2D0E0F65594EAA67E608D27F848F">
     <w:name w:val="A1AD2D0E0F65594EAA67E608D27F848F"/>
+    <w:rsid w:val="00784B91"/>
   </w:style>
   <w:style w:type="paragraph" w:customStyle="1" w:styleId="F16D4971AF00E648B7F60083A2B5A2B1">
     <w:name w:val="F16D4971AF00E648B7F60083A2B5A2B1"/>
+    <w:rsid w:val="00784B91"/>
   </w:style>
 </w:styles>
 </file>
 
 <file path=word/glossary/webSettings.xml><?xml version="1.0" encoding="utf-8"?>
-<w:webSettings xmlns:mc="http://schemas.openxmlformats.org/markup-compatibility/2006" xmlns:r="http://schemas.openxmlformats.org/officeDocument/2006/relationships" xmlns:w="http://schemas.openxmlformats.org/wordprocessingml/2006/main" xmlns:w14="http://schemas.microsoft.com/office/word/2010/wordml" xmlns:w15="http://schemas.microsoft.com/office/word/2012/wordml" mc:Ignorable="w14 w15">
+<w:webSettings xmlns:r="http://schemas.openxmlformats.org/officeDocument/2006/relationships" xmlns:w="http://schemas.openxmlformats.org/wordprocessingml/2006/main">
   <w:allowPNG/>
 </w:webSettings>
 </file>
@@ -5534,7 +5165,7 @@
 </file>
 
 <file path=customXml/itemProps1.xml><?xml version="1.0" encoding="utf-8"?>
-<ds:datastoreItem xmlns:ds="http://schemas.openxmlformats.org/officeDocument/2006/customXml" ds:itemID="{00167BD9-58B3-4E4F-AD49-99467EEAE9DA}">
+<ds:datastoreItem xmlns:ds="http://schemas.openxmlformats.org/officeDocument/2006/customXml" ds:itemID="{FC56D634-15F1-41AA-92A0-DE85C4F34CEA}">
   <ds:schemaRefs>
     <ds:schemaRef ds:uri="http://schemas.openxmlformats.org/officeDocument/2006/bibliography"/>
   </ds:schemaRefs>

</xml_diff>

<commit_message>
Added the Mapmaker part
</commit_message>
<xml_diff>
--- a/Proposal.docx
+++ b/Proposal.docx
@@ -1,6 +1,6 @@
 
 <file path=word/document.xml><?xml version="1.0" encoding="utf-8"?>
-<w:document xmlns:ve="http://schemas.openxmlformats.org/markup-compatibility/2006" xmlns:o="urn:schemas-microsoft-com:office:office" xmlns:r="http://schemas.openxmlformats.org/officeDocument/2006/relationships" xmlns:m="http://schemas.openxmlformats.org/officeDocument/2006/math" xmlns:v="urn:schemas-microsoft-com:vml" xmlns:wp="http://schemas.openxmlformats.org/drawingml/2006/wordprocessingDrawing" xmlns:w10="urn:schemas-microsoft-com:office:word" xmlns:w="http://schemas.openxmlformats.org/wordprocessingml/2006/main" xmlns:wne="http://schemas.microsoft.com/office/word/2006/wordml">
+<w:document xmlns:wpc="http://schemas.microsoft.com/office/word/2010/wordprocessingCanvas" xmlns:mc="http://schemas.openxmlformats.org/markup-compatibility/2006" xmlns:o="urn:schemas-microsoft-com:office:office" xmlns:r="http://schemas.openxmlformats.org/officeDocument/2006/relationships" xmlns:m="http://schemas.openxmlformats.org/officeDocument/2006/math" xmlns:v="urn:schemas-microsoft-com:vml" xmlns:wp14="http://schemas.microsoft.com/office/word/2010/wordprocessingDrawing" xmlns:wp="http://schemas.openxmlformats.org/drawingml/2006/wordprocessingDrawing" xmlns:w10="urn:schemas-microsoft-com:office:word" xmlns:w="http://schemas.openxmlformats.org/wordprocessingml/2006/main" xmlns:w14="http://schemas.microsoft.com/office/word/2010/wordml" xmlns:w15="http://schemas.microsoft.com/office/word/2012/wordml" xmlns:wpg="http://schemas.microsoft.com/office/word/2010/wordprocessingGroup" xmlns:wpi="http://schemas.microsoft.com/office/word/2010/wordprocessingInk" xmlns:wne="http://schemas.microsoft.com/office/word/2006/wordml" xmlns:wps="http://schemas.microsoft.com/office/word/2010/wordprocessingShape" mc:Ignorable="w14 w15 wp14">
   <w:body>
     <w:p>
       <w:pPr>
@@ -92,33 +92,8 @@
           <w:sz w:val="28"/>
           <w:szCs w:val="44"/>
         </w:rPr>
-        <w:t xml:space="preserve">Professor </w:t>
-      </w:r>
-      <w:proofErr w:type="spellStart"/>
-      <w:r>
-        <w:rPr>
-          <w:sz w:val="28"/>
-          <w:szCs w:val="44"/>
-        </w:rPr>
-        <w:t>Sumi</w:t>
-      </w:r>
-      <w:proofErr w:type="spellEnd"/>
-      <w:r>
-        <w:rPr>
-          <w:sz w:val="28"/>
-          <w:szCs w:val="44"/>
-        </w:rPr>
-        <w:t xml:space="preserve"> </w:t>
-      </w:r>
-      <w:proofErr w:type="spellStart"/>
-      <w:r>
-        <w:rPr>
-          <w:sz w:val="28"/>
-          <w:szCs w:val="44"/>
-        </w:rPr>
-        <w:t>Helal</w:t>
-      </w:r>
-      <w:proofErr w:type="spellEnd"/>
+        <w:t>Professor Sumi Helal</w:t>
+      </w:r>
     </w:p>
     <w:p>
       <w:pPr>
@@ -166,21 +141,12 @@
           <w:szCs w:val="44"/>
         </w:rPr>
       </w:pPr>
-      <w:proofErr w:type="spellStart"/>
       <w:r>
         <w:rPr>
           <w:sz w:val="36"/>
           <w:szCs w:val="44"/>
         </w:rPr>
-        <w:t>IoT</w:t>
-      </w:r>
-      <w:proofErr w:type="spellEnd"/>
-      <w:r>
-        <w:rPr>
-          <w:sz w:val="36"/>
-          <w:szCs w:val="44"/>
-        </w:rPr>
-        <w:t xml:space="preserve"> Term Project Proposal</w:t>
+        <w:t>IoT Term Project Proposal</w:t>
       </w:r>
     </w:p>
     <w:p>
@@ -250,17 +216,8 @@
           <w:sz w:val="36"/>
           <w:szCs w:val="44"/>
         </w:rPr>
-        <w:t xml:space="preserve"> </w:t>
-      </w:r>
-      <w:proofErr w:type="spellStart"/>
-      <w:r>
-        <w:rPr>
-          <w:sz w:val="36"/>
-          <w:szCs w:val="44"/>
-        </w:rPr>
-        <w:t>IoThingers</w:t>
-      </w:r>
-      <w:proofErr w:type="spellEnd"/>
+        <w:t xml:space="preserve"> IoThingers</w:t>
+      </w:r>
       <w:r>
         <w:rPr>
           <w:sz w:val="36"/>
@@ -307,138 +264,68 @@
           <w:szCs w:val="44"/>
         </w:rPr>
       </w:pPr>
-      <w:proofErr w:type="spellStart"/>
       <w:r>
         <w:rPr>
           <w:sz w:val="36"/>
           <w:szCs w:val="44"/>
         </w:rPr>
-        <w:t>Rahul</w:t>
-      </w:r>
-      <w:proofErr w:type="spellEnd"/>
+        <w:t>Rahul Bobhate</w:t>
+      </w:r>
       <w:r>
         <w:rPr>
           <w:sz w:val="36"/>
           <w:szCs w:val="44"/>
         </w:rPr>
-        <w:t xml:space="preserve"> </w:t>
-      </w:r>
-      <w:proofErr w:type="spellStart"/>
+        <w:t xml:space="preserve">, </w:t>
+      </w:r>
       <w:r>
         <w:rPr>
           <w:sz w:val="36"/>
           <w:szCs w:val="44"/>
         </w:rPr>
-        <w:t>Bobhate</w:t>
-      </w:r>
-      <w:proofErr w:type="spellEnd"/>
+        <w:t>Hiranava Das,</w:t>
+      </w:r>
       <w:r>
         <w:rPr>
           <w:sz w:val="36"/>
           <w:szCs w:val="44"/>
         </w:rPr>
-        <w:t xml:space="preserve">, </w:t>
+        <w:t xml:space="preserve"> </w:t>
       </w:r>
       <w:r>
         <w:rPr>
           <w:sz w:val="36"/>
           <w:szCs w:val="44"/>
         </w:rPr>
-        <w:t>Hiranava Das,</w:t>
+        <w:t>Sharique Hussain</w:t>
       </w:r>
       <w:r>
         <w:rPr>
           <w:sz w:val="36"/>
           <w:szCs w:val="44"/>
         </w:rPr>
-        <w:t xml:space="preserve"> </w:t>
-      </w:r>
-      <w:proofErr w:type="spellStart"/>
+        <w:t xml:space="preserve">, </w:t>
+      </w:r>
       <w:r>
         <w:rPr>
           <w:sz w:val="36"/>
           <w:szCs w:val="44"/>
         </w:rPr>
-        <w:t>Sharique</w:t>
-      </w:r>
-      <w:proofErr w:type="spellEnd"/>
+        <w:t>Hamza Karaachiwala</w:t>
+      </w:r>
       <w:r>
         <w:rPr>
           <w:sz w:val="36"/>
           <w:szCs w:val="44"/>
         </w:rPr>
-        <w:t xml:space="preserve"> </w:t>
-      </w:r>
-      <w:proofErr w:type="spellStart"/>
+        <w:t>,</w:t>
+      </w:r>
       <w:r>
         <w:rPr>
           <w:sz w:val="36"/>
           <w:szCs w:val="44"/>
         </w:rPr>
-        <w:t>Hussain</w:t>
-      </w:r>
-      <w:proofErr w:type="spellEnd"/>
-      <w:r>
-        <w:rPr>
-          <w:sz w:val="36"/>
-          <w:szCs w:val="44"/>
-        </w:rPr>
-        <w:t xml:space="preserve">, </w:t>
-      </w:r>
-      <w:proofErr w:type="spellStart"/>
-      <w:r>
-        <w:rPr>
-          <w:sz w:val="36"/>
-          <w:szCs w:val="44"/>
-        </w:rPr>
-        <w:t>Hamza</w:t>
-      </w:r>
-      <w:proofErr w:type="spellEnd"/>
-      <w:r>
-        <w:rPr>
-          <w:sz w:val="36"/>
-          <w:szCs w:val="44"/>
-        </w:rPr>
-        <w:t xml:space="preserve"> </w:t>
-      </w:r>
-      <w:proofErr w:type="spellStart"/>
-      <w:r>
-        <w:rPr>
-          <w:sz w:val="36"/>
-          <w:szCs w:val="44"/>
-        </w:rPr>
-        <w:t>Karaachiwala</w:t>
-      </w:r>
-      <w:proofErr w:type="spellEnd"/>
-      <w:r>
-        <w:rPr>
-          <w:sz w:val="36"/>
-          <w:szCs w:val="44"/>
-        </w:rPr>
-        <w:t>,</w:t>
-      </w:r>
-      <w:r>
-        <w:rPr>
-          <w:sz w:val="36"/>
-          <w:szCs w:val="44"/>
-        </w:rPr>
-        <w:t xml:space="preserve"> </w:t>
-      </w:r>
-      <w:proofErr w:type="spellStart"/>
-      <w:r>
-        <w:rPr>
-          <w:sz w:val="36"/>
-          <w:szCs w:val="44"/>
-        </w:rPr>
-        <w:t>Suryansh</w:t>
-      </w:r>
-      <w:proofErr w:type="spellEnd"/>
-      <w:r>
-        <w:rPr>
-          <w:sz w:val="36"/>
-          <w:szCs w:val="44"/>
-        </w:rPr>
-        <w:t xml:space="preserve"> Singh</w:t>
+        <w:t xml:space="preserve"> Suryansh Singh</w:t>
       </w:r>
       <w:r>
         <w:rPr>
@@ -1035,7 +922,7 @@
       <w:tblPr>
         <w:tblStyle w:val="TableGrid"/>
         <w:tblW w:w="0" w:type="auto"/>
-        <w:tblLook w:val="04A0"/>
+        <w:tblLook w:val="04A0" w:firstRow="1" w:lastRow="0" w:firstColumn="1" w:lastColumn="0" w:noHBand="0" w:noVBand="1"/>
       </w:tblPr>
       <w:tblGrid>
         <w:gridCol w:w="3432"/>
@@ -1152,15 +1039,7 @@
               <w:jc w:val="center"/>
             </w:pPr>
             <w:r>
-              <w:t xml:space="preserve">Have experienced the power of the cloud and would want to leverage it for an </w:t>
-            </w:r>
-            <w:proofErr w:type="spellStart"/>
-            <w:r>
-              <w:t>IoT</w:t>
-            </w:r>
-            <w:proofErr w:type="spellEnd"/>
-            <w:r>
-              <w:t xml:space="preserve"> solution</w:t>
+              <w:t>Have experienced the power of the cloud and would want to leverage it for an IoT solution</w:t>
             </w:r>
           </w:p>
         </w:tc>
@@ -1207,15 +1086,7 @@
               <w:jc w:val="center"/>
             </w:pPr>
             <w:r>
-              <w:t xml:space="preserve">I have worked on sensors and microcontrollers to make smart decisions. Now in the age </w:t>
-            </w:r>
-            <w:proofErr w:type="gramStart"/>
-            <w:r>
-              <w:t>of  Internet</w:t>
-            </w:r>
-            <w:proofErr w:type="gramEnd"/>
-            <w:r>
-              <w:t xml:space="preserve"> of things the idea of Pervasive computing and Physical web is really exciting.</w:t>
+              <w:t>I have worked on sensors and microcontrollers to make smart decisions. Now in the age of  Internet of things the idea of Pervasive computing and Physical web is really exciting.</w:t>
             </w:r>
           </w:p>
         </w:tc>
@@ -1230,19 +1101,9 @@
               <w:spacing w:line="240" w:lineRule="auto"/>
               <w:jc w:val="center"/>
             </w:pPr>
-            <w:proofErr w:type="spellStart"/>
             <w:r>
-              <w:t>Sharique</w:t>
+              <w:t>Sharique Hussain</w:t>
             </w:r>
-            <w:proofErr w:type="spellEnd"/>
-            <w:r>
-              <w:t xml:space="preserve"> </w:t>
-            </w:r>
-            <w:proofErr w:type="spellStart"/>
-            <w:r>
-              <w:t>Hussain</w:t>
-            </w:r>
-            <w:proofErr w:type="spellEnd"/>
             <w:r>
               <w:t xml:space="preserve"> (Systems Guy)</w:t>
             </w:r>
@@ -1281,29 +1142,14 @@
               <w:spacing w:line="240" w:lineRule="auto"/>
               <w:jc w:val="center"/>
             </w:pPr>
-            <w:proofErr w:type="spellStart"/>
             <w:r>
-              <w:t>Hamza</w:t>
+              <w:t>Hamza Karachiwala</w:t>
             </w:r>
-            <w:proofErr w:type="spellEnd"/>
-            <w:r>
-              <w:t xml:space="preserve"> </w:t>
-            </w:r>
-            <w:proofErr w:type="spellStart"/>
-            <w:r>
-              <w:t>Karachiwala</w:t>
-            </w:r>
-            <w:proofErr w:type="spellEnd"/>
             <w:r>
               <w:t xml:space="preserve"> (</w:t>
             </w:r>
-            <w:proofErr w:type="spellStart"/>
             <w:r>
-              <w:t>Tharki</w:t>
-            </w:r>
-            <w:proofErr w:type="spellEnd"/>
-            <w:r>
-              <w:t xml:space="preserve"> Cloud</w:t>
+              <w:t>Tharki Cloud</w:t>
             </w:r>
             <w:r>
               <w:t xml:space="preserve"> Guy)</w:t>
@@ -1335,8 +1181,6 @@
             <w:r>
               <w:t>Trying to emulate my mentor Mr. Shakti Kapoor</w:t>
             </w:r>
-            <w:bookmarkStart w:id="0" w:name="_GoBack"/>
-            <w:bookmarkEnd w:id="0"/>
           </w:p>
         </w:tc>
       </w:tr>
@@ -1350,13 +1194,8 @@
               <w:spacing w:line="240" w:lineRule="auto"/>
               <w:jc w:val="center"/>
             </w:pPr>
-            <w:proofErr w:type="spellStart"/>
             <w:r>
-              <w:t>Suryansh</w:t>
-            </w:r>
-            <w:proofErr w:type="spellEnd"/>
-            <w:r>
-              <w:t xml:space="preserve"> Singh</w:t>
+              <w:t>Suryansh Singh</w:t>
             </w:r>
             <w:r>
               <w:t xml:space="preserve"> (Sensor Guy)</w:t>
@@ -1544,13 +1383,8 @@
         <w:spacing w:line="240" w:lineRule="auto"/>
         <w:jc w:val="both"/>
       </w:pPr>
-      <w:proofErr w:type="spellStart"/>
-      <w:r>
-        <w:t>Brillo</w:t>
-      </w:r>
-      <w:proofErr w:type="spellEnd"/>
-      <w:r>
-        <w:t xml:space="preserve"> / Weave – Sensors that keep track of users, working in tandem to identify the location of a specific user in a space. (Can be replaced with Beacon)</w:t>
+      <w:r>
+        <w:t>Brillo / Weave – Sensors that keep track of users, working in tandem to identify the location of a specific user in a space. (Can be replaced with Beacon)</w:t>
       </w:r>
     </w:p>
     <w:p>
@@ -1564,7 +1398,7 @@
         <w:jc w:val="both"/>
       </w:pPr>
       <w:r>
-        <w:t>Something to create a map of the area (Rahul which was it Tango?)</w:t>
+        <w:t>Google Venue MapMaker to create a map of the area.</w:t>
       </w:r>
     </w:p>
     <w:p>
@@ -1580,6 +1414,8 @@
       <w:r>
         <w:t>Google Cloud (Where we host the service?)</w:t>
       </w:r>
+      <w:bookmarkStart w:id="0" w:name="_GoBack"/>
+      <w:bookmarkEnd w:id="0"/>
     </w:p>
     <w:p>
       <w:pPr>
@@ -1591,13 +1427,8 @@
         <w:spacing w:line="240" w:lineRule="auto"/>
         <w:jc w:val="both"/>
       </w:pPr>
-      <w:proofErr w:type="spellStart"/>
-      <w:r>
-        <w:t>TensorFlow</w:t>
-      </w:r>
-      <w:proofErr w:type="spellEnd"/>
-      <w:r>
-        <w:t xml:space="preserve"> (ML for people matching?)</w:t>
+      <w:r>
+        <w:t>TensorFlow (ML for people matching?)</w:t>
       </w:r>
     </w:p>
     <w:p>
@@ -1660,15 +1491,7 @@
         </w:rPr>
       </w:pPr>
       <w:r>
-        <w:t xml:space="preserve">Yet to identify separate </w:t>
-      </w:r>
-      <w:proofErr w:type="spellStart"/>
-      <w:r>
-        <w:t>softwares</w:t>
-      </w:r>
-      <w:proofErr w:type="spellEnd"/>
-      <w:r>
-        <w:t>, but will likely need sensors.</w:t>
+        <w:t>Yet to identify separate softwares, but will likely need sensors.</w:t>
       </w:r>
     </w:p>
     <w:sectPr>
@@ -1684,7 +1507,7 @@
 </file>
 
 <file path=word/endnotes.xml><?xml version="1.0" encoding="utf-8"?>
-<w:endnotes xmlns:ve="http://schemas.openxmlformats.org/markup-compatibility/2006" xmlns:o="urn:schemas-microsoft-com:office:office" xmlns:r="http://schemas.openxmlformats.org/officeDocument/2006/relationships" xmlns:m="http://schemas.openxmlformats.org/officeDocument/2006/math" xmlns:v="urn:schemas-microsoft-com:vml" xmlns:wp="http://schemas.openxmlformats.org/drawingml/2006/wordprocessingDrawing" xmlns:w10="urn:schemas-microsoft-com:office:word" xmlns:w="http://schemas.openxmlformats.org/wordprocessingml/2006/main" xmlns:wne="http://schemas.microsoft.com/office/word/2006/wordml">
+<w:endnotes xmlns:wpc="http://schemas.microsoft.com/office/word/2010/wordprocessingCanvas" xmlns:mc="http://schemas.openxmlformats.org/markup-compatibility/2006" xmlns:o="urn:schemas-microsoft-com:office:office" xmlns:r="http://schemas.openxmlformats.org/officeDocument/2006/relationships" xmlns:m="http://schemas.openxmlformats.org/officeDocument/2006/math" xmlns:v="urn:schemas-microsoft-com:vml" xmlns:wp14="http://schemas.microsoft.com/office/word/2010/wordprocessingDrawing" xmlns:wp="http://schemas.openxmlformats.org/drawingml/2006/wordprocessingDrawing" xmlns:w10="urn:schemas-microsoft-com:office:word" xmlns:w="http://schemas.openxmlformats.org/wordprocessingml/2006/main" xmlns:w14="http://schemas.microsoft.com/office/word/2010/wordml" xmlns:w15="http://schemas.microsoft.com/office/word/2012/wordml" xmlns:wpg="http://schemas.microsoft.com/office/word/2010/wordprocessingGroup" xmlns:wpi="http://schemas.microsoft.com/office/word/2010/wordprocessingInk" xmlns:wne="http://schemas.microsoft.com/office/word/2006/wordml" xmlns:wps="http://schemas.microsoft.com/office/word/2010/wordprocessingShape" mc:Ignorable="w14 w15 wp14">
   <w:endnote w:type="separator" w:id="-1">
     <w:p>
       <w:pPr>
@@ -1709,7 +1532,7 @@
 </file>
 
 <file path=word/footnotes.xml><?xml version="1.0" encoding="utf-8"?>
-<w:footnotes xmlns:ve="http://schemas.openxmlformats.org/markup-compatibility/2006" xmlns:o="urn:schemas-microsoft-com:office:office" xmlns:r="http://schemas.openxmlformats.org/officeDocument/2006/relationships" xmlns:m="http://schemas.openxmlformats.org/officeDocument/2006/math" xmlns:v="urn:schemas-microsoft-com:vml" xmlns:wp="http://schemas.openxmlformats.org/drawingml/2006/wordprocessingDrawing" xmlns:w10="urn:schemas-microsoft-com:office:word" xmlns:w="http://schemas.openxmlformats.org/wordprocessingml/2006/main" xmlns:wne="http://schemas.microsoft.com/office/word/2006/wordml">
+<w:footnotes xmlns:wpc="http://schemas.microsoft.com/office/word/2010/wordprocessingCanvas" xmlns:mc="http://schemas.openxmlformats.org/markup-compatibility/2006" xmlns:o="urn:schemas-microsoft-com:office:office" xmlns:r="http://schemas.openxmlformats.org/officeDocument/2006/relationships" xmlns:m="http://schemas.openxmlformats.org/officeDocument/2006/math" xmlns:v="urn:schemas-microsoft-com:vml" xmlns:wp14="http://schemas.microsoft.com/office/word/2010/wordprocessingDrawing" xmlns:wp="http://schemas.openxmlformats.org/drawingml/2006/wordprocessingDrawing" xmlns:w10="urn:schemas-microsoft-com:office:word" xmlns:w="http://schemas.openxmlformats.org/wordprocessingml/2006/main" xmlns:w14="http://schemas.microsoft.com/office/word/2010/wordml" xmlns:w15="http://schemas.microsoft.com/office/word/2012/wordml" xmlns:wpg="http://schemas.microsoft.com/office/word/2010/wordprocessingGroup" xmlns:wpi="http://schemas.microsoft.com/office/word/2010/wordprocessingInk" xmlns:wne="http://schemas.microsoft.com/office/word/2006/wordml" xmlns:wps="http://schemas.microsoft.com/office/word/2010/wordprocessingShape" mc:Ignorable="w14 w15 wp14">
   <w:footnote w:type="separator" w:id="-1">
     <w:p>
       <w:pPr>
@@ -1734,11 +1557,11 @@
 </file>
 
 <file path=word/header1.xml><?xml version="1.0" encoding="utf-8"?>
-<w:hdr xmlns:ve="http://schemas.openxmlformats.org/markup-compatibility/2006" xmlns:o="urn:schemas-microsoft-com:office:office" xmlns:r="http://schemas.openxmlformats.org/officeDocument/2006/relationships" xmlns:m="http://schemas.openxmlformats.org/officeDocument/2006/math" xmlns:v="urn:schemas-microsoft-com:vml" xmlns:wp="http://schemas.openxmlformats.org/drawingml/2006/wordprocessingDrawing" xmlns:w10="urn:schemas-microsoft-com:office:word" xmlns:w="http://schemas.openxmlformats.org/wordprocessingml/2006/main" xmlns:wne="http://schemas.microsoft.com/office/word/2006/wordml">
+<w:hdr xmlns:wpc="http://schemas.microsoft.com/office/word/2010/wordprocessingCanvas" xmlns:mc="http://schemas.openxmlformats.org/markup-compatibility/2006" xmlns:o="urn:schemas-microsoft-com:office:office" xmlns:r="http://schemas.openxmlformats.org/officeDocument/2006/relationships" xmlns:m="http://schemas.openxmlformats.org/officeDocument/2006/math" xmlns:v="urn:schemas-microsoft-com:vml" xmlns:wp14="http://schemas.microsoft.com/office/word/2010/wordprocessingDrawing" xmlns:wp="http://schemas.openxmlformats.org/drawingml/2006/wordprocessingDrawing" xmlns:w10="urn:schemas-microsoft-com:office:word" xmlns:w="http://schemas.openxmlformats.org/wordprocessingml/2006/main" xmlns:w14="http://schemas.microsoft.com/office/word/2010/wordml" xmlns:w15="http://schemas.microsoft.com/office/word/2012/wordml" xmlns:wpg="http://schemas.microsoft.com/office/word/2010/wordprocessingGroup" xmlns:wpi="http://schemas.microsoft.com/office/word/2010/wordprocessingInk" xmlns:wne="http://schemas.microsoft.com/office/word/2006/wordml" xmlns:wps="http://schemas.microsoft.com/office/word/2010/wordprocessingShape" mc:Ignorable="w14 w15 wp14">
   <w:tbl>
     <w:tblPr>
       <w:tblW w:w="0" w:type="auto"/>
-      <w:tblLook w:val="04A0"/>
+      <w:tblLook w:val="04A0" w:firstRow="1" w:lastRow="0" w:firstColumn="1" w:lastColumn="0" w:noHBand="0" w:noVBand="1"/>
     </w:tblPr>
     <w:tblGrid>
       <w:gridCol w:w="9288"/>
@@ -1752,6 +1575,7 @@
             <w:docPart w:val="F16D4971AF00E648B7F60083A2B5A2B1"/>
           </w:placeholder>
         </w:sdtPr>
+        <w:sdtEndPr/>
         <w:sdtContent>
           <w:tc>
             <w:tcPr>
@@ -1761,13 +1585,8 @@
               <w:pPr>
                 <w:pStyle w:val="Header"/>
               </w:pPr>
-              <w:proofErr w:type="spellStart"/>
               <w:r>
-                <w:t>IoThingers</w:t>
-              </w:r>
-              <w:proofErr w:type="spellEnd"/>
-              <w:r>
-                <w:t xml:space="preserve"> – Smart Space assistant</w:t>
+                <w:t>IoThingers – Smart Space assistant</w:t>
               </w:r>
             </w:p>
           </w:tc>
@@ -1795,7 +1614,7 @@
             <w:rPr>
               <w:noProof/>
             </w:rPr>
-            <w:t>3</w:t>
+            <w:t>4</w:t>
           </w:r>
           <w:r>
             <w:rPr>
@@ -1816,8 +1635,8 @@
 </file>
 
 <file path=word/numbering.xml><?xml version="1.0" encoding="utf-8"?>
-<w:numbering xmlns:ve="http://schemas.openxmlformats.org/markup-compatibility/2006" xmlns:o="urn:schemas-microsoft-com:office:office" xmlns:r="http://schemas.openxmlformats.org/officeDocument/2006/relationships" xmlns:m="http://schemas.openxmlformats.org/officeDocument/2006/math" xmlns:v="urn:schemas-microsoft-com:vml" xmlns:wp="http://schemas.openxmlformats.org/drawingml/2006/wordprocessingDrawing" xmlns:w10="urn:schemas-microsoft-com:office:word" xmlns:w="http://schemas.openxmlformats.org/wordprocessingml/2006/main" xmlns:wne="http://schemas.microsoft.com/office/word/2006/wordml">
-  <w:abstractNum w:abstractNumId="0">
+<w:numbering xmlns:wpc="http://schemas.microsoft.com/office/word/2010/wordprocessingCanvas" xmlns:mc="http://schemas.openxmlformats.org/markup-compatibility/2006" xmlns:o="urn:schemas-microsoft-com:office:office" xmlns:r="http://schemas.openxmlformats.org/officeDocument/2006/relationships" xmlns:m="http://schemas.openxmlformats.org/officeDocument/2006/math" xmlns:v="urn:schemas-microsoft-com:vml" xmlns:wp14="http://schemas.microsoft.com/office/word/2010/wordprocessingDrawing" xmlns:wp="http://schemas.openxmlformats.org/drawingml/2006/wordprocessingDrawing" xmlns:w10="urn:schemas-microsoft-com:office:word" xmlns:w="http://schemas.openxmlformats.org/wordprocessingml/2006/main" xmlns:w14="http://schemas.microsoft.com/office/word/2010/wordml" xmlns:w15="http://schemas.microsoft.com/office/word/2012/wordml" xmlns:wpg="http://schemas.microsoft.com/office/word/2010/wordprocessingGroup" xmlns:wpi="http://schemas.microsoft.com/office/word/2010/wordprocessingInk" xmlns:wne="http://schemas.microsoft.com/office/word/2006/wordml" xmlns:wps="http://schemas.microsoft.com/office/word/2010/wordprocessingShape" mc:Ignorable="w14 w15 wp14">
+  <w:abstractNum w:abstractNumId="0" w15:restartNumberingAfterBreak="0">
     <w:nsid w:val="FFFFFF7C"/>
     <w:multiLevelType w:val="singleLevel"/>
     <w:tmpl w:val="7CDC6B26"/>
@@ -1835,7 +1654,7 @@
       </w:pPr>
     </w:lvl>
   </w:abstractNum>
-  <w:abstractNum w:abstractNumId="1">
+  <w:abstractNum w:abstractNumId="1" w15:restartNumberingAfterBreak="0">
     <w:nsid w:val="FFFFFF7D"/>
     <w:multiLevelType w:val="singleLevel"/>
     <w:tmpl w:val="07B4F7D8"/>
@@ -1853,7 +1672,7 @@
       </w:pPr>
     </w:lvl>
   </w:abstractNum>
-  <w:abstractNum w:abstractNumId="2">
+  <w:abstractNum w:abstractNumId="2" w15:restartNumberingAfterBreak="0">
     <w:nsid w:val="FFFFFF7E"/>
     <w:multiLevelType w:val="singleLevel"/>
     <w:tmpl w:val="9DDA302A"/>
@@ -1871,7 +1690,7 @@
       </w:pPr>
     </w:lvl>
   </w:abstractNum>
-  <w:abstractNum w:abstractNumId="3">
+  <w:abstractNum w:abstractNumId="3" w15:restartNumberingAfterBreak="0">
     <w:nsid w:val="FFFFFF7F"/>
     <w:multiLevelType w:val="singleLevel"/>
     <w:tmpl w:val="55D43172"/>
@@ -1889,7 +1708,7 @@
       </w:pPr>
     </w:lvl>
   </w:abstractNum>
-  <w:abstractNum w:abstractNumId="4">
+  <w:abstractNum w:abstractNumId="4" w15:restartNumberingAfterBreak="0">
     <w:nsid w:val="FFFFFF80"/>
     <w:multiLevelType w:val="singleLevel"/>
     <w:tmpl w:val="19D8BBEC"/>
@@ -1910,7 +1729,7 @@
       </w:rPr>
     </w:lvl>
   </w:abstractNum>
-  <w:abstractNum w:abstractNumId="5">
+  <w:abstractNum w:abstractNumId="5" w15:restartNumberingAfterBreak="0">
     <w:nsid w:val="FFFFFF81"/>
     <w:multiLevelType w:val="singleLevel"/>
     <w:tmpl w:val="20826390"/>
@@ -1931,7 +1750,7 @@
       </w:rPr>
     </w:lvl>
   </w:abstractNum>
-  <w:abstractNum w:abstractNumId="6">
+  <w:abstractNum w:abstractNumId="6" w15:restartNumberingAfterBreak="0">
     <w:nsid w:val="FFFFFF82"/>
     <w:multiLevelType w:val="singleLevel"/>
     <w:tmpl w:val="F0DA7754"/>
@@ -1952,7 +1771,7 @@
       </w:rPr>
     </w:lvl>
   </w:abstractNum>
-  <w:abstractNum w:abstractNumId="7">
+  <w:abstractNum w:abstractNumId="7" w15:restartNumberingAfterBreak="0">
     <w:nsid w:val="FFFFFF83"/>
     <w:multiLevelType w:val="singleLevel"/>
     <w:tmpl w:val="A546EA74"/>
@@ -1973,7 +1792,7 @@
       </w:rPr>
     </w:lvl>
   </w:abstractNum>
-  <w:abstractNum w:abstractNumId="8">
+  <w:abstractNum w:abstractNumId="8" w15:restartNumberingAfterBreak="0">
     <w:nsid w:val="FFFFFF88"/>
     <w:multiLevelType w:val="singleLevel"/>
     <w:tmpl w:val="AF501A32"/>
@@ -1991,7 +1810,7 @@
       </w:pPr>
     </w:lvl>
   </w:abstractNum>
-  <w:abstractNum w:abstractNumId="9">
+  <w:abstractNum w:abstractNumId="9" w15:restartNumberingAfterBreak="0">
     <w:nsid w:val="FFFFFF89"/>
     <w:multiLevelType w:val="singleLevel"/>
     <w:tmpl w:val="CD34F9F4"/>
@@ -2012,7 +1831,7 @@
       </w:rPr>
     </w:lvl>
   </w:abstractNum>
-  <w:abstractNum w:abstractNumId="10">
+  <w:abstractNum w:abstractNumId="10" w15:restartNumberingAfterBreak="0">
     <w:nsid w:val="15FD50C0"/>
     <w:multiLevelType w:val="hybridMultilevel"/>
     <w:tmpl w:val="EC44AC7C"/>
@@ -2101,7 +1920,7 @@
       </w:pPr>
     </w:lvl>
   </w:abstractNum>
-  <w:abstractNum w:abstractNumId="11">
+  <w:abstractNum w:abstractNumId="11" w15:restartNumberingAfterBreak="0">
     <w:nsid w:val="58224D45"/>
     <w:multiLevelType w:val="hybridMultilevel"/>
     <w:tmpl w:val="A07C62DA"/>
@@ -2190,7 +2009,7 @@
       </w:pPr>
     </w:lvl>
   </w:abstractNum>
-  <w:abstractNum w:abstractNumId="12">
+  <w:abstractNum w:abstractNumId="12" w15:restartNumberingAfterBreak="0">
     <w:nsid w:val="7DA27096"/>
     <w:multiLevelType w:val="hybridMultilevel"/>
     <w:tmpl w:val="D5AA676C"/>
@@ -2322,7 +2141,7 @@
 </file>
 
 <file path=word/styles.xml><?xml version="1.0" encoding="utf-8"?>
-<w:styles xmlns:r="http://schemas.openxmlformats.org/officeDocument/2006/relationships" xmlns:w="http://schemas.openxmlformats.org/wordprocessingml/2006/main">
+<w:styles xmlns:mc="http://schemas.openxmlformats.org/markup-compatibility/2006" xmlns:r="http://schemas.openxmlformats.org/officeDocument/2006/relationships" xmlns:w="http://schemas.openxmlformats.org/wordprocessingml/2006/main" xmlns:w14="http://schemas.microsoft.com/office/word/2010/wordml" xmlns:w15="http://schemas.microsoft.com/office/word/2012/wordml" mc:Ignorable="w14 w15">
   <w:docDefaults>
     <w:rPrDefault>
       <w:rPr>
@@ -2334,146 +2153,378 @@
     </w:rPrDefault>
     <w:pPrDefault/>
   </w:docDefaults>
-  <w:latentStyles w:defLockedState="0" w:defUIPriority="99" w:defSemiHidden="1" w:defUnhideWhenUsed="1" w:defQFormat="0" w:count="267">
-    <w:lsdException w:name="Normal" w:semiHidden="0" w:uiPriority="0" w:unhideWhenUsed="0" w:qFormat="1"/>
-    <w:lsdException w:name="heading 1" w:semiHidden="0" w:uiPriority="0" w:unhideWhenUsed="0" w:qFormat="1"/>
-    <w:lsdException w:name="heading 2" w:uiPriority="9" w:qFormat="1"/>
-    <w:lsdException w:name="heading 3" w:uiPriority="9" w:qFormat="1"/>
-    <w:lsdException w:name="heading 4" w:uiPriority="9" w:qFormat="1"/>
-    <w:lsdException w:name="heading 5" w:uiPriority="9" w:qFormat="1"/>
-    <w:lsdException w:name="heading 6" w:uiPriority="9" w:qFormat="1"/>
-    <w:lsdException w:name="heading 7" w:uiPriority="9" w:qFormat="1"/>
-    <w:lsdException w:name="heading 8" w:uiPriority="9" w:qFormat="1"/>
-    <w:lsdException w:name="heading 9" w:uiPriority="9" w:qFormat="1"/>
-    <w:lsdException w:name="toc 1" w:uiPriority="39"/>
-    <w:lsdException w:name="toc 2" w:uiPriority="39"/>
-    <w:lsdException w:name="toc 3" w:uiPriority="39"/>
-    <w:lsdException w:name="toc 4" w:uiPriority="39"/>
-    <w:lsdException w:name="toc 5" w:uiPriority="39"/>
-    <w:lsdException w:name="toc 6" w:uiPriority="39"/>
-    <w:lsdException w:name="toc 7" w:uiPriority="39"/>
-    <w:lsdException w:name="toc 8" w:uiPriority="39"/>
-    <w:lsdException w:name="toc 9" w:uiPriority="39"/>
-    <w:lsdException w:name="header" w:uiPriority="0"/>
-    <w:lsdException w:name="caption" w:uiPriority="35" w:qFormat="1"/>
-    <w:lsdException w:name="Title" w:semiHidden="0" w:uiPriority="0" w:unhideWhenUsed="0" w:qFormat="1"/>
-    <w:lsdException w:name="Default Paragraph Font" w:uiPriority="1"/>
-    <w:lsdException w:name="Body Text" w:uiPriority="0"/>
-    <w:lsdException w:name="Subtitle" w:semiHidden="0" w:uiPriority="0" w:unhideWhenUsed="0" w:qFormat="1"/>
-    <w:lsdException w:name="Strong" w:semiHidden="0" w:uiPriority="22" w:unhideWhenUsed="0" w:qFormat="1"/>
-    <w:lsdException w:name="Emphasis" w:semiHidden="0" w:uiPriority="20" w:unhideWhenUsed="0" w:qFormat="1"/>
-    <w:lsdException w:name="Table Grid" w:semiHidden="0" w:uiPriority="59" w:unhideWhenUsed="0"/>
-    <w:lsdException w:name="Placeholder Text" w:unhideWhenUsed="0"/>
-    <w:lsdException w:name="No Spacing" w:semiHidden="0" w:uiPriority="1" w:unhideWhenUsed="0" w:qFormat="1"/>
-    <w:lsdException w:name="Light Shading" w:semiHidden="0" w:uiPriority="60" w:unhideWhenUsed="0"/>
-    <w:lsdException w:name="Light List" w:semiHidden="0" w:uiPriority="61" w:unhideWhenUsed="0"/>
-    <w:lsdException w:name="Light Grid" w:semiHidden="0" w:uiPriority="62" w:unhideWhenUsed="0"/>
-    <w:lsdException w:name="Medium Shading 1" w:semiHidden="0" w:uiPriority="63" w:unhideWhenUsed="0"/>
-    <w:lsdException w:name="Medium Shading 2" w:semiHidden="0" w:uiPriority="64" w:unhideWhenUsed="0"/>
-    <w:lsdException w:name="Medium List 1" w:semiHidden="0" w:uiPriority="65" w:unhideWhenUsed="0"/>
-    <w:lsdException w:name="Medium List 2" w:semiHidden="0" w:uiPriority="66" w:unhideWhenUsed="0"/>
-    <w:lsdException w:name="Medium Grid 1" w:semiHidden="0" w:uiPriority="67" w:unhideWhenUsed="0"/>
-    <w:lsdException w:name="Medium Grid 2" w:semiHidden="0" w:uiPriority="68" w:unhideWhenUsed="0"/>
-    <w:lsdException w:name="Medium Grid 3" w:semiHidden="0" w:uiPriority="69" w:unhideWhenUsed="0"/>
-    <w:lsdException w:name="Dark List" w:semiHidden="0" w:uiPriority="70" w:unhideWhenUsed="0"/>
-    <w:lsdException w:name="Colorful Shading" w:semiHidden="0" w:uiPriority="71" w:unhideWhenUsed="0"/>
-    <w:lsdException w:name="Colorful List" w:semiHidden="0" w:uiPriority="72" w:unhideWhenUsed="0"/>
-    <w:lsdException w:name="Colorful Grid" w:semiHidden="0" w:uiPriority="73" w:unhideWhenUsed="0"/>
-    <w:lsdException w:name="Light Shading Accent 1" w:semiHidden="0" w:uiPriority="60" w:unhideWhenUsed="0"/>
-    <w:lsdException w:name="Light List Accent 1" w:semiHidden="0" w:uiPriority="61" w:unhideWhenUsed="0"/>
-    <w:lsdException w:name="Light Grid Accent 1" w:semiHidden="0" w:uiPriority="62" w:unhideWhenUsed="0"/>
-    <w:lsdException w:name="Medium Shading 1 Accent 1" w:semiHidden="0" w:uiPriority="63" w:unhideWhenUsed="0"/>
-    <w:lsdException w:name="Medium Shading 2 Accent 1" w:semiHidden="0" w:uiPriority="64" w:unhideWhenUsed="0"/>
-    <w:lsdException w:name="Medium List 1 Accent 1" w:semiHidden="0" w:uiPriority="65" w:unhideWhenUsed="0"/>
-    <w:lsdException w:name="Revision" w:unhideWhenUsed="0"/>
-    <w:lsdException w:name="List Paragraph" w:semiHidden="0" w:uiPriority="34" w:unhideWhenUsed="0" w:qFormat="1"/>
-    <w:lsdException w:name="Quote" w:semiHidden="0" w:uiPriority="29" w:unhideWhenUsed="0" w:qFormat="1"/>
-    <w:lsdException w:name="Intense Quote" w:semiHidden="0" w:uiPriority="30" w:unhideWhenUsed="0" w:qFormat="1"/>
-    <w:lsdException w:name="Medium List 2 Accent 1" w:semiHidden="0" w:uiPriority="66" w:unhideWhenUsed="0"/>
-    <w:lsdException w:name="Medium Grid 1 Accent 1" w:semiHidden="0" w:uiPriority="67" w:unhideWhenUsed="0"/>
-    <w:lsdException w:name="Medium Grid 2 Accent 1" w:semiHidden="0" w:uiPriority="68" w:unhideWhenUsed="0"/>
-    <w:lsdException w:name="Medium Grid 3 Accent 1" w:semiHidden="0" w:uiPriority="69" w:unhideWhenUsed="0"/>
-    <w:lsdException w:name="Dark List Accent 1" w:semiHidden="0" w:uiPriority="70" w:unhideWhenUsed="0"/>
-    <w:lsdException w:name="Colorful Shading Accent 1" w:semiHidden="0" w:uiPriority="71" w:unhideWhenUsed="0"/>
-    <w:lsdException w:name="Colorful List Accent 1" w:semiHidden="0" w:uiPriority="72" w:unhideWhenUsed="0"/>
-    <w:lsdException w:name="Colorful Grid Accent 1" w:semiHidden="0" w:uiPriority="73" w:unhideWhenUsed="0"/>
-    <w:lsdException w:name="Light Shading Accent 2" w:semiHidden="0" w:uiPriority="60" w:unhideWhenUsed="0"/>
-    <w:lsdException w:name="Light List Accent 2" w:semiHidden="0" w:uiPriority="61" w:unhideWhenUsed="0"/>
-    <w:lsdException w:name="Light Grid Accent 2" w:semiHidden="0" w:uiPriority="62" w:unhideWhenUsed="0"/>
-    <w:lsdException w:name="Medium Shading 1 Accent 2" w:semiHidden="0" w:uiPriority="63" w:unhideWhenUsed="0"/>
-    <w:lsdException w:name="Medium Shading 2 Accent 2" w:semiHidden="0" w:uiPriority="64" w:unhideWhenUsed="0"/>
-    <w:lsdException w:name="Medium List 1 Accent 2" w:semiHidden="0" w:uiPriority="65" w:unhideWhenUsed="0"/>
-    <w:lsdException w:name="Medium List 2 Accent 2" w:semiHidden="0" w:uiPriority="66" w:unhideWhenUsed="0"/>
-    <w:lsdException w:name="Medium Grid 1 Accent 2" w:semiHidden="0" w:uiPriority="67" w:unhideWhenUsed="0"/>
-    <w:lsdException w:name="Medium Grid 2 Accent 2" w:semiHidden="0" w:uiPriority="68" w:unhideWhenUsed="0"/>
-    <w:lsdException w:name="Medium Grid 3 Accent 2" w:semiHidden="0" w:uiPriority="69" w:unhideWhenUsed="0"/>
-    <w:lsdException w:name="Dark List Accent 2" w:semiHidden="0" w:uiPriority="70" w:unhideWhenUsed="0"/>
-    <w:lsdException w:name="Colorful Shading Accent 2" w:semiHidden="0" w:uiPriority="71" w:unhideWhenUsed="0"/>
-    <w:lsdException w:name="Colorful List Accent 2" w:semiHidden="0" w:uiPriority="72" w:unhideWhenUsed="0"/>
-    <w:lsdException w:name="Colorful Grid Accent 2" w:semiHidden="0" w:uiPriority="73" w:unhideWhenUsed="0"/>
-    <w:lsdException w:name="Light Shading Accent 3" w:semiHidden="0" w:uiPriority="60" w:unhideWhenUsed="0"/>
-    <w:lsdException w:name="Light List Accent 3" w:semiHidden="0" w:uiPriority="61" w:unhideWhenUsed="0"/>
-    <w:lsdException w:name="Light Grid Accent 3" w:semiHidden="0" w:uiPriority="62" w:unhideWhenUsed="0"/>
-    <w:lsdException w:name="Medium Shading 1 Accent 3" w:semiHidden="0" w:uiPriority="63" w:unhideWhenUsed="0"/>
-    <w:lsdException w:name="Medium Shading 2 Accent 3" w:semiHidden="0" w:uiPriority="64" w:unhideWhenUsed="0"/>
-    <w:lsdException w:name="Medium List 1 Accent 3" w:semiHidden="0" w:uiPriority="65" w:unhideWhenUsed="0"/>
-    <w:lsdException w:name="Medium List 2 Accent 3" w:semiHidden="0" w:uiPriority="66" w:unhideWhenUsed="0"/>
-    <w:lsdException w:name="Medium Grid 1 Accent 3" w:semiHidden="0" w:uiPriority="67" w:unhideWhenUsed="0"/>
-    <w:lsdException w:name="Medium Grid 2 Accent 3" w:semiHidden="0" w:uiPriority="68" w:unhideWhenUsed="0"/>
-    <w:lsdException w:name="Medium Grid 3 Accent 3" w:semiHidden="0" w:uiPriority="69" w:unhideWhenUsed="0"/>
-    <w:lsdException w:name="Dark List Accent 3" w:semiHidden="0" w:uiPriority="70" w:unhideWhenUsed="0"/>
-    <w:lsdException w:name="Colorful Shading Accent 3" w:semiHidden="0" w:uiPriority="71" w:unhideWhenUsed="0"/>
-    <w:lsdException w:name="Colorful List Accent 3" w:semiHidden="0" w:uiPriority="72" w:unhideWhenUsed="0"/>
-    <w:lsdException w:name="Colorful Grid Accent 3" w:semiHidden="0" w:uiPriority="73" w:unhideWhenUsed="0"/>
-    <w:lsdException w:name="Light Shading Accent 4" w:semiHidden="0" w:uiPriority="60" w:unhideWhenUsed="0"/>
-    <w:lsdException w:name="Light List Accent 4" w:semiHidden="0" w:uiPriority="61" w:unhideWhenUsed="0"/>
-    <w:lsdException w:name="Light Grid Accent 4" w:semiHidden="0" w:uiPriority="62" w:unhideWhenUsed="0"/>
-    <w:lsdException w:name="Medium Shading 1 Accent 4" w:semiHidden="0" w:uiPriority="63" w:unhideWhenUsed="0"/>
-    <w:lsdException w:name="Medium Shading 2 Accent 4" w:semiHidden="0" w:uiPriority="64" w:unhideWhenUsed="0"/>
-    <w:lsdException w:name="Medium List 1 Accent 4" w:semiHidden="0" w:uiPriority="65" w:unhideWhenUsed="0"/>
-    <w:lsdException w:name="Medium List 2 Accent 4" w:semiHidden="0" w:uiPriority="66" w:unhideWhenUsed="0"/>
-    <w:lsdException w:name="Medium Grid 1 Accent 4" w:semiHidden="0" w:uiPriority="67" w:unhideWhenUsed="0"/>
-    <w:lsdException w:name="Medium Grid 2 Accent 4" w:semiHidden="0" w:uiPriority="68" w:unhideWhenUsed="0"/>
-    <w:lsdException w:name="Medium Grid 3 Accent 4" w:semiHidden="0" w:uiPriority="69" w:unhideWhenUsed="0"/>
-    <w:lsdException w:name="Dark List Accent 4" w:semiHidden="0" w:uiPriority="70" w:unhideWhenUsed="0"/>
-    <w:lsdException w:name="Colorful Shading Accent 4" w:semiHidden="0" w:uiPriority="71" w:unhideWhenUsed="0"/>
-    <w:lsdException w:name="Colorful List Accent 4" w:semiHidden="0" w:uiPriority="72" w:unhideWhenUsed="0"/>
-    <w:lsdException w:name="Colorful Grid Accent 4" w:semiHidden="0" w:uiPriority="73" w:unhideWhenUsed="0"/>
-    <w:lsdException w:name="Light Shading Accent 5" w:semiHidden="0" w:uiPriority="60" w:unhideWhenUsed="0"/>
-    <w:lsdException w:name="Light List Accent 5" w:semiHidden="0" w:uiPriority="61" w:unhideWhenUsed="0"/>
-    <w:lsdException w:name="Light Grid Accent 5" w:semiHidden="0" w:uiPriority="62" w:unhideWhenUsed="0"/>
-    <w:lsdException w:name="Medium Shading 1 Accent 5" w:semiHidden="0" w:uiPriority="63" w:unhideWhenUsed="0"/>
-    <w:lsdException w:name="Medium Shading 2 Accent 5" w:semiHidden="0" w:uiPriority="64" w:unhideWhenUsed="0"/>
-    <w:lsdException w:name="Medium List 1 Accent 5" w:semiHidden="0" w:uiPriority="65" w:unhideWhenUsed="0"/>
-    <w:lsdException w:name="Medium List 2 Accent 5" w:semiHidden="0" w:uiPriority="66" w:unhideWhenUsed="0"/>
-    <w:lsdException w:name="Medium Grid 1 Accent 5" w:semiHidden="0" w:uiPriority="67" w:unhideWhenUsed="0"/>
-    <w:lsdException w:name="Medium Grid 2 Accent 5" w:semiHidden="0" w:uiPriority="68" w:unhideWhenUsed="0"/>
-    <w:lsdException w:name="Medium Grid 3 Accent 5" w:semiHidden="0" w:uiPriority="69" w:unhideWhenUsed="0"/>
-    <w:lsdException w:name="Dark List Accent 5" w:semiHidden="0" w:uiPriority="70" w:unhideWhenUsed="0"/>
-    <w:lsdException w:name="Colorful Shading Accent 5" w:semiHidden="0" w:uiPriority="71" w:unhideWhenUsed="0"/>
-    <w:lsdException w:name="Colorful List Accent 5" w:semiHidden="0" w:uiPriority="72" w:unhideWhenUsed="0"/>
-    <w:lsdException w:name="Colorful Grid Accent 5" w:semiHidden="0" w:uiPriority="73" w:unhideWhenUsed="0"/>
-    <w:lsdException w:name="Light Shading Accent 6" w:semiHidden="0" w:uiPriority="60" w:unhideWhenUsed="0"/>
-    <w:lsdException w:name="Light List Accent 6" w:semiHidden="0" w:uiPriority="61" w:unhideWhenUsed="0"/>
-    <w:lsdException w:name="Light Grid Accent 6" w:semiHidden="0" w:uiPriority="62" w:unhideWhenUsed="0"/>
-    <w:lsdException w:name="Medium Shading 1 Accent 6" w:semiHidden="0" w:uiPriority="63" w:unhideWhenUsed="0"/>
-    <w:lsdException w:name="Medium Shading 2 Accent 6" w:semiHidden="0" w:uiPriority="64" w:unhideWhenUsed="0"/>
-    <w:lsdException w:name="Medium List 1 Accent 6" w:semiHidden="0" w:uiPriority="65" w:unhideWhenUsed="0"/>
-    <w:lsdException w:name="Medium List 2 Accent 6" w:semiHidden="0" w:uiPriority="66" w:unhideWhenUsed="0"/>
-    <w:lsdException w:name="Medium Grid 1 Accent 6" w:semiHidden="0" w:uiPriority="67" w:unhideWhenUsed="0"/>
-    <w:lsdException w:name="Medium Grid 2 Accent 6" w:semiHidden="0" w:uiPriority="68" w:unhideWhenUsed="0"/>
-    <w:lsdException w:name="Medium Grid 3 Accent 6" w:semiHidden="0" w:uiPriority="69" w:unhideWhenUsed="0"/>
-    <w:lsdException w:name="Dark List Accent 6" w:semiHidden="0" w:uiPriority="70" w:unhideWhenUsed="0"/>
-    <w:lsdException w:name="Colorful Shading Accent 6" w:semiHidden="0" w:uiPriority="71" w:unhideWhenUsed="0"/>
-    <w:lsdException w:name="Colorful List Accent 6" w:semiHidden="0" w:uiPriority="72" w:unhideWhenUsed="0"/>
-    <w:lsdException w:name="Colorful Grid Accent 6" w:semiHidden="0" w:uiPriority="73" w:unhideWhenUsed="0"/>
-    <w:lsdException w:name="Subtle Emphasis" w:semiHidden="0" w:uiPriority="19" w:unhideWhenUsed="0" w:qFormat="1"/>
-    <w:lsdException w:name="Intense Emphasis" w:semiHidden="0" w:uiPriority="21" w:unhideWhenUsed="0" w:qFormat="1"/>
-    <w:lsdException w:name="Subtle Reference" w:semiHidden="0" w:uiPriority="31" w:unhideWhenUsed="0" w:qFormat="1"/>
-    <w:lsdException w:name="Intense Reference" w:semiHidden="0" w:uiPriority="32" w:unhideWhenUsed="0" w:qFormat="1"/>
-    <w:lsdException w:name="Book Title" w:semiHidden="0" w:uiPriority="33" w:unhideWhenUsed="0" w:qFormat="1"/>
-    <w:lsdException w:name="Bibliography" w:uiPriority="37"/>
-    <w:lsdException w:name="TOC Heading" w:uiPriority="39" w:qFormat="1"/>
+  <w:latentStyles w:defLockedState="0" w:defUIPriority="99" w:defSemiHidden="0" w:defUnhideWhenUsed="0" w:defQFormat="0" w:count="371">
+    <w:lsdException w:name="Normal" w:uiPriority="0" w:qFormat="1"/>
+    <w:lsdException w:name="heading 1" w:uiPriority="0" w:qFormat="1"/>
+    <w:lsdException w:name="heading 2" w:semiHidden="1" w:uiPriority="9" w:unhideWhenUsed="1" w:qFormat="1"/>
+    <w:lsdException w:name="heading 3" w:semiHidden="1" w:uiPriority="9" w:unhideWhenUsed="1" w:qFormat="1"/>
+    <w:lsdException w:name="heading 4" w:semiHidden="1" w:uiPriority="9" w:unhideWhenUsed="1" w:qFormat="1"/>
+    <w:lsdException w:name="heading 5" w:semiHidden="1" w:uiPriority="9" w:unhideWhenUsed="1" w:qFormat="1"/>
+    <w:lsdException w:name="heading 6" w:semiHidden="1" w:uiPriority="9" w:unhideWhenUsed="1" w:qFormat="1"/>
+    <w:lsdException w:name="heading 7" w:semiHidden="1" w:uiPriority="9" w:unhideWhenUsed="1" w:qFormat="1"/>
+    <w:lsdException w:name="heading 8" w:semiHidden="1" w:uiPriority="9" w:unhideWhenUsed="1" w:qFormat="1"/>
+    <w:lsdException w:name="heading 9" w:semiHidden="1" w:uiPriority="9" w:unhideWhenUsed="1" w:qFormat="1"/>
+    <w:lsdException w:name="index 1" w:semiHidden="1" w:unhideWhenUsed="1"/>
+    <w:lsdException w:name="index 2" w:semiHidden="1" w:unhideWhenUsed="1"/>
+    <w:lsdException w:name="index 3" w:semiHidden="1" w:unhideWhenUsed="1"/>
+    <w:lsdException w:name="index 4" w:semiHidden="1" w:unhideWhenUsed="1"/>
+    <w:lsdException w:name="index 5" w:semiHidden="1" w:unhideWhenUsed="1"/>
+    <w:lsdException w:name="index 6" w:semiHidden="1" w:unhideWhenUsed="1"/>
+    <w:lsdException w:name="index 7" w:semiHidden="1" w:unhideWhenUsed="1"/>
+    <w:lsdException w:name="index 8" w:semiHidden="1" w:unhideWhenUsed="1"/>
+    <w:lsdException w:name="index 9" w:semiHidden="1" w:unhideWhenUsed="1"/>
+    <w:lsdException w:name="toc 1" w:semiHidden="1" w:uiPriority="39" w:unhideWhenUsed="1"/>
+    <w:lsdException w:name="toc 2" w:semiHidden="1" w:uiPriority="39" w:unhideWhenUsed="1"/>
+    <w:lsdException w:name="toc 3" w:semiHidden="1" w:uiPriority="39" w:unhideWhenUsed="1"/>
+    <w:lsdException w:name="toc 4" w:semiHidden="1" w:uiPriority="39" w:unhideWhenUsed="1"/>
+    <w:lsdException w:name="toc 5" w:semiHidden="1" w:uiPriority="39" w:unhideWhenUsed="1"/>
+    <w:lsdException w:name="toc 6" w:semiHidden="1" w:uiPriority="39" w:unhideWhenUsed="1"/>
+    <w:lsdException w:name="toc 7" w:semiHidden="1" w:uiPriority="39" w:unhideWhenUsed="1"/>
+    <w:lsdException w:name="toc 8" w:semiHidden="1" w:uiPriority="39" w:unhideWhenUsed="1"/>
+    <w:lsdException w:name="toc 9" w:semiHidden="1" w:uiPriority="39" w:unhideWhenUsed="1"/>
+    <w:lsdException w:name="Normal Indent" w:semiHidden="1" w:unhideWhenUsed="1"/>
+    <w:lsdException w:name="footnote text" w:semiHidden="1" w:unhideWhenUsed="1"/>
+    <w:lsdException w:name="annotation text" w:semiHidden="1" w:unhideWhenUsed="1"/>
+    <w:lsdException w:name="header" w:semiHidden="1" w:uiPriority="0" w:unhideWhenUsed="1"/>
+    <w:lsdException w:name="footer" w:semiHidden="1" w:unhideWhenUsed="1"/>
+    <w:lsdException w:name="index heading" w:semiHidden="1" w:unhideWhenUsed="1"/>
+    <w:lsdException w:name="caption" w:semiHidden="1" w:uiPriority="35" w:unhideWhenUsed="1" w:qFormat="1"/>
+    <w:lsdException w:name="table of figures" w:semiHidden="1" w:unhideWhenUsed="1"/>
+    <w:lsdException w:name="envelope address" w:semiHidden="1" w:unhideWhenUsed="1"/>
+    <w:lsdException w:name="envelope return" w:semiHidden="1" w:unhideWhenUsed="1"/>
+    <w:lsdException w:name="footnote reference" w:semiHidden="1" w:unhideWhenUsed="1"/>
+    <w:lsdException w:name="annotation reference" w:semiHidden="1" w:unhideWhenUsed="1"/>
+    <w:lsdException w:name="line number" w:semiHidden="1" w:unhideWhenUsed="1"/>
+    <w:lsdException w:name="page number" w:semiHidden="1" w:unhideWhenUsed="1"/>
+    <w:lsdException w:name="endnote reference" w:semiHidden="1" w:unhideWhenUsed="1"/>
+    <w:lsdException w:name="endnote text" w:semiHidden="1" w:unhideWhenUsed="1"/>
+    <w:lsdException w:name="table of authorities" w:semiHidden="1" w:unhideWhenUsed="1"/>
+    <w:lsdException w:name="macro" w:semiHidden="1" w:unhideWhenUsed="1"/>
+    <w:lsdException w:name="toa heading" w:semiHidden="1" w:unhideWhenUsed="1"/>
+    <w:lsdException w:name="List" w:semiHidden="1" w:unhideWhenUsed="1"/>
+    <w:lsdException w:name="List Bullet" w:semiHidden="1" w:unhideWhenUsed="1"/>
+    <w:lsdException w:name="List Number" w:semiHidden="1" w:unhideWhenUsed="1"/>
+    <w:lsdException w:name="List 2" w:semiHidden="1" w:unhideWhenUsed="1"/>
+    <w:lsdException w:name="List 3" w:semiHidden="1" w:unhideWhenUsed="1"/>
+    <w:lsdException w:name="List 4" w:semiHidden="1" w:unhideWhenUsed="1"/>
+    <w:lsdException w:name="List 5" w:semiHidden="1" w:unhideWhenUsed="1"/>
+    <w:lsdException w:name="List Bullet 2" w:semiHidden="1" w:unhideWhenUsed="1"/>
+    <w:lsdException w:name="List Bullet 3" w:semiHidden="1" w:unhideWhenUsed="1"/>
+    <w:lsdException w:name="List Bullet 4" w:semiHidden="1" w:unhideWhenUsed="1"/>
+    <w:lsdException w:name="List Bullet 5" w:semiHidden="1" w:unhideWhenUsed="1"/>
+    <w:lsdException w:name="List Number 2" w:semiHidden="1" w:unhideWhenUsed="1"/>
+    <w:lsdException w:name="List Number 3" w:semiHidden="1" w:unhideWhenUsed="1"/>
+    <w:lsdException w:name="List Number 4" w:semiHidden="1" w:unhideWhenUsed="1"/>
+    <w:lsdException w:name="List Number 5" w:semiHidden="1" w:unhideWhenUsed="1"/>
+    <w:lsdException w:name="Title" w:uiPriority="0" w:qFormat="1"/>
+    <w:lsdException w:name="Closing" w:semiHidden="1" w:unhideWhenUsed="1"/>
+    <w:lsdException w:name="Signature" w:semiHidden="1" w:unhideWhenUsed="1"/>
+    <w:lsdException w:name="Default Paragraph Font" w:semiHidden="1" w:uiPriority="1" w:unhideWhenUsed="1"/>
+    <w:lsdException w:name="Body Text" w:semiHidden="1" w:uiPriority="0" w:unhideWhenUsed="1"/>
+    <w:lsdException w:name="Body Text Indent" w:semiHidden="1" w:unhideWhenUsed="1"/>
+    <w:lsdException w:name="List Continue" w:semiHidden="1" w:unhideWhenUsed="1"/>
+    <w:lsdException w:name="List Continue 2" w:semiHidden="1" w:unhideWhenUsed="1"/>
+    <w:lsdException w:name="List Continue 3" w:semiHidden="1" w:unhideWhenUsed="1"/>
+    <w:lsdException w:name="List Continue 4" w:semiHidden="1" w:unhideWhenUsed="1"/>
+    <w:lsdException w:name="List Continue 5" w:semiHidden="1" w:unhideWhenUsed="1"/>
+    <w:lsdException w:name="Message Header" w:semiHidden="1" w:unhideWhenUsed="1"/>
+    <w:lsdException w:name="Subtitle" w:uiPriority="0" w:qFormat="1"/>
+    <w:lsdException w:name="Salutation" w:semiHidden="1" w:unhideWhenUsed="1"/>
+    <w:lsdException w:name="Date" w:semiHidden="1" w:unhideWhenUsed="1"/>
+    <w:lsdException w:name="Body Text First Indent" w:semiHidden="1" w:unhideWhenUsed="1"/>
+    <w:lsdException w:name="Body Text First Indent 2" w:semiHidden="1" w:unhideWhenUsed="1"/>
+    <w:lsdException w:name="Note Heading" w:semiHidden="1" w:unhideWhenUsed="1"/>
+    <w:lsdException w:name="Body Text 2" w:semiHidden="1" w:unhideWhenUsed="1"/>
+    <w:lsdException w:name="Body Text 3" w:semiHidden="1" w:unhideWhenUsed="1"/>
+    <w:lsdException w:name="Body Text Indent 2" w:semiHidden="1" w:unhideWhenUsed="1"/>
+    <w:lsdException w:name="Body Text Indent 3" w:semiHidden="1" w:unhideWhenUsed="1"/>
+    <w:lsdException w:name="Block Text" w:semiHidden="1" w:unhideWhenUsed="1"/>
+    <w:lsdException w:name="Hyperlink" w:semiHidden="1" w:unhideWhenUsed="1"/>
+    <w:lsdException w:name="FollowedHyperlink" w:semiHidden="1" w:unhideWhenUsed="1"/>
+    <w:lsdException w:name="Strong" w:uiPriority="22" w:qFormat="1"/>
+    <w:lsdException w:name="Emphasis" w:uiPriority="20" w:qFormat="1"/>
+    <w:lsdException w:name="Document Map" w:semiHidden="1" w:unhideWhenUsed="1"/>
+    <w:lsdException w:name="Plain Text" w:semiHidden="1" w:unhideWhenUsed="1"/>
+    <w:lsdException w:name="E-mail Signature" w:semiHidden="1" w:unhideWhenUsed="1"/>
+    <w:lsdException w:name="HTML Top of Form" w:semiHidden="1" w:unhideWhenUsed="1"/>
+    <w:lsdException w:name="HTML Bottom of Form" w:semiHidden="1" w:unhideWhenUsed="1"/>
+    <w:lsdException w:name="Normal (Web)" w:semiHidden="1" w:unhideWhenUsed="1"/>
+    <w:lsdException w:name="HTML Acronym" w:semiHidden="1" w:unhideWhenUsed="1"/>
+    <w:lsdException w:name="HTML Address" w:semiHidden="1" w:unhideWhenUsed="1"/>
+    <w:lsdException w:name="HTML Cite" w:semiHidden="1" w:unhideWhenUsed="1"/>
+    <w:lsdException w:name="HTML Code" w:semiHidden="1" w:unhideWhenUsed="1"/>
+    <w:lsdException w:name="HTML Definition" w:semiHidden="1" w:unhideWhenUsed="1"/>
+    <w:lsdException w:name="HTML Keyboard" w:semiHidden="1" w:unhideWhenUsed="1"/>
+    <w:lsdException w:name="HTML Preformatted" w:semiHidden="1" w:unhideWhenUsed="1"/>
+    <w:lsdException w:name="HTML Sample" w:semiHidden="1" w:unhideWhenUsed="1"/>
+    <w:lsdException w:name="HTML Typewriter" w:semiHidden="1" w:unhideWhenUsed="1"/>
+    <w:lsdException w:name="HTML Variable" w:semiHidden="1" w:unhideWhenUsed="1"/>
+    <w:lsdException w:name="Normal Table" w:semiHidden="1" w:unhideWhenUsed="1"/>
+    <w:lsdException w:name="annotation subject" w:semiHidden="1" w:unhideWhenUsed="1"/>
+    <w:lsdException w:name="No List" w:semiHidden="1" w:unhideWhenUsed="1"/>
+    <w:lsdException w:name="Outline List 1" w:semiHidden="1" w:unhideWhenUsed="1"/>
+    <w:lsdException w:name="Outline List 2" w:semiHidden="1" w:unhideWhenUsed="1"/>
+    <w:lsdException w:name="Outline List 3" w:semiHidden="1" w:unhideWhenUsed="1"/>
+    <w:lsdException w:name="Table Simple 1" w:semiHidden="1" w:unhideWhenUsed="1"/>
+    <w:lsdException w:name="Table Simple 2" w:semiHidden="1" w:unhideWhenUsed="1"/>
+    <w:lsdException w:name="Table Simple 3" w:semiHidden="1" w:unhideWhenUsed="1"/>
+    <w:lsdException w:name="Table Classic 1" w:semiHidden="1" w:unhideWhenUsed="1"/>
+    <w:lsdException w:name="Table Classic 2" w:semiHidden="1" w:unhideWhenUsed="1"/>
+    <w:lsdException w:name="Table Classic 3" w:semiHidden="1" w:unhideWhenUsed="1"/>
+    <w:lsdException w:name="Table Classic 4" w:semiHidden="1" w:unhideWhenUsed="1"/>
+    <w:lsdException w:name="Table Colorful 1" w:semiHidden="1" w:unhideWhenUsed="1"/>
+    <w:lsdException w:name="Table Colorful 2" w:semiHidden="1" w:unhideWhenUsed="1"/>
+    <w:lsdException w:name="Table Colorful 3" w:semiHidden="1" w:unhideWhenUsed="1"/>
+    <w:lsdException w:name="Table Columns 1" w:semiHidden="1" w:unhideWhenUsed="1"/>
+    <w:lsdException w:name="Table Columns 2" w:semiHidden="1" w:unhideWhenUsed="1"/>
+    <w:lsdException w:name="Table Columns 3" w:semiHidden="1" w:unhideWhenUsed="1"/>
+    <w:lsdException w:name="Table Columns 4" w:semiHidden="1" w:unhideWhenUsed="1"/>
+    <w:lsdException w:name="Table Columns 5" w:semiHidden="1" w:unhideWhenUsed="1"/>
+    <w:lsdException w:name="Table Grid 1" w:semiHidden="1" w:unhideWhenUsed="1"/>
+    <w:lsdException w:name="Table Grid 2" w:semiHidden="1" w:unhideWhenUsed="1"/>
+    <w:lsdException w:name="Table Grid 3" w:semiHidden="1" w:unhideWhenUsed="1"/>
+    <w:lsdException w:name="Table Grid 4" w:semiHidden="1" w:unhideWhenUsed="1"/>
+    <w:lsdException w:name="Table Grid 5" w:semiHidden="1" w:unhideWhenUsed="1"/>
+    <w:lsdException w:name="Table Grid 6" w:semiHidden="1" w:unhideWhenUsed="1"/>
+    <w:lsdException w:name="Table Grid 7" w:semiHidden="1" w:unhideWhenUsed="1"/>
+    <w:lsdException w:name="Table Grid 8" w:semiHidden="1" w:unhideWhenUsed="1"/>
+    <w:lsdException w:name="Table List 1" w:semiHidden="1" w:unhideWhenUsed="1"/>
+    <w:lsdException w:name="Table List 2" w:semiHidden="1" w:unhideWhenUsed="1"/>
+    <w:lsdException w:name="Table List 3" w:semiHidden="1" w:unhideWhenUsed="1"/>
+    <w:lsdException w:name="Table List 4" w:semiHidden="1" w:unhideWhenUsed="1"/>
+    <w:lsdException w:name="Table List 5" w:semiHidden="1" w:unhideWhenUsed="1"/>
+    <w:lsdException w:name="Table List 6" w:semiHidden="1" w:unhideWhenUsed="1"/>
+    <w:lsdException w:name="Table List 7" w:semiHidden="1" w:unhideWhenUsed="1"/>
+    <w:lsdException w:name="Table List 8" w:semiHidden="1" w:unhideWhenUsed="1"/>
+    <w:lsdException w:name="Table 3D effects 1" w:semiHidden="1" w:unhideWhenUsed="1"/>
+    <w:lsdException w:name="Table 3D effects 2" w:semiHidden="1" w:unhideWhenUsed="1"/>
+    <w:lsdException w:name="Table 3D effects 3" w:semiHidden="1" w:unhideWhenUsed="1"/>
+    <w:lsdException w:name="Table Contemporary" w:semiHidden="1" w:unhideWhenUsed="1"/>
+    <w:lsdException w:name="Table Elegant" w:semiHidden="1" w:unhideWhenUsed="1"/>
+    <w:lsdException w:name="Table Professional" w:semiHidden="1" w:unhideWhenUsed="1"/>
+    <w:lsdException w:name="Table Subtle 1" w:semiHidden="1" w:unhideWhenUsed="1"/>
+    <w:lsdException w:name="Table Subtle 2" w:semiHidden="1" w:unhideWhenUsed="1"/>
+    <w:lsdException w:name="Table Web 1" w:semiHidden="1" w:unhideWhenUsed="1"/>
+    <w:lsdException w:name="Table Web 2" w:semiHidden="1" w:unhideWhenUsed="1"/>
+    <w:lsdException w:name="Table Web 3" w:semiHidden="1" w:unhideWhenUsed="1"/>
+    <w:lsdException w:name="Balloon Text" w:semiHidden="1" w:unhideWhenUsed="1"/>
+    <w:lsdException w:name="Table Grid" w:uiPriority="59"/>
+    <w:lsdException w:name="Table Theme" w:semiHidden="1" w:unhideWhenUsed="1"/>
+    <w:lsdException w:name="Placeholder Text" w:semiHidden="1"/>
+    <w:lsdException w:name="No Spacing" w:uiPriority="1" w:qFormat="1"/>
+    <w:lsdException w:name="Light Shading" w:uiPriority="60"/>
+    <w:lsdException w:name="Light List" w:uiPriority="61"/>
+    <w:lsdException w:name="Light Grid" w:uiPriority="62"/>
+    <w:lsdException w:name="Medium Shading 1" w:uiPriority="63"/>
+    <w:lsdException w:name="Medium Shading 2" w:uiPriority="64"/>
+    <w:lsdException w:name="Medium List 1" w:uiPriority="65"/>
+    <w:lsdException w:name="Medium List 2" w:uiPriority="66"/>
+    <w:lsdException w:name="Medium Grid 1" w:uiPriority="67"/>
+    <w:lsdException w:name="Medium Grid 2" w:uiPriority="68"/>
+    <w:lsdException w:name="Medium Grid 3" w:uiPriority="69"/>
+    <w:lsdException w:name="Dark List" w:uiPriority="70"/>
+    <w:lsdException w:name="Colorful Shading" w:uiPriority="71"/>
+    <w:lsdException w:name="Colorful List" w:uiPriority="72"/>
+    <w:lsdException w:name="Colorful Grid" w:uiPriority="73"/>
+    <w:lsdException w:name="Light Shading Accent 1" w:uiPriority="60"/>
+    <w:lsdException w:name="Light List Accent 1" w:uiPriority="61"/>
+    <w:lsdException w:name="Light Grid Accent 1" w:uiPriority="62"/>
+    <w:lsdException w:name="Medium Shading 1 Accent 1" w:uiPriority="63"/>
+    <w:lsdException w:name="Medium Shading 2 Accent 1" w:uiPriority="64"/>
+    <w:lsdException w:name="Medium List 1 Accent 1" w:uiPriority="65"/>
+    <w:lsdException w:name="Revision" w:semiHidden="1"/>
+    <w:lsdException w:name="List Paragraph" w:uiPriority="34" w:qFormat="1"/>
+    <w:lsdException w:name="Quote" w:uiPriority="29" w:qFormat="1"/>
+    <w:lsdException w:name="Intense Quote" w:uiPriority="30" w:qFormat="1"/>
+    <w:lsdException w:name="Medium List 2 Accent 1" w:uiPriority="66"/>
+    <w:lsdException w:name="Medium Grid 1 Accent 1" w:uiPriority="67"/>
+    <w:lsdException w:name="Medium Grid 2 Accent 1" w:uiPriority="68"/>
+    <w:lsdException w:name="Medium Grid 3 Accent 1" w:uiPriority="69"/>
+    <w:lsdException w:name="Dark List Accent 1" w:uiPriority="70"/>
+    <w:lsdException w:name="Colorful Shading Accent 1" w:uiPriority="71"/>
+    <w:lsdException w:name="Colorful List Accent 1" w:uiPriority="72"/>
+    <w:lsdException w:name="Colorful Grid Accent 1" w:uiPriority="73"/>
+    <w:lsdException w:name="Light Shading Accent 2" w:uiPriority="60"/>
+    <w:lsdException w:name="Light List Accent 2" w:uiPriority="61"/>
+    <w:lsdException w:name="Light Grid Accent 2" w:uiPriority="62"/>
+    <w:lsdException w:name="Medium Shading 1 Accent 2" w:uiPriority="63"/>
+    <w:lsdException w:name="Medium Shading 2 Accent 2" w:uiPriority="64"/>
+    <w:lsdException w:name="Medium List 1 Accent 2" w:uiPriority="65"/>
+    <w:lsdException w:name="Medium List 2 Accent 2" w:uiPriority="66"/>
+    <w:lsdException w:name="Medium Grid 1 Accent 2" w:uiPriority="67"/>
+    <w:lsdException w:name="Medium Grid 2 Accent 2" w:uiPriority="68"/>
+    <w:lsdException w:name="Medium Grid 3 Accent 2" w:uiPriority="69"/>
+    <w:lsdException w:name="Dark List Accent 2" w:uiPriority="70"/>
+    <w:lsdException w:name="Colorful Shading Accent 2" w:uiPriority="71"/>
+    <w:lsdException w:name="Colorful List Accent 2" w:uiPriority="72"/>
+    <w:lsdException w:name="Colorful Grid Accent 2" w:uiPriority="73"/>
+    <w:lsdException w:name="Light Shading Accent 3" w:uiPriority="60"/>
+    <w:lsdException w:name="Light List Accent 3" w:uiPriority="61"/>
+    <w:lsdException w:name="Light Grid Accent 3" w:uiPriority="62"/>
+    <w:lsdException w:name="Medium Shading 1 Accent 3" w:uiPriority="63"/>
+    <w:lsdException w:name="Medium Shading 2 Accent 3" w:uiPriority="64"/>
+    <w:lsdException w:name="Medium List 1 Accent 3" w:uiPriority="65"/>
+    <w:lsdException w:name="Medium List 2 Accent 3" w:uiPriority="66"/>
+    <w:lsdException w:name="Medium Grid 1 Accent 3" w:uiPriority="67"/>
+    <w:lsdException w:name="Medium Grid 2 Accent 3" w:uiPriority="68"/>
+    <w:lsdException w:name="Medium Grid 3 Accent 3" w:uiPriority="69"/>
+    <w:lsdException w:name="Dark List Accent 3" w:uiPriority="70"/>
+    <w:lsdException w:name="Colorful Shading Accent 3" w:uiPriority="71"/>
+    <w:lsdException w:name="Colorful List Accent 3" w:uiPriority="72"/>
+    <w:lsdException w:name="Colorful Grid Accent 3" w:uiPriority="73"/>
+    <w:lsdException w:name="Light Shading Accent 4" w:uiPriority="60"/>
+    <w:lsdException w:name="Light List Accent 4" w:uiPriority="61"/>
+    <w:lsdException w:name="Light Grid Accent 4" w:uiPriority="62"/>
+    <w:lsdException w:name="Medium Shading 1 Accent 4" w:uiPriority="63"/>
+    <w:lsdException w:name="Medium Shading 2 Accent 4" w:uiPriority="64"/>
+    <w:lsdException w:name="Medium List 1 Accent 4" w:uiPriority="65"/>
+    <w:lsdException w:name="Medium List 2 Accent 4" w:uiPriority="66"/>
+    <w:lsdException w:name="Medium Grid 1 Accent 4" w:uiPriority="67"/>
+    <w:lsdException w:name="Medium Grid 2 Accent 4" w:uiPriority="68"/>
+    <w:lsdException w:name="Medium Grid 3 Accent 4" w:uiPriority="69"/>
+    <w:lsdException w:name="Dark List Accent 4" w:uiPriority="70"/>
+    <w:lsdException w:name="Colorful Shading Accent 4" w:uiPriority="71"/>
+    <w:lsdException w:name="Colorful List Accent 4" w:uiPriority="72"/>
+    <w:lsdException w:name="Colorful Grid Accent 4" w:uiPriority="73"/>
+    <w:lsdException w:name="Light Shading Accent 5" w:uiPriority="60"/>
+    <w:lsdException w:name="Light List Accent 5" w:uiPriority="61"/>
+    <w:lsdException w:name="Light Grid Accent 5" w:uiPriority="62"/>
+    <w:lsdException w:name="Medium Shading 1 Accent 5" w:uiPriority="63"/>
+    <w:lsdException w:name="Medium Shading 2 Accent 5" w:uiPriority="64"/>
+    <w:lsdException w:name="Medium List 1 Accent 5" w:uiPriority="65"/>
+    <w:lsdException w:name="Medium List 2 Accent 5" w:uiPriority="66"/>
+    <w:lsdException w:name="Medium Grid 1 Accent 5" w:uiPriority="67"/>
+    <w:lsdException w:name="Medium Grid 2 Accent 5" w:uiPriority="68"/>
+    <w:lsdException w:name="Medium Grid 3 Accent 5" w:uiPriority="69"/>
+    <w:lsdException w:name="Dark List Accent 5" w:uiPriority="70"/>
+    <w:lsdException w:name="Colorful Shading Accent 5" w:uiPriority="71"/>
+    <w:lsdException w:name="Colorful List Accent 5" w:uiPriority="72"/>
+    <w:lsdException w:name="Colorful Grid Accent 5" w:uiPriority="73"/>
+    <w:lsdException w:name="Light Shading Accent 6" w:uiPriority="60"/>
+    <w:lsdException w:name="Light List Accent 6" w:uiPriority="61"/>
+    <w:lsdException w:name="Light Grid Accent 6" w:uiPriority="62"/>
+    <w:lsdException w:name="Medium Shading 1 Accent 6" w:uiPriority="63"/>
+    <w:lsdException w:name="Medium Shading 2 Accent 6" w:uiPriority="64"/>
+    <w:lsdException w:name="Medium List 1 Accent 6" w:uiPriority="65"/>
+    <w:lsdException w:name="Medium List 2 Accent 6" w:uiPriority="66"/>
+    <w:lsdException w:name="Medium Grid 1 Accent 6" w:uiPriority="67"/>
+    <w:lsdException w:name="Medium Grid 2 Accent 6" w:uiPriority="68"/>
+    <w:lsdException w:name="Medium Grid 3 Accent 6" w:uiPriority="69"/>
+    <w:lsdException w:name="Dark List Accent 6" w:uiPriority="70"/>
+    <w:lsdException w:name="Colorful Shading Accent 6" w:uiPriority="71"/>
+    <w:lsdException w:name="Colorful List Accent 6" w:uiPriority="72"/>
+    <w:lsdException w:name="Colorful Grid Accent 6" w:uiPriority="73"/>
+    <w:lsdException w:name="Subtle Emphasis" w:uiPriority="19" w:qFormat="1"/>
+    <w:lsdException w:name="Intense Emphasis" w:uiPriority="21" w:qFormat="1"/>
+    <w:lsdException w:name="Subtle Reference" w:uiPriority="31" w:qFormat="1"/>
+    <w:lsdException w:name="Intense Reference" w:uiPriority="32" w:qFormat="1"/>
+    <w:lsdException w:name="Book Title" w:uiPriority="33" w:qFormat="1"/>
+    <w:lsdException w:name="Bibliography" w:semiHidden="1" w:uiPriority="37" w:unhideWhenUsed="1"/>
+    <w:lsdException w:name="TOC Heading" w:semiHidden="1" w:uiPriority="39" w:unhideWhenUsed="1" w:qFormat="1"/>
+    <w:lsdException w:name="Plain Table 1" w:uiPriority="41"/>
+    <w:lsdException w:name="Plain Table 2" w:uiPriority="42"/>
+    <w:lsdException w:name="Plain Table 3" w:uiPriority="43"/>
+    <w:lsdException w:name="Plain Table 4" w:uiPriority="44"/>
+    <w:lsdException w:name="Plain Table 5" w:uiPriority="45"/>
+    <w:lsdException w:name="Grid Table Light" w:uiPriority="40"/>
+    <w:lsdException w:name="Grid Table 1 Light" w:uiPriority="46"/>
+    <w:lsdException w:name="Grid Table 2" w:uiPriority="47"/>
+    <w:lsdException w:name="Grid Table 3" w:uiPriority="48"/>
+    <w:lsdException w:name="Grid Table 4" w:uiPriority="49"/>
+    <w:lsdException w:name="Grid Table 5 Dark" w:uiPriority="50"/>
+    <w:lsdException w:name="Grid Table 6 Colorful" w:uiPriority="51"/>
+    <w:lsdException w:name="Grid Table 7 Colorful" w:uiPriority="52"/>
+    <w:lsdException w:name="Grid Table 1 Light Accent 1" w:uiPriority="46"/>
+    <w:lsdException w:name="Grid Table 2 Accent 1" w:uiPriority="47"/>
+    <w:lsdException w:name="Grid Table 3 Accent 1" w:uiPriority="48"/>
+    <w:lsdException w:name="Grid Table 4 Accent 1" w:uiPriority="49"/>
+    <w:lsdException w:name="Grid Table 5 Dark Accent 1" w:uiPriority="50"/>
+    <w:lsdException w:name="Grid Table 6 Colorful Accent 1" w:uiPriority="51"/>
+    <w:lsdException w:name="Grid Table 7 Colorful Accent 1" w:uiPriority="52"/>
+    <w:lsdException w:name="Grid Table 1 Light Accent 2" w:uiPriority="46"/>
+    <w:lsdException w:name="Grid Table 2 Accent 2" w:uiPriority="47"/>
+    <w:lsdException w:name="Grid Table 3 Accent 2" w:uiPriority="48"/>
+    <w:lsdException w:name="Grid Table 4 Accent 2" w:uiPriority="49"/>
+    <w:lsdException w:name="Grid Table 5 Dark Accent 2" w:uiPriority="50"/>
+    <w:lsdException w:name="Grid Table 6 Colorful Accent 2" w:uiPriority="51"/>
+    <w:lsdException w:name="Grid Table 7 Colorful Accent 2" w:uiPriority="52"/>
+    <w:lsdException w:name="Grid Table 1 Light Accent 3" w:uiPriority="46"/>
+    <w:lsdException w:name="Grid Table 2 Accent 3" w:uiPriority="47"/>
+    <w:lsdException w:name="Grid Table 3 Accent 3" w:uiPriority="48"/>
+    <w:lsdException w:name="Grid Table 4 Accent 3" w:uiPriority="49"/>
+    <w:lsdException w:name="Grid Table 5 Dark Accent 3" w:uiPriority="50"/>
+    <w:lsdException w:name="Grid Table 6 Colorful Accent 3" w:uiPriority="51"/>
+    <w:lsdException w:name="Grid Table 7 Colorful Accent 3" w:uiPriority="52"/>
+    <w:lsdException w:name="Grid Table 1 Light Accent 4" w:uiPriority="46"/>
+    <w:lsdException w:name="Grid Table 2 Accent 4" w:uiPriority="47"/>
+    <w:lsdException w:name="Grid Table 3 Accent 4" w:uiPriority="48"/>
+    <w:lsdException w:name="Grid Table 4 Accent 4" w:uiPriority="49"/>
+    <w:lsdException w:name="Grid Table 5 Dark Accent 4" w:uiPriority="50"/>
+    <w:lsdException w:name="Grid Table 6 Colorful Accent 4" w:uiPriority="51"/>
+    <w:lsdException w:name="Grid Table 7 Colorful Accent 4" w:uiPriority="52"/>
+    <w:lsdException w:name="Grid Table 1 Light Accent 5" w:uiPriority="46"/>
+    <w:lsdException w:name="Grid Table 2 Accent 5" w:uiPriority="47"/>
+    <w:lsdException w:name="Grid Table 3 Accent 5" w:uiPriority="48"/>
+    <w:lsdException w:name="Grid Table 4 Accent 5" w:uiPriority="49"/>
+    <w:lsdException w:name="Grid Table 5 Dark Accent 5" w:uiPriority="50"/>
+    <w:lsdException w:name="Grid Table 6 Colorful Accent 5" w:uiPriority="51"/>
+    <w:lsdException w:name="Grid Table 7 Colorful Accent 5" w:uiPriority="52"/>
+    <w:lsdException w:name="Grid Table 1 Light Accent 6" w:uiPriority="46"/>
+    <w:lsdException w:name="Grid Table 2 Accent 6" w:uiPriority="47"/>
+    <w:lsdException w:name="Grid Table 3 Accent 6" w:uiPriority="48"/>
+    <w:lsdException w:name="Grid Table 4 Accent 6" w:uiPriority="49"/>
+    <w:lsdException w:name="Grid Table 5 Dark Accent 6" w:uiPriority="50"/>
+    <w:lsdException w:name="Grid Table 6 Colorful Accent 6" w:uiPriority="51"/>
+    <w:lsdException w:name="Grid Table 7 Colorful Accent 6" w:uiPriority="52"/>
+    <w:lsdException w:name="List Table 1 Light" w:uiPriority="46"/>
+    <w:lsdException w:name="List Table 2" w:uiPriority="47"/>
+    <w:lsdException w:name="List Table 3" w:uiPriority="48"/>
+    <w:lsdException w:name="List Table 4" w:uiPriority="49"/>
+    <w:lsdException w:name="List Table 5 Dark" w:uiPriority="50"/>
+    <w:lsdException w:name="List Table 6 Colorful" w:uiPriority="51"/>
+    <w:lsdException w:name="List Table 7 Colorful" w:uiPriority="52"/>
+    <w:lsdException w:name="List Table 1 Light Accent 1" w:uiPriority="46"/>
+    <w:lsdException w:name="List Table 2 Accent 1" w:uiPriority="47"/>
+    <w:lsdException w:name="List Table 3 Accent 1" w:uiPriority="48"/>
+    <w:lsdException w:name="List Table 4 Accent 1" w:uiPriority="49"/>
+    <w:lsdException w:name="List Table 5 Dark Accent 1" w:uiPriority="50"/>
+    <w:lsdException w:name="List Table 6 Colorful Accent 1" w:uiPriority="51"/>
+    <w:lsdException w:name="List Table 7 Colorful Accent 1" w:uiPriority="52"/>
+    <w:lsdException w:name="List Table 1 Light Accent 2" w:uiPriority="46"/>
+    <w:lsdException w:name="List Table 2 Accent 2" w:uiPriority="47"/>
+    <w:lsdException w:name="List Table 3 Accent 2" w:uiPriority="48"/>
+    <w:lsdException w:name="List Table 4 Accent 2" w:uiPriority="49"/>
+    <w:lsdException w:name="List Table 5 Dark Accent 2" w:uiPriority="50"/>
+    <w:lsdException w:name="List Table 6 Colorful Accent 2" w:uiPriority="51"/>
+    <w:lsdException w:name="List Table 7 Colorful Accent 2" w:uiPriority="52"/>
+    <w:lsdException w:name="List Table 1 Light Accent 3" w:uiPriority="46"/>
+    <w:lsdException w:name="List Table 2 Accent 3" w:uiPriority="47"/>
+    <w:lsdException w:name="List Table 3 Accent 3" w:uiPriority="48"/>
+    <w:lsdException w:name="List Table 4 Accent 3" w:uiPriority="49"/>
+    <w:lsdException w:name="List Table 5 Dark Accent 3" w:uiPriority="50"/>
+    <w:lsdException w:name="List Table 6 Colorful Accent 3" w:uiPriority="51"/>
+    <w:lsdException w:name="List Table 7 Colorful Accent 3" w:uiPriority="52"/>
+    <w:lsdException w:name="List Table 1 Light Accent 4" w:uiPriority="46"/>
+    <w:lsdException w:name="List Table 2 Accent 4" w:uiPriority="47"/>
+    <w:lsdException w:name="List Table 3 Accent 4" w:uiPriority="48"/>
+    <w:lsdException w:name="List Table 4 Accent 4" w:uiPriority="49"/>
+    <w:lsdException w:name="List Table 5 Dark Accent 4" w:uiPriority="50"/>
+    <w:lsdException w:name="List Table 6 Colorful Accent 4" w:uiPriority="51"/>
+    <w:lsdException w:name="List Table 7 Colorful Accent 4" w:uiPriority="52"/>
+    <w:lsdException w:name="List Table 1 Light Accent 5" w:uiPriority="46"/>
+    <w:lsdException w:name="List Table 2 Accent 5" w:uiPriority="47"/>
+    <w:lsdException w:name="List Table 3 Accent 5" w:uiPriority="48"/>
+    <w:lsdException w:name="List Table 4 Accent 5" w:uiPriority="49"/>
+    <w:lsdException w:name="List Table 5 Dark Accent 5" w:uiPriority="50"/>
+    <w:lsdException w:name="List Table 6 Colorful Accent 5" w:uiPriority="51"/>
+    <w:lsdException w:name="List Table 7 Colorful Accent 5" w:uiPriority="52"/>
+    <w:lsdException w:name="List Table 1 Light Accent 6" w:uiPriority="46"/>
+    <w:lsdException w:name="List Table 2 Accent 6" w:uiPriority="47"/>
+    <w:lsdException w:name="List Table 3 Accent 6" w:uiPriority="48"/>
+    <w:lsdException w:name="List Table 4 Accent 6" w:uiPriority="49"/>
+    <w:lsdException w:name="List Table 5 Dark Accent 6" w:uiPriority="50"/>
+    <w:lsdException w:name="List Table 6 Colorful Accent 6" w:uiPriority="51"/>
+    <w:lsdException w:name="List Table 7 Colorful Accent 6" w:uiPriority="52"/>
   </w:latentStyles>
   <w:style w:type="paragraph" w:default="1" w:styleId="Normal">
     <w:name w:val="Normal"/>
@@ -2691,7 +2742,6 @@
     <w:uiPriority w:val="99"/>
     <w:semiHidden/>
     <w:unhideWhenUsed/>
-    <w:qFormat/>
     <w:tblPr>
       <w:tblInd w:w="0" w:type="dxa"/>
       <w:tblCellMar>
@@ -2831,13 +2881,6 @@
     <w:rsid w:val="000F13F6"/>
     <w:tblPr>
       <w:tblStyleRowBandSize w:val="1"/>
-      <w:tblInd w:w="0" w:type="dxa"/>
-      <w:tblCellMar>
-        <w:top w:w="0" w:type="dxa"/>
-        <w:left w:w="108" w:type="dxa"/>
-        <w:bottom w:w="0" w:type="dxa"/>
-        <w:right w:w="108" w:type="dxa"/>
-      </w:tblCellMar>
     </w:tblPr>
     <w:tblStylePr w:type="firstRow">
       <w:rPr>
@@ -4418,7 +4461,6 @@
     <w:basedOn w:val="TableNormal"/>
     <w:rsid w:val="000F13F6"/>
     <w:tblPr>
-      <w:tblInd w:w="0" w:type="dxa"/>
       <w:tblBorders>
         <w:top w:val="single" w:sz="4" w:space="0" w:color="000000" w:themeColor="text1"/>
         <w:left w:val="single" w:sz="4" w:space="0" w:color="000000" w:themeColor="text1"/>
@@ -4427,12 +4469,6 @@
         <w:insideH w:val="single" w:sz="4" w:space="0" w:color="000000" w:themeColor="text1"/>
         <w:insideV w:val="single" w:sz="4" w:space="0" w:color="000000" w:themeColor="text1"/>
       </w:tblBorders>
-      <w:tblCellMar>
-        <w:top w:w="0" w:type="dxa"/>
-        <w:left w:w="108" w:type="dxa"/>
-        <w:bottom w:w="0" w:type="dxa"/>
-        <w:right w:w="108" w:type="dxa"/>
-      </w:tblCellMar>
     </w:tblPr>
   </w:style>
   <w:style w:type="paragraph" w:customStyle="1" w:styleId="ContactDetails">
@@ -4463,7 +4499,7 @@
 </file>
 
 <file path=word/glossary/document.xml><?xml version="1.0" encoding="utf-8"?>
-<w:glossaryDocument xmlns:ve="http://schemas.openxmlformats.org/markup-compatibility/2006" xmlns:o="urn:schemas-microsoft-com:office:office" xmlns:r="http://schemas.openxmlformats.org/officeDocument/2006/relationships" xmlns:m="http://schemas.openxmlformats.org/officeDocument/2006/math" xmlns:v="urn:schemas-microsoft-com:vml" xmlns:wp="http://schemas.openxmlformats.org/drawingml/2006/wordprocessingDrawing" xmlns:w10="urn:schemas-microsoft-com:office:word" xmlns:w="http://schemas.openxmlformats.org/wordprocessingml/2006/main" xmlns:wne="http://schemas.microsoft.com/office/word/2006/wordml">
+<w:glossaryDocument xmlns:wpc="http://schemas.microsoft.com/office/word/2010/wordprocessingCanvas" xmlns:mc="http://schemas.openxmlformats.org/markup-compatibility/2006" xmlns:o="urn:schemas-microsoft-com:office:office" xmlns:r="http://schemas.openxmlformats.org/officeDocument/2006/relationships" xmlns:m="http://schemas.openxmlformats.org/officeDocument/2006/math" xmlns:v="urn:schemas-microsoft-com:vml" xmlns:wp14="http://schemas.microsoft.com/office/word/2010/wordprocessingDrawing" xmlns:wp="http://schemas.openxmlformats.org/drawingml/2006/wordprocessingDrawing" xmlns:w10="urn:schemas-microsoft-com:office:word" xmlns:w="http://schemas.openxmlformats.org/wordprocessingml/2006/main" xmlns:w14="http://schemas.microsoft.com/office/word/2010/wordml" xmlns:w15="http://schemas.microsoft.com/office/word/2012/wordml" xmlns:wpg="http://schemas.microsoft.com/office/word/2010/wordprocessingGroup" xmlns:wpi="http://schemas.microsoft.com/office/word/2010/wordprocessingInk" xmlns:wne="http://schemas.microsoft.com/office/word/2006/wordml" xmlns:wps="http://schemas.microsoft.com/office/word/2010/wordprocessingShape" mc:Ignorable="w14 w15 wp14">
   <w:docParts>
     <w:docPart>
       <w:docPartPr>
@@ -4496,7 +4532,7 @@
 </file>
 
 <file path=word/glossary/fontTable.xml><?xml version="1.0" encoding="utf-8"?>
-<w:fonts xmlns:r="http://schemas.openxmlformats.org/officeDocument/2006/relationships" xmlns:w="http://schemas.openxmlformats.org/wordprocessingml/2006/main">
+<w:fonts xmlns:mc="http://schemas.openxmlformats.org/markup-compatibility/2006" xmlns:r="http://schemas.openxmlformats.org/officeDocument/2006/relationships" xmlns:w="http://schemas.openxmlformats.org/wordprocessingml/2006/main" xmlns:w14="http://schemas.microsoft.com/office/word/2010/wordml" xmlns:w15="http://schemas.microsoft.com/office/word/2012/wordml" mc:Ignorable="w14 w15">
   <w:font w:name="Symbol">
     <w:panose1 w:val="05050102010706020507"/>
     <w:charset w:val="02"/>
@@ -4518,18 +4554,9 @@
     <w:pitch w:val="variable"/>
     <w:sig w:usb0="E0000287" w:usb1="40000013" w:usb2="00000000" w:usb3="00000000" w:csb0="0000019F" w:csb1="00000000"/>
   </w:font>
-  <w:font w:name="HGSMinchoE">
-    <w:altName w:val="Yu Gothic"/>
-    <w:panose1 w:val="00000000000000000000"/>
-    <w:charset w:val="80"/>
-    <w:family w:val="roman"/>
-    <w:notTrueType/>
-    <w:pitch w:val="default"/>
-    <w:sig w:usb0="00000000" w:usb1="00000000" w:usb2="00000000" w:usb3="00000000" w:csb0="00000000" w:csb1="00000000"/>
-  </w:font>
   <w:font w:name="Mangal">
-    <w:altName w:val="Cambria Math"/>
-    <w:panose1 w:val="02040503050203030202"/>
+    <w:altName w:val="Courier New"/>
+    <w:panose1 w:val="00000400000000000000"/>
     <w:charset w:val="01"/>
     <w:family w:val="roman"/>
     <w:notTrueType/>
@@ -4557,46 +4584,31 @@
     <w:pitch w:val="variable"/>
     <w:sig w:usb0="E00002FF" w:usb1="4000ACFF" w:usb2="00000001" w:usb3="00000000" w:csb0="0000019F" w:csb1="00000000"/>
   </w:font>
-  <w:font w:name="MS Mincho">
-    <w:altName w:val="ＭＳ 明朝"/>
-    <w:panose1 w:val="02020609040205080304"/>
-    <w:charset w:val="80"/>
-    <w:family w:val="modern"/>
-    <w:pitch w:val="fixed"/>
-    <w:sig w:usb0="A00002BF" w:usb1="68C7FCFB" w:usb2="00000010" w:usb3="00000000" w:csb0="0002009F" w:csb1="00000000"/>
-  </w:font>
-  <w:font w:name="MS Gothic">
-    <w:altName w:val="ＭＳ ゴシック"/>
-    <w:panose1 w:val="020B0609070205080204"/>
-    <w:charset w:val="80"/>
-    <w:family w:val="modern"/>
-    <w:notTrueType/>
-    <w:pitch w:val="fixed"/>
-    <w:sig w:usb0="00000001" w:usb1="08070000" w:usb2="00000010" w:usb3="00000000" w:csb0="00020000" w:csb1="00000000"/>
-  </w:font>
-  <w:font w:name="Cambria">
-    <w:panose1 w:val="02040503050406030204"/>
+  <w:font w:name="Calibri Light">
+    <w:panose1 w:val="020F0302020204030204"/>
     <w:charset w:val="00"/>
-    <w:family w:val="roman"/>
+    <w:family w:val="swiss"/>
     <w:pitch w:val="variable"/>
-    <w:sig w:usb0="E00002FF" w:usb1="400004FF" w:usb2="00000000" w:usb3="00000000" w:csb0="0000019F" w:csb1="00000000"/>
+    <w:sig w:usb0="A00002EF" w:usb1="4000207B" w:usb2="00000000" w:usb3="00000000" w:csb0="0000019F" w:csb1="00000000"/>
   </w:font>
 </w:fonts>
 </file>
 
 <file path=word/glossary/settings.xml><?xml version="1.0" encoding="utf-8"?>
-<w:settings xmlns:o="urn:schemas-microsoft-com:office:office" xmlns:r="http://schemas.openxmlformats.org/officeDocument/2006/relationships" xmlns:m="http://schemas.openxmlformats.org/officeDocument/2006/math" xmlns:v="urn:schemas-microsoft-com:vml" xmlns:w10="urn:schemas-microsoft-com:office:word" xmlns:w="http://schemas.openxmlformats.org/wordprocessingml/2006/main" xmlns:sl="http://schemas.openxmlformats.org/schemaLibrary/2006/main">
+<w:settings xmlns:mc="http://schemas.openxmlformats.org/markup-compatibility/2006" xmlns:o="urn:schemas-microsoft-com:office:office" xmlns:r="http://schemas.openxmlformats.org/officeDocument/2006/relationships" xmlns:m="http://schemas.openxmlformats.org/officeDocument/2006/math" xmlns:v="urn:schemas-microsoft-com:vml" xmlns:w10="urn:schemas-microsoft-com:office:word" xmlns:w="http://schemas.openxmlformats.org/wordprocessingml/2006/main" xmlns:w14="http://schemas.microsoft.com/office/word/2010/wordml" xmlns:w15="http://schemas.microsoft.com/office/word/2012/wordml" xmlns:sl="http://schemas.openxmlformats.org/schemaLibrary/2006/main" mc:Ignorable="w14 w15">
   <w:view w:val="normal"/>
   <w:defaultTabStop w:val="720"/>
   <w:characterSpacingControl w:val="doNotCompress"/>
   <w:compat>
     <w:useFELayout/>
+    <w:compatSetting w:name="compatibilityMode" w:uri="http://schemas.microsoft.com/office/word" w:val="12"/>
   </w:compat>
   <w:rsids>
     <w:rsidRoot w:val="00576E0C"/>
     <w:rsid w:val="002353A1"/>
     <w:rsid w:val="00576E0C"/>
     <w:rsid w:val="00784B91"/>
+    <w:rsid w:val="00C70E27"/>
     <w:rsid w:val="00C80F90"/>
     <w:rsid w:val="00F022F2"/>
   </w:rsids>
@@ -4604,7 +4616,7 @@
     <m:mathFont m:val="Cambria Math"/>
     <m:brkBin m:val="before"/>
     <m:brkBinSub m:val="--"/>
-    <m:smallFrac m:val="off"/>
+    <m:smallFrac m:val="0"/>
     <m:dispDef/>
     <m:lMargin m:val="0"/>
     <m:rMargin m:val="0"/>
@@ -4613,7 +4625,7 @@
     <m:intLim m:val="subSup"/>
     <m:naryLim m:val="undOvr"/>
   </m:mathPr>
-  <w:themeFontLang w:val="en-US"/>
+  <w:themeFontLang w:val="en-US" w:bidi="mr-IN"/>
   <w:clrSchemeMapping w:bg1="light1" w:t1="dark1" w:bg2="light2" w:t2="dark2" w:accent1="accent1" w:accent2="accent2" w:accent3="accent3" w:accent4="accent4" w:accent5="accent5" w:accent6="accent6" w:hyperlink="hyperlink" w:followedHyperlink="followedHyperlink"/>
   <w:doNotAutoCompressPictures/>
   <w:decimalSymbol w:val="."/>
@@ -4622,7 +4634,7 @@
 </file>
 
 <file path=word/glossary/styles.xml><?xml version="1.0" encoding="utf-8"?>
-<w:styles xmlns:r="http://schemas.openxmlformats.org/officeDocument/2006/relationships" xmlns:w="http://schemas.openxmlformats.org/wordprocessingml/2006/main">
+<w:styles xmlns:mc="http://schemas.openxmlformats.org/markup-compatibility/2006" xmlns:r="http://schemas.openxmlformats.org/officeDocument/2006/relationships" xmlns:w="http://schemas.openxmlformats.org/wordprocessingml/2006/main" xmlns:w14="http://schemas.microsoft.com/office/word/2010/wordml" xmlns:w15="http://schemas.microsoft.com/office/word/2012/wordml" mc:Ignorable="w14 w15">
   <w:docDefaults>
     <w:rPrDefault>
       <w:rPr>
@@ -4634,144 +4646,378 @@
     </w:rPrDefault>
     <w:pPrDefault/>
   </w:docDefaults>
-  <w:latentStyles w:defLockedState="0" w:defUIPriority="99" w:defSemiHidden="1" w:defUnhideWhenUsed="1" w:defQFormat="0" w:count="267">
-    <w:lsdException w:name="Normal" w:semiHidden="0" w:uiPriority="0" w:unhideWhenUsed="0" w:qFormat="1"/>
-    <w:lsdException w:name="heading 1" w:semiHidden="0" w:uiPriority="9" w:unhideWhenUsed="0" w:qFormat="1"/>
-    <w:lsdException w:name="heading 2" w:uiPriority="9" w:qFormat="1"/>
-    <w:lsdException w:name="heading 3" w:uiPriority="9" w:qFormat="1"/>
-    <w:lsdException w:name="heading 4" w:uiPriority="9" w:qFormat="1"/>
-    <w:lsdException w:name="heading 5" w:uiPriority="9" w:qFormat="1"/>
-    <w:lsdException w:name="heading 6" w:uiPriority="9" w:qFormat="1"/>
-    <w:lsdException w:name="heading 7" w:uiPriority="9" w:qFormat="1"/>
-    <w:lsdException w:name="heading 8" w:uiPriority="9" w:qFormat="1"/>
-    <w:lsdException w:name="heading 9" w:uiPriority="9" w:qFormat="1"/>
-    <w:lsdException w:name="toc 1" w:uiPriority="39"/>
-    <w:lsdException w:name="toc 2" w:uiPriority="39"/>
-    <w:lsdException w:name="toc 3" w:uiPriority="39"/>
-    <w:lsdException w:name="toc 4" w:uiPriority="39"/>
-    <w:lsdException w:name="toc 5" w:uiPriority="39"/>
-    <w:lsdException w:name="toc 6" w:uiPriority="39"/>
-    <w:lsdException w:name="toc 7" w:uiPriority="39"/>
-    <w:lsdException w:name="toc 8" w:uiPriority="39"/>
-    <w:lsdException w:name="toc 9" w:uiPriority="39"/>
-    <w:lsdException w:name="caption" w:uiPriority="35" w:qFormat="1"/>
-    <w:lsdException w:name="Title" w:semiHidden="0" w:uiPriority="10" w:unhideWhenUsed="0" w:qFormat="1"/>
-    <w:lsdException w:name="Default Paragraph Font" w:uiPriority="1"/>
-    <w:lsdException w:name="Subtitle" w:semiHidden="0" w:uiPriority="11" w:unhideWhenUsed="0" w:qFormat="1"/>
-    <w:lsdException w:name="Strong" w:semiHidden="0" w:uiPriority="22" w:unhideWhenUsed="0" w:qFormat="1"/>
-    <w:lsdException w:name="Emphasis" w:semiHidden="0" w:uiPriority="20" w:unhideWhenUsed="0" w:qFormat="1"/>
-    <w:lsdException w:name="Table Grid" w:semiHidden="0" w:uiPriority="59" w:unhideWhenUsed="0"/>
-    <w:lsdException w:name="Placeholder Text" w:unhideWhenUsed="0"/>
-    <w:lsdException w:name="No Spacing" w:semiHidden="0" w:uiPriority="1" w:unhideWhenUsed="0" w:qFormat="1"/>
-    <w:lsdException w:name="Light Shading" w:semiHidden="0" w:uiPriority="60" w:unhideWhenUsed="0"/>
-    <w:lsdException w:name="Light List" w:semiHidden="0" w:uiPriority="61" w:unhideWhenUsed="0"/>
-    <w:lsdException w:name="Light Grid" w:semiHidden="0" w:uiPriority="62" w:unhideWhenUsed="0"/>
-    <w:lsdException w:name="Medium Shading 1" w:semiHidden="0" w:uiPriority="63" w:unhideWhenUsed="0"/>
-    <w:lsdException w:name="Medium Shading 2" w:semiHidden="0" w:uiPriority="64" w:unhideWhenUsed="0"/>
-    <w:lsdException w:name="Medium List 1" w:semiHidden="0" w:uiPriority="65" w:unhideWhenUsed="0"/>
-    <w:lsdException w:name="Medium List 2" w:semiHidden="0" w:uiPriority="66" w:unhideWhenUsed="0"/>
-    <w:lsdException w:name="Medium Grid 1" w:semiHidden="0" w:uiPriority="67" w:unhideWhenUsed="0"/>
-    <w:lsdException w:name="Medium Grid 2" w:semiHidden="0" w:uiPriority="68" w:unhideWhenUsed="0"/>
-    <w:lsdException w:name="Medium Grid 3" w:semiHidden="0" w:uiPriority="69" w:unhideWhenUsed="0"/>
-    <w:lsdException w:name="Dark List" w:semiHidden="0" w:uiPriority="70" w:unhideWhenUsed="0"/>
-    <w:lsdException w:name="Colorful Shading" w:semiHidden="0" w:uiPriority="71" w:unhideWhenUsed="0"/>
-    <w:lsdException w:name="Colorful List" w:semiHidden="0" w:uiPriority="72" w:unhideWhenUsed="0"/>
-    <w:lsdException w:name="Colorful Grid" w:semiHidden="0" w:uiPriority="73" w:unhideWhenUsed="0"/>
-    <w:lsdException w:name="Light Shading Accent 1" w:semiHidden="0" w:uiPriority="60" w:unhideWhenUsed="0"/>
-    <w:lsdException w:name="Light List Accent 1" w:semiHidden="0" w:uiPriority="61" w:unhideWhenUsed="0"/>
-    <w:lsdException w:name="Light Grid Accent 1" w:semiHidden="0" w:uiPriority="62" w:unhideWhenUsed="0"/>
-    <w:lsdException w:name="Medium Shading 1 Accent 1" w:semiHidden="0" w:uiPriority="63" w:unhideWhenUsed="0"/>
-    <w:lsdException w:name="Medium Shading 2 Accent 1" w:semiHidden="0" w:uiPriority="64" w:unhideWhenUsed="0"/>
-    <w:lsdException w:name="Medium List 1 Accent 1" w:semiHidden="0" w:uiPriority="65" w:unhideWhenUsed="0"/>
-    <w:lsdException w:name="Revision" w:unhideWhenUsed="0"/>
-    <w:lsdException w:name="List Paragraph" w:semiHidden="0" w:uiPriority="34" w:unhideWhenUsed="0" w:qFormat="1"/>
-    <w:lsdException w:name="Quote" w:semiHidden="0" w:uiPriority="29" w:unhideWhenUsed="0" w:qFormat="1"/>
-    <w:lsdException w:name="Intense Quote" w:semiHidden="0" w:uiPriority="30" w:unhideWhenUsed="0" w:qFormat="1"/>
-    <w:lsdException w:name="Medium List 2 Accent 1" w:semiHidden="0" w:uiPriority="66" w:unhideWhenUsed="0"/>
-    <w:lsdException w:name="Medium Grid 1 Accent 1" w:semiHidden="0" w:uiPriority="67" w:unhideWhenUsed="0"/>
-    <w:lsdException w:name="Medium Grid 2 Accent 1" w:semiHidden="0" w:uiPriority="68" w:unhideWhenUsed="0"/>
-    <w:lsdException w:name="Medium Grid 3 Accent 1" w:semiHidden="0" w:uiPriority="69" w:unhideWhenUsed="0"/>
-    <w:lsdException w:name="Dark List Accent 1" w:semiHidden="0" w:uiPriority="70" w:unhideWhenUsed="0"/>
-    <w:lsdException w:name="Colorful Shading Accent 1" w:semiHidden="0" w:uiPriority="71" w:unhideWhenUsed="0"/>
-    <w:lsdException w:name="Colorful List Accent 1" w:semiHidden="0" w:uiPriority="72" w:unhideWhenUsed="0"/>
-    <w:lsdException w:name="Colorful Grid Accent 1" w:semiHidden="0" w:uiPriority="73" w:unhideWhenUsed="0"/>
-    <w:lsdException w:name="Light Shading Accent 2" w:semiHidden="0" w:uiPriority="60" w:unhideWhenUsed="0"/>
-    <w:lsdException w:name="Light List Accent 2" w:semiHidden="0" w:uiPriority="61" w:unhideWhenUsed="0"/>
-    <w:lsdException w:name="Light Grid Accent 2" w:semiHidden="0" w:uiPriority="62" w:unhideWhenUsed="0"/>
-    <w:lsdException w:name="Medium Shading 1 Accent 2" w:semiHidden="0" w:uiPriority="63" w:unhideWhenUsed="0"/>
-    <w:lsdException w:name="Medium Shading 2 Accent 2" w:semiHidden="0" w:uiPriority="64" w:unhideWhenUsed="0"/>
-    <w:lsdException w:name="Medium List 1 Accent 2" w:semiHidden="0" w:uiPriority="65" w:unhideWhenUsed="0"/>
-    <w:lsdException w:name="Medium List 2 Accent 2" w:semiHidden="0" w:uiPriority="66" w:unhideWhenUsed="0"/>
-    <w:lsdException w:name="Medium Grid 1 Accent 2" w:semiHidden="0" w:uiPriority="67" w:unhideWhenUsed="0"/>
-    <w:lsdException w:name="Medium Grid 2 Accent 2" w:semiHidden="0" w:uiPriority="68" w:unhideWhenUsed="0"/>
-    <w:lsdException w:name="Medium Grid 3 Accent 2" w:semiHidden="0" w:uiPriority="69" w:unhideWhenUsed="0"/>
-    <w:lsdException w:name="Dark List Accent 2" w:semiHidden="0" w:uiPriority="70" w:unhideWhenUsed="0"/>
-    <w:lsdException w:name="Colorful Shading Accent 2" w:semiHidden="0" w:uiPriority="71" w:unhideWhenUsed="0"/>
-    <w:lsdException w:name="Colorful List Accent 2" w:semiHidden="0" w:uiPriority="72" w:unhideWhenUsed="0"/>
-    <w:lsdException w:name="Colorful Grid Accent 2" w:semiHidden="0" w:uiPriority="73" w:unhideWhenUsed="0"/>
-    <w:lsdException w:name="Light Shading Accent 3" w:semiHidden="0" w:uiPriority="60" w:unhideWhenUsed="0"/>
-    <w:lsdException w:name="Light List Accent 3" w:semiHidden="0" w:uiPriority="61" w:unhideWhenUsed="0"/>
-    <w:lsdException w:name="Light Grid Accent 3" w:semiHidden="0" w:uiPriority="62" w:unhideWhenUsed="0"/>
-    <w:lsdException w:name="Medium Shading 1 Accent 3" w:semiHidden="0" w:uiPriority="63" w:unhideWhenUsed="0"/>
-    <w:lsdException w:name="Medium Shading 2 Accent 3" w:semiHidden="0" w:uiPriority="64" w:unhideWhenUsed="0"/>
-    <w:lsdException w:name="Medium List 1 Accent 3" w:semiHidden="0" w:uiPriority="65" w:unhideWhenUsed="0"/>
-    <w:lsdException w:name="Medium List 2 Accent 3" w:semiHidden="0" w:uiPriority="66" w:unhideWhenUsed="0"/>
-    <w:lsdException w:name="Medium Grid 1 Accent 3" w:semiHidden="0" w:uiPriority="67" w:unhideWhenUsed="0"/>
-    <w:lsdException w:name="Medium Grid 2 Accent 3" w:semiHidden="0" w:uiPriority="68" w:unhideWhenUsed="0"/>
-    <w:lsdException w:name="Medium Grid 3 Accent 3" w:semiHidden="0" w:uiPriority="69" w:unhideWhenUsed="0"/>
-    <w:lsdException w:name="Dark List Accent 3" w:semiHidden="0" w:uiPriority="70" w:unhideWhenUsed="0"/>
-    <w:lsdException w:name="Colorful Shading Accent 3" w:semiHidden="0" w:uiPriority="71" w:unhideWhenUsed="0"/>
-    <w:lsdException w:name="Colorful List Accent 3" w:semiHidden="0" w:uiPriority="72" w:unhideWhenUsed="0"/>
-    <w:lsdException w:name="Colorful Grid Accent 3" w:semiHidden="0" w:uiPriority="73" w:unhideWhenUsed="0"/>
-    <w:lsdException w:name="Light Shading Accent 4" w:semiHidden="0" w:uiPriority="60" w:unhideWhenUsed="0"/>
-    <w:lsdException w:name="Light List Accent 4" w:semiHidden="0" w:uiPriority="61" w:unhideWhenUsed="0"/>
-    <w:lsdException w:name="Light Grid Accent 4" w:semiHidden="0" w:uiPriority="62" w:unhideWhenUsed="0"/>
-    <w:lsdException w:name="Medium Shading 1 Accent 4" w:semiHidden="0" w:uiPriority="63" w:unhideWhenUsed="0"/>
-    <w:lsdException w:name="Medium Shading 2 Accent 4" w:semiHidden="0" w:uiPriority="64" w:unhideWhenUsed="0"/>
-    <w:lsdException w:name="Medium List 1 Accent 4" w:semiHidden="0" w:uiPriority="65" w:unhideWhenUsed="0"/>
-    <w:lsdException w:name="Medium List 2 Accent 4" w:semiHidden="0" w:uiPriority="66" w:unhideWhenUsed="0"/>
-    <w:lsdException w:name="Medium Grid 1 Accent 4" w:semiHidden="0" w:uiPriority="67" w:unhideWhenUsed="0"/>
-    <w:lsdException w:name="Medium Grid 2 Accent 4" w:semiHidden="0" w:uiPriority="68" w:unhideWhenUsed="0"/>
-    <w:lsdException w:name="Medium Grid 3 Accent 4" w:semiHidden="0" w:uiPriority="69" w:unhideWhenUsed="0"/>
-    <w:lsdException w:name="Dark List Accent 4" w:semiHidden="0" w:uiPriority="70" w:unhideWhenUsed="0"/>
-    <w:lsdException w:name="Colorful Shading Accent 4" w:semiHidden="0" w:uiPriority="71" w:unhideWhenUsed="0"/>
-    <w:lsdException w:name="Colorful List Accent 4" w:semiHidden="0" w:uiPriority="72" w:unhideWhenUsed="0"/>
-    <w:lsdException w:name="Colorful Grid Accent 4" w:semiHidden="0" w:uiPriority="73" w:unhideWhenUsed="0"/>
-    <w:lsdException w:name="Light Shading Accent 5" w:semiHidden="0" w:uiPriority="60" w:unhideWhenUsed="0"/>
-    <w:lsdException w:name="Light List Accent 5" w:semiHidden="0" w:uiPriority="61" w:unhideWhenUsed="0"/>
-    <w:lsdException w:name="Light Grid Accent 5" w:semiHidden="0" w:uiPriority="62" w:unhideWhenUsed="0"/>
-    <w:lsdException w:name="Medium Shading 1 Accent 5" w:semiHidden="0" w:uiPriority="63" w:unhideWhenUsed="0"/>
-    <w:lsdException w:name="Medium Shading 2 Accent 5" w:semiHidden="0" w:uiPriority="64" w:unhideWhenUsed="0"/>
-    <w:lsdException w:name="Medium List 1 Accent 5" w:semiHidden="0" w:uiPriority="65" w:unhideWhenUsed="0"/>
-    <w:lsdException w:name="Medium List 2 Accent 5" w:semiHidden="0" w:uiPriority="66" w:unhideWhenUsed="0"/>
-    <w:lsdException w:name="Medium Grid 1 Accent 5" w:semiHidden="0" w:uiPriority="67" w:unhideWhenUsed="0"/>
-    <w:lsdException w:name="Medium Grid 2 Accent 5" w:semiHidden="0" w:uiPriority="68" w:unhideWhenUsed="0"/>
-    <w:lsdException w:name="Medium Grid 3 Accent 5" w:semiHidden="0" w:uiPriority="69" w:unhideWhenUsed="0"/>
-    <w:lsdException w:name="Dark List Accent 5" w:semiHidden="0" w:uiPriority="70" w:unhideWhenUsed="0"/>
-    <w:lsdException w:name="Colorful Shading Accent 5" w:semiHidden="0" w:uiPriority="71" w:unhideWhenUsed="0"/>
-    <w:lsdException w:name="Colorful List Accent 5" w:semiHidden="0" w:uiPriority="72" w:unhideWhenUsed="0"/>
-    <w:lsdException w:name="Colorful Grid Accent 5" w:semiHidden="0" w:uiPriority="73" w:unhideWhenUsed="0"/>
-    <w:lsdException w:name="Light Shading Accent 6" w:semiHidden="0" w:uiPriority="60" w:unhideWhenUsed="0"/>
-    <w:lsdException w:name="Light List Accent 6" w:semiHidden="0" w:uiPriority="61" w:unhideWhenUsed="0"/>
-    <w:lsdException w:name="Light Grid Accent 6" w:semiHidden="0" w:uiPriority="62" w:unhideWhenUsed="0"/>
-    <w:lsdException w:name="Medium Shading 1 Accent 6" w:semiHidden="0" w:uiPriority="63" w:unhideWhenUsed="0"/>
-    <w:lsdException w:name="Medium Shading 2 Accent 6" w:semiHidden="0" w:uiPriority="64" w:unhideWhenUsed="0"/>
-    <w:lsdException w:name="Medium List 1 Accent 6" w:semiHidden="0" w:uiPriority="65" w:unhideWhenUsed="0"/>
-    <w:lsdException w:name="Medium List 2 Accent 6" w:semiHidden="0" w:uiPriority="66" w:unhideWhenUsed="0"/>
-    <w:lsdException w:name="Medium Grid 1 Accent 6" w:semiHidden="0" w:uiPriority="67" w:unhideWhenUsed="0"/>
-    <w:lsdException w:name="Medium Grid 2 Accent 6" w:semiHidden="0" w:uiPriority="68" w:unhideWhenUsed="0"/>
-    <w:lsdException w:name="Medium Grid 3 Accent 6" w:semiHidden="0" w:uiPriority="69" w:unhideWhenUsed="0"/>
-    <w:lsdException w:name="Dark List Accent 6" w:semiHidden="0" w:uiPriority="70" w:unhideWhenUsed="0"/>
-    <w:lsdException w:name="Colorful Shading Accent 6" w:semiHidden="0" w:uiPriority="71" w:unhideWhenUsed="0"/>
-    <w:lsdException w:name="Colorful List Accent 6" w:semiHidden="0" w:uiPriority="72" w:unhideWhenUsed="0"/>
-    <w:lsdException w:name="Colorful Grid Accent 6" w:semiHidden="0" w:uiPriority="73" w:unhideWhenUsed="0"/>
-    <w:lsdException w:name="Subtle Emphasis" w:semiHidden="0" w:uiPriority="19" w:unhideWhenUsed="0" w:qFormat="1"/>
-    <w:lsdException w:name="Intense Emphasis" w:semiHidden="0" w:uiPriority="21" w:unhideWhenUsed="0" w:qFormat="1"/>
-    <w:lsdException w:name="Subtle Reference" w:semiHidden="0" w:uiPriority="31" w:unhideWhenUsed="0" w:qFormat="1"/>
-    <w:lsdException w:name="Intense Reference" w:semiHidden="0" w:uiPriority="32" w:unhideWhenUsed="0" w:qFormat="1"/>
-    <w:lsdException w:name="Book Title" w:semiHidden="0" w:uiPriority="33" w:unhideWhenUsed="0" w:qFormat="1"/>
-    <w:lsdException w:name="Bibliography" w:uiPriority="37"/>
-    <w:lsdException w:name="TOC Heading" w:uiPriority="39" w:qFormat="1"/>
+  <w:latentStyles w:defLockedState="0" w:defUIPriority="99" w:defSemiHidden="0" w:defUnhideWhenUsed="0" w:defQFormat="0" w:count="371">
+    <w:lsdException w:name="Normal" w:uiPriority="0" w:qFormat="1"/>
+    <w:lsdException w:name="heading 1" w:uiPriority="9" w:qFormat="1"/>
+    <w:lsdException w:name="heading 2" w:semiHidden="1" w:uiPriority="9" w:unhideWhenUsed="1" w:qFormat="1"/>
+    <w:lsdException w:name="heading 3" w:semiHidden="1" w:uiPriority="9" w:unhideWhenUsed="1" w:qFormat="1"/>
+    <w:lsdException w:name="heading 4" w:semiHidden="1" w:uiPriority="9" w:unhideWhenUsed="1" w:qFormat="1"/>
+    <w:lsdException w:name="heading 5" w:semiHidden="1" w:uiPriority="9" w:unhideWhenUsed="1" w:qFormat="1"/>
+    <w:lsdException w:name="heading 6" w:semiHidden="1" w:uiPriority="9" w:unhideWhenUsed="1" w:qFormat="1"/>
+    <w:lsdException w:name="heading 7" w:semiHidden="1" w:uiPriority="9" w:unhideWhenUsed="1" w:qFormat="1"/>
+    <w:lsdException w:name="heading 8" w:semiHidden="1" w:uiPriority="9" w:unhideWhenUsed="1" w:qFormat="1"/>
+    <w:lsdException w:name="heading 9" w:semiHidden="1" w:uiPriority="9" w:unhideWhenUsed="1" w:qFormat="1"/>
+    <w:lsdException w:name="index 1" w:semiHidden="1" w:unhideWhenUsed="1"/>
+    <w:lsdException w:name="index 2" w:semiHidden="1" w:unhideWhenUsed="1"/>
+    <w:lsdException w:name="index 3" w:semiHidden="1" w:unhideWhenUsed="1"/>
+    <w:lsdException w:name="index 4" w:semiHidden="1" w:unhideWhenUsed="1"/>
+    <w:lsdException w:name="index 5" w:semiHidden="1" w:unhideWhenUsed="1"/>
+    <w:lsdException w:name="index 6" w:semiHidden="1" w:unhideWhenUsed="1"/>
+    <w:lsdException w:name="index 7" w:semiHidden="1" w:unhideWhenUsed="1"/>
+    <w:lsdException w:name="index 8" w:semiHidden="1" w:unhideWhenUsed="1"/>
+    <w:lsdException w:name="index 9" w:semiHidden="1" w:unhideWhenUsed="1"/>
+    <w:lsdException w:name="toc 1" w:semiHidden="1" w:uiPriority="39" w:unhideWhenUsed="1"/>
+    <w:lsdException w:name="toc 2" w:semiHidden="1" w:uiPriority="39" w:unhideWhenUsed="1"/>
+    <w:lsdException w:name="toc 3" w:semiHidden="1" w:uiPriority="39" w:unhideWhenUsed="1"/>
+    <w:lsdException w:name="toc 4" w:semiHidden="1" w:uiPriority="39" w:unhideWhenUsed="1"/>
+    <w:lsdException w:name="toc 5" w:semiHidden="1" w:uiPriority="39" w:unhideWhenUsed="1"/>
+    <w:lsdException w:name="toc 6" w:semiHidden="1" w:uiPriority="39" w:unhideWhenUsed="1"/>
+    <w:lsdException w:name="toc 7" w:semiHidden="1" w:uiPriority="39" w:unhideWhenUsed="1"/>
+    <w:lsdException w:name="toc 8" w:semiHidden="1" w:uiPriority="39" w:unhideWhenUsed="1"/>
+    <w:lsdException w:name="toc 9" w:semiHidden="1" w:uiPriority="39" w:unhideWhenUsed="1"/>
+    <w:lsdException w:name="Normal Indent" w:semiHidden="1" w:unhideWhenUsed="1"/>
+    <w:lsdException w:name="footnote text" w:semiHidden="1" w:unhideWhenUsed="1"/>
+    <w:lsdException w:name="annotation text" w:semiHidden="1" w:unhideWhenUsed="1"/>
+    <w:lsdException w:name="header" w:semiHidden="1" w:unhideWhenUsed="1"/>
+    <w:lsdException w:name="footer" w:semiHidden="1" w:unhideWhenUsed="1"/>
+    <w:lsdException w:name="index heading" w:semiHidden="1" w:unhideWhenUsed="1"/>
+    <w:lsdException w:name="caption" w:semiHidden="1" w:uiPriority="35" w:unhideWhenUsed="1" w:qFormat="1"/>
+    <w:lsdException w:name="table of figures" w:semiHidden="1" w:unhideWhenUsed="1"/>
+    <w:lsdException w:name="envelope address" w:semiHidden="1" w:unhideWhenUsed="1"/>
+    <w:lsdException w:name="envelope return" w:semiHidden="1" w:unhideWhenUsed="1"/>
+    <w:lsdException w:name="footnote reference" w:semiHidden="1" w:unhideWhenUsed="1"/>
+    <w:lsdException w:name="annotation reference" w:semiHidden="1" w:unhideWhenUsed="1"/>
+    <w:lsdException w:name="line number" w:semiHidden="1" w:unhideWhenUsed="1"/>
+    <w:lsdException w:name="page number" w:semiHidden="1" w:unhideWhenUsed="1"/>
+    <w:lsdException w:name="endnote reference" w:semiHidden="1" w:unhideWhenUsed="1"/>
+    <w:lsdException w:name="endnote text" w:semiHidden="1" w:unhideWhenUsed="1"/>
+    <w:lsdException w:name="table of authorities" w:semiHidden="1" w:unhideWhenUsed="1"/>
+    <w:lsdException w:name="macro" w:semiHidden="1" w:unhideWhenUsed="1"/>
+    <w:lsdException w:name="toa heading" w:semiHidden="1" w:unhideWhenUsed="1"/>
+    <w:lsdException w:name="List" w:semiHidden="1" w:unhideWhenUsed="1"/>
+    <w:lsdException w:name="List Bullet" w:semiHidden="1" w:unhideWhenUsed="1"/>
+    <w:lsdException w:name="List Number" w:semiHidden="1" w:unhideWhenUsed="1"/>
+    <w:lsdException w:name="List 2" w:semiHidden="1" w:unhideWhenUsed="1"/>
+    <w:lsdException w:name="List 3" w:semiHidden="1" w:unhideWhenUsed="1"/>
+    <w:lsdException w:name="List 4" w:semiHidden="1" w:unhideWhenUsed="1"/>
+    <w:lsdException w:name="List 5" w:semiHidden="1" w:unhideWhenUsed="1"/>
+    <w:lsdException w:name="List Bullet 2" w:semiHidden="1" w:unhideWhenUsed="1"/>
+    <w:lsdException w:name="List Bullet 3" w:semiHidden="1" w:unhideWhenUsed="1"/>
+    <w:lsdException w:name="List Bullet 4" w:semiHidden="1" w:unhideWhenUsed="1"/>
+    <w:lsdException w:name="List Bullet 5" w:semiHidden="1" w:unhideWhenUsed="1"/>
+    <w:lsdException w:name="List Number 2" w:semiHidden="1" w:unhideWhenUsed="1"/>
+    <w:lsdException w:name="List Number 3" w:semiHidden="1" w:unhideWhenUsed="1"/>
+    <w:lsdException w:name="List Number 4" w:semiHidden="1" w:unhideWhenUsed="1"/>
+    <w:lsdException w:name="List Number 5" w:semiHidden="1" w:unhideWhenUsed="1"/>
+    <w:lsdException w:name="Title" w:uiPriority="10" w:qFormat="1"/>
+    <w:lsdException w:name="Closing" w:semiHidden="1" w:unhideWhenUsed="1"/>
+    <w:lsdException w:name="Signature" w:semiHidden="1" w:unhideWhenUsed="1"/>
+    <w:lsdException w:name="Default Paragraph Font" w:semiHidden="1" w:uiPriority="1" w:unhideWhenUsed="1"/>
+    <w:lsdException w:name="Body Text" w:semiHidden="1" w:unhideWhenUsed="1"/>
+    <w:lsdException w:name="Body Text Indent" w:semiHidden="1" w:unhideWhenUsed="1"/>
+    <w:lsdException w:name="List Continue" w:semiHidden="1" w:unhideWhenUsed="1"/>
+    <w:lsdException w:name="List Continue 2" w:semiHidden="1" w:unhideWhenUsed="1"/>
+    <w:lsdException w:name="List Continue 3" w:semiHidden="1" w:unhideWhenUsed="1"/>
+    <w:lsdException w:name="List Continue 4" w:semiHidden="1" w:unhideWhenUsed="1"/>
+    <w:lsdException w:name="List Continue 5" w:semiHidden="1" w:unhideWhenUsed="1"/>
+    <w:lsdException w:name="Message Header" w:semiHidden="1" w:unhideWhenUsed="1"/>
+    <w:lsdException w:name="Subtitle" w:uiPriority="11" w:qFormat="1"/>
+    <w:lsdException w:name="Salutation" w:semiHidden="1" w:unhideWhenUsed="1"/>
+    <w:lsdException w:name="Date" w:semiHidden="1" w:unhideWhenUsed="1"/>
+    <w:lsdException w:name="Body Text First Indent" w:semiHidden="1" w:unhideWhenUsed="1"/>
+    <w:lsdException w:name="Body Text First Indent 2" w:semiHidden="1" w:unhideWhenUsed="1"/>
+    <w:lsdException w:name="Note Heading" w:semiHidden="1" w:unhideWhenUsed="1"/>
+    <w:lsdException w:name="Body Text 2" w:semiHidden="1" w:unhideWhenUsed="1"/>
+    <w:lsdException w:name="Body Text 3" w:semiHidden="1" w:unhideWhenUsed="1"/>
+    <w:lsdException w:name="Body Text Indent 2" w:semiHidden="1" w:unhideWhenUsed="1"/>
+    <w:lsdException w:name="Body Text Indent 3" w:semiHidden="1" w:unhideWhenUsed="1"/>
+    <w:lsdException w:name="Block Text" w:semiHidden="1" w:unhideWhenUsed="1"/>
+    <w:lsdException w:name="Hyperlink" w:semiHidden="1" w:unhideWhenUsed="1"/>
+    <w:lsdException w:name="FollowedHyperlink" w:semiHidden="1" w:unhideWhenUsed="1"/>
+    <w:lsdException w:name="Strong" w:uiPriority="22" w:qFormat="1"/>
+    <w:lsdException w:name="Emphasis" w:uiPriority="20" w:qFormat="1"/>
+    <w:lsdException w:name="Document Map" w:semiHidden="1" w:unhideWhenUsed="1"/>
+    <w:lsdException w:name="Plain Text" w:semiHidden="1" w:unhideWhenUsed="1"/>
+    <w:lsdException w:name="E-mail Signature" w:semiHidden="1" w:unhideWhenUsed="1"/>
+    <w:lsdException w:name="HTML Top of Form" w:semiHidden="1" w:unhideWhenUsed="1"/>
+    <w:lsdException w:name="HTML Bottom of Form" w:semiHidden="1" w:unhideWhenUsed="1"/>
+    <w:lsdException w:name="Normal (Web)" w:semiHidden="1" w:unhideWhenUsed="1"/>
+    <w:lsdException w:name="HTML Acronym" w:semiHidden="1" w:unhideWhenUsed="1"/>
+    <w:lsdException w:name="HTML Address" w:semiHidden="1" w:unhideWhenUsed="1"/>
+    <w:lsdException w:name="HTML Cite" w:semiHidden="1" w:unhideWhenUsed="1"/>
+    <w:lsdException w:name="HTML Code" w:semiHidden="1" w:unhideWhenUsed="1"/>
+    <w:lsdException w:name="HTML Definition" w:semiHidden="1" w:unhideWhenUsed="1"/>
+    <w:lsdException w:name="HTML Keyboard" w:semiHidden="1" w:unhideWhenUsed="1"/>
+    <w:lsdException w:name="HTML Preformatted" w:semiHidden="1" w:unhideWhenUsed="1"/>
+    <w:lsdException w:name="HTML Sample" w:semiHidden="1" w:unhideWhenUsed="1"/>
+    <w:lsdException w:name="HTML Typewriter" w:semiHidden="1" w:unhideWhenUsed="1"/>
+    <w:lsdException w:name="HTML Variable" w:semiHidden="1" w:unhideWhenUsed="1"/>
+    <w:lsdException w:name="Normal Table" w:semiHidden="1" w:unhideWhenUsed="1"/>
+    <w:lsdException w:name="annotation subject" w:semiHidden="1" w:unhideWhenUsed="1"/>
+    <w:lsdException w:name="No List" w:semiHidden="1" w:unhideWhenUsed="1"/>
+    <w:lsdException w:name="Outline List 1" w:semiHidden="1" w:unhideWhenUsed="1"/>
+    <w:lsdException w:name="Outline List 2" w:semiHidden="1" w:unhideWhenUsed="1"/>
+    <w:lsdException w:name="Outline List 3" w:semiHidden="1" w:unhideWhenUsed="1"/>
+    <w:lsdException w:name="Table Simple 1" w:semiHidden="1" w:unhideWhenUsed="1"/>
+    <w:lsdException w:name="Table Simple 2" w:semiHidden="1" w:unhideWhenUsed="1"/>
+    <w:lsdException w:name="Table Simple 3" w:semiHidden="1" w:unhideWhenUsed="1"/>
+    <w:lsdException w:name="Table Classic 1" w:semiHidden="1" w:unhideWhenUsed="1"/>
+    <w:lsdException w:name="Table Classic 2" w:semiHidden="1" w:unhideWhenUsed="1"/>
+    <w:lsdException w:name="Table Classic 3" w:semiHidden="1" w:unhideWhenUsed="1"/>
+    <w:lsdException w:name="Table Classic 4" w:semiHidden="1" w:unhideWhenUsed="1"/>
+    <w:lsdException w:name="Table Colorful 1" w:semiHidden="1" w:unhideWhenUsed="1"/>
+    <w:lsdException w:name="Table Colorful 2" w:semiHidden="1" w:unhideWhenUsed="1"/>
+    <w:lsdException w:name="Table Colorful 3" w:semiHidden="1" w:unhideWhenUsed="1"/>
+    <w:lsdException w:name="Table Columns 1" w:semiHidden="1" w:unhideWhenUsed="1"/>
+    <w:lsdException w:name="Table Columns 2" w:semiHidden="1" w:unhideWhenUsed="1"/>
+    <w:lsdException w:name="Table Columns 3" w:semiHidden="1" w:unhideWhenUsed="1"/>
+    <w:lsdException w:name="Table Columns 4" w:semiHidden="1" w:unhideWhenUsed="1"/>
+    <w:lsdException w:name="Table Columns 5" w:semiHidden="1" w:unhideWhenUsed="1"/>
+    <w:lsdException w:name="Table Grid 1" w:semiHidden="1" w:unhideWhenUsed="1"/>
+    <w:lsdException w:name="Table Grid 2" w:semiHidden="1" w:unhideWhenUsed="1"/>
+    <w:lsdException w:name="Table Grid 3" w:semiHidden="1" w:unhideWhenUsed="1"/>
+    <w:lsdException w:name="Table Grid 4" w:semiHidden="1" w:unhideWhenUsed="1"/>
+    <w:lsdException w:name="Table Grid 5" w:semiHidden="1" w:unhideWhenUsed="1"/>
+    <w:lsdException w:name="Table Grid 6" w:semiHidden="1" w:unhideWhenUsed="1"/>
+    <w:lsdException w:name="Table Grid 7" w:semiHidden="1" w:unhideWhenUsed="1"/>
+    <w:lsdException w:name="Table Grid 8" w:semiHidden="1" w:unhideWhenUsed="1"/>
+    <w:lsdException w:name="Table List 1" w:semiHidden="1" w:unhideWhenUsed="1"/>
+    <w:lsdException w:name="Table List 2" w:semiHidden="1" w:unhideWhenUsed="1"/>
+    <w:lsdException w:name="Table List 3" w:semiHidden="1" w:unhideWhenUsed="1"/>
+    <w:lsdException w:name="Table List 4" w:semiHidden="1" w:unhideWhenUsed="1"/>
+    <w:lsdException w:name="Table List 5" w:semiHidden="1" w:unhideWhenUsed="1"/>
+    <w:lsdException w:name="Table List 6" w:semiHidden="1" w:unhideWhenUsed="1"/>
+    <w:lsdException w:name="Table List 7" w:semiHidden="1" w:unhideWhenUsed="1"/>
+    <w:lsdException w:name="Table List 8" w:semiHidden="1" w:unhideWhenUsed="1"/>
+    <w:lsdException w:name="Table 3D effects 1" w:semiHidden="1" w:unhideWhenUsed="1"/>
+    <w:lsdException w:name="Table 3D effects 2" w:semiHidden="1" w:unhideWhenUsed="1"/>
+    <w:lsdException w:name="Table 3D effects 3" w:semiHidden="1" w:unhideWhenUsed="1"/>
+    <w:lsdException w:name="Table Contemporary" w:semiHidden="1" w:unhideWhenUsed="1"/>
+    <w:lsdException w:name="Table Elegant" w:semiHidden="1" w:unhideWhenUsed="1"/>
+    <w:lsdException w:name="Table Professional" w:semiHidden="1" w:unhideWhenUsed="1"/>
+    <w:lsdException w:name="Table Subtle 1" w:semiHidden="1" w:unhideWhenUsed="1"/>
+    <w:lsdException w:name="Table Subtle 2" w:semiHidden="1" w:unhideWhenUsed="1"/>
+    <w:lsdException w:name="Table Web 1" w:semiHidden="1" w:unhideWhenUsed="1"/>
+    <w:lsdException w:name="Table Web 2" w:semiHidden="1" w:unhideWhenUsed="1"/>
+    <w:lsdException w:name="Table Web 3" w:semiHidden="1" w:unhideWhenUsed="1"/>
+    <w:lsdException w:name="Balloon Text" w:semiHidden="1" w:unhideWhenUsed="1"/>
+    <w:lsdException w:name="Table Grid" w:uiPriority="59"/>
+    <w:lsdException w:name="Table Theme" w:semiHidden="1" w:unhideWhenUsed="1"/>
+    <w:lsdException w:name="Placeholder Text" w:semiHidden="1"/>
+    <w:lsdException w:name="No Spacing" w:uiPriority="1" w:qFormat="1"/>
+    <w:lsdException w:name="Light Shading" w:uiPriority="60"/>
+    <w:lsdException w:name="Light List" w:uiPriority="61"/>
+    <w:lsdException w:name="Light Grid" w:uiPriority="62"/>
+    <w:lsdException w:name="Medium Shading 1" w:uiPriority="63"/>
+    <w:lsdException w:name="Medium Shading 2" w:uiPriority="64"/>
+    <w:lsdException w:name="Medium List 1" w:uiPriority="65"/>
+    <w:lsdException w:name="Medium List 2" w:uiPriority="66"/>
+    <w:lsdException w:name="Medium Grid 1" w:uiPriority="67"/>
+    <w:lsdException w:name="Medium Grid 2" w:uiPriority="68"/>
+    <w:lsdException w:name="Medium Grid 3" w:uiPriority="69"/>
+    <w:lsdException w:name="Dark List" w:uiPriority="70"/>
+    <w:lsdException w:name="Colorful Shading" w:uiPriority="71"/>
+    <w:lsdException w:name="Colorful List" w:uiPriority="72"/>
+    <w:lsdException w:name="Colorful Grid" w:uiPriority="73"/>
+    <w:lsdException w:name="Light Shading Accent 1" w:uiPriority="60"/>
+    <w:lsdException w:name="Light List Accent 1" w:uiPriority="61"/>
+    <w:lsdException w:name="Light Grid Accent 1" w:uiPriority="62"/>
+    <w:lsdException w:name="Medium Shading 1 Accent 1" w:uiPriority="63"/>
+    <w:lsdException w:name="Medium Shading 2 Accent 1" w:uiPriority="64"/>
+    <w:lsdException w:name="Medium List 1 Accent 1" w:uiPriority="65"/>
+    <w:lsdException w:name="Revision" w:semiHidden="1"/>
+    <w:lsdException w:name="List Paragraph" w:uiPriority="34" w:qFormat="1"/>
+    <w:lsdException w:name="Quote" w:uiPriority="29" w:qFormat="1"/>
+    <w:lsdException w:name="Intense Quote" w:uiPriority="30" w:qFormat="1"/>
+    <w:lsdException w:name="Medium List 2 Accent 1" w:uiPriority="66"/>
+    <w:lsdException w:name="Medium Grid 1 Accent 1" w:uiPriority="67"/>
+    <w:lsdException w:name="Medium Grid 2 Accent 1" w:uiPriority="68"/>
+    <w:lsdException w:name="Medium Grid 3 Accent 1" w:uiPriority="69"/>
+    <w:lsdException w:name="Dark List Accent 1" w:uiPriority="70"/>
+    <w:lsdException w:name="Colorful Shading Accent 1" w:uiPriority="71"/>
+    <w:lsdException w:name="Colorful List Accent 1" w:uiPriority="72"/>
+    <w:lsdException w:name="Colorful Grid Accent 1" w:uiPriority="73"/>
+    <w:lsdException w:name="Light Shading Accent 2" w:uiPriority="60"/>
+    <w:lsdException w:name="Light List Accent 2" w:uiPriority="61"/>
+    <w:lsdException w:name="Light Grid Accent 2" w:uiPriority="62"/>
+    <w:lsdException w:name="Medium Shading 1 Accent 2" w:uiPriority="63"/>
+    <w:lsdException w:name="Medium Shading 2 Accent 2" w:uiPriority="64"/>
+    <w:lsdException w:name="Medium List 1 Accent 2" w:uiPriority="65"/>
+    <w:lsdException w:name="Medium List 2 Accent 2" w:uiPriority="66"/>
+    <w:lsdException w:name="Medium Grid 1 Accent 2" w:uiPriority="67"/>
+    <w:lsdException w:name="Medium Grid 2 Accent 2" w:uiPriority="68"/>
+    <w:lsdException w:name="Medium Grid 3 Accent 2" w:uiPriority="69"/>
+    <w:lsdException w:name="Dark List Accent 2" w:uiPriority="70"/>
+    <w:lsdException w:name="Colorful Shading Accent 2" w:uiPriority="71"/>
+    <w:lsdException w:name="Colorful List Accent 2" w:uiPriority="72"/>
+    <w:lsdException w:name="Colorful Grid Accent 2" w:uiPriority="73"/>
+    <w:lsdException w:name="Light Shading Accent 3" w:uiPriority="60"/>
+    <w:lsdException w:name="Light List Accent 3" w:uiPriority="61"/>
+    <w:lsdException w:name="Light Grid Accent 3" w:uiPriority="62"/>
+    <w:lsdException w:name="Medium Shading 1 Accent 3" w:uiPriority="63"/>
+    <w:lsdException w:name="Medium Shading 2 Accent 3" w:uiPriority="64"/>
+    <w:lsdException w:name="Medium List 1 Accent 3" w:uiPriority="65"/>
+    <w:lsdException w:name="Medium List 2 Accent 3" w:uiPriority="66"/>
+    <w:lsdException w:name="Medium Grid 1 Accent 3" w:uiPriority="67"/>
+    <w:lsdException w:name="Medium Grid 2 Accent 3" w:uiPriority="68"/>
+    <w:lsdException w:name="Medium Grid 3 Accent 3" w:uiPriority="69"/>
+    <w:lsdException w:name="Dark List Accent 3" w:uiPriority="70"/>
+    <w:lsdException w:name="Colorful Shading Accent 3" w:uiPriority="71"/>
+    <w:lsdException w:name="Colorful List Accent 3" w:uiPriority="72"/>
+    <w:lsdException w:name="Colorful Grid Accent 3" w:uiPriority="73"/>
+    <w:lsdException w:name="Light Shading Accent 4" w:uiPriority="60"/>
+    <w:lsdException w:name="Light List Accent 4" w:uiPriority="61"/>
+    <w:lsdException w:name="Light Grid Accent 4" w:uiPriority="62"/>
+    <w:lsdException w:name="Medium Shading 1 Accent 4" w:uiPriority="63"/>
+    <w:lsdException w:name="Medium Shading 2 Accent 4" w:uiPriority="64"/>
+    <w:lsdException w:name="Medium List 1 Accent 4" w:uiPriority="65"/>
+    <w:lsdException w:name="Medium List 2 Accent 4" w:uiPriority="66"/>
+    <w:lsdException w:name="Medium Grid 1 Accent 4" w:uiPriority="67"/>
+    <w:lsdException w:name="Medium Grid 2 Accent 4" w:uiPriority="68"/>
+    <w:lsdException w:name="Medium Grid 3 Accent 4" w:uiPriority="69"/>
+    <w:lsdException w:name="Dark List Accent 4" w:uiPriority="70"/>
+    <w:lsdException w:name="Colorful Shading Accent 4" w:uiPriority="71"/>
+    <w:lsdException w:name="Colorful List Accent 4" w:uiPriority="72"/>
+    <w:lsdException w:name="Colorful Grid Accent 4" w:uiPriority="73"/>
+    <w:lsdException w:name="Light Shading Accent 5" w:uiPriority="60"/>
+    <w:lsdException w:name="Light List Accent 5" w:uiPriority="61"/>
+    <w:lsdException w:name="Light Grid Accent 5" w:uiPriority="62"/>
+    <w:lsdException w:name="Medium Shading 1 Accent 5" w:uiPriority="63"/>
+    <w:lsdException w:name="Medium Shading 2 Accent 5" w:uiPriority="64"/>
+    <w:lsdException w:name="Medium List 1 Accent 5" w:uiPriority="65"/>
+    <w:lsdException w:name="Medium List 2 Accent 5" w:uiPriority="66"/>
+    <w:lsdException w:name="Medium Grid 1 Accent 5" w:uiPriority="67"/>
+    <w:lsdException w:name="Medium Grid 2 Accent 5" w:uiPriority="68"/>
+    <w:lsdException w:name="Medium Grid 3 Accent 5" w:uiPriority="69"/>
+    <w:lsdException w:name="Dark List Accent 5" w:uiPriority="70"/>
+    <w:lsdException w:name="Colorful Shading Accent 5" w:uiPriority="71"/>
+    <w:lsdException w:name="Colorful List Accent 5" w:uiPriority="72"/>
+    <w:lsdException w:name="Colorful Grid Accent 5" w:uiPriority="73"/>
+    <w:lsdException w:name="Light Shading Accent 6" w:uiPriority="60"/>
+    <w:lsdException w:name="Light List Accent 6" w:uiPriority="61"/>
+    <w:lsdException w:name="Light Grid Accent 6" w:uiPriority="62"/>
+    <w:lsdException w:name="Medium Shading 1 Accent 6" w:uiPriority="63"/>
+    <w:lsdException w:name="Medium Shading 2 Accent 6" w:uiPriority="64"/>
+    <w:lsdException w:name="Medium List 1 Accent 6" w:uiPriority="65"/>
+    <w:lsdException w:name="Medium List 2 Accent 6" w:uiPriority="66"/>
+    <w:lsdException w:name="Medium Grid 1 Accent 6" w:uiPriority="67"/>
+    <w:lsdException w:name="Medium Grid 2 Accent 6" w:uiPriority="68"/>
+    <w:lsdException w:name="Medium Grid 3 Accent 6" w:uiPriority="69"/>
+    <w:lsdException w:name="Dark List Accent 6" w:uiPriority="70"/>
+    <w:lsdException w:name="Colorful Shading Accent 6" w:uiPriority="71"/>
+    <w:lsdException w:name="Colorful List Accent 6" w:uiPriority="72"/>
+    <w:lsdException w:name="Colorful Grid Accent 6" w:uiPriority="73"/>
+    <w:lsdException w:name="Subtle Emphasis" w:uiPriority="19" w:qFormat="1"/>
+    <w:lsdException w:name="Intense Emphasis" w:uiPriority="21" w:qFormat="1"/>
+    <w:lsdException w:name="Subtle Reference" w:uiPriority="31" w:qFormat="1"/>
+    <w:lsdException w:name="Intense Reference" w:uiPriority="32" w:qFormat="1"/>
+    <w:lsdException w:name="Book Title" w:uiPriority="33" w:qFormat="1"/>
+    <w:lsdException w:name="Bibliography" w:semiHidden="1" w:uiPriority="37" w:unhideWhenUsed="1"/>
+    <w:lsdException w:name="TOC Heading" w:semiHidden="1" w:uiPriority="39" w:unhideWhenUsed="1" w:qFormat="1"/>
+    <w:lsdException w:name="Plain Table 1" w:uiPriority="41"/>
+    <w:lsdException w:name="Plain Table 2" w:uiPriority="42"/>
+    <w:lsdException w:name="Plain Table 3" w:uiPriority="43"/>
+    <w:lsdException w:name="Plain Table 4" w:uiPriority="44"/>
+    <w:lsdException w:name="Plain Table 5" w:uiPriority="45"/>
+    <w:lsdException w:name="Grid Table Light" w:uiPriority="40"/>
+    <w:lsdException w:name="Grid Table 1 Light" w:uiPriority="46"/>
+    <w:lsdException w:name="Grid Table 2" w:uiPriority="47"/>
+    <w:lsdException w:name="Grid Table 3" w:uiPriority="48"/>
+    <w:lsdException w:name="Grid Table 4" w:uiPriority="49"/>
+    <w:lsdException w:name="Grid Table 5 Dark" w:uiPriority="50"/>
+    <w:lsdException w:name="Grid Table 6 Colorful" w:uiPriority="51"/>
+    <w:lsdException w:name="Grid Table 7 Colorful" w:uiPriority="52"/>
+    <w:lsdException w:name="Grid Table 1 Light Accent 1" w:uiPriority="46"/>
+    <w:lsdException w:name="Grid Table 2 Accent 1" w:uiPriority="47"/>
+    <w:lsdException w:name="Grid Table 3 Accent 1" w:uiPriority="48"/>
+    <w:lsdException w:name="Grid Table 4 Accent 1" w:uiPriority="49"/>
+    <w:lsdException w:name="Grid Table 5 Dark Accent 1" w:uiPriority="50"/>
+    <w:lsdException w:name="Grid Table 6 Colorful Accent 1" w:uiPriority="51"/>
+    <w:lsdException w:name="Grid Table 7 Colorful Accent 1" w:uiPriority="52"/>
+    <w:lsdException w:name="Grid Table 1 Light Accent 2" w:uiPriority="46"/>
+    <w:lsdException w:name="Grid Table 2 Accent 2" w:uiPriority="47"/>
+    <w:lsdException w:name="Grid Table 3 Accent 2" w:uiPriority="48"/>
+    <w:lsdException w:name="Grid Table 4 Accent 2" w:uiPriority="49"/>
+    <w:lsdException w:name="Grid Table 5 Dark Accent 2" w:uiPriority="50"/>
+    <w:lsdException w:name="Grid Table 6 Colorful Accent 2" w:uiPriority="51"/>
+    <w:lsdException w:name="Grid Table 7 Colorful Accent 2" w:uiPriority="52"/>
+    <w:lsdException w:name="Grid Table 1 Light Accent 3" w:uiPriority="46"/>
+    <w:lsdException w:name="Grid Table 2 Accent 3" w:uiPriority="47"/>
+    <w:lsdException w:name="Grid Table 3 Accent 3" w:uiPriority="48"/>
+    <w:lsdException w:name="Grid Table 4 Accent 3" w:uiPriority="49"/>
+    <w:lsdException w:name="Grid Table 5 Dark Accent 3" w:uiPriority="50"/>
+    <w:lsdException w:name="Grid Table 6 Colorful Accent 3" w:uiPriority="51"/>
+    <w:lsdException w:name="Grid Table 7 Colorful Accent 3" w:uiPriority="52"/>
+    <w:lsdException w:name="Grid Table 1 Light Accent 4" w:uiPriority="46"/>
+    <w:lsdException w:name="Grid Table 2 Accent 4" w:uiPriority="47"/>
+    <w:lsdException w:name="Grid Table 3 Accent 4" w:uiPriority="48"/>
+    <w:lsdException w:name="Grid Table 4 Accent 4" w:uiPriority="49"/>
+    <w:lsdException w:name="Grid Table 5 Dark Accent 4" w:uiPriority="50"/>
+    <w:lsdException w:name="Grid Table 6 Colorful Accent 4" w:uiPriority="51"/>
+    <w:lsdException w:name="Grid Table 7 Colorful Accent 4" w:uiPriority="52"/>
+    <w:lsdException w:name="Grid Table 1 Light Accent 5" w:uiPriority="46"/>
+    <w:lsdException w:name="Grid Table 2 Accent 5" w:uiPriority="47"/>
+    <w:lsdException w:name="Grid Table 3 Accent 5" w:uiPriority="48"/>
+    <w:lsdException w:name="Grid Table 4 Accent 5" w:uiPriority="49"/>
+    <w:lsdException w:name="Grid Table 5 Dark Accent 5" w:uiPriority="50"/>
+    <w:lsdException w:name="Grid Table 6 Colorful Accent 5" w:uiPriority="51"/>
+    <w:lsdException w:name="Grid Table 7 Colorful Accent 5" w:uiPriority="52"/>
+    <w:lsdException w:name="Grid Table 1 Light Accent 6" w:uiPriority="46"/>
+    <w:lsdException w:name="Grid Table 2 Accent 6" w:uiPriority="47"/>
+    <w:lsdException w:name="Grid Table 3 Accent 6" w:uiPriority="48"/>
+    <w:lsdException w:name="Grid Table 4 Accent 6" w:uiPriority="49"/>
+    <w:lsdException w:name="Grid Table 5 Dark Accent 6" w:uiPriority="50"/>
+    <w:lsdException w:name="Grid Table 6 Colorful Accent 6" w:uiPriority="51"/>
+    <w:lsdException w:name="Grid Table 7 Colorful Accent 6" w:uiPriority="52"/>
+    <w:lsdException w:name="List Table 1 Light" w:uiPriority="46"/>
+    <w:lsdException w:name="List Table 2" w:uiPriority="47"/>
+    <w:lsdException w:name="List Table 3" w:uiPriority="48"/>
+    <w:lsdException w:name="List Table 4" w:uiPriority="49"/>
+    <w:lsdException w:name="List Table 5 Dark" w:uiPriority="50"/>
+    <w:lsdException w:name="List Table 6 Colorful" w:uiPriority="51"/>
+    <w:lsdException w:name="List Table 7 Colorful" w:uiPriority="52"/>
+    <w:lsdException w:name="List Table 1 Light Accent 1" w:uiPriority="46"/>
+    <w:lsdException w:name="List Table 2 Accent 1" w:uiPriority="47"/>
+    <w:lsdException w:name="List Table 3 Accent 1" w:uiPriority="48"/>
+    <w:lsdException w:name="List Table 4 Accent 1" w:uiPriority="49"/>
+    <w:lsdException w:name="List Table 5 Dark Accent 1" w:uiPriority="50"/>
+    <w:lsdException w:name="List Table 6 Colorful Accent 1" w:uiPriority="51"/>
+    <w:lsdException w:name="List Table 7 Colorful Accent 1" w:uiPriority="52"/>
+    <w:lsdException w:name="List Table 1 Light Accent 2" w:uiPriority="46"/>
+    <w:lsdException w:name="List Table 2 Accent 2" w:uiPriority="47"/>
+    <w:lsdException w:name="List Table 3 Accent 2" w:uiPriority="48"/>
+    <w:lsdException w:name="List Table 4 Accent 2" w:uiPriority="49"/>
+    <w:lsdException w:name="List Table 5 Dark Accent 2" w:uiPriority="50"/>
+    <w:lsdException w:name="List Table 6 Colorful Accent 2" w:uiPriority="51"/>
+    <w:lsdException w:name="List Table 7 Colorful Accent 2" w:uiPriority="52"/>
+    <w:lsdException w:name="List Table 1 Light Accent 3" w:uiPriority="46"/>
+    <w:lsdException w:name="List Table 2 Accent 3" w:uiPriority="47"/>
+    <w:lsdException w:name="List Table 3 Accent 3" w:uiPriority="48"/>
+    <w:lsdException w:name="List Table 4 Accent 3" w:uiPriority="49"/>
+    <w:lsdException w:name="List Table 5 Dark Accent 3" w:uiPriority="50"/>
+    <w:lsdException w:name="List Table 6 Colorful Accent 3" w:uiPriority="51"/>
+    <w:lsdException w:name="List Table 7 Colorful Accent 3" w:uiPriority="52"/>
+    <w:lsdException w:name="List Table 1 Light Accent 4" w:uiPriority="46"/>
+    <w:lsdException w:name="List Table 2 Accent 4" w:uiPriority="47"/>
+    <w:lsdException w:name="List Table 3 Accent 4" w:uiPriority="48"/>
+    <w:lsdException w:name="List Table 4 Accent 4" w:uiPriority="49"/>
+    <w:lsdException w:name="List Table 5 Dark Accent 4" w:uiPriority="50"/>
+    <w:lsdException w:name="List Table 6 Colorful Accent 4" w:uiPriority="51"/>
+    <w:lsdException w:name="List Table 7 Colorful Accent 4" w:uiPriority="52"/>
+    <w:lsdException w:name="List Table 1 Light Accent 5" w:uiPriority="46"/>
+    <w:lsdException w:name="List Table 2 Accent 5" w:uiPriority="47"/>
+    <w:lsdException w:name="List Table 3 Accent 5" w:uiPriority="48"/>
+    <w:lsdException w:name="List Table 4 Accent 5" w:uiPriority="49"/>
+    <w:lsdException w:name="List Table 5 Dark Accent 5" w:uiPriority="50"/>
+    <w:lsdException w:name="List Table 6 Colorful Accent 5" w:uiPriority="51"/>
+    <w:lsdException w:name="List Table 7 Colorful Accent 5" w:uiPriority="52"/>
+    <w:lsdException w:name="List Table 1 Light Accent 6" w:uiPriority="46"/>
+    <w:lsdException w:name="List Table 2 Accent 6" w:uiPriority="47"/>
+    <w:lsdException w:name="List Table 3 Accent 6" w:uiPriority="48"/>
+    <w:lsdException w:name="List Table 4 Accent 6" w:uiPriority="49"/>
+    <w:lsdException w:name="List Table 5 Dark Accent 6" w:uiPriority="50"/>
+    <w:lsdException w:name="List Table 6 Colorful Accent 6" w:uiPriority="51"/>
+    <w:lsdException w:name="List Table 7 Colorful Accent 6" w:uiPriority="52"/>
   </w:latentStyles>
   <w:style w:type="paragraph" w:default="1" w:styleId="Normal">
     <w:name w:val="Normal"/>
@@ -4789,7 +5035,6 @@
     <w:uiPriority w:val="99"/>
     <w:semiHidden/>
     <w:unhideWhenUsed/>
-    <w:qFormat/>
     <w:tblPr>
       <w:tblInd w:w="0" w:type="dxa"/>
       <w:tblCellMar>
@@ -4878,7 +5123,7 @@
 </file>
 
 <file path=word/glossary/webSettings.xml><?xml version="1.0" encoding="utf-8"?>
-<w:webSettings xmlns:r="http://schemas.openxmlformats.org/officeDocument/2006/relationships" xmlns:w="http://schemas.openxmlformats.org/wordprocessingml/2006/main">
+<w:webSettings xmlns:mc="http://schemas.openxmlformats.org/markup-compatibility/2006" xmlns:r="http://schemas.openxmlformats.org/officeDocument/2006/relationships" xmlns:w="http://schemas.openxmlformats.org/wordprocessingml/2006/main" xmlns:w14="http://schemas.microsoft.com/office/word/2010/wordml" xmlns:w15="http://schemas.microsoft.com/office/word/2012/wordml" mc:Ignorable="w14 w15">
   <w:allowPNG/>
 </w:webSettings>
 </file>
@@ -5165,7 +5410,7 @@
 </file>
 
 <file path=customXml/itemProps1.xml><?xml version="1.0" encoding="utf-8"?>
-<ds:datastoreItem xmlns:ds="http://schemas.openxmlformats.org/officeDocument/2006/customXml" ds:itemID="{FC56D634-15F1-41AA-92A0-DE85C4F34CEA}">
+<ds:datastoreItem xmlns:ds="http://schemas.openxmlformats.org/officeDocument/2006/customXml" ds:itemID="{B61EE058-43F0-42F2-8087-5FF4B23CF583}">
   <ds:schemaRefs>
     <ds:schemaRef ds:uri="http://schemas.openxmlformats.org/officeDocument/2006/bibliography"/>
   </ds:schemaRefs>

</xml_diff>

<commit_message>
Added sharique suraynash skills.
</commit_message>
<xml_diff>
--- a/Proposal.docx
+++ b/Proposal.docx
@@ -1118,6 +1118,9 @@
               <w:spacing w:line="240" w:lineRule="auto"/>
               <w:jc w:val="center"/>
             </w:pPr>
+            <w:r>
+              <w:t>C, C++, Java, Android</w:t>
+            </w:r>
           </w:p>
         </w:tc>
         <w:tc>
@@ -1129,6 +1132,9 @@
               <w:spacing w:line="240" w:lineRule="auto"/>
               <w:jc w:val="center"/>
             </w:pPr>
+            <w:r>
+              <w:t>Wants to build cool products in IoT.</w:t>
+            </w:r>
           </w:p>
         </w:tc>
       </w:tr>
@@ -1212,6 +1218,15 @@
               <w:jc w:val="center"/>
             </w:pPr>
           </w:p>
+          <w:p>
+            <w:pPr>
+              <w:spacing w:line="240" w:lineRule="auto"/>
+              <w:jc w:val="center"/>
+            </w:pPr>
+            <w:r>
+              <w:t>Java, Android</w:t>
+            </w:r>
+          </w:p>
         </w:tc>
         <w:tc>
           <w:tcPr>
@@ -1222,6 +1237,18 @@
               <w:spacing w:line="240" w:lineRule="auto"/>
               <w:jc w:val="center"/>
             </w:pPr>
+            <w:r>
+              <w:t>Interest in</w:t>
+            </w:r>
+            <w:bookmarkStart w:id="0" w:name="_GoBack"/>
+            <w:bookmarkEnd w:id="0"/>
+            <w:r>
+              <w:t xml:space="preserve"> combining Android Application in </w:t>
+            </w:r>
+            <w:r>
+              <w:lastRenderedPageBreak/>
+              <w:t>IoT</w:t>
+            </w:r>
           </w:p>
         </w:tc>
       </w:tr>
@@ -1414,8 +1441,6 @@
       <w:r>
         <w:t>Google Cloud (Where we host the service?)</w:t>
       </w:r>
-      <w:bookmarkStart w:id="0" w:name="_GoBack"/>
-      <w:bookmarkEnd w:id="0"/>
     </w:p>
     <w:p>
       <w:pPr>
@@ -1614,7 +1639,7 @@
             <w:rPr>
               <w:noProof/>
             </w:rPr>
-            <w:t>4</w:t>
+            <w:t>3</w:t>
           </w:r>
           <w:r>
             <w:rPr>
@@ -4555,13 +4580,11 @@
     <w:sig w:usb0="E0000287" w:usb1="40000013" w:usb2="00000000" w:usb3="00000000" w:csb0="0000019F" w:csb1="00000000"/>
   </w:font>
   <w:font w:name="Mangal">
-    <w:altName w:val="Courier New"/>
-    <w:panose1 w:val="00000400000000000000"/>
-    <w:charset w:val="01"/>
+    <w:panose1 w:val="02040503050203030202"/>
+    <w:charset w:val="00"/>
     <w:family w:val="roman"/>
-    <w:notTrueType/>
     <w:pitch w:val="variable"/>
-    <w:sig w:usb0="00002000" w:usb1="00000000" w:usb2="00000000" w:usb3="00000000" w:csb0="00000000" w:csb1="00000000"/>
+    <w:sig w:usb0="00008003" w:usb1="00000000" w:usb2="00000000" w:usb3="00000000" w:csb0="00000001" w:csb1="00000000"/>
   </w:font>
   <w:font w:name="Tahoma">
     <w:panose1 w:val="020B0604030504040204"/>
@@ -4608,6 +4631,7 @@
     <w:rsid w:val="002353A1"/>
     <w:rsid w:val="00576E0C"/>
     <w:rsid w:val="00784B91"/>
+    <w:rsid w:val="00AA5208"/>
     <w:rsid w:val="00C70E27"/>
     <w:rsid w:val="00C80F90"/>
     <w:rsid w:val="00F022F2"/>
@@ -5410,7 +5434,7 @@
 </file>
 
 <file path=customXml/itemProps1.xml><?xml version="1.0" encoding="utf-8"?>
-<ds:datastoreItem xmlns:ds="http://schemas.openxmlformats.org/officeDocument/2006/customXml" ds:itemID="{B61EE058-43F0-42F2-8087-5FF4B23CF583}">
+<ds:datastoreItem xmlns:ds="http://schemas.openxmlformats.org/officeDocument/2006/customXml" ds:itemID="{7A21EC13-174E-40B4-8CA3-07DBF295C0E3}">
   <ds:schemaRefs>
     <ds:schemaRef ds:uri="http://schemas.openxmlformats.org/officeDocument/2006/bibliography"/>
   </ds:schemaRefs>

</xml_diff>

<commit_message>
Final draft sent to professor
</commit_message>
<xml_diff>
--- a/Proposal.docx
+++ b/Proposal.docx
@@ -1,6 +1,6 @@
 
 <file path=word/document.xml><?xml version="1.0" encoding="utf-8"?>
-<w:document xmlns:wpc="http://schemas.microsoft.com/office/word/2010/wordprocessingCanvas" xmlns:mc="http://schemas.openxmlformats.org/markup-compatibility/2006" xmlns:o="urn:schemas-microsoft-com:office:office" xmlns:r="http://schemas.openxmlformats.org/officeDocument/2006/relationships" xmlns:m="http://schemas.openxmlformats.org/officeDocument/2006/math" xmlns:v="urn:schemas-microsoft-com:vml" xmlns:wp14="http://schemas.microsoft.com/office/word/2010/wordprocessingDrawing" xmlns:wp="http://schemas.openxmlformats.org/drawingml/2006/wordprocessingDrawing" xmlns:w10="urn:schemas-microsoft-com:office:word" xmlns:w="http://schemas.openxmlformats.org/wordprocessingml/2006/main" xmlns:w14="http://schemas.microsoft.com/office/word/2010/wordml" xmlns:w15="http://schemas.microsoft.com/office/word/2012/wordml" xmlns:wpg="http://schemas.microsoft.com/office/word/2010/wordprocessingGroup" xmlns:wpi="http://schemas.microsoft.com/office/word/2010/wordprocessingInk" xmlns:wne="http://schemas.microsoft.com/office/word/2006/wordml" xmlns:wps="http://schemas.microsoft.com/office/word/2010/wordprocessingShape" mc:Ignorable="w14 w15 wp14">
+<w:document xmlns:wpc="http://schemas.microsoft.com/office/word/2010/wordprocessingCanvas" xmlns:cx="http://schemas.microsoft.com/office/drawing/2014/chartex" xmlns:cx1="http://schemas.microsoft.com/office/drawing/2015/9/8/chartex" xmlns:mc="http://schemas.openxmlformats.org/markup-compatibility/2006" xmlns:o="urn:schemas-microsoft-com:office:office" xmlns:r="http://schemas.openxmlformats.org/officeDocument/2006/relationships" xmlns:m="http://schemas.openxmlformats.org/officeDocument/2006/math" xmlns:v="urn:schemas-microsoft-com:vml" xmlns:wp14="http://schemas.microsoft.com/office/word/2010/wordprocessingDrawing" xmlns:wp="http://schemas.openxmlformats.org/drawingml/2006/wordprocessingDrawing" xmlns:w10="urn:schemas-microsoft-com:office:word" xmlns:w="http://schemas.openxmlformats.org/wordprocessingml/2006/main" xmlns:w14="http://schemas.microsoft.com/office/word/2010/wordml" xmlns:w15="http://schemas.microsoft.com/office/word/2012/wordml" xmlns:w16se="http://schemas.microsoft.com/office/word/2015/wordml/symex" xmlns:wpg="http://schemas.microsoft.com/office/word/2010/wordprocessingGroup" xmlns:wpi="http://schemas.microsoft.com/office/word/2010/wordprocessingInk" xmlns:wne="http://schemas.microsoft.com/office/word/2006/wordml" xmlns:wps="http://schemas.microsoft.com/office/word/2010/wordprocessingShape" mc:Ignorable="w14 w15 w16se wp14">
   <w:body>
     <w:p>
       <w:pPr>
@@ -742,8 +742,25 @@
         <w:t>like-</w:t>
       </w:r>
       <w:r>
-        <w:t>minded groups that can be easy to approach.</w:t>
-      </w:r>
+        <w:t>minded groups</w:t>
+      </w:r>
+      <w:r>
+        <w:t xml:space="preserve"> </w:t>
+      </w:r>
+      <w:r>
+        <w:t xml:space="preserve">that </w:t>
+      </w:r>
+      <w:r>
+        <w:lastRenderedPageBreak/>
+        <w:t>can be easy to approach (read same nationality or same hometown/or even similar music interests as an icebreaker)</w:t>
+      </w:r>
+    </w:p>
+    <w:p>
+      <w:pPr>
+        <w:pStyle w:val="ListParagraph"/>
+        <w:spacing w:line="240" w:lineRule="auto"/>
+        <w:jc w:val="both"/>
+      </w:pPr>
     </w:p>
     <w:p>
       <w:pPr>
@@ -764,7 +781,6 @@
           <w:sz w:val="36"/>
           <w:szCs w:val="36"/>
         </w:rPr>
-        <w:lastRenderedPageBreak/>
         <w:t xml:space="preserve">2. </w:t>
       </w:r>
       <w:r>
@@ -810,10 +826,10 @@
         <w:t xml:space="preserve">and what you can hope to experience from the space. </w:t>
       </w:r>
       <w:r>
-        <w:t>The ability to discover your contact and finding the right person at the right time is always a very valuable asset to have.</w:t>
-      </w:r>
-      <w:r>
-        <w:t xml:space="preserve"> </w:t>
+        <w:t>The ability to discover the right person at the right time is alway</w:t>
+      </w:r>
+      <w:r>
+        <w:t>s a very valuable asset to have (and also a very profitable angle if professional services are advertised)</w:t>
       </w:r>
     </w:p>
     <w:p>
@@ -885,31 +901,16 @@
         <w:t xml:space="preserve">Our team is extremely skilled with a diverse skill set and background. </w:t>
       </w:r>
       <w:r>
-        <w:t>One of us is fresh out from college while one brings to the team four years of industrial experience. All the team members have gained industrial experience in different domains and bring a variety of principles and values that would tremendously aid the progress of this project. This outstanding range of skills makes us confident</w:t>
+        <w:t>One of us is fresh out from college while one brings to the team four years of industrial experience.</w:t>
+      </w:r>
+      <w:r>
+        <w:t xml:space="preserve"> That gives us a range of approaches to problem solving.</w:t>
+      </w:r>
+      <w:r>
+        <w:t xml:space="preserve"> All the team members have gained industrial experience in different domains and bring a variety of principles and values that would tremendously aid the progress of this project. This outstanding range of skills makes us confident</w:t>
       </w:r>
       <w:r>
         <w:t xml:space="preserve"> that we can achieve our goals within this project.</w:t>
-      </w:r>
-    </w:p>
-    <w:p>
-      <w:pPr>
-        <w:spacing w:line="240" w:lineRule="auto"/>
-        <w:jc w:val="both"/>
-      </w:pPr>
-    </w:p>
-    <w:p>
-      <w:pPr>
-        <w:spacing w:line="240" w:lineRule="auto"/>
-        <w:jc w:val="both"/>
-      </w:pPr>
-      <w:r>
-        <w:t xml:space="preserve">Here we need a table showing a row for each member. </w:t>
-      </w:r>
-      <w:r>
-        <w:t>C</w:t>
-      </w:r>
-      <w:r>
-        <w:t>olumns are technologies/platforms/languages/tools/etc. A cell in this table can be text describing the extent of the experience.</w:t>
       </w:r>
     </w:p>
     <w:p>
@@ -925,14 +926,14 @@
         <w:tblLook w:val="04A0" w:firstRow="1" w:lastRow="0" w:firstColumn="1" w:lastColumn="0" w:noHBand="0" w:noVBand="1"/>
       </w:tblPr>
       <w:tblGrid>
-        <w:gridCol w:w="3432"/>
-        <w:gridCol w:w="3432"/>
+        <w:gridCol w:w="2718"/>
+        <w:gridCol w:w="4146"/>
         <w:gridCol w:w="3432"/>
       </w:tblGrid>
       <w:tr>
         <w:tc>
           <w:tcPr>
-            <w:tcW w:w="3432" w:type="dxa"/>
+            <w:tcW w:w="2718" w:type="dxa"/>
           </w:tcPr>
           <w:p>
             <w:pPr>
@@ -952,7 +953,7 @@
         </w:tc>
         <w:tc>
           <w:tcPr>
-            <w:tcW w:w="3432" w:type="dxa"/>
+            <w:tcW w:w="4146" w:type="dxa"/>
           </w:tcPr>
           <w:p>
             <w:pPr>
@@ -994,21 +995,28 @@
       <w:tr>
         <w:tc>
           <w:tcPr>
-            <w:tcW w:w="3432" w:type="dxa"/>
+            <w:tcW w:w="2718" w:type="dxa"/>
           </w:tcPr>
           <w:p>
             <w:pPr>
               <w:spacing w:line="240" w:lineRule="auto"/>
-              <w:jc w:val="center"/>
             </w:pPr>
             <w:r>
               <w:t>Rahul Bobhate</w:t>
             </w:r>
             <w:r>
-              <w:t xml:space="preserve"> (</w:t>
+              <w:t xml:space="preserve"> </w:t>
+            </w:r>
+          </w:p>
+          <w:p>
+            <w:pPr>
+              <w:spacing w:line="240" w:lineRule="auto"/>
+            </w:pPr>
+            <w:r>
+              <w:t>(</w:t>
             </w:r>
             <w:r>
-              <w:t>Cool</w:t>
+              <w:t>Cloud</w:t>
             </w:r>
             <w:r>
               <w:t xml:space="preserve"> Guy)</w:t>
@@ -1017,12 +1025,11 @@
         </w:tc>
         <w:tc>
           <w:tcPr>
-            <w:tcW w:w="3432" w:type="dxa"/>
+            <w:tcW w:w="4146" w:type="dxa"/>
           </w:tcPr>
           <w:p>
             <w:pPr>
               <w:spacing w:line="240" w:lineRule="auto"/>
-              <w:jc w:val="center"/>
             </w:pPr>
             <w:r>
               <w:t>Java, OSGi, Azure, Linux, Android, REST, Cloud services</w:t>
@@ -1036,7 +1043,6 @@
           <w:p>
             <w:pPr>
               <w:spacing w:line="240" w:lineRule="auto"/>
-              <w:jc w:val="center"/>
             </w:pPr>
             <w:r>
               <w:t>Have experienced the power of the cloud and would want to leverage it for an IoT solution</w:t>
@@ -1047,29 +1053,35 @@
       <w:tr>
         <w:tc>
           <w:tcPr>
-            <w:tcW w:w="3432" w:type="dxa"/>
+            <w:tcW w:w="2718" w:type="dxa"/>
           </w:tcPr>
           <w:p>
             <w:pPr>
               <w:spacing w:line="240" w:lineRule="auto"/>
-              <w:jc w:val="center"/>
             </w:pPr>
             <w:r>
               <w:t>Hiranava Das</w:t>
             </w:r>
             <w:r>
-              <w:t xml:space="preserve"> (ECE Guy)</w:t>
+              <w:t xml:space="preserve"> </w:t>
+            </w:r>
+          </w:p>
+          <w:p>
+            <w:pPr>
+              <w:spacing w:line="240" w:lineRule="auto"/>
+            </w:pPr>
+            <w:r>
+              <w:t>(ECE Guy)</w:t>
             </w:r>
           </w:p>
         </w:tc>
         <w:tc>
           <w:tcPr>
-            <w:tcW w:w="3432" w:type="dxa"/>
+            <w:tcW w:w="4146" w:type="dxa"/>
           </w:tcPr>
           <w:p>
             <w:pPr>
               <w:spacing w:line="240" w:lineRule="auto"/>
-              <w:jc w:val="center"/>
             </w:pPr>
             <w:r>
               <w:t>Java,J2EE, C, C++, OSGi, Linux, Android, Web services, SOA, Sensor circuits,  Microcontroller, Robotics</w:t>
@@ -1083,10 +1095,30 @@
           <w:p>
             <w:pPr>
               <w:spacing w:line="240" w:lineRule="auto"/>
-              <w:jc w:val="center"/>
             </w:pPr>
             <w:r>
-              <w:t>I have worked on sensors and microcontrollers to make smart decisions. Now in the age of  Internet of things the idea of Pervasive computing and Physical web is really exciting.</w:t>
+              <w:t>H</w:t>
+            </w:r>
+            <w:r>
+              <w:t xml:space="preserve">ave worked on sensors and microcontrollers to make smart decisions. </w:t>
+            </w:r>
+            <w:r>
+              <w:t>The age of  Internet of T</w:t>
+            </w:r>
+            <w:r>
+              <w:t xml:space="preserve">hings </w:t>
+            </w:r>
+            <w:r>
+              <w:t>makes</w:t>
+            </w:r>
+            <w:r>
+              <w:t xml:space="preserve"> Pervasiv</w:t>
+            </w:r>
+            <w:r>
+              <w:t xml:space="preserve">e computing and Physical web </w:t>
+            </w:r>
+            <w:r>
+              <w:t>really exciting.</w:t>
             </w:r>
           </w:p>
         </w:tc>
@@ -1094,12 +1126,11 @@
       <w:tr>
         <w:tc>
           <w:tcPr>
-            <w:tcW w:w="3432" w:type="dxa"/>
+            <w:tcW w:w="2718" w:type="dxa"/>
           </w:tcPr>
           <w:p>
             <w:pPr>
               <w:spacing w:line="240" w:lineRule="auto"/>
-              <w:jc w:val="center"/>
             </w:pPr>
             <w:r>
               <w:t>Sharique Hussain</w:t>
@@ -1111,12 +1142,11 @@
         </w:tc>
         <w:tc>
           <w:tcPr>
-            <w:tcW w:w="3432" w:type="dxa"/>
+            <w:tcW w:w="4146" w:type="dxa"/>
           </w:tcPr>
           <w:p>
             <w:pPr>
               <w:spacing w:line="240" w:lineRule="auto"/>
-              <w:jc w:val="center"/>
             </w:pPr>
             <w:r>
               <w:t>C, C++, Java, Android</w:t>
@@ -1130,10 +1160,12 @@
           <w:p>
             <w:pPr>
               <w:spacing w:line="240" w:lineRule="auto"/>
-              <w:jc w:val="center"/>
             </w:pPr>
             <w:r>
-              <w:t>Wants to build cool products in IoT.</w:t>
+              <w:t>Want</w:t>
+            </w:r>
+            <w:r>
+              <w:t xml:space="preserve"> to build cool products in IoT.</w:t>
             </w:r>
           </w:p>
         </w:tc>
@@ -1141,12 +1173,11 @@
       <w:tr>
         <w:tc>
           <w:tcPr>
-            <w:tcW w:w="3432" w:type="dxa"/>
+            <w:tcW w:w="2718" w:type="dxa"/>
           </w:tcPr>
           <w:p>
             <w:pPr>
               <w:spacing w:line="240" w:lineRule="auto"/>
-              <w:jc w:val="center"/>
             </w:pPr>
             <w:r>
               <w:t>Hamza Karachiwala</w:t>
@@ -1155,7 +1186,7 @@
               <w:t xml:space="preserve"> (</w:t>
             </w:r>
             <w:r>
-              <w:t>Tharki Cloud</w:t>
+              <w:t>Services</w:t>
             </w:r>
             <w:r>
               <w:t xml:space="preserve"> Guy)</w:t>
@@ -1164,15 +1195,26 @@
         </w:tc>
         <w:tc>
           <w:tcPr>
-            <w:tcW w:w="3432" w:type="dxa"/>
+            <w:tcW w:w="4146" w:type="dxa"/>
           </w:tcPr>
           <w:p>
             <w:pPr>
               <w:spacing w:line="240" w:lineRule="auto"/>
-              <w:jc w:val="center"/>
             </w:pPr>
             <w:r>
-              <w:t>C# .NET, Azure, Android</w:t>
+              <w:t xml:space="preserve">C# .NET, Azure, </w:t>
+            </w:r>
+            <w:r>
+              <w:t>Java</w:t>
+            </w:r>
+            <w:r>
+              <w:t xml:space="preserve">, </w:t>
+            </w:r>
+            <w:r>
+              <w:t>Android</w:t>
+            </w:r>
+            <w:r>
+              <w:t>, REST</w:t>
             </w:r>
           </w:p>
         </w:tc>
@@ -1185,7 +1227,7 @@
               <w:spacing w:line="240" w:lineRule="auto"/>
             </w:pPr>
             <w:r>
-              <w:t>Trying to emulate my mentor Mr. Shakti Kapoor</w:t>
+              <w:t>Everything should be a service, looking forward to make a space one too.</w:t>
             </w:r>
           </w:p>
         </w:tc>
@@ -1193,12 +1235,11 @@
       <w:tr>
         <w:tc>
           <w:tcPr>
-            <w:tcW w:w="3432" w:type="dxa"/>
+            <w:tcW w:w="2718" w:type="dxa"/>
           </w:tcPr>
           <w:p>
             <w:pPr>
               <w:spacing w:line="240" w:lineRule="auto"/>
-              <w:jc w:val="center"/>
             </w:pPr>
             <w:r>
               <w:t>Suryansh Singh</w:t>
@@ -1210,18 +1251,16 @@
         </w:tc>
         <w:tc>
           <w:tcPr>
-            <w:tcW w:w="3432" w:type="dxa"/>
+            <w:tcW w:w="4146" w:type="dxa"/>
           </w:tcPr>
           <w:p>
             <w:pPr>
               <w:spacing w:line="240" w:lineRule="auto"/>
-              <w:jc w:val="center"/>
             </w:pPr>
           </w:p>
           <w:p>
             <w:pPr>
               <w:spacing w:line="240" w:lineRule="auto"/>
-              <w:jc w:val="center"/>
             </w:pPr>
             <w:r>
               <w:t>Java, Android</w:t>
@@ -1235,18 +1274,11 @@
           <w:p>
             <w:pPr>
               <w:spacing w:line="240" w:lineRule="auto"/>
-              <w:jc w:val="center"/>
             </w:pPr>
             <w:r>
-              <w:t>Interest in</w:t>
-            </w:r>
-            <w:bookmarkStart w:id="0" w:name="_GoBack"/>
-            <w:bookmarkEnd w:id="0"/>
-            <w:r>
-              <w:t xml:space="preserve"> combining Android Application in </w:t>
+              <w:t xml:space="preserve">Interest in combining Android Application in </w:t>
             </w:r>
             <w:r>
-              <w:lastRenderedPageBreak/>
               <w:t>IoT</w:t>
             </w:r>
           </w:p>
@@ -1256,13 +1288,6 @@
     <w:p>
       <w:pPr>
         <w:spacing w:line="240" w:lineRule="auto"/>
-        <w:jc w:val="both"/>
-      </w:pPr>
-    </w:p>
-    <w:p>
-      <w:pPr>
-        <w:spacing w:line="240" w:lineRule="auto"/>
-        <w:jc w:val="both"/>
         <w:rPr>
           <w:rFonts w:asciiTheme="majorHAnsi" w:eastAsiaTheme="majorEastAsia" w:hAnsiTheme="majorHAnsi" w:cstheme="majorBidi"/>
           <w:bCs/>
@@ -1271,10 +1296,9 @@
           <w:szCs w:val="36"/>
         </w:rPr>
       </w:pPr>
-    </w:p>
-    <w:p>
-      <w:pPr>
-        <w:spacing w:line="240" w:lineRule="auto"/>
+      <w:bookmarkStart w:id="0" w:name="_GoBack"/>
+      <w:bookmarkEnd w:id="0"/>
+      <w:r>
         <w:rPr>
           <w:rFonts w:asciiTheme="majorHAnsi" w:eastAsiaTheme="majorEastAsia" w:hAnsiTheme="majorHAnsi" w:cstheme="majorBidi"/>
           <w:bCs/>
@@ -1282,6 +1306,70 @@
           <w:sz w:val="36"/>
           <w:szCs w:val="36"/>
         </w:rPr>
+        <w:lastRenderedPageBreak/>
+        <w:t>4. Risk Analysis</w:t>
+      </w:r>
+    </w:p>
+    <w:p>
+      <w:pPr>
+        <w:spacing w:line="240" w:lineRule="auto"/>
+      </w:pPr>
+    </w:p>
+    <w:p>
+      <w:pPr>
+        <w:spacing w:line="240" w:lineRule="auto"/>
+        <w:jc w:val="both"/>
+      </w:pPr>
+      <w:r>
+        <w:t xml:space="preserve">The technologies that we plan to employ for this project are relatively new. </w:t>
+      </w:r>
+      <w:r>
+        <w:t>We have skilled members in our team having experience with embedded devices. But the new hardware has the potential to be complex. Despite this uncertainty about devices,</w:t>
+      </w:r>
+      <w:r>
+        <w:t xml:space="preserve"> we are confident that the tools we have ident</w:t>
+      </w:r>
+      <w:r>
+        <w:t>ified are cut out for this task. W</w:t>
+      </w:r>
+      <w:r>
+        <w:t xml:space="preserve">e may </w:t>
+      </w:r>
+      <w:r>
+        <w:t xml:space="preserve">certainly </w:t>
+      </w:r>
+      <w:r>
+        <w:t>come across</w:t>
+      </w:r>
+      <w:r>
+        <w:t xml:space="preserve"> some</w:t>
+      </w:r>
+      <w:r>
+        <w:t xml:space="preserve"> technical limitations which will need workarounds. </w:t>
+      </w:r>
+      <w:r>
+        <w:t>Also, the developer community will be comparatively sparse which means we might encounter problems that have not been faced before.</w:t>
+      </w:r>
+      <w:r>
+        <w:t xml:space="preserve"> </w:t>
+      </w:r>
+      <w:r>
+        <w:t>Mobile application development and cloud resource management have a learning curve which some of us within the team will need to undergo. While these are issues that would definitely be obstacles that increase our development efforts, we are confident that none would be a blocker that cannot be overcome by our team.</w:t>
+      </w:r>
+    </w:p>
+    <w:p>
+      <w:pPr>
+        <w:spacing w:line="240" w:lineRule="auto"/>
+        <w:jc w:val="both"/>
+      </w:pPr>
+      <w:r>
+        <w:t xml:space="preserve"> </w:t>
+      </w:r>
+    </w:p>
+    <w:p>
+      <w:pPr>
+        <w:spacing w:line="240" w:lineRule="auto"/>
+        <w:jc w:val="both"/>
       </w:pPr>
       <w:r>
         <w:rPr>
@@ -1291,71 +1379,206 @@
           <w:sz w:val="36"/>
           <w:szCs w:val="36"/>
         </w:rPr>
-        <w:t>4. Risk Analysis</w:t>
-      </w:r>
-    </w:p>
-    <w:p>
-      <w:pPr>
-        <w:spacing w:line="240" w:lineRule="auto"/>
-      </w:pPr>
-    </w:p>
-    <w:p>
-      <w:pPr>
+        <w:t xml:space="preserve">5. Which Google Technology will be used in this project, and how? </w:t>
+      </w:r>
+    </w:p>
+    <w:p>
+      <w:pPr>
+        <w:spacing w:line="240" w:lineRule="auto"/>
+      </w:pPr>
+    </w:p>
+    <w:p>
+      <w:pPr>
+        <w:pStyle w:val="ListParagraph"/>
+        <w:numPr>
+          <w:ilvl w:val="0"/>
+          <w:numId w:val="12"/>
+        </w:numPr>
         <w:spacing w:line="240" w:lineRule="auto"/>
         <w:jc w:val="both"/>
       </w:pPr>
       <w:r>
-        <w:t xml:space="preserve">The technologies that we plan to employ for this project are relatively new. </w:t>
-      </w:r>
-      <w:r>
-        <w:t>We have skilled members in our team having experience with embedded devices. But the new hardware has the potential to be complex. Despite this uncertainty about devices,</w:t>
-      </w:r>
-      <w:r>
-        <w:t xml:space="preserve"> we are confident that the tools we have ident</w:t>
-      </w:r>
-      <w:r>
-        <w:t>ified are cut out for this task. W</w:t>
-      </w:r>
-      <w:r>
-        <w:t xml:space="preserve">e may </w:t>
-      </w:r>
-      <w:r>
-        <w:t xml:space="preserve">certainly </w:t>
-      </w:r>
-      <w:r>
-        <w:t>come across</w:t>
-      </w:r>
-      <w:r>
-        <w:t xml:space="preserve"> some</w:t>
-      </w:r>
-      <w:r>
-        <w:t xml:space="preserve"> technical limitations which will need workarounds. </w:t>
-      </w:r>
-      <w:r>
-        <w:t>Also, the developer community will be comparatively sparse which means we might encounter problems that have not been faced before.</w:t>
-      </w:r>
-      <w:r>
-        <w:t xml:space="preserve"> </w:t>
-      </w:r>
-      <w:r>
-        <w:t>Mobile application development and cloud resource management have a learning curve which some of us within the team will need to undergo. While these are issues that would definitely be obstacles that increase our development efforts, we are confident that none would be a blocker that cannot be overcome by our team.</w:t>
-      </w:r>
-    </w:p>
-    <w:p>
-      <w:pPr>
+        <w:rPr>
+          <w:b/>
+          <w:u w:val="single"/>
+        </w:rPr>
+        <w:t>Google Beacon</w:t>
+      </w:r>
+      <w:r>
+        <w:t xml:space="preserve"> – Beacon helps us in registering the users in a space. It </w:t>
+      </w:r>
+      <w:r>
+        <w:t>can provide a user with the exact space identifier</w:t>
+      </w:r>
+      <w:r>
+        <w:t xml:space="preserve">, </w:t>
+      </w:r>
+      <w:r>
+        <w:t xml:space="preserve">which can be picked by a service running on the user’s phone and updated via a cloud service representing that physical space. </w:t>
+      </w:r>
+      <w:r>
+        <w:t>Seamless</w:t>
+      </w:r>
+      <w:r>
+        <w:t xml:space="preserve"> registration without any hassles.</w:t>
+      </w:r>
+    </w:p>
+    <w:p>
+      <w:pPr>
+        <w:pStyle w:val="ListParagraph"/>
+        <w:numPr>
+          <w:ilvl w:val="0"/>
+          <w:numId w:val="12"/>
+        </w:numPr>
         <w:spacing w:line="240" w:lineRule="auto"/>
         <w:jc w:val="both"/>
       </w:pPr>
       <w:r>
-        <w:t xml:space="preserve"> </w:t>
-      </w:r>
-    </w:p>
-    <w:p>
-      <w:pPr>
+        <w:rPr>
+          <w:b/>
+          <w:u w:val="single"/>
+        </w:rPr>
+        <w:t>Brillo / Weave</w:t>
+      </w:r>
+      <w:r>
+        <w:t xml:space="preserve"> – Sensors that keep track of users, working in tandem to identify the location of a specific user in a space. (Can be replaced with Beacon</w:t>
+      </w:r>
+      <w:r>
+        <w:t xml:space="preserve"> Tentative</w:t>
+      </w:r>
+      <w:r>
+        <w:t>)</w:t>
+      </w:r>
+    </w:p>
+    <w:p>
+      <w:pPr>
+        <w:pStyle w:val="ListParagraph"/>
+        <w:numPr>
+          <w:ilvl w:val="0"/>
+          <w:numId w:val="12"/>
+        </w:numPr>
         <w:spacing w:line="240" w:lineRule="auto"/>
         <w:jc w:val="both"/>
       </w:pPr>
       <w:r>
+        <w:rPr>
+          <w:b/>
+          <w:u w:val="single"/>
+        </w:rPr>
+        <w:t>Google Venue MapMaker</w:t>
+      </w:r>
+      <w:r>
+        <w:t xml:space="preserve"> - T</w:t>
+      </w:r>
+      <w:r>
+        <w:t xml:space="preserve">o create a </w:t>
+      </w:r>
+      <w:r>
+        <w:t xml:space="preserve">one-time </w:t>
+      </w:r>
+      <w:r>
+        <w:t xml:space="preserve">map of the </w:t>
+      </w:r>
+      <w:r>
+        <w:t>indoor space</w:t>
+      </w:r>
+      <w:r>
+        <w:t>.</w:t>
+      </w:r>
+    </w:p>
+    <w:p>
+      <w:pPr>
+        <w:pStyle w:val="ListParagraph"/>
+        <w:numPr>
+          <w:ilvl w:val="0"/>
+          <w:numId w:val="12"/>
+        </w:numPr>
+        <w:spacing w:line="240" w:lineRule="auto"/>
+        <w:jc w:val="both"/>
+      </w:pPr>
+      <w:r>
+        <w:rPr>
+          <w:b/>
+          <w:u w:val="single"/>
+        </w:rPr>
+        <w:t>Google Cloud Services?</w:t>
+      </w:r>
+      <w:r>
+        <w:t xml:space="preserve"> (Where we host the service?</w:t>
+      </w:r>
+      <w:r>
+        <w:t xml:space="preserve"> Tentative</w:t>
+      </w:r>
+      <w:r>
+        <w:t>)</w:t>
+      </w:r>
+    </w:p>
+    <w:p>
+      <w:pPr>
+        <w:pStyle w:val="ListParagraph"/>
+        <w:numPr>
+          <w:ilvl w:val="0"/>
+          <w:numId w:val="12"/>
+        </w:numPr>
+        <w:spacing w:line="240" w:lineRule="auto"/>
+        <w:jc w:val="both"/>
+      </w:pPr>
+      <w:r>
+        <w:rPr>
+          <w:b/>
+          <w:u w:val="single"/>
+        </w:rPr>
+        <w:t>TensorFlow</w:t>
+      </w:r>
+      <w:r>
+        <w:t xml:space="preserve"> (ML for people matching?</w:t>
+      </w:r>
+      <w:r>
+        <w:t xml:space="preserve"> Tentative</w:t>
+      </w:r>
+      <w:r>
+        <w:t>)</w:t>
+      </w:r>
+    </w:p>
+    <w:p>
+      <w:pPr>
+        <w:pStyle w:val="ListParagraph"/>
+        <w:numPr>
+          <w:ilvl w:val="0"/>
+          <w:numId w:val="12"/>
+        </w:numPr>
+        <w:spacing w:line="240" w:lineRule="auto"/>
+        <w:jc w:val="both"/>
+      </w:pPr>
+      <w:r>
+        <w:rPr>
+          <w:b/>
+          <w:u w:val="single"/>
+        </w:rPr>
+        <w:t>Android</w:t>
+      </w:r>
+      <w:r>
+        <w:t xml:space="preserve"> – The mobile application will target the Android platform. Of course this means </w:t>
+      </w:r>
+      <w:r>
+        <w:t xml:space="preserve">that along with utilizing the </w:t>
+      </w:r>
+      <w:r>
+        <w:t>OS support for mobile apps, we will be using the feature-</w:t>
+      </w:r>
+      <w:r>
+        <w:t>rich And</w:t>
+      </w:r>
+      <w:r>
+        <w:t>roid Studio offering from Google to develop our application</w:t>
+      </w:r>
+      <w:r>
+        <w:t>.</w:t>
+      </w:r>
+    </w:p>
+    <w:p>
+      <w:pPr>
+        <w:spacing w:line="240" w:lineRule="auto"/>
         <w:rPr>
           <w:rFonts w:asciiTheme="majorHAnsi" w:eastAsiaTheme="majorEastAsia" w:hAnsiTheme="majorHAnsi" w:cstheme="majorBidi"/>
           <w:bCs/>
@@ -1363,161 +1586,7 @@
           <w:sz w:val="36"/>
           <w:szCs w:val="36"/>
         </w:rPr>
-        <w:t xml:space="preserve">5. Which Google Technology will be used in this project, and how? </w:t>
-      </w:r>
-    </w:p>
-    <w:p>
-      <w:pPr>
-        <w:spacing w:line="240" w:lineRule="auto"/>
-      </w:pPr>
-    </w:p>
-    <w:p>
-      <w:pPr>
-        <w:pStyle w:val="ListParagraph"/>
-        <w:numPr>
-          <w:ilvl w:val="0"/>
-          <w:numId w:val="12"/>
-        </w:numPr>
-        <w:spacing w:line="240" w:lineRule="auto"/>
-        <w:jc w:val="both"/>
-      </w:pPr>
-      <w:r>
-        <w:t xml:space="preserve">Google Beacon – Beacon helps us in registering the users in a space. It </w:t>
-      </w:r>
-      <w:r>
-        <w:t>can provide a user with the exact space identifier</w:t>
-      </w:r>
-      <w:r>
-        <w:t xml:space="preserve">, </w:t>
-      </w:r>
-      <w:r>
-        <w:t xml:space="preserve">which can be picked by a service running on the user’s phone and updated via a cloud service representing that physical space. </w:t>
-      </w:r>
-      <w:r>
-        <w:t>Seamless</w:t>
-      </w:r>
-      <w:r>
-        <w:t xml:space="preserve"> registration without any hassles.</w:t>
-      </w:r>
-    </w:p>
-    <w:p>
-      <w:pPr>
-        <w:pStyle w:val="ListParagraph"/>
-        <w:numPr>
-          <w:ilvl w:val="0"/>
-          <w:numId w:val="12"/>
-        </w:numPr>
-        <w:spacing w:line="240" w:lineRule="auto"/>
-        <w:jc w:val="both"/>
-      </w:pPr>
-      <w:r>
-        <w:t>Brillo / Weave – Sensors that keep track of users, working in tandem to identify the location of a specific user in a space. (Can be replaced with Beacon)</w:t>
-      </w:r>
-    </w:p>
-    <w:p>
-      <w:pPr>
-        <w:pStyle w:val="ListParagraph"/>
-        <w:numPr>
-          <w:ilvl w:val="0"/>
-          <w:numId w:val="12"/>
-        </w:numPr>
-        <w:spacing w:line="240" w:lineRule="auto"/>
-        <w:jc w:val="both"/>
-      </w:pPr>
-      <w:r>
-        <w:t>Google Venue MapMaker to create a map of the area.</w:t>
-      </w:r>
-    </w:p>
-    <w:p>
-      <w:pPr>
-        <w:pStyle w:val="ListParagraph"/>
-        <w:numPr>
-          <w:ilvl w:val="0"/>
-          <w:numId w:val="12"/>
-        </w:numPr>
-        <w:spacing w:line="240" w:lineRule="auto"/>
-        <w:jc w:val="both"/>
-      </w:pPr>
-      <w:r>
-        <w:t>Google Cloud (Where we host the service?)</w:t>
-      </w:r>
-    </w:p>
-    <w:p>
-      <w:pPr>
-        <w:pStyle w:val="ListParagraph"/>
-        <w:numPr>
-          <w:ilvl w:val="0"/>
-          <w:numId w:val="12"/>
-        </w:numPr>
-        <w:spacing w:line="240" w:lineRule="auto"/>
-        <w:jc w:val="both"/>
-      </w:pPr>
-      <w:r>
-        <w:t>TensorFlow (ML for people matching?)</w:t>
-      </w:r>
-    </w:p>
-    <w:p>
-      <w:pPr>
-        <w:pStyle w:val="ListParagraph"/>
-        <w:numPr>
-          <w:ilvl w:val="0"/>
-          <w:numId w:val="12"/>
-        </w:numPr>
-        <w:spacing w:line="240" w:lineRule="auto"/>
-        <w:jc w:val="both"/>
-      </w:pPr>
-      <w:r>
-        <w:t xml:space="preserve">Android – The mobile application will target the Android platform. Of course this means we will be using the feature rich Android Studio offering from Google. </w:t>
-      </w:r>
-    </w:p>
-    <w:p>
-      <w:pPr>
-        <w:pStyle w:val="ListParagraph"/>
-        <w:spacing w:line="240" w:lineRule="auto"/>
-        <w:jc w:val="both"/>
-      </w:pPr>
-    </w:p>
-    <w:p>
-      <w:pPr>
-        <w:spacing w:line="240" w:lineRule="auto"/>
-        <w:rPr>
-          <w:rFonts w:asciiTheme="majorHAnsi" w:eastAsiaTheme="majorEastAsia" w:hAnsiTheme="majorHAnsi" w:cstheme="majorBidi"/>
-          <w:bCs/>
-          <w:color w:val="5B63B7" w:themeColor="text2" w:themeTint="99"/>
-          <w:sz w:val="36"/>
-          <w:szCs w:val="36"/>
-        </w:rPr>
-      </w:pPr>
-      <w:r>
-        <w:rPr>
-          <w:rFonts w:asciiTheme="majorHAnsi" w:eastAsiaTheme="majorEastAsia" w:hAnsiTheme="majorHAnsi" w:cstheme="majorBidi"/>
-          <w:bCs/>
-          <w:color w:val="5B63B7" w:themeColor="text2" w:themeTint="99"/>
-          <w:sz w:val="36"/>
-          <w:szCs w:val="36"/>
-        </w:rPr>
-        <w:t>6. Specific needed Software and Equipment</w:t>
-      </w:r>
-    </w:p>
-    <w:p>
-      <w:pPr>
-        <w:spacing w:line="240" w:lineRule="auto"/>
-      </w:pPr>
-    </w:p>
-    <w:p>
-      <w:pPr>
-        <w:spacing w:line="240" w:lineRule="auto"/>
-        <w:rPr>
-          <w:rFonts w:asciiTheme="majorHAnsi" w:eastAsiaTheme="majorEastAsia" w:hAnsiTheme="majorHAnsi" w:cstheme="majorBidi"/>
-          <w:bCs/>
-          <w:color w:val="5B63B7" w:themeColor="text2" w:themeTint="99"/>
-          <w:sz w:val="36"/>
-          <w:szCs w:val="36"/>
-        </w:rPr>
-      </w:pPr>
-      <w:r>
-        <w:t>Yet to identify separate softwares, but will likely need sensors.</w:t>
-      </w:r>
+      </w:pPr>
     </w:p>
     <w:sectPr>
       <w:headerReference w:type="default" r:id="rId8"/>
@@ -1532,7 +1601,7 @@
 </file>
 
 <file path=word/endnotes.xml><?xml version="1.0" encoding="utf-8"?>
-<w:endnotes xmlns:wpc="http://schemas.microsoft.com/office/word/2010/wordprocessingCanvas" xmlns:mc="http://schemas.openxmlformats.org/markup-compatibility/2006" xmlns:o="urn:schemas-microsoft-com:office:office" xmlns:r="http://schemas.openxmlformats.org/officeDocument/2006/relationships" xmlns:m="http://schemas.openxmlformats.org/officeDocument/2006/math" xmlns:v="urn:schemas-microsoft-com:vml" xmlns:wp14="http://schemas.microsoft.com/office/word/2010/wordprocessingDrawing" xmlns:wp="http://schemas.openxmlformats.org/drawingml/2006/wordprocessingDrawing" xmlns:w10="urn:schemas-microsoft-com:office:word" xmlns:w="http://schemas.openxmlformats.org/wordprocessingml/2006/main" xmlns:w14="http://schemas.microsoft.com/office/word/2010/wordml" xmlns:w15="http://schemas.microsoft.com/office/word/2012/wordml" xmlns:wpg="http://schemas.microsoft.com/office/word/2010/wordprocessingGroup" xmlns:wpi="http://schemas.microsoft.com/office/word/2010/wordprocessingInk" xmlns:wne="http://schemas.microsoft.com/office/word/2006/wordml" xmlns:wps="http://schemas.microsoft.com/office/word/2010/wordprocessingShape" mc:Ignorable="w14 w15 wp14">
+<w:endnotes xmlns:wpc="http://schemas.microsoft.com/office/word/2010/wordprocessingCanvas" xmlns:cx="http://schemas.microsoft.com/office/drawing/2014/chartex" xmlns:cx1="http://schemas.microsoft.com/office/drawing/2015/9/8/chartex" xmlns:mc="http://schemas.openxmlformats.org/markup-compatibility/2006" xmlns:o="urn:schemas-microsoft-com:office:office" xmlns:r="http://schemas.openxmlformats.org/officeDocument/2006/relationships" xmlns:m="http://schemas.openxmlformats.org/officeDocument/2006/math" xmlns:v="urn:schemas-microsoft-com:vml" xmlns:wp14="http://schemas.microsoft.com/office/word/2010/wordprocessingDrawing" xmlns:wp="http://schemas.openxmlformats.org/drawingml/2006/wordprocessingDrawing" xmlns:w10="urn:schemas-microsoft-com:office:word" xmlns:w="http://schemas.openxmlformats.org/wordprocessingml/2006/main" xmlns:w14="http://schemas.microsoft.com/office/word/2010/wordml" xmlns:w15="http://schemas.microsoft.com/office/word/2012/wordml" xmlns:w16se="http://schemas.microsoft.com/office/word/2015/wordml/symex" xmlns:wpg="http://schemas.microsoft.com/office/word/2010/wordprocessingGroup" xmlns:wpi="http://schemas.microsoft.com/office/word/2010/wordprocessingInk" xmlns:wne="http://schemas.microsoft.com/office/word/2006/wordml" xmlns:wps="http://schemas.microsoft.com/office/word/2010/wordprocessingShape" mc:Ignorable="w14 w15 w16se wp14">
   <w:endnote w:type="separator" w:id="-1">
     <w:p>
       <w:pPr>
@@ -1557,7 +1626,7 @@
 </file>
 
 <file path=word/footnotes.xml><?xml version="1.0" encoding="utf-8"?>
-<w:footnotes xmlns:wpc="http://schemas.microsoft.com/office/word/2010/wordprocessingCanvas" xmlns:mc="http://schemas.openxmlformats.org/markup-compatibility/2006" xmlns:o="urn:schemas-microsoft-com:office:office" xmlns:r="http://schemas.openxmlformats.org/officeDocument/2006/relationships" xmlns:m="http://schemas.openxmlformats.org/officeDocument/2006/math" xmlns:v="urn:schemas-microsoft-com:vml" xmlns:wp14="http://schemas.microsoft.com/office/word/2010/wordprocessingDrawing" xmlns:wp="http://schemas.openxmlformats.org/drawingml/2006/wordprocessingDrawing" xmlns:w10="urn:schemas-microsoft-com:office:word" xmlns:w="http://schemas.openxmlformats.org/wordprocessingml/2006/main" xmlns:w14="http://schemas.microsoft.com/office/word/2010/wordml" xmlns:w15="http://schemas.microsoft.com/office/word/2012/wordml" xmlns:wpg="http://schemas.microsoft.com/office/word/2010/wordprocessingGroup" xmlns:wpi="http://schemas.microsoft.com/office/word/2010/wordprocessingInk" xmlns:wne="http://schemas.microsoft.com/office/word/2006/wordml" xmlns:wps="http://schemas.microsoft.com/office/word/2010/wordprocessingShape" mc:Ignorable="w14 w15 wp14">
+<w:footnotes xmlns:wpc="http://schemas.microsoft.com/office/word/2010/wordprocessingCanvas" xmlns:cx="http://schemas.microsoft.com/office/drawing/2014/chartex" xmlns:cx1="http://schemas.microsoft.com/office/drawing/2015/9/8/chartex" xmlns:mc="http://schemas.openxmlformats.org/markup-compatibility/2006" xmlns:o="urn:schemas-microsoft-com:office:office" xmlns:r="http://schemas.openxmlformats.org/officeDocument/2006/relationships" xmlns:m="http://schemas.openxmlformats.org/officeDocument/2006/math" xmlns:v="urn:schemas-microsoft-com:vml" xmlns:wp14="http://schemas.microsoft.com/office/word/2010/wordprocessingDrawing" xmlns:wp="http://schemas.openxmlformats.org/drawingml/2006/wordprocessingDrawing" xmlns:w10="urn:schemas-microsoft-com:office:word" xmlns:w="http://schemas.openxmlformats.org/wordprocessingml/2006/main" xmlns:w14="http://schemas.microsoft.com/office/word/2010/wordml" xmlns:w15="http://schemas.microsoft.com/office/word/2012/wordml" xmlns:w16se="http://schemas.microsoft.com/office/word/2015/wordml/symex" xmlns:wpg="http://schemas.microsoft.com/office/word/2010/wordprocessingGroup" xmlns:wpi="http://schemas.microsoft.com/office/word/2010/wordprocessingInk" xmlns:wne="http://schemas.microsoft.com/office/word/2006/wordml" xmlns:wps="http://schemas.microsoft.com/office/word/2010/wordprocessingShape" mc:Ignorable="w14 w15 w16se wp14">
   <w:footnote w:type="separator" w:id="-1">
     <w:p>
       <w:pPr>
@@ -1582,7 +1651,7 @@
 </file>
 
 <file path=word/header1.xml><?xml version="1.0" encoding="utf-8"?>
-<w:hdr xmlns:wpc="http://schemas.microsoft.com/office/word/2010/wordprocessingCanvas" xmlns:mc="http://schemas.openxmlformats.org/markup-compatibility/2006" xmlns:o="urn:schemas-microsoft-com:office:office" xmlns:r="http://schemas.openxmlformats.org/officeDocument/2006/relationships" xmlns:m="http://schemas.openxmlformats.org/officeDocument/2006/math" xmlns:v="urn:schemas-microsoft-com:vml" xmlns:wp14="http://schemas.microsoft.com/office/word/2010/wordprocessingDrawing" xmlns:wp="http://schemas.openxmlformats.org/drawingml/2006/wordprocessingDrawing" xmlns:w10="urn:schemas-microsoft-com:office:word" xmlns:w="http://schemas.openxmlformats.org/wordprocessingml/2006/main" xmlns:w14="http://schemas.microsoft.com/office/word/2010/wordml" xmlns:w15="http://schemas.microsoft.com/office/word/2012/wordml" xmlns:wpg="http://schemas.microsoft.com/office/word/2010/wordprocessingGroup" xmlns:wpi="http://schemas.microsoft.com/office/word/2010/wordprocessingInk" xmlns:wne="http://schemas.microsoft.com/office/word/2006/wordml" xmlns:wps="http://schemas.microsoft.com/office/word/2010/wordprocessingShape" mc:Ignorable="w14 w15 wp14">
+<w:hdr xmlns:wpc="http://schemas.microsoft.com/office/word/2010/wordprocessingCanvas" xmlns:cx="http://schemas.microsoft.com/office/drawing/2014/chartex" xmlns:cx1="http://schemas.microsoft.com/office/drawing/2015/9/8/chartex" xmlns:mc="http://schemas.openxmlformats.org/markup-compatibility/2006" xmlns:o="urn:schemas-microsoft-com:office:office" xmlns:r="http://schemas.openxmlformats.org/officeDocument/2006/relationships" xmlns:m="http://schemas.openxmlformats.org/officeDocument/2006/math" xmlns:v="urn:schemas-microsoft-com:vml" xmlns:wp14="http://schemas.microsoft.com/office/word/2010/wordprocessingDrawing" xmlns:wp="http://schemas.openxmlformats.org/drawingml/2006/wordprocessingDrawing" xmlns:w10="urn:schemas-microsoft-com:office:word" xmlns:w="http://schemas.openxmlformats.org/wordprocessingml/2006/main" xmlns:w14="http://schemas.microsoft.com/office/word/2010/wordml" xmlns:w15="http://schemas.microsoft.com/office/word/2012/wordml" xmlns:w16se="http://schemas.microsoft.com/office/word/2015/wordml/symex" xmlns:wpg="http://schemas.microsoft.com/office/word/2010/wordprocessingGroup" xmlns:wpi="http://schemas.microsoft.com/office/word/2010/wordprocessingInk" xmlns:wne="http://schemas.microsoft.com/office/word/2006/wordml" xmlns:wps="http://schemas.microsoft.com/office/word/2010/wordprocessingShape" mc:Ignorable="w14 w15 w16se wp14">
   <w:tbl>
     <w:tblPr>
       <w:tblW w:w="0" w:type="auto"/>
@@ -1639,7 +1708,7 @@
             <w:rPr>
               <w:noProof/>
             </w:rPr>
-            <w:t>3</w:t>
+            <w:t>4</w:t>
           </w:r>
           <w:r>
             <w:rPr>
@@ -1660,7 +1729,7 @@
 </file>
 
 <file path=word/numbering.xml><?xml version="1.0" encoding="utf-8"?>
-<w:numbering xmlns:wpc="http://schemas.microsoft.com/office/word/2010/wordprocessingCanvas" xmlns:mc="http://schemas.openxmlformats.org/markup-compatibility/2006" xmlns:o="urn:schemas-microsoft-com:office:office" xmlns:r="http://schemas.openxmlformats.org/officeDocument/2006/relationships" xmlns:m="http://schemas.openxmlformats.org/officeDocument/2006/math" xmlns:v="urn:schemas-microsoft-com:vml" xmlns:wp14="http://schemas.microsoft.com/office/word/2010/wordprocessingDrawing" xmlns:wp="http://schemas.openxmlformats.org/drawingml/2006/wordprocessingDrawing" xmlns:w10="urn:schemas-microsoft-com:office:word" xmlns:w="http://schemas.openxmlformats.org/wordprocessingml/2006/main" xmlns:w14="http://schemas.microsoft.com/office/word/2010/wordml" xmlns:w15="http://schemas.microsoft.com/office/word/2012/wordml" xmlns:wpg="http://schemas.microsoft.com/office/word/2010/wordprocessingGroup" xmlns:wpi="http://schemas.microsoft.com/office/word/2010/wordprocessingInk" xmlns:wne="http://schemas.microsoft.com/office/word/2006/wordml" xmlns:wps="http://schemas.microsoft.com/office/word/2010/wordprocessingShape" mc:Ignorable="w14 w15 wp14">
+<w:numbering xmlns:wpc="http://schemas.microsoft.com/office/word/2010/wordprocessingCanvas" xmlns:cx="http://schemas.microsoft.com/office/drawing/2014/chartex" xmlns:cx1="http://schemas.microsoft.com/office/drawing/2015/9/8/chartex" xmlns:mc="http://schemas.openxmlformats.org/markup-compatibility/2006" xmlns:o="urn:schemas-microsoft-com:office:office" xmlns:r="http://schemas.openxmlformats.org/officeDocument/2006/relationships" xmlns:m="http://schemas.openxmlformats.org/officeDocument/2006/math" xmlns:v="urn:schemas-microsoft-com:vml" xmlns:wp14="http://schemas.microsoft.com/office/word/2010/wordprocessingDrawing" xmlns:wp="http://schemas.openxmlformats.org/drawingml/2006/wordprocessingDrawing" xmlns:w10="urn:schemas-microsoft-com:office:word" xmlns:w="http://schemas.openxmlformats.org/wordprocessingml/2006/main" xmlns:w14="http://schemas.microsoft.com/office/word/2010/wordml" xmlns:w15="http://schemas.microsoft.com/office/word/2012/wordml" xmlns:w16se="http://schemas.microsoft.com/office/word/2015/wordml/symex" xmlns:wpg="http://schemas.microsoft.com/office/word/2010/wordprocessingGroup" xmlns:wpi="http://schemas.microsoft.com/office/word/2010/wordprocessingInk" xmlns:wne="http://schemas.microsoft.com/office/word/2006/wordml" xmlns:wps="http://schemas.microsoft.com/office/word/2010/wordprocessingShape" mc:Ignorable="w14 w15 w16se wp14">
   <w:abstractNum w:abstractNumId="0" w15:restartNumberingAfterBreak="0">
     <w:nsid w:val="FFFFFF7C"/>
     <w:multiLevelType w:val="singleLevel"/>
@@ -2166,7 +2235,7 @@
 </file>
 
 <file path=word/styles.xml><?xml version="1.0" encoding="utf-8"?>
-<w:styles xmlns:mc="http://schemas.openxmlformats.org/markup-compatibility/2006" xmlns:r="http://schemas.openxmlformats.org/officeDocument/2006/relationships" xmlns:w="http://schemas.openxmlformats.org/wordprocessingml/2006/main" xmlns:w14="http://schemas.microsoft.com/office/word/2010/wordml" xmlns:w15="http://schemas.microsoft.com/office/word/2012/wordml" mc:Ignorable="w14 w15">
+<w:styles xmlns:mc="http://schemas.openxmlformats.org/markup-compatibility/2006" xmlns:r="http://schemas.openxmlformats.org/officeDocument/2006/relationships" xmlns:w="http://schemas.openxmlformats.org/wordprocessingml/2006/main" xmlns:w14="http://schemas.microsoft.com/office/word/2010/wordml" xmlns:w15="http://schemas.microsoft.com/office/word/2012/wordml" xmlns:w16se="http://schemas.microsoft.com/office/word/2015/wordml/symex" mc:Ignorable="w14 w15 w16se">
   <w:docDefaults>
     <w:rPrDefault>
       <w:rPr>
@@ -4524,7 +4593,7 @@
 </file>
 
 <file path=word/glossary/document.xml><?xml version="1.0" encoding="utf-8"?>
-<w:glossaryDocument xmlns:wpc="http://schemas.microsoft.com/office/word/2010/wordprocessingCanvas" xmlns:mc="http://schemas.openxmlformats.org/markup-compatibility/2006" xmlns:o="urn:schemas-microsoft-com:office:office" xmlns:r="http://schemas.openxmlformats.org/officeDocument/2006/relationships" xmlns:m="http://schemas.openxmlformats.org/officeDocument/2006/math" xmlns:v="urn:schemas-microsoft-com:vml" xmlns:wp14="http://schemas.microsoft.com/office/word/2010/wordprocessingDrawing" xmlns:wp="http://schemas.openxmlformats.org/drawingml/2006/wordprocessingDrawing" xmlns:w10="urn:schemas-microsoft-com:office:word" xmlns:w="http://schemas.openxmlformats.org/wordprocessingml/2006/main" xmlns:w14="http://schemas.microsoft.com/office/word/2010/wordml" xmlns:w15="http://schemas.microsoft.com/office/word/2012/wordml" xmlns:wpg="http://schemas.microsoft.com/office/word/2010/wordprocessingGroup" xmlns:wpi="http://schemas.microsoft.com/office/word/2010/wordprocessingInk" xmlns:wne="http://schemas.microsoft.com/office/word/2006/wordml" xmlns:wps="http://schemas.microsoft.com/office/word/2010/wordprocessingShape" mc:Ignorable="w14 w15 wp14">
+<w:glossaryDocument xmlns:wpc="http://schemas.microsoft.com/office/word/2010/wordprocessingCanvas" xmlns:cx="http://schemas.microsoft.com/office/drawing/2014/chartex" xmlns:cx1="http://schemas.microsoft.com/office/drawing/2015/9/8/chartex" xmlns:mc="http://schemas.openxmlformats.org/markup-compatibility/2006" xmlns:o="urn:schemas-microsoft-com:office:office" xmlns:r="http://schemas.openxmlformats.org/officeDocument/2006/relationships" xmlns:m="http://schemas.openxmlformats.org/officeDocument/2006/math" xmlns:v="urn:schemas-microsoft-com:vml" xmlns:wp14="http://schemas.microsoft.com/office/word/2010/wordprocessingDrawing" xmlns:wp="http://schemas.openxmlformats.org/drawingml/2006/wordprocessingDrawing" xmlns:w10="urn:schemas-microsoft-com:office:word" xmlns:w="http://schemas.openxmlformats.org/wordprocessingml/2006/main" xmlns:w14="http://schemas.microsoft.com/office/word/2010/wordml" xmlns:w15="http://schemas.microsoft.com/office/word/2012/wordml" xmlns:w16se="http://schemas.microsoft.com/office/word/2015/wordml/symex" xmlns:wpg="http://schemas.microsoft.com/office/word/2010/wordprocessingGroup" xmlns:wpi="http://schemas.microsoft.com/office/word/2010/wordprocessingInk" xmlns:wne="http://schemas.microsoft.com/office/word/2006/wordml" xmlns:wps="http://schemas.microsoft.com/office/word/2010/wordprocessingShape" mc:Ignorable="w14 w15 w16se wp14">
   <w:docParts>
     <w:docPart>
       <w:docPartPr>
@@ -4557,7 +4626,7 @@
 </file>
 
 <file path=word/glossary/fontTable.xml><?xml version="1.0" encoding="utf-8"?>
-<w:fonts xmlns:mc="http://schemas.openxmlformats.org/markup-compatibility/2006" xmlns:r="http://schemas.openxmlformats.org/officeDocument/2006/relationships" xmlns:w="http://schemas.openxmlformats.org/wordprocessingml/2006/main" xmlns:w14="http://schemas.microsoft.com/office/word/2010/wordml" xmlns:w15="http://schemas.microsoft.com/office/word/2012/wordml" mc:Ignorable="w14 w15">
+<w:fonts xmlns:mc="http://schemas.openxmlformats.org/markup-compatibility/2006" xmlns:r="http://schemas.openxmlformats.org/officeDocument/2006/relationships" xmlns:w="http://schemas.openxmlformats.org/wordprocessingml/2006/main" xmlns:w14="http://schemas.microsoft.com/office/word/2010/wordml" xmlns:w15="http://schemas.microsoft.com/office/word/2012/wordml" xmlns:w16se="http://schemas.microsoft.com/office/word/2015/wordml/symex" mc:Ignorable="w14 w15 w16se">
   <w:font w:name="Symbol">
     <w:panose1 w:val="05050102010706020507"/>
     <w:charset w:val="02"/>
@@ -4580,11 +4649,12 @@
     <w:sig w:usb0="E0000287" w:usb1="40000013" w:usb2="00000000" w:usb3="00000000" w:csb0="0000019F" w:csb1="00000000"/>
   </w:font>
   <w:font w:name="Mangal">
-    <w:panose1 w:val="02040503050203030202"/>
+    <w:altName w:val="Courier New"/>
+    <w:panose1 w:val="00000400000000000000"/>
     <w:charset w:val="00"/>
     <w:family w:val="roman"/>
     <w:pitch w:val="variable"/>
-    <w:sig w:usb0="00008003" w:usb1="00000000" w:usb2="00000000" w:usb3="00000000" w:csb0="00000001" w:csb1="00000000"/>
+    <w:sig w:usb0="00000003" w:usb1="00000000" w:usb2="00000000" w:usb3="00000000" w:csb0="00000001" w:csb1="00000000"/>
   </w:font>
   <w:font w:name="Tahoma">
     <w:panose1 w:val="020B0604030504040204"/>
@@ -4618,7 +4688,7 @@
 </file>
 
 <file path=word/glossary/settings.xml><?xml version="1.0" encoding="utf-8"?>
-<w:settings xmlns:mc="http://schemas.openxmlformats.org/markup-compatibility/2006" xmlns:o="urn:schemas-microsoft-com:office:office" xmlns:r="http://schemas.openxmlformats.org/officeDocument/2006/relationships" xmlns:m="http://schemas.openxmlformats.org/officeDocument/2006/math" xmlns:v="urn:schemas-microsoft-com:vml" xmlns:w10="urn:schemas-microsoft-com:office:word" xmlns:w="http://schemas.openxmlformats.org/wordprocessingml/2006/main" xmlns:w14="http://schemas.microsoft.com/office/word/2010/wordml" xmlns:w15="http://schemas.microsoft.com/office/word/2012/wordml" xmlns:sl="http://schemas.openxmlformats.org/schemaLibrary/2006/main" mc:Ignorable="w14 w15">
+<w:settings xmlns:mc="http://schemas.openxmlformats.org/markup-compatibility/2006" xmlns:o="urn:schemas-microsoft-com:office:office" xmlns:r="http://schemas.openxmlformats.org/officeDocument/2006/relationships" xmlns:m="http://schemas.openxmlformats.org/officeDocument/2006/math" xmlns:v="urn:schemas-microsoft-com:vml" xmlns:w10="urn:schemas-microsoft-com:office:word" xmlns:w="http://schemas.openxmlformats.org/wordprocessingml/2006/main" xmlns:w14="http://schemas.microsoft.com/office/word/2010/wordml" xmlns:w15="http://schemas.microsoft.com/office/word/2012/wordml" xmlns:w16se="http://schemas.microsoft.com/office/word/2015/wordml/symex" xmlns:sl="http://schemas.openxmlformats.org/schemaLibrary/2006/main" mc:Ignorable="w14 w15 w16se">
   <w:view w:val="normal"/>
   <w:defaultTabStop w:val="720"/>
   <w:characterSpacingControl w:val="doNotCompress"/>
@@ -4628,6 +4698,7 @@
   </w:compat>
   <w:rsids>
     <w:rsidRoot w:val="00576E0C"/>
+    <w:rsid w:val="001C6955"/>
     <w:rsid w:val="002353A1"/>
     <w:rsid w:val="00576E0C"/>
     <w:rsid w:val="00784B91"/>
@@ -4658,7 +4729,7 @@
 </file>
 
 <file path=word/glossary/styles.xml><?xml version="1.0" encoding="utf-8"?>
-<w:styles xmlns:mc="http://schemas.openxmlformats.org/markup-compatibility/2006" xmlns:r="http://schemas.openxmlformats.org/officeDocument/2006/relationships" xmlns:w="http://schemas.openxmlformats.org/wordprocessingml/2006/main" xmlns:w14="http://schemas.microsoft.com/office/word/2010/wordml" xmlns:w15="http://schemas.microsoft.com/office/word/2012/wordml" mc:Ignorable="w14 w15">
+<w:styles xmlns:mc="http://schemas.openxmlformats.org/markup-compatibility/2006" xmlns:r="http://schemas.openxmlformats.org/officeDocument/2006/relationships" xmlns:w="http://schemas.openxmlformats.org/wordprocessingml/2006/main" xmlns:w14="http://schemas.microsoft.com/office/word/2010/wordml" xmlns:w15="http://schemas.microsoft.com/office/word/2012/wordml" xmlns:w16se="http://schemas.microsoft.com/office/word/2015/wordml/symex" mc:Ignorable="w14 w15 w16se">
   <w:docDefaults>
     <w:rPrDefault>
       <w:rPr>
@@ -5147,7 +5218,7 @@
 </file>
 
 <file path=word/glossary/webSettings.xml><?xml version="1.0" encoding="utf-8"?>
-<w:webSettings xmlns:mc="http://schemas.openxmlformats.org/markup-compatibility/2006" xmlns:r="http://schemas.openxmlformats.org/officeDocument/2006/relationships" xmlns:w="http://schemas.openxmlformats.org/wordprocessingml/2006/main" xmlns:w14="http://schemas.microsoft.com/office/word/2010/wordml" xmlns:w15="http://schemas.microsoft.com/office/word/2012/wordml" mc:Ignorable="w14 w15">
+<w:webSettings xmlns:mc="http://schemas.openxmlformats.org/markup-compatibility/2006" xmlns:r="http://schemas.openxmlformats.org/officeDocument/2006/relationships" xmlns:w="http://schemas.openxmlformats.org/wordprocessingml/2006/main" xmlns:w14="http://schemas.microsoft.com/office/word/2010/wordml" xmlns:w15="http://schemas.microsoft.com/office/word/2012/wordml" xmlns:w16se="http://schemas.microsoft.com/office/word/2015/wordml/symex" mc:Ignorable="w14 w15 w16se">
   <w:allowPNG/>
 </w:webSettings>
 </file>
@@ -5434,7 +5505,7 @@
 </file>
 
 <file path=customXml/itemProps1.xml><?xml version="1.0" encoding="utf-8"?>
-<ds:datastoreItem xmlns:ds="http://schemas.openxmlformats.org/officeDocument/2006/customXml" ds:itemID="{7A21EC13-174E-40B4-8CA3-07DBF295C0E3}">
+<ds:datastoreItem xmlns:ds="http://schemas.openxmlformats.org/officeDocument/2006/customXml" ds:itemID="{28998087-2CD4-4994-B5DB-0360072542F8}">
   <ds:schemaRefs>
     <ds:schemaRef ds:uri="http://schemas.openxmlformats.org/officeDocument/2006/bibliography"/>
   </ds:schemaRefs>

</xml_diff>

<commit_message>
Final draft with count sent to Prof
</commit_message>
<xml_diff>
--- a/Proposal.docx
+++ b/Proposal.docx
@@ -745,10 +745,7 @@
         <w:t>minded groups</w:t>
       </w:r>
       <w:r>
-        <w:t xml:space="preserve"> </w:t>
-      </w:r>
-      <w:r>
-        <w:t xml:space="preserve">that </w:t>
+        <w:t xml:space="preserve"> that </w:t>
       </w:r>
       <w:r>
         <w:lastRenderedPageBreak/>
@@ -1296,8 +1293,6 @@
           <w:szCs w:val="36"/>
         </w:rPr>
       </w:pPr>
-      <w:bookmarkStart w:id="0" w:name="_GoBack"/>
-      <w:bookmarkEnd w:id="0"/>
       <w:r>
         <w:rPr>
           <w:rFonts w:asciiTheme="majorHAnsi" w:eastAsiaTheme="majorEastAsia" w:hAnsiTheme="majorHAnsi" w:cstheme="majorBidi"/>
@@ -1578,18 +1573,280 @@
     </w:p>
     <w:p>
       <w:pPr>
-        <w:spacing w:line="240" w:lineRule="auto"/>
-        <w:rPr>
-          <w:rFonts w:asciiTheme="majorHAnsi" w:eastAsiaTheme="majorEastAsia" w:hAnsiTheme="majorHAnsi" w:cstheme="majorBidi"/>
-          <w:bCs/>
-          <w:color w:val="5B63B7" w:themeColor="text2" w:themeTint="99"/>
-          <w:sz w:val="36"/>
-          <w:szCs w:val="36"/>
-        </w:rPr>
-      </w:pPr>
+        <w:pStyle w:val="ListParagraph"/>
+        <w:spacing w:line="240" w:lineRule="auto"/>
+        <w:jc w:val="both"/>
+        <w:rPr>
+          <w:b/>
+          <w:u w:val="single"/>
+        </w:rPr>
+      </w:pPr>
+    </w:p>
+    <w:p>
+      <w:pPr>
+        <w:pStyle w:val="ListParagraph"/>
+        <w:spacing w:line="240" w:lineRule="auto"/>
+        <w:jc w:val="both"/>
+      </w:pPr>
+      <w:r>
+        <w:t>In order to better estimate the number of devices we may require for this project, we begin by using the Floor Plan of Marston</w:t>
+      </w:r>
+      <w:r>
+        <w:t xml:space="preserve">. We will </w:t>
+      </w:r>
+      <w:r>
+        <w:t xml:space="preserve">attempt to place devices according to our use case – </w:t>
+      </w:r>
+    </w:p>
+    <w:p>
+      <w:pPr>
+        <w:pStyle w:val="ListParagraph"/>
+        <w:spacing w:line="240" w:lineRule="auto"/>
+        <w:jc w:val="both"/>
+      </w:pPr>
+    </w:p>
+    <w:p>
+      <w:pPr>
+        <w:pStyle w:val="ListParagraph"/>
+        <w:spacing w:line="240" w:lineRule="auto"/>
+        <w:jc w:val="both"/>
+      </w:pPr>
+      <w:r>
+        <w:rPr>
+          <w:u w:val="single"/>
+        </w:rPr>
+        <w:t>Beacon</w:t>
+      </w:r>
+      <w:r>
+        <w:t xml:space="preserve"> – </w:t>
+      </w:r>
+      <w:r>
+        <w:rPr>
+          <w:b/>
+        </w:rPr>
+        <w:t>6 beacons</w:t>
+      </w:r>
+      <w:r>
+        <w:t xml:space="preserve"> to cover the entire floor space to triangulate the location of a user as accurately as possible</w:t>
+      </w:r>
+    </w:p>
+    <w:p>
+      <w:pPr>
+        <w:pStyle w:val="ListParagraph"/>
+        <w:spacing w:line="240" w:lineRule="auto"/>
+        <w:jc w:val="both"/>
+      </w:pPr>
+      <w:r>
+        <w:rPr>
+          <w:u w:val="single"/>
+        </w:rPr>
+        <w:t xml:space="preserve">Brillo </w:t>
+      </w:r>
+      <w:r>
+        <w:rPr>
+          <w:u w:val="single"/>
+        </w:rPr>
+        <w:t>Board</w:t>
+      </w:r>
+      <w:r>
+        <w:t xml:space="preserve"> – </w:t>
+      </w:r>
+      <w:r>
+        <w:rPr>
+          <w:b/>
+        </w:rPr>
+        <w:t>3 Brillo boards</w:t>
+      </w:r>
+      <w:r>
+        <w:t xml:space="preserve"> for</w:t>
+      </w:r>
+    </w:p>
+    <w:p>
+      <w:pPr>
+        <w:pStyle w:val="ListParagraph"/>
+        <w:numPr>
+          <w:ilvl w:val="0"/>
+          <w:numId w:val="14"/>
+        </w:numPr>
+        <w:spacing w:line="240" w:lineRule="auto"/>
+        <w:jc w:val="both"/>
+      </w:pPr>
+      <w:r>
+        <w:t>Maintain the foot</w:t>
+      </w:r>
+      <w:r>
+        <w:t xml:space="preserve"> </w:t>
+      </w:r>
+      <w:r>
+        <w:t>fa</w:t>
+      </w:r>
+      <w:r>
+        <w:t>ll in the library</w:t>
+      </w:r>
+    </w:p>
+    <w:p>
+      <w:pPr>
+        <w:pStyle w:val="ListParagraph"/>
+        <w:numPr>
+          <w:ilvl w:val="0"/>
+          <w:numId w:val="14"/>
+        </w:numPr>
+        <w:spacing w:line="240" w:lineRule="auto"/>
+        <w:jc w:val="both"/>
+      </w:pPr>
+      <w:r>
+        <w:t>An alternate location tracking method</w:t>
+      </w:r>
+    </w:p>
+    <w:p>
+      <w:pPr>
+        <w:pStyle w:val="ListParagraph"/>
+        <w:numPr>
+          <w:ilvl w:val="0"/>
+          <w:numId w:val="14"/>
+        </w:numPr>
+        <w:spacing w:line="240" w:lineRule="auto"/>
+        <w:jc w:val="both"/>
+      </w:pPr>
+      <w:r>
+        <w:t>Connectivity with the Cloud to send data</w:t>
+      </w:r>
+    </w:p>
+    <w:p>
+      <w:pPr>
+        <w:spacing w:line="240" w:lineRule="auto"/>
+        <w:ind w:left="720"/>
+        <w:jc w:val="both"/>
+        <w:rPr>
+          <w:u w:val="single"/>
+        </w:rPr>
+      </w:pPr>
+      <w:r>
+        <w:rPr>
+          <w:u w:val="single"/>
+        </w:rPr>
+        <w:t>Cloud service</w:t>
+      </w:r>
+      <w:r>
+        <w:t xml:space="preserve"> -</w:t>
+      </w:r>
+      <w:r>
+        <w:t xml:space="preserve">  </w:t>
+      </w:r>
+      <w:r>
+        <w:t>Goog</w:t>
+      </w:r>
+      <w:r>
+        <w:t>le App Engine or any cloud service provider account</w:t>
+      </w:r>
+      <w:bookmarkStart w:id="0" w:name="_GoBack"/>
+      <w:bookmarkEnd w:id="0"/>
+    </w:p>
+    <w:p>
+      <w:pPr>
+        <w:pStyle w:val="ListParagraph"/>
+        <w:spacing w:line="240" w:lineRule="auto"/>
+        <w:jc w:val="both"/>
+      </w:pPr>
+      <w:r>
+        <w:rPr>
+          <w:noProof/>
+        </w:rPr>
+        <w:lastRenderedPageBreak/>
+        <w:pict>
+          <v:shapetype id="_x0000_t202" coordsize="21600,21600" o:spt="202" path="m,l,21600r21600,l21600,xe">
+            <v:stroke joinstyle="miter"/>
+            <v:path gradientshapeok="t" o:connecttype="rect"/>
+          </v:shapetype>
+          <v:shape id="_x0000_s1031" type="#_x0000_t202" style="position:absolute;left:0;text-align:left;margin-left:376.6pt;margin-top:67.75pt;width:72.65pt;height:24pt;z-index:251660288;visibility:visible;mso-wrap-distance-left:9pt;mso-wrap-distance-top:3.6pt;mso-wrap-distance-right:9pt;mso-wrap-distance-bottom:3.6pt;mso-position-horizontal-relative:text;mso-position-vertical-relative:text;mso-width-relative:margin;mso-height-relative:margin;v-text-anchor:top" o:gfxdata="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">
+            <v:textbox style="mso-next-textbox:#_x0000_s1031">
+              <w:txbxContent>
+                <w:p>
+                  <w:r>
+                    <w:t>Brillo</w:t>
+                  </w:r>
+                </w:p>
+              </w:txbxContent>
+            </v:textbox>
+            <w10:wrap type="square"/>
+          </v:shape>
+        </w:pict>
+      </w:r>
+      <w:r>
+        <w:rPr>
+          <w:noProof/>
+        </w:rPr>
+        <w:pict>
+          <v:shape id="Text Box 2" o:spid="_x0000_s1026" type="#_x0000_t202" style="position:absolute;left:0;text-align:left;margin-left:376.6pt;margin-top:106.75pt;width:72.65pt;height:24pt;z-index:251659264;visibility:visible;mso-wrap-distance-left:9pt;mso-wrap-distance-top:3.6pt;mso-wrap-distance-right:9pt;mso-wrap-distance-bottom:3.6pt;mso-position-horizontal-relative:text;mso-position-vertical-relative:text;mso-width-relative:margin;mso-height-relative:margin;v-text-anchor:top" o:gfxdata="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">
+            <v:textbox>
+              <w:txbxContent>
+                <w:p>
+                  <w:r>
+                    <w:t>Beacon</w:t>
+                  </w:r>
+                </w:p>
+              </w:txbxContent>
+            </v:textbox>
+            <w10:wrap type="square"/>
+          </v:shape>
+        </w:pict>
+      </w:r>
+      <w:r>
+        <w:rPr>
+          <w:noProof/>
+        </w:rPr>
+        <w:drawing>
+          <wp:inline distT="0" distB="0" distL="0" distR="0">
+            <wp:extent cx="4791075" cy="4549775"/>
+            <wp:effectExtent l="0" t="0" r="0" b="0"/>
+            <wp:docPr id="1" name="Picture 1" descr="C:\Users\Hamza Karachiwala\Desktop\marston.PNG"/>
+            <wp:cNvGraphicFramePr>
+              <a:graphicFrameLocks xmlns:a="http://schemas.openxmlformats.org/drawingml/2006/main" noChangeAspect="1"/>
+            </wp:cNvGraphicFramePr>
+            <a:graphic xmlns:a="http://schemas.openxmlformats.org/drawingml/2006/main">
+              <a:graphicData uri="http://schemas.openxmlformats.org/drawingml/2006/picture">
+                <pic:pic xmlns:pic="http://schemas.openxmlformats.org/drawingml/2006/picture">
+                  <pic:nvPicPr>
+                    <pic:cNvPr id="0" name="Picture 1" descr="C:\Users\Hamza Karachiwala\Desktop\marston.PNG"/>
+                    <pic:cNvPicPr>
+                      <a:picLocks noChangeAspect="1" noChangeArrowheads="1"/>
+                    </pic:cNvPicPr>
+                  </pic:nvPicPr>
+                  <pic:blipFill>
+                    <a:blip r:embed="rId8">
+                      <a:extLst>
+                        <a:ext uri="{28A0092B-C50C-407E-A947-70E740481C1C}">
+                          <a14:useLocalDpi xmlns:a14="http://schemas.microsoft.com/office/drawing/2010/main" val="0"/>
+                        </a:ext>
+                      </a:extLst>
+                    </a:blip>
+                    <a:srcRect/>
+                    <a:stretch>
+                      <a:fillRect/>
+                    </a:stretch>
+                  </pic:blipFill>
+                  <pic:spPr bwMode="auto">
+                    <a:xfrm>
+                      <a:off x="0" y="0"/>
+                      <a:ext cx="4797281" cy="4555668"/>
+                    </a:xfrm>
+                    <a:prstGeom prst="rect">
+                      <a:avLst/>
+                    </a:prstGeom>
+                    <a:noFill/>
+                    <a:ln>
+                      <a:noFill/>
+                    </a:ln>
+                  </pic:spPr>
+                </pic:pic>
+              </a:graphicData>
+            </a:graphic>
+          </wp:inline>
+        </w:drawing>
+      </w:r>
     </w:p>
     <w:sectPr>
-      <w:headerReference w:type="default" r:id="rId8"/>
+      <w:headerReference w:type="default" r:id="rId9"/>
       <w:pgSz w:w="12240" w:h="15840"/>
       <w:pgMar w:top="720" w:right="1080" w:bottom="720" w:left="1080" w:header="720" w:footer="720" w:gutter="0"/>
       <w:cols w:space="720"/>
@@ -1708,7 +1965,7 @@
             <w:rPr>
               <w:noProof/>
             </w:rPr>
-            <w:t>4</w:t>
+            <w:t>5</w:t>
           </w:r>
           <w:r>
             <w:rPr>
@@ -2104,6 +2361,96 @@
     </w:lvl>
   </w:abstractNum>
   <w:abstractNum w:abstractNumId="12" w15:restartNumberingAfterBreak="0">
+    <w:nsid w:val="7A711849"/>
+    <w:multiLevelType w:val="hybridMultilevel"/>
+    <w:tmpl w:val="A370ABD4"/>
+    <w:lvl w:ilvl="0" w:tplc="7120479C">
+      <w:start w:val="1"/>
+      <w:numFmt w:val="decimal"/>
+      <w:lvlText w:val="%1)"/>
+      <w:lvlJc w:val="left"/>
+      <w:pPr>
+        <w:ind w:left="3240" w:hanging="360"/>
+      </w:pPr>
+      <w:rPr>
+        <w:rFonts w:hint="default"/>
+        <w:u w:val="none"/>
+      </w:rPr>
+    </w:lvl>
+    <w:lvl w:ilvl="1" w:tplc="04090019" w:tentative="1">
+      <w:start w:val="1"/>
+      <w:numFmt w:val="lowerLetter"/>
+      <w:lvlText w:val="%2."/>
+      <w:lvlJc w:val="left"/>
+      <w:pPr>
+        <w:ind w:left="3960" w:hanging="360"/>
+      </w:pPr>
+    </w:lvl>
+    <w:lvl w:ilvl="2" w:tplc="0409001B" w:tentative="1">
+      <w:start w:val="1"/>
+      <w:numFmt w:val="lowerRoman"/>
+      <w:lvlText w:val="%3."/>
+      <w:lvlJc w:val="right"/>
+      <w:pPr>
+        <w:ind w:left="4680" w:hanging="180"/>
+      </w:pPr>
+    </w:lvl>
+    <w:lvl w:ilvl="3" w:tplc="0409000F" w:tentative="1">
+      <w:start w:val="1"/>
+      <w:numFmt w:val="decimal"/>
+      <w:lvlText w:val="%4."/>
+      <w:lvlJc w:val="left"/>
+      <w:pPr>
+        <w:ind w:left="5400" w:hanging="360"/>
+      </w:pPr>
+    </w:lvl>
+    <w:lvl w:ilvl="4" w:tplc="04090019" w:tentative="1">
+      <w:start w:val="1"/>
+      <w:numFmt w:val="lowerLetter"/>
+      <w:lvlText w:val="%5."/>
+      <w:lvlJc w:val="left"/>
+      <w:pPr>
+        <w:ind w:left="6120" w:hanging="360"/>
+      </w:pPr>
+    </w:lvl>
+    <w:lvl w:ilvl="5" w:tplc="0409001B" w:tentative="1">
+      <w:start w:val="1"/>
+      <w:numFmt w:val="lowerRoman"/>
+      <w:lvlText w:val="%6."/>
+      <w:lvlJc w:val="right"/>
+      <w:pPr>
+        <w:ind w:left="6840" w:hanging="180"/>
+      </w:pPr>
+    </w:lvl>
+    <w:lvl w:ilvl="6" w:tplc="0409000F" w:tentative="1">
+      <w:start w:val="1"/>
+      <w:numFmt w:val="decimal"/>
+      <w:lvlText w:val="%7."/>
+      <w:lvlJc w:val="left"/>
+      <w:pPr>
+        <w:ind w:left="7560" w:hanging="360"/>
+      </w:pPr>
+    </w:lvl>
+    <w:lvl w:ilvl="7" w:tplc="04090019" w:tentative="1">
+      <w:start w:val="1"/>
+      <w:numFmt w:val="lowerLetter"/>
+      <w:lvlText w:val="%8."/>
+      <w:lvlJc w:val="left"/>
+      <w:pPr>
+        <w:ind w:left="8280" w:hanging="360"/>
+      </w:pPr>
+    </w:lvl>
+    <w:lvl w:ilvl="8" w:tplc="0409001B" w:tentative="1">
+      <w:start w:val="1"/>
+      <w:numFmt w:val="lowerRoman"/>
+      <w:lvlText w:val="%9."/>
+      <w:lvlJc w:val="right"/>
+      <w:pPr>
+        <w:ind w:left="9000" w:hanging="180"/>
+      </w:pPr>
+    </w:lvl>
+  </w:abstractNum>
+  <w:abstractNum w:abstractNumId="13" w15:restartNumberingAfterBreak="0">
     <w:nsid w:val="7DA27096"/>
     <w:multiLevelType w:val="hybridMultilevel"/>
     <w:tmpl w:val="D5AA676C"/>
@@ -2223,13 +2570,16 @@
     <w:abstractNumId w:val="0"/>
   </w:num>
   <w:num w:numId="11">
-    <w:abstractNumId w:val="12"/>
+    <w:abstractNumId w:val="13"/>
   </w:num>
   <w:num w:numId="12">
     <w:abstractNumId w:val="10"/>
   </w:num>
   <w:num w:numId="13">
     <w:abstractNumId w:val="11"/>
+  </w:num>
+  <w:num w:numId="14">
+    <w:abstractNumId w:val="12"/>
   </w:num>
 </w:numbering>
 </file>
@@ -4701,6 +5051,7 @@
     <w:rsid w:val="001C6955"/>
     <w:rsid w:val="002353A1"/>
     <w:rsid w:val="00576E0C"/>
+    <w:rsid w:val="00703BAA"/>
     <w:rsid w:val="00784B91"/>
     <w:rsid w:val="00AA5208"/>
     <w:rsid w:val="00C70E27"/>
@@ -5505,7 +5856,7 @@
 </file>
 
 <file path=customXml/itemProps1.xml><?xml version="1.0" encoding="utf-8"?>
-<ds:datastoreItem xmlns:ds="http://schemas.openxmlformats.org/officeDocument/2006/customXml" ds:itemID="{28998087-2CD4-4994-B5DB-0360072542F8}">
+<ds:datastoreItem xmlns:ds="http://schemas.openxmlformats.org/officeDocument/2006/customXml" ds:itemID="{8FD4737A-7C86-4AD7-B4D9-F630411F735F}">
   <ds:schemaRefs>
     <ds:schemaRef ds:uri="http://schemas.openxmlformats.org/officeDocument/2006/bibliography"/>
   </ds:schemaRefs>

</xml_diff>

<commit_message>
Changing the project name
</commit_message>
<xml_diff>
--- a/Proposal.docx
+++ b/Proposal.docx
@@ -175,7 +175,33 @@
           <w:sz w:val="44"/>
           <w:szCs w:val="44"/>
         </w:rPr>
-        <w:t>Smart Space Assistant/Mapper (Suggestions?)</w:t>
+        <w:t>Anyone</w:t>
+      </w:r>
+      <w:r>
+        <w:rPr>
+          <w:b/>
+          <w:sz w:val="44"/>
+          <w:szCs w:val="44"/>
+        </w:rPr>
+        <w:t xml:space="preserve"> There</w:t>
+      </w:r>
+      <w:r>
+        <w:rPr>
+          <w:b/>
+          <w:sz w:val="44"/>
+          <w:szCs w:val="44"/>
+        </w:rPr>
+        <w:t>?</w:t>
+      </w:r>
+      <w:bookmarkStart w:id="0" w:name="_GoBack"/>
+      <w:bookmarkEnd w:id="0"/>
+      <w:r>
+        <w:rPr>
+          <w:b/>
+          <w:sz w:val="44"/>
+          <w:szCs w:val="44"/>
+        </w:rPr>
+        <w:t xml:space="preserve"> – Discover friendly company in the Marston Science Library</w:t>
       </w:r>
     </w:p>
     <w:p>
@@ -1739,8 +1765,6 @@
       <w:r>
         <w:t>le App Engine or any cloud service provider account</w:t>
       </w:r>
-      <w:bookmarkStart w:id="0" w:name="_GoBack"/>
-      <w:bookmarkEnd w:id="0"/>
     </w:p>
     <w:p>
       <w:pPr>
@@ -5051,8 +5075,8 @@
     <w:rsid w:val="001C6955"/>
     <w:rsid w:val="002353A1"/>
     <w:rsid w:val="00576E0C"/>
-    <w:rsid w:val="00703BAA"/>
     <w:rsid w:val="00784B91"/>
+    <w:rsid w:val="007F70A0"/>
     <w:rsid w:val="00AA5208"/>
     <w:rsid w:val="00C70E27"/>
     <w:rsid w:val="00C80F90"/>
@@ -5856,7 +5880,7 @@
 </file>
 
 <file path=customXml/itemProps1.xml><?xml version="1.0" encoding="utf-8"?>
-<ds:datastoreItem xmlns:ds="http://schemas.openxmlformats.org/officeDocument/2006/customXml" ds:itemID="{8FD4737A-7C86-4AD7-B4D9-F630411F735F}">
+<ds:datastoreItem xmlns:ds="http://schemas.openxmlformats.org/officeDocument/2006/customXml" ds:itemID="{BD8B77A3-9A63-4AF8-919A-23D1308DD916}">
   <ds:schemaRefs>
     <ds:schemaRef ds:uri="http://schemas.openxmlformats.org/officeDocument/2006/bibliography"/>
   </ds:schemaRefs>

</xml_diff>